<commit_message>
Aggiunta directory UML, aggiornamento documentazione
Ho aggiornato la documentazione della Fase 1 - road map
</commit_message>
<xml_diff>
--- a/Documentazioni/Definizione dei requisiti - Fase1_roadmap.docx
+++ b/Documentazioni/Definizione dei requisiti - Fase1_roadmap.docx
@@ -106,17 +106,8 @@
           <w:rFonts w:eastAsia="Cambria" w:cs="Cambria"/>
           <w:szCs w:val="28"/>
         </w:rPr>
-        <w:t>Mannavola Andrea, Meo Christian, Edoardo Cavallo, Giuseppe Cofano, Riccardo Serio</w:t>
-      </w:r>
-    </w:p>
-    <w:p>
-      <w:pPr>
-        <w:jc w:val="center"/>
-        <w:rPr>
-          <w:rFonts w:eastAsia="Cambria" w:cs="Cambria"/>
-          <w:szCs w:val="28"/>
-        </w:rPr>
-      </w:pPr>
+        <w:t>Mannavola Andrea, Meo Christian, Edoardo Cavallo, Giuseppe Cofano</w:t>
+      </w:r>
     </w:p>
     <w:p>
       <w:pPr>
@@ -411,11 +402,13 @@
           <w:numId w:val="1"/>
         </w:numPr>
         <w:rPr>
-          <w:szCs w:val="28"/>
-        </w:rPr>
-      </w:pPr>
-      <w:r>
-        <w:rPr>
+          <w:strike/>
+          <w:szCs w:val="28"/>
+        </w:rPr>
+      </w:pPr>
+      <w:r>
+        <w:rPr>
+          <w:strike/>
           <w:szCs w:val="28"/>
         </w:rPr>
         <w:t>Utenti (+diagramma utenti)</w:t>
@@ -1349,15 +1342,446 @@
       </w:r>
     </w:p>
     <w:p/>
-    <w:p>
+    <w:p/>
+    <w:p>
+      <w:pPr>
+        <w:pStyle w:val="Titolo1"/>
+        <w:numPr>
+          <w:ilvl w:val="0"/>
+          <w:numId w:val="4"/>
+        </w:numPr>
+      </w:pPr>
+      <w:r>
+        <w:t>Scenari d’uso</w:t>
+      </w:r>
+    </w:p>
+    <w:p/>
+    <w:p>
+      <w:r>
+        <w:t xml:space="preserve">Il segretario aggiunge un nuovo socio ordinario. </w:t>
+      </w:r>
+    </w:p>
+    <w:p>
+      <w:r>
+        <w:t xml:space="preserve">Il segretario accede al gestionale tramite le sue credenziali e compila il </w:t>
+      </w:r>
+      <w:proofErr w:type="spellStart"/>
+      <w:r>
+        <w:t>form</w:t>
+      </w:r>
+      <w:proofErr w:type="spellEnd"/>
+      <w:r>
+        <w:t xml:space="preserve"> per la registrazione di un nuovo allievo. Quando termina di riportare i dati nei campi appositi, conferma gli inserimenti. Il sistema controlla l’esattezza di alcuni campi e conferma immediatamente l’acquisizione dei nuovi dati.</w:t>
+      </w:r>
+    </w:p>
+    <w:p>
+      <w:r>
+        <w:t xml:space="preserve">Il segretario </w:t>
+      </w:r>
+      <w:r>
+        <w:t>elimina</w:t>
+      </w:r>
+      <w:r>
+        <w:t xml:space="preserve"> un</w:t>
+      </w:r>
+      <w:r>
+        <w:t>o</w:t>
+      </w:r>
+      <w:r>
+        <w:t xml:space="preserve"> stagista.</w:t>
+      </w:r>
+    </w:p>
+    <w:p>
+      <w:r>
+        <w:t>Il segretario</w:t>
+      </w:r>
+      <w:r>
+        <w:t xml:space="preserve"> modifica i dati di</w:t>
+      </w:r>
+      <w:r>
+        <w:t xml:space="preserve"> un nuovo collaboratore interno.</w:t>
+      </w:r>
+    </w:p>
+    <w:p>
+      <w:r>
+        <w:t xml:space="preserve">Il segretario iscrive un socio ordinario ad un corso. </w:t>
+      </w:r>
+    </w:p>
+    <w:p>
+      <w:r>
+        <w:t>Il socio fondatore aggiunge un nuovo socio fondatore.</w:t>
+      </w:r>
+    </w:p>
+    <w:p>
+      <w:r>
+        <w:t>Il socio fondatore visiona la contabilità</w:t>
+      </w:r>
+      <w:r>
+        <w:t xml:space="preserve"> (?)</w:t>
+      </w:r>
+    </w:p>
+    <w:p>
+      <w:r>
+        <w:t>Il segretario stampa un modulo (?)</w:t>
+      </w:r>
+    </w:p>
+    <w:p/>
+    <w:p>
+      <w:pPr>
+        <w:pStyle w:val="Titolo1"/>
+      </w:pPr>
+      <w:r>
+        <w:t>Parte seconda: Requisiti del sito</w:t>
+      </w:r>
+    </w:p>
+    <w:p>
+      <w:pPr>
+        <w:pStyle w:val="Titolo1"/>
+      </w:pPr>
+    </w:p>
+    <w:p>
+      <w:pPr>
+        <w:pStyle w:val="Titolo1"/>
+        <w:numPr>
+          <w:ilvl w:val="0"/>
+          <w:numId w:val="10"/>
+        </w:numPr>
+      </w:pPr>
+      <w:r>
+        <w:t>Requisiti di architettura</w:t>
+      </w:r>
+    </w:p>
+    <w:p/>
+    <w:p>
+      <w:pPr>
+        <w:pStyle w:val="Titolo2"/>
+        <w:numPr>
+          <w:ilvl w:val="1"/>
+          <w:numId w:val="10"/>
+        </w:numPr>
+      </w:pPr>
+      <w:r>
+        <w:lastRenderedPageBreak/>
+        <w:t>Architettura informativa</w:t>
+      </w:r>
+    </w:p>
+    <w:p/>
+    <w:p>
+      <w:r>
+        <w:t>Inserire scaletta contenuti</w:t>
+      </w:r>
       <w:bookmarkStart w:id="0" w:name="_GoBack"/>
       <w:bookmarkEnd w:id="0"/>
+    </w:p>
+    <w:p/>
+    <w:p>
+      <w:pPr>
+        <w:pStyle w:val="Titolo2"/>
+        <w:numPr>
+          <w:ilvl w:val="1"/>
+          <w:numId w:val="10"/>
+        </w:numPr>
+      </w:pPr>
+      <w:r>
+        <w:t>Struttura di navigazione</w:t>
+      </w:r>
+    </w:p>
+    <w:p/>
+    <w:p>
+      <w:r>
+        <w:t>Inserire riferimento a gabbie logiche</w:t>
+      </w:r>
+    </w:p>
+    <w:p/>
+    <w:p>
+      <w:pPr>
+        <w:pStyle w:val="Titolo1"/>
+        <w:numPr>
+          <w:ilvl w:val="0"/>
+          <w:numId w:val="10"/>
+        </w:numPr>
+      </w:pPr>
+      <w:r>
+        <w:t xml:space="preserve">Requisiti di comunicazione </w:t>
+      </w:r>
     </w:p>
     <w:p/>
     <w:p/>
     <w:p/>
+    <w:p>
+      <w:pPr>
+        <w:pStyle w:val="Titolo1"/>
+        <w:numPr>
+          <w:ilvl w:val="0"/>
+          <w:numId w:val="10"/>
+        </w:numPr>
+      </w:pPr>
+      <w:r>
+        <w:t>Requisiti funzionali</w:t>
+      </w:r>
+    </w:p>
     <w:p/>
+    <w:p>
+      <w:r>
+        <w:t xml:space="preserve">Inserire schema UML dei confini del sistema </w:t>
+      </w:r>
+    </w:p>
+    <w:p>
+      <w:r>
+        <w:t>Inserire casi d’uso</w:t>
+      </w:r>
+    </w:p>
+    <w:tbl>
+      <w:tblPr>
+        <w:tblStyle w:val="Grigliatabella"/>
+        <w:tblW w:w="0" w:type="auto"/>
+        <w:tblBorders>
+          <w:left w:val="none" w:sz="0" w:space="0" w:color="auto"/>
+          <w:right w:val="none" w:sz="0" w:space="0" w:color="auto"/>
+          <w:insideH w:val="none" w:sz="0" w:space="0" w:color="auto"/>
+          <w:insideV w:val="none" w:sz="0" w:space="0" w:color="auto"/>
+        </w:tblBorders>
+        <w:tblLook w:val="0420" w:firstRow="1" w:lastRow="0" w:firstColumn="0" w:lastColumn="0" w:noHBand="0" w:noVBand="1"/>
+      </w:tblPr>
+      <w:tblGrid>
+        <w:gridCol w:w="4814"/>
+        <w:gridCol w:w="4814"/>
+      </w:tblGrid>
+      <w:tr>
+        <w:tc>
+          <w:tcPr>
+            <w:tcW w:w="4814" w:type="dxa"/>
+            <w:tcBorders>
+              <w:top w:val="single" w:sz="4" w:space="0" w:color="auto"/>
+              <w:left w:val="single" w:sz="4" w:space="0" w:color="auto"/>
+              <w:bottom w:val="single" w:sz="4" w:space="0" w:color="auto"/>
+            </w:tcBorders>
+            <w:shd w:val="clear" w:color="auto" w:fill="800000"/>
+          </w:tcPr>
+          <w:p>
+            <w:r>
+              <w:rPr>
+                <w:color w:val="FFFFFF" w:themeColor="background1"/>
+              </w:rPr>
+              <w:t>Nome</w:t>
+            </w:r>
+          </w:p>
+        </w:tc>
+        <w:tc>
+          <w:tcPr>
+            <w:tcW w:w="4814" w:type="dxa"/>
+            <w:tcBorders>
+              <w:top w:val="single" w:sz="4" w:space="0" w:color="auto"/>
+              <w:bottom w:val="single" w:sz="4" w:space="0" w:color="auto"/>
+              <w:right w:val="single" w:sz="4" w:space="0" w:color="auto"/>
+            </w:tcBorders>
+            <w:shd w:val="clear" w:color="auto" w:fill="800000"/>
+          </w:tcPr>
+          <w:p>
+            <w:r>
+              <w:rPr>
+                <w:color w:val="FFFFFF" w:themeColor="background1"/>
+              </w:rPr>
+              <w:t>Nome caso d’uso</w:t>
+            </w:r>
+          </w:p>
+        </w:tc>
+      </w:tr>
+      <w:tr>
+        <w:tc>
+          <w:tcPr>
+            <w:tcW w:w="4814" w:type="dxa"/>
+            <w:tcBorders>
+              <w:top w:val="single" w:sz="4" w:space="0" w:color="auto"/>
+            </w:tcBorders>
+            <w:shd w:val="clear" w:color="auto" w:fill="D9E2F3" w:themeFill="accent1" w:themeFillTint="33"/>
+          </w:tcPr>
+          <w:p>
+            <w:r>
+              <w:t>ID</w:t>
+            </w:r>
+          </w:p>
+          <w:p/>
+        </w:tc>
+        <w:tc>
+          <w:tcPr>
+            <w:tcW w:w="4814" w:type="dxa"/>
+            <w:tcBorders>
+              <w:top w:val="single" w:sz="4" w:space="0" w:color="auto"/>
+            </w:tcBorders>
+            <w:shd w:val="clear" w:color="auto" w:fill="D9E2F3" w:themeFill="accent1" w:themeFillTint="33"/>
+          </w:tcPr>
+          <w:p/>
+        </w:tc>
+      </w:tr>
+      <w:tr>
+        <w:tc>
+          <w:tcPr>
+            <w:tcW w:w="4814" w:type="dxa"/>
+            <w:shd w:val="clear" w:color="auto" w:fill="FFFFFF" w:themeFill="background1"/>
+          </w:tcPr>
+          <w:p>
+            <w:r>
+              <w:t>Breve descrizione</w:t>
+            </w:r>
+          </w:p>
+          <w:p/>
+        </w:tc>
+        <w:tc>
+          <w:tcPr>
+            <w:tcW w:w="4814" w:type="dxa"/>
+            <w:shd w:val="clear" w:color="auto" w:fill="FFFFFF" w:themeFill="background1"/>
+          </w:tcPr>
+          <w:p/>
+        </w:tc>
+      </w:tr>
+      <w:tr>
+        <w:tc>
+          <w:tcPr>
+            <w:tcW w:w="4814" w:type="dxa"/>
+            <w:shd w:val="clear" w:color="auto" w:fill="D9E2F3" w:themeFill="accent1" w:themeFillTint="33"/>
+          </w:tcPr>
+          <w:p>
+            <w:r>
+              <w:t>Attori primari</w:t>
+            </w:r>
+          </w:p>
+          <w:p/>
+        </w:tc>
+        <w:tc>
+          <w:tcPr>
+            <w:tcW w:w="4814" w:type="dxa"/>
+            <w:shd w:val="clear" w:color="auto" w:fill="D9E2F3" w:themeFill="accent1" w:themeFillTint="33"/>
+          </w:tcPr>
+          <w:p/>
+        </w:tc>
+      </w:tr>
+      <w:tr>
+        <w:tc>
+          <w:tcPr>
+            <w:tcW w:w="4814" w:type="dxa"/>
+            <w:shd w:val="clear" w:color="auto" w:fill="FFFFFF" w:themeFill="background1"/>
+          </w:tcPr>
+          <w:p>
+            <w:r>
+              <w:t>Attori secondari</w:t>
+            </w:r>
+          </w:p>
+          <w:p/>
+        </w:tc>
+        <w:tc>
+          <w:tcPr>
+            <w:tcW w:w="4814" w:type="dxa"/>
+            <w:shd w:val="clear" w:color="auto" w:fill="FFFFFF" w:themeFill="background1"/>
+          </w:tcPr>
+          <w:p/>
+        </w:tc>
+      </w:tr>
+      <w:tr>
+        <w:tc>
+          <w:tcPr>
+            <w:tcW w:w="4814" w:type="dxa"/>
+            <w:shd w:val="clear" w:color="auto" w:fill="D9E2F3" w:themeFill="accent1" w:themeFillTint="33"/>
+          </w:tcPr>
+          <w:p>
+            <w:r>
+              <w:t>Precondizioni</w:t>
+            </w:r>
+          </w:p>
+          <w:p/>
+        </w:tc>
+        <w:tc>
+          <w:tcPr>
+            <w:tcW w:w="4814" w:type="dxa"/>
+            <w:shd w:val="clear" w:color="auto" w:fill="D9E2F3" w:themeFill="accent1" w:themeFillTint="33"/>
+          </w:tcPr>
+          <w:p/>
+        </w:tc>
+      </w:tr>
+      <w:tr>
+        <w:tc>
+          <w:tcPr>
+            <w:tcW w:w="4814" w:type="dxa"/>
+            <w:shd w:val="clear" w:color="auto" w:fill="FFFFFF" w:themeFill="background1"/>
+          </w:tcPr>
+          <w:p>
+            <w:r>
+              <w:t>Sequenza principale degli eventi</w:t>
+            </w:r>
+          </w:p>
+          <w:p/>
+        </w:tc>
+        <w:tc>
+          <w:tcPr>
+            <w:tcW w:w="4814" w:type="dxa"/>
+            <w:shd w:val="clear" w:color="auto" w:fill="FFFFFF" w:themeFill="background1"/>
+          </w:tcPr>
+          <w:p/>
+        </w:tc>
+      </w:tr>
+      <w:tr>
+        <w:tc>
+          <w:tcPr>
+            <w:tcW w:w="4814" w:type="dxa"/>
+            <w:shd w:val="clear" w:color="auto" w:fill="D9E2F3" w:themeFill="accent1" w:themeFillTint="33"/>
+          </w:tcPr>
+          <w:p>
+            <w:r>
+              <w:t>Post-condizioni</w:t>
+            </w:r>
+          </w:p>
+          <w:p/>
+        </w:tc>
+        <w:tc>
+          <w:tcPr>
+            <w:tcW w:w="4814" w:type="dxa"/>
+            <w:shd w:val="clear" w:color="auto" w:fill="D9E2F3" w:themeFill="accent1" w:themeFillTint="33"/>
+          </w:tcPr>
+          <w:p/>
+        </w:tc>
+      </w:tr>
+      <w:tr>
+        <w:tc>
+          <w:tcPr>
+            <w:tcW w:w="4814" w:type="dxa"/>
+            <w:shd w:val="clear" w:color="auto" w:fill="FFFFFF" w:themeFill="background1"/>
+          </w:tcPr>
+          <w:p>
+            <w:r>
+              <w:t>Sequenza alternativa degli eventi</w:t>
+            </w:r>
+          </w:p>
+          <w:p/>
+        </w:tc>
+        <w:tc>
+          <w:tcPr>
+            <w:tcW w:w="4814" w:type="dxa"/>
+            <w:shd w:val="clear" w:color="auto" w:fill="FFFFFF" w:themeFill="background1"/>
+          </w:tcPr>
+          <w:p/>
+        </w:tc>
+      </w:tr>
+    </w:tbl>
     <w:p/>
+    <w:p>
+      <w:r>
+        <w:t xml:space="preserve">Inserire riferimento al doc </w:t>
+      </w:r>
+      <w:proofErr w:type="spellStart"/>
+      <w:r>
+        <w:t>db</w:t>
+      </w:r>
+      <w:proofErr w:type="spellEnd"/>
+      <w:r>
+        <w:t xml:space="preserve"> </w:t>
+      </w:r>
+    </w:p>
+    <w:p>
+      <w:r>
+        <w:lastRenderedPageBreak/>
+        <w:t xml:space="preserve">Inserire UML </w:t>
+      </w:r>
+    </w:p>
     <w:sectPr>
       <w:pgSz w:w="11906" w:h="16838"/>
       <w:pgMar w:top="1417" w:right="1134" w:bottom="1134" w:left="1134" w:header="708" w:footer="708" w:gutter="0"/>
@@ -1573,6 +1997,178 @@
     </w:lvl>
   </w:abstractNum>
   <w:abstractNum w:abstractNumId="1" w15:restartNumberingAfterBreak="0">
+    <w:nsid w:val="0D245016"/>
+    <w:multiLevelType w:val="multilevel"/>
+    <w:tmpl w:val="0410001F"/>
+    <w:lvl w:ilvl="0">
+      <w:start w:val="1"/>
+      <w:numFmt w:val="decimal"/>
+      <w:lvlText w:val="%1."/>
+      <w:lvlJc w:val="left"/>
+      <w:pPr>
+        <w:ind w:left="360" w:hanging="360"/>
+      </w:pPr>
+    </w:lvl>
+    <w:lvl w:ilvl="1">
+      <w:start w:val="1"/>
+      <w:numFmt w:val="decimal"/>
+      <w:lvlText w:val="%1.%2."/>
+      <w:lvlJc w:val="left"/>
+      <w:pPr>
+        <w:ind w:left="792" w:hanging="432"/>
+      </w:pPr>
+    </w:lvl>
+    <w:lvl w:ilvl="2">
+      <w:start w:val="1"/>
+      <w:numFmt w:val="decimal"/>
+      <w:lvlText w:val="%1.%2.%3."/>
+      <w:lvlJc w:val="left"/>
+      <w:pPr>
+        <w:ind w:left="1224" w:hanging="504"/>
+      </w:pPr>
+    </w:lvl>
+    <w:lvl w:ilvl="3">
+      <w:start w:val="1"/>
+      <w:numFmt w:val="decimal"/>
+      <w:lvlText w:val="%1.%2.%3.%4."/>
+      <w:lvlJc w:val="left"/>
+      <w:pPr>
+        <w:ind w:left="1728" w:hanging="648"/>
+      </w:pPr>
+    </w:lvl>
+    <w:lvl w:ilvl="4">
+      <w:start w:val="1"/>
+      <w:numFmt w:val="decimal"/>
+      <w:lvlText w:val="%1.%2.%3.%4.%5."/>
+      <w:lvlJc w:val="left"/>
+      <w:pPr>
+        <w:ind w:left="2232" w:hanging="792"/>
+      </w:pPr>
+    </w:lvl>
+    <w:lvl w:ilvl="5">
+      <w:start w:val="1"/>
+      <w:numFmt w:val="decimal"/>
+      <w:lvlText w:val="%1.%2.%3.%4.%5.%6."/>
+      <w:lvlJc w:val="left"/>
+      <w:pPr>
+        <w:ind w:left="2736" w:hanging="936"/>
+      </w:pPr>
+    </w:lvl>
+    <w:lvl w:ilvl="6">
+      <w:start w:val="1"/>
+      <w:numFmt w:val="decimal"/>
+      <w:lvlText w:val="%1.%2.%3.%4.%5.%6.%7."/>
+      <w:lvlJc w:val="left"/>
+      <w:pPr>
+        <w:ind w:left="3240" w:hanging="1080"/>
+      </w:pPr>
+    </w:lvl>
+    <w:lvl w:ilvl="7">
+      <w:start w:val="1"/>
+      <w:numFmt w:val="decimal"/>
+      <w:lvlText w:val="%1.%2.%3.%4.%5.%6.%7.%8."/>
+      <w:lvlJc w:val="left"/>
+      <w:pPr>
+        <w:ind w:left="3744" w:hanging="1224"/>
+      </w:pPr>
+    </w:lvl>
+    <w:lvl w:ilvl="8">
+      <w:start w:val="1"/>
+      <w:numFmt w:val="decimal"/>
+      <w:lvlText w:val="%1.%2.%3.%4.%5.%6.%7.%8.%9."/>
+      <w:lvlJc w:val="left"/>
+      <w:pPr>
+        <w:ind w:left="4320" w:hanging="1440"/>
+      </w:pPr>
+    </w:lvl>
+  </w:abstractNum>
+  <w:abstractNum w:abstractNumId="2" w15:restartNumberingAfterBreak="0">
+    <w:nsid w:val="10C340A7"/>
+    <w:multiLevelType w:val="hybridMultilevel"/>
+    <w:tmpl w:val="F5A675BE"/>
+    <w:lvl w:ilvl="0" w:tplc="0410000F">
+      <w:start w:val="1"/>
+      <w:numFmt w:val="decimal"/>
+      <w:lvlText w:val="%1."/>
+      <w:lvlJc w:val="left"/>
+      <w:pPr>
+        <w:ind w:left="780" w:hanging="360"/>
+      </w:pPr>
+    </w:lvl>
+    <w:lvl w:ilvl="1" w:tplc="04100019" w:tentative="1">
+      <w:start w:val="1"/>
+      <w:numFmt w:val="lowerLetter"/>
+      <w:lvlText w:val="%2."/>
+      <w:lvlJc w:val="left"/>
+      <w:pPr>
+        <w:ind w:left="1500" w:hanging="360"/>
+      </w:pPr>
+    </w:lvl>
+    <w:lvl w:ilvl="2" w:tplc="0410001B" w:tentative="1">
+      <w:start w:val="1"/>
+      <w:numFmt w:val="lowerRoman"/>
+      <w:lvlText w:val="%3."/>
+      <w:lvlJc w:val="right"/>
+      <w:pPr>
+        <w:ind w:left="2220" w:hanging="180"/>
+      </w:pPr>
+    </w:lvl>
+    <w:lvl w:ilvl="3" w:tplc="0410000F" w:tentative="1">
+      <w:start w:val="1"/>
+      <w:numFmt w:val="decimal"/>
+      <w:lvlText w:val="%4."/>
+      <w:lvlJc w:val="left"/>
+      <w:pPr>
+        <w:ind w:left="2940" w:hanging="360"/>
+      </w:pPr>
+    </w:lvl>
+    <w:lvl w:ilvl="4" w:tplc="04100019" w:tentative="1">
+      <w:start w:val="1"/>
+      <w:numFmt w:val="lowerLetter"/>
+      <w:lvlText w:val="%5."/>
+      <w:lvlJc w:val="left"/>
+      <w:pPr>
+        <w:ind w:left="3660" w:hanging="360"/>
+      </w:pPr>
+    </w:lvl>
+    <w:lvl w:ilvl="5" w:tplc="0410001B" w:tentative="1">
+      <w:start w:val="1"/>
+      <w:numFmt w:val="lowerRoman"/>
+      <w:lvlText w:val="%6."/>
+      <w:lvlJc w:val="right"/>
+      <w:pPr>
+        <w:ind w:left="4380" w:hanging="180"/>
+      </w:pPr>
+    </w:lvl>
+    <w:lvl w:ilvl="6" w:tplc="0410000F" w:tentative="1">
+      <w:start w:val="1"/>
+      <w:numFmt w:val="decimal"/>
+      <w:lvlText w:val="%7."/>
+      <w:lvlJc w:val="left"/>
+      <w:pPr>
+        <w:ind w:left="5100" w:hanging="360"/>
+      </w:pPr>
+    </w:lvl>
+    <w:lvl w:ilvl="7" w:tplc="04100019" w:tentative="1">
+      <w:start w:val="1"/>
+      <w:numFmt w:val="lowerLetter"/>
+      <w:lvlText w:val="%8."/>
+      <w:lvlJc w:val="left"/>
+      <w:pPr>
+        <w:ind w:left="5820" w:hanging="360"/>
+      </w:pPr>
+    </w:lvl>
+    <w:lvl w:ilvl="8" w:tplc="0410001B" w:tentative="1">
+      <w:start w:val="1"/>
+      <w:numFmt w:val="lowerRoman"/>
+      <w:lvlText w:val="%9."/>
+      <w:lvlJc w:val="right"/>
+      <w:pPr>
+        <w:ind w:left="6540" w:hanging="180"/>
+      </w:pPr>
+    </w:lvl>
+  </w:abstractNum>
+  <w:abstractNum w:abstractNumId="3" w15:restartNumberingAfterBreak="0">
     <w:nsid w:val="1319557C"/>
     <w:multiLevelType w:val="multilevel"/>
     <w:tmpl w:val="0410001F"/>
@@ -1658,7 +2254,93 @@
       </w:pPr>
     </w:lvl>
   </w:abstractNum>
-  <w:abstractNum w:abstractNumId="2" w15:restartNumberingAfterBreak="0">
+  <w:abstractNum w:abstractNumId="4" w15:restartNumberingAfterBreak="0">
+    <w:nsid w:val="2613600D"/>
+    <w:multiLevelType w:val="hybridMultilevel"/>
+    <w:tmpl w:val="54907C2E"/>
+    <w:lvl w:ilvl="0" w:tplc="0410000F">
+      <w:start w:val="1"/>
+      <w:numFmt w:val="decimal"/>
+      <w:lvlText w:val="%1."/>
+      <w:lvlJc w:val="left"/>
+      <w:pPr>
+        <w:ind w:left="720" w:hanging="360"/>
+      </w:pPr>
+    </w:lvl>
+    <w:lvl w:ilvl="1" w:tplc="04100019" w:tentative="1">
+      <w:start w:val="1"/>
+      <w:numFmt w:val="lowerLetter"/>
+      <w:lvlText w:val="%2."/>
+      <w:lvlJc w:val="left"/>
+      <w:pPr>
+        <w:ind w:left="1440" w:hanging="360"/>
+      </w:pPr>
+    </w:lvl>
+    <w:lvl w:ilvl="2" w:tplc="0410001B" w:tentative="1">
+      <w:start w:val="1"/>
+      <w:numFmt w:val="lowerRoman"/>
+      <w:lvlText w:val="%3."/>
+      <w:lvlJc w:val="right"/>
+      <w:pPr>
+        <w:ind w:left="2160" w:hanging="180"/>
+      </w:pPr>
+    </w:lvl>
+    <w:lvl w:ilvl="3" w:tplc="0410000F" w:tentative="1">
+      <w:start w:val="1"/>
+      <w:numFmt w:val="decimal"/>
+      <w:lvlText w:val="%4."/>
+      <w:lvlJc w:val="left"/>
+      <w:pPr>
+        <w:ind w:left="2880" w:hanging="360"/>
+      </w:pPr>
+    </w:lvl>
+    <w:lvl w:ilvl="4" w:tplc="04100019" w:tentative="1">
+      <w:start w:val="1"/>
+      <w:numFmt w:val="lowerLetter"/>
+      <w:lvlText w:val="%5."/>
+      <w:lvlJc w:val="left"/>
+      <w:pPr>
+        <w:ind w:left="3600" w:hanging="360"/>
+      </w:pPr>
+    </w:lvl>
+    <w:lvl w:ilvl="5" w:tplc="0410001B" w:tentative="1">
+      <w:start w:val="1"/>
+      <w:numFmt w:val="lowerRoman"/>
+      <w:lvlText w:val="%6."/>
+      <w:lvlJc w:val="right"/>
+      <w:pPr>
+        <w:ind w:left="4320" w:hanging="180"/>
+      </w:pPr>
+    </w:lvl>
+    <w:lvl w:ilvl="6" w:tplc="0410000F" w:tentative="1">
+      <w:start w:val="1"/>
+      <w:numFmt w:val="decimal"/>
+      <w:lvlText w:val="%7."/>
+      <w:lvlJc w:val="left"/>
+      <w:pPr>
+        <w:ind w:left="5040" w:hanging="360"/>
+      </w:pPr>
+    </w:lvl>
+    <w:lvl w:ilvl="7" w:tplc="04100019" w:tentative="1">
+      <w:start w:val="1"/>
+      <w:numFmt w:val="lowerLetter"/>
+      <w:lvlText w:val="%8."/>
+      <w:lvlJc w:val="left"/>
+      <w:pPr>
+        <w:ind w:left="5760" w:hanging="360"/>
+      </w:pPr>
+    </w:lvl>
+    <w:lvl w:ilvl="8" w:tplc="0410001B" w:tentative="1">
+      <w:start w:val="1"/>
+      <w:numFmt w:val="lowerRoman"/>
+      <w:lvlText w:val="%9."/>
+      <w:lvlJc w:val="right"/>
+      <w:pPr>
+        <w:ind w:left="6480" w:hanging="180"/>
+      </w:pPr>
+    </w:lvl>
+  </w:abstractNum>
+  <w:abstractNum w:abstractNumId="5" w15:restartNumberingAfterBreak="0">
     <w:nsid w:val="3D9D7800"/>
     <w:multiLevelType w:val="multilevel"/>
     <w:tmpl w:val="0410001F"/>
@@ -1747,7 +2429,7 @@
       </w:pPr>
     </w:lvl>
   </w:abstractNum>
-  <w:abstractNum w:abstractNumId="3" w15:restartNumberingAfterBreak="0">
+  <w:abstractNum w:abstractNumId="6" w15:restartNumberingAfterBreak="0">
     <w:nsid w:val="466D15F1"/>
     <w:multiLevelType w:val="hybridMultilevel"/>
     <w:tmpl w:val="88244082"/>
@@ -1859,7 +2541,7 @@
       </w:rPr>
     </w:lvl>
   </w:abstractNum>
-  <w:abstractNum w:abstractNumId="4" w15:restartNumberingAfterBreak="0">
+  <w:abstractNum w:abstractNumId="7" w15:restartNumberingAfterBreak="0">
     <w:nsid w:val="54BD0E9F"/>
     <w:multiLevelType w:val="multilevel"/>
     <w:tmpl w:val="0410001F"/>
@@ -1945,7 +2627,7 @@
       </w:pPr>
     </w:lvl>
   </w:abstractNum>
-  <w:abstractNum w:abstractNumId="5" w15:restartNumberingAfterBreak="0">
+  <w:abstractNum w:abstractNumId="8" w15:restartNumberingAfterBreak="0">
     <w:nsid w:val="7000749F"/>
     <w:multiLevelType w:val="multilevel"/>
     <w:tmpl w:val="0410001F"/>
@@ -2058,23 +2740,121 @@
       </w:rPr>
     </w:lvl>
   </w:abstractNum>
+  <w:abstractNum w:abstractNumId="9" w15:restartNumberingAfterBreak="0">
+    <w:nsid w:val="796B5B27"/>
+    <w:multiLevelType w:val="hybridMultilevel"/>
+    <w:tmpl w:val="68004110"/>
+    <w:lvl w:ilvl="0" w:tplc="0410000F">
+      <w:start w:val="1"/>
+      <w:numFmt w:val="decimal"/>
+      <w:lvlText w:val="%1."/>
+      <w:lvlJc w:val="left"/>
+      <w:pPr>
+        <w:ind w:left="720" w:hanging="360"/>
+      </w:pPr>
+    </w:lvl>
+    <w:lvl w:ilvl="1" w:tplc="04100019" w:tentative="1">
+      <w:start w:val="1"/>
+      <w:numFmt w:val="lowerLetter"/>
+      <w:lvlText w:val="%2."/>
+      <w:lvlJc w:val="left"/>
+      <w:pPr>
+        <w:ind w:left="1440" w:hanging="360"/>
+      </w:pPr>
+    </w:lvl>
+    <w:lvl w:ilvl="2" w:tplc="0410001B" w:tentative="1">
+      <w:start w:val="1"/>
+      <w:numFmt w:val="lowerRoman"/>
+      <w:lvlText w:val="%3."/>
+      <w:lvlJc w:val="right"/>
+      <w:pPr>
+        <w:ind w:left="2160" w:hanging="180"/>
+      </w:pPr>
+    </w:lvl>
+    <w:lvl w:ilvl="3" w:tplc="0410000F" w:tentative="1">
+      <w:start w:val="1"/>
+      <w:numFmt w:val="decimal"/>
+      <w:lvlText w:val="%4."/>
+      <w:lvlJc w:val="left"/>
+      <w:pPr>
+        <w:ind w:left="2880" w:hanging="360"/>
+      </w:pPr>
+    </w:lvl>
+    <w:lvl w:ilvl="4" w:tplc="04100019" w:tentative="1">
+      <w:start w:val="1"/>
+      <w:numFmt w:val="lowerLetter"/>
+      <w:lvlText w:val="%5."/>
+      <w:lvlJc w:val="left"/>
+      <w:pPr>
+        <w:ind w:left="3600" w:hanging="360"/>
+      </w:pPr>
+    </w:lvl>
+    <w:lvl w:ilvl="5" w:tplc="0410001B" w:tentative="1">
+      <w:start w:val="1"/>
+      <w:numFmt w:val="lowerRoman"/>
+      <w:lvlText w:val="%6."/>
+      <w:lvlJc w:val="right"/>
+      <w:pPr>
+        <w:ind w:left="4320" w:hanging="180"/>
+      </w:pPr>
+    </w:lvl>
+    <w:lvl w:ilvl="6" w:tplc="0410000F" w:tentative="1">
+      <w:start w:val="1"/>
+      <w:numFmt w:val="decimal"/>
+      <w:lvlText w:val="%7."/>
+      <w:lvlJc w:val="left"/>
+      <w:pPr>
+        <w:ind w:left="5040" w:hanging="360"/>
+      </w:pPr>
+    </w:lvl>
+    <w:lvl w:ilvl="7" w:tplc="04100019" w:tentative="1">
+      <w:start w:val="1"/>
+      <w:numFmt w:val="lowerLetter"/>
+      <w:lvlText w:val="%8."/>
+      <w:lvlJc w:val="left"/>
+      <w:pPr>
+        <w:ind w:left="5760" w:hanging="360"/>
+      </w:pPr>
+    </w:lvl>
+    <w:lvl w:ilvl="8" w:tplc="0410001B" w:tentative="1">
+      <w:start w:val="1"/>
+      <w:numFmt w:val="lowerRoman"/>
+      <w:lvlText w:val="%9."/>
+      <w:lvlJc w:val="right"/>
+      <w:pPr>
+        <w:ind w:left="6480" w:hanging="180"/>
+      </w:pPr>
+    </w:lvl>
+  </w:abstractNum>
   <w:num w:numId="1">
-    <w:abstractNumId w:val="2"/>
+    <w:abstractNumId w:val="5"/>
   </w:num>
   <w:num w:numId="2">
     <w:abstractNumId w:val="0"/>
   </w:num>
   <w:num w:numId="3">
-    <w:abstractNumId w:val="1"/>
+    <w:abstractNumId w:val="3"/>
   </w:num>
   <w:num w:numId="4">
+    <w:abstractNumId w:val="7"/>
+  </w:num>
+  <w:num w:numId="5">
+    <w:abstractNumId w:val="8"/>
+  </w:num>
+  <w:num w:numId="6">
+    <w:abstractNumId w:val="6"/>
+  </w:num>
+  <w:num w:numId="7">
+    <w:abstractNumId w:val="9"/>
+  </w:num>
+  <w:num w:numId="8">
+    <w:abstractNumId w:val="2"/>
+  </w:num>
+  <w:num w:numId="9">
     <w:abstractNumId w:val="4"/>
   </w:num>
-  <w:num w:numId="5">
-    <w:abstractNumId w:val="5"/>
-  </w:num>
-  <w:num w:numId="6">
-    <w:abstractNumId w:val="3"/>
+  <w:num w:numId="10">
+    <w:abstractNumId w:val="1"/>
   </w:num>
 </w:numbering>
 </file>
@@ -2511,7 +3291,7 @@
     <w:uiPriority w:val="9"/>
     <w:unhideWhenUsed/>
     <w:qFormat/>
-    <w:rsid w:val="00B40C4E"/>
+    <w:rsid w:val="00397C45"/>
     <w:pPr>
       <w:keepNext/>
       <w:keepLines/>
@@ -2519,8 +3299,7 @@
       <w:outlineLvl w:val="1"/>
     </w:pPr>
     <w:rPr>
-      <w:rFonts w:asciiTheme="majorHAnsi" w:eastAsiaTheme="majorEastAsia" w:hAnsiTheme="majorHAnsi" w:cstheme="majorBidi"/>
-      <w:color w:val="2F5496" w:themeColor="accent1" w:themeShade="BF"/>
+      <w:rFonts w:eastAsiaTheme="majorEastAsia" w:cstheme="majorBidi"/>
       <w:sz w:val="26"/>
       <w:szCs w:val="26"/>
     </w:rPr>
@@ -2593,10 +3372,10 @@
     <w:basedOn w:val="Carpredefinitoparagrafo"/>
     <w:link w:val="Titolo2"/>
     <w:uiPriority w:val="9"/>
-    <w:rsid w:val="00B40C4E"/>
+    <w:rsid w:val="00397C45"/>
     <w:rPr>
-      <w:rFonts w:asciiTheme="majorHAnsi" w:eastAsiaTheme="majorEastAsia" w:hAnsiTheme="majorHAnsi" w:cstheme="majorBidi"/>
-      <w:color w:val="2F5496" w:themeColor="accent1" w:themeShade="BF"/>
+      <w:rFonts w:ascii="Cambria" w:eastAsiaTheme="majorEastAsia" w:hAnsi="Cambria" w:cstheme="majorBidi"/>
+      <w:color w:val="000000" w:themeColor="text1"/>
       <w:sz w:val="26"/>
       <w:szCs w:val="26"/>
     </w:rPr>
@@ -2698,6 +3477,114 @@
     <w:rPr>
       <w:vertAlign w:val="superscript"/>
     </w:rPr>
+  </w:style>
+  <w:style w:type="table" w:styleId="Elencochiaro-Colore3">
+    <w:name w:val="Light List Accent 3"/>
+    <w:basedOn w:val="Tabellanormale"/>
+    <w:uiPriority w:val="61"/>
+    <w:rsid w:val="004F06E9"/>
+    <w:pPr>
+      <w:spacing w:after="0" w:line="240" w:lineRule="auto"/>
+    </w:pPr>
+    <w:rPr>
+      <w:rFonts w:eastAsiaTheme="minorEastAsia"/>
+      <w:lang w:eastAsia="it-IT"/>
+    </w:rPr>
+    <w:tblPr>
+      <w:tblStyleRowBandSize w:val="1"/>
+      <w:tblStyleColBandSize w:val="1"/>
+      <w:tblBorders>
+        <w:top w:val="single" w:sz="8" w:space="0" w:color="A5A5A5" w:themeColor="accent3"/>
+        <w:left w:val="single" w:sz="8" w:space="0" w:color="A5A5A5" w:themeColor="accent3"/>
+        <w:bottom w:val="single" w:sz="8" w:space="0" w:color="A5A5A5" w:themeColor="accent3"/>
+        <w:right w:val="single" w:sz="8" w:space="0" w:color="A5A5A5" w:themeColor="accent3"/>
+      </w:tblBorders>
+    </w:tblPr>
+    <w:tblStylePr w:type="firstRow">
+      <w:pPr>
+        <w:spacing w:before="0" w:after="0" w:line="240" w:lineRule="auto"/>
+      </w:pPr>
+      <w:rPr>
+        <w:b/>
+        <w:bCs/>
+        <w:color w:val="FFFFFF" w:themeColor="background1"/>
+      </w:rPr>
+      <w:tblPr/>
+      <w:tcPr>
+        <w:shd w:val="clear" w:color="auto" w:fill="A5A5A5" w:themeFill="accent3"/>
+      </w:tcPr>
+    </w:tblStylePr>
+    <w:tblStylePr w:type="lastRow">
+      <w:pPr>
+        <w:spacing w:before="0" w:after="0" w:line="240" w:lineRule="auto"/>
+      </w:pPr>
+      <w:rPr>
+        <w:b/>
+        <w:bCs/>
+      </w:rPr>
+      <w:tblPr/>
+      <w:tcPr>
+        <w:tcBorders>
+          <w:top w:val="double" w:sz="6" w:space="0" w:color="A5A5A5" w:themeColor="accent3"/>
+          <w:left w:val="single" w:sz="8" w:space="0" w:color="A5A5A5" w:themeColor="accent3"/>
+          <w:bottom w:val="single" w:sz="8" w:space="0" w:color="A5A5A5" w:themeColor="accent3"/>
+          <w:right w:val="single" w:sz="8" w:space="0" w:color="A5A5A5" w:themeColor="accent3"/>
+        </w:tcBorders>
+      </w:tcPr>
+    </w:tblStylePr>
+    <w:tblStylePr w:type="firstCol">
+      <w:rPr>
+        <w:b/>
+        <w:bCs/>
+      </w:rPr>
+    </w:tblStylePr>
+    <w:tblStylePr w:type="lastCol">
+      <w:rPr>
+        <w:b/>
+        <w:bCs/>
+      </w:rPr>
+    </w:tblStylePr>
+    <w:tblStylePr w:type="band1Vert">
+      <w:tblPr/>
+      <w:tcPr>
+        <w:tcBorders>
+          <w:top w:val="single" w:sz="8" w:space="0" w:color="A5A5A5" w:themeColor="accent3"/>
+          <w:left w:val="single" w:sz="8" w:space="0" w:color="A5A5A5" w:themeColor="accent3"/>
+          <w:bottom w:val="single" w:sz="8" w:space="0" w:color="A5A5A5" w:themeColor="accent3"/>
+          <w:right w:val="single" w:sz="8" w:space="0" w:color="A5A5A5" w:themeColor="accent3"/>
+        </w:tcBorders>
+      </w:tcPr>
+    </w:tblStylePr>
+    <w:tblStylePr w:type="band1Horz">
+      <w:tblPr/>
+      <w:tcPr>
+        <w:tcBorders>
+          <w:top w:val="single" w:sz="8" w:space="0" w:color="A5A5A5" w:themeColor="accent3"/>
+          <w:left w:val="single" w:sz="8" w:space="0" w:color="A5A5A5" w:themeColor="accent3"/>
+          <w:bottom w:val="single" w:sz="8" w:space="0" w:color="A5A5A5" w:themeColor="accent3"/>
+          <w:right w:val="single" w:sz="8" w:space="0" w:color="A5A5A5" w:themeColor="accent3"/>
+        </w:tcBorders>
+      </w:tcPr>
+    </w:tblStylePr>
+  </w:style>
+  <w:style w:type="table" w:styleId="Grigliatabella">
+    <w:name w:val="Table Grid"/>
+    <w:basedOn w:val="Tabellanormale"/>
+    <w:uiPriority w:val="39"/>
+    <w:rsid w:val="004F06E9"/>
+    <w:pPr>
+      <w:spacing w:after="0" w:line="240" w:lineRule="auto"/>
+    </w:pPr>
+    <w:tblPr>
+      <w:tblBorders>
+        <w:top w:val="single" w:sz="4" w:space="0" w:color="auto"/>
+        <w:left w:val="single" w:sz="4" w:space="0" w:color="auto"/>
+        <w:bottom w:val="single" w:sz="4" w:space="0" w:color="auto"/>
+        <w:right w:val="single" w:sz="4" w:space="0" w:color="auto"/>
+        <w:insideH w:val="single" w:sz="4" w:space="0" w:color="auto"/>
+        <w:insideV w:val="single" w:sz="4" w:space="0" w:color="auto"/>
+      </w:tblBorders>
+    </w:tblPr>
   </w:style>
 </w:styles>
 </file>
@@ -3021,7 +3908,7 @@
 </file>
 
 <file path=customXml/itemProps2.xml><?xml version="1.0" encoding="utf-8"?>
-<ds:datastoreItem xmlns:ds="http://schemas.openxmlformats.org/officeDocument/2006/customXml" ds:itemID="{D431AB07-C1CB-492A-9584-1E66F9229E15}">
+<ds:datastoreItem xmlns:ds="http://schemas.openxmlformats.org/officeDocument/2006/customXml" ds:itemID="{57D40C0A-2AC1-473E-B1FB-3B37F911C274}">
   <ds:schemaRefs>
     <ds:schemaRef ds:uri="http://schemas.openxmlformats.org/officeDocument/2006/bibliography"/>
   </ds:schemaRefs>

</xml_diff>

<commit_message>
Aggiornamento fase 1 - road map
aggiornamento degli scenari d'uso nella documentazione
</commit_message>
<xml_diff>
--- a/Documentazioni/Definizione dei requisiti - Fase1_roadmap.docx
+++ b/Documentazioni/Definizione dei requisiti - Fase1_roadmap.docx
@@ -1393,6 +1393,14 @@
     </w:p>
     <w:p>
       <w:r>
+        <w:t>Il segretario accede al gestionale tramite le sue credenziali. Navigando nel gestionale entra nella sezione inerent</w:t>
+      </w:r>
+      <w:r>
+        <w:t>e agli stagisti e visiona l’elenco dei nominativi presenti nella banca dati. Seleziona il nome dello stagista e successivamente lo elimina dalla lista. Il sistema effettua l’eliminazione e conferma immediatamente l’esito positivo dell’operazione.</w:t>
+      </w:r>
+    </w:p>
+    <w:p>
+      <w:r>
         <w:t>Il segretario</w:t>
       </w:r>
       <w:r>
@@ -1404,7 +1412,34 @@
     </w:p>
     <w:p>
       <w:r>
+        <w:t xml:space="preserve">Il segretario accede al gestionale tramite le sue credenziali. Navigando nel gestionale entra nella sezione </w:t>
+      </w:r>
+      <w:r>
+        <w:t xml:space="preserve">dedicata al personale registrato e visualizza l’elenco dei collaboratori interni. Seleziona il nome del collaboratore e modifica i campi del </w:t>
+      </w:r>
+      <w:proofErr w:type="spellStart"/>
+      <w:r>
+        <w:t>form</w:t>
+      </w:r>
+      <w:proofErr w:type="spellEnd"/>
+      <w:r>
+        <w:t xml:space="preserve"> desiderati. Al termine dell’operazione conferma le modifiche. Il sistema controlla l’esattezza dei valori riportati in alcuni campi e conferma immediatamente l’acquisizione dei nuovi dati.   </w:t>
+      </w:r>
+    </w:p>
+    <w:p>
+      <w:r>
         <w:t xml:space="preserve">Il segretario iscrive un socio ordinario ad un corso. </w:t>
+      </w:r>
+    </w:p>
+    <w:p>
+      <w:r>
+        <w:lastRenderedPageBreak/>
+        <w:t xml:space="preserve">Il segretario </w:t>
+      </w:r>
+      <w:bookmarkStart w:id="0" w:name="_GoBack"/>
+      <w:bookmarkEnd w:id="0"/>
+      <w:r>
+        <w:t xml:space="preserve"> </w:t>
       </w:r>
     </w:p>
     <w:p>
@@ -1461,7 +1496,6 @@
         </w:numPr>
       </w:pPr>
       <w:r>
-        <w:lastRenderedPageBreak/>
         <w:t>Architettura informativa</w:t>
       </w:r>
     </w:p>
@@ -1470,8 +1504,6 @@
       <w:r>
         <w:t>Inserire scaletta contenuti</w:t>
       </w:r>
-      <w:bookmarkStart w:id="0" w:name="_GoBack"/>
-      <w:bookmarkEnd w:id="0"/>
     </w:p>
     <w:p/>
     <w:p>
@@ -1778,7 +1810,6 @@
     </w:p>
     <w:p>
       <w:r>
-        <w:lastRenderedPageBreak/>
         <w:t xml:space="preserve">Inserire UML </w:t>
       </w:r>
     </w:p>
@@ -3908,7 +3939,7 @@
 </file>
 
 <file path=customXml/itemProps2.xml><?xml version="1.0" encoding="utf-8"?>
-<ds:datastoreItem xmlns:ds="http://schemas.openxmlformats.org/officeDocument/2006/customXml" ds:itemID="{57D40C0A-2AC1-473E-B1FB-3B37F911C274}">
+<ds:datastoreItem xmlns:ds="http://schemas.openxmlformats.org/officeDocument/2006/customXml" ds:itemID="{2DEF66F7-949B-4089-A2F4-AF7D63193628}">
   <ds:schemaRefs>
     <ds:schemaRef ds:uri="http://schemas.openxmlformats.org/officeDocument/2006/bibliography"/>
   </ds:schemaRefs>

</xml_diff>

<commit_message>
Aggiornamento doc fase 1 - road map
Aggiornamento degli scenari d'uso
</commit_message>
<xml_diff>
--- a/Documentazioni/Definizione dei requisiti - Fase1_roadmap.docx
+++ b/Documentazioni/Definizione dei requisiti - Fase1_roadmap.docx
@@ -429,7 +429,19 @@
         <w:rPr>
           <w:szCs w:val="28"/>
         </w:rPr>
-        <w:t xml:space="preserve">Scenari d’uso (Casi d’uso – generali, non entrare nello specifico </w:t>
+        <w:t>Scenari d’uso</w:t>
+      </w:r>
+      <w:r>
+        <w:rPr>
+          <w:szCs w:val="28"/>
+        </w:rPr>
+        <w:t xml:space="preserve"> e persone</w:t>
+      </w:r>
+      <w:r>
+        <w:rPr>
+          <w:szCs w:val="28"/>
+        </w:rPr>
+        <w:t xml:space="preserve"> (Casi d’uso – generali, non entrare nello specifico </w:t>
       </w:r>
       <w:r>
         <w:rPr>
@@ -1354,16 +1366,101 @@
       <w:r>
         <w:t>Scenari d’uso</w:t>
       </w:r>
+      <w:r>
+        <w:t xml:space="preserve"> e persone </w:t>
+      </w:r>
     </w:p>
     <w:p/>
     <w:p>
+      <w:pPr>
+        <w:pStyle w:val="Titolo2"/>
+        <w:numPr>
+          <w:ilvl w:val="1"/>
+          <w:numId w:val="4"/>
+        </w:numPr>
+      </w:pPr>
+      <w:r>
+        <w:t xml:space="preserve">Persona </w:t>
+      </w:r>
+    </w:p>
+    <w:p/>
+    <w:p>
+      <w:pPr>
+        <w:pStyle w:val="Paragrafoelenco"/>
+        <w:numPr>
+          <w:ilvl w:val="0"/>
+          <w:numId w:val="19"/>
+        </w:numPr>
+      </w:pPr>
+      <w:r>
+        <w:t>Persona: Luca è un ragazzo di 28 anni, studia giurisprudenza e lavora come segretario nella ASD da pochi giorni. È un amante dello sport e della tecnologia, passa molto tempo al suo pc e smartphone.</w:t>
+      </w:r>
+    </w:p>
+    <w:p>
+      <w:pPr>
+        <w:pStyle w:val="Paragrafoelenco"/>
+        <w:numPr>
+          <w:ilvl w:val="0"/>
+          <w:numId w:val="19"/>
+        </w:numPr>
+      </w:pPr>
+      <w:r>
+        <w:t xml:space="preserve">Persona: Roberto è un uomo d’affari di mezza età, laureato in economia e direttore di una società edile, nonché socio fondatore della ASD. È interessato alle attività all’aria aperta, alla musica e non ha molta dimestichezza con la tecnologia. Preferisce la carta stampata allo smartphone per leggere le notizie. </w:t>
+      </w:r>
+    </w:p>
+    <w:p/>
+    <w:p>
+      <w:pPr>
+        <w:pStyle w:val="Titolo2"/>
+        <w:numPr>
+          <w:ilvl w:val="1"/>
+          <w:numId w:val="4"/>
+        </w:numPr>
+      </w:pPr>
+      <w:r>
+        <w:t>Scenari d’uso</w:t>
+      </w:r>
+    </w:p>
+    <w:p/>
+    <w:p>
+      <w:pPr>
+        <w:pStyle w:val="Paragrafoelenco"/>
+        <w:numPr>
+          <w:ilvl w:val="0"/>
+          <w:numId w:val="20"/>
+        </w:numPr>
+      </w:pPr>
       <w:r>
         <w:t xml:space="preserve">Il segretario aggiunge un nuovo socio ordinario. </w:t>
       </w:r>
     </w:p>
     <w:p>
-      <w:r>
-        <w:t xml:space="preserve">Il segretario accede al gestionale tramite le sue credenziali e compila il </w:t>
+      <w:pPr>
+        <w:ind w:left="360"/>
+      </w:pPr>
+      <w:r>
+        <w:t xml:space="preserve">Al bancone della segreteria giunge Alessandro. Alessandro vorrebbe diventare un nuovo membro della ASD. In segreteria è presente </w:t>
+      </w:r>
+      <w:r>
+        <w:t>Luca</w:t>
+      </w:r>
+      <w:r>
+        <w:t>. Luca</w:t>
+      </w:r>
+      <w:r>
+        <w:t xml:space="preserve"> accede al gestionale tramite le sue credenziali</w:t>
+      </w:r>
+      <w:r>
+        <w:t xml:space="preserve"> e dalla homepage utilizza</w:t>
+      </w:r>
+      <w:r>
+        <w:t xml:space="preserve"> la scorciatoia nella parte alta dello schermo </w:t>
+      </w:r>
+      <w:r>
+        <w:t>per aprire</w:t>
+      </w:r>
+      <w:r>
+        <w:t xml:space="preserve"> il </w:t>
       </w:r>
       <w:proofErr w:type="spellStart"/>
       <w:r>
@@ -1371,10 +1468,37 @@
       </w:r>
       <w:proofErr w:type="spellEnd"/>
       <w:r>
-        <w:t xml:space="preserve"> per la registrazione di un nuovo allievo. Quando termina di riportare i dati nei campi appositi, conferma gli inserimenti. Il sistema controlla l’esattezza di alcuni campi e conferma immediatamente l’acquisizione dei nuovi dati.</w:t>
-      </w:r>
-    </w:p>
-    <w:p>
+        <w:t xml:space="preserve"> di acquisizione dei dati.</w:t>
+      </w:r>
+      <w:r>
+        <w:t xml:space="preserve"> Richiede ad Alessandro i suoi dati anagrafi e compila tutti i campi richiesti.  </w:t>
+      </w:r>
+      <w:r>
+        <w:t>Quando termina</w:t>
+      </w:r>
+      <w:r>
+        <w:t xml:space="preserve"> l’operazione</w:t>
+      </w:r>
+      <w:r>
+        <w:t>, conferma gli inserimenti. Il sistema controlla l’esattezza di alcuni campi e conferma immediatamente l’acquisizione dei nuovi dati.</w:t>
+      </w:r>
+      <w:r>
+        <w:t xml:space="preserve"> Alessandro adesso è registrato nel sistema ed il consiglio direttivo potrà scegliere di accettarlo come socio ordinario. </w:t>
+      </w:r>
+    </w:p>
+    <w:p>
+      <w:pPr>
+        <w:ind w:left="360"/>
+      </w:pPr>
+    </w:p>
+    <w:p>
+      <w:pPr>
+        <w:pStyle w:val="Paragrafoelenco"/>
+        <w:numPr>
+          <w:ilvl w:val="0"/>
+          <w:numId w:val="20"/>
+        </w:numPr>
+      </w:pPr>
       <w:r>
         <w:t xml:space="preserve">Il segretario </w:t>
       </w:r>
@@ -1392,14 +1516,92 @@
       </w:r>
     </w:p>
     <w:p>
-      <w:r>
-        <w:t>Il segretario accede al gestionale tramite le sue credenziali. Navigando nel gestionale entra nella sezione inerent</w:t>
-      </w:r>
-      <w:r>
-        <w:t>e agli stagisti e visiona l’elenco dei nominativi presenti nella banca dati. Seleziona il nome dello stagista e successivamente lo elimina dalla lista. Il sistema effettua l’eliminazione e conferma immediatamente l’esito positivo dell’operazione.</w:t>
-      </w:r>
-    </w:p>
-    <w:p>
+      <w:pPr>
+        <w:ind w:left="360"/>
+      </w:pPr>
+      <w:r>
+        <w:t xml:space="preserve">La collaborazione di Lucia con la ASD è terminata ed il consiglio direttivo ha deciso di eliminarla dal sito demandando la mansione a </w:t>
+      </w:r>
+      <w:r>
+        <w:t>Luca</w:t>
+      </w:r>
+      <w:r>
+        <w:t>.</w:t>
+      </w:r>
+      <w:r>
+        <w:t xml:space="preserve"> </w:t>
+      </w:r>
+      <w:r>
+        <w:t>Così, a</w:t>
+      </w:r>
+      <w:r>
+        <w:t xml:space="preserve">ccede al </w:t>
+      </w:r>
+      <w:r>
+        <w:t>programma</w:t>
+      </w:r>
+      <w:r>
+        <w:t xml:space="preserve"> tramite le sue credenziali</w:t>
+      </w:r>
+      <w:r>
+        <w:t xml:space="preserve"> e n</w:t>
+      </w:r>
+      <w:r>
+        <w:t xml:space="preserve">avigando nel gestionale entra nella sezione </w:t>
+      </w:r>
+      <w:r>
+        <w:t>amministrativa</w:t>
+      </w:r>
+      <w:r>
+        <w:t>.</w:t>
+      </w:r>
+      <w:r>
+        <w:t xml:space="preserve"> </w:t>
+      </w:r>
+      <w:r>
+        <w:t>Visualizza un sottomenù e sceglie la voce stagisti</w:t>
+      </w:r>
+      <w:r>
+        <w:t xml:space="preserve">. Gli appaiono subito i </w:t>
+      </w:r>
+      <w:r>
+        <w:t xml:space="preserve">nominativi presenti nella banca dati. Seleziona </w:t>
+      </w:r>
+      <w:r>
+        <w:t>Lucia</w:t>
+      </w:r>
+      <w:r>
+        <w:t xml:space="preserve"> </w:t>
+      </w:r>
+      <w:r>
+        <w:t xml:space="preserve">dalla lista </w:t>
+      </w:r>
+      <w:r>
+        <w:t>e successivamente l</w:t>
+      </w:r>
+      <w:r>
+        <w:t>a</w:t>
+      </w:r>
+      <w:r>
+        <w:t xml:space="preserve"> elimina. Il sistema effettua l’eliminazione e conferma immediatamente l’esito positivo dell’operazione.</w:t>
+      </w:r>
+      <w:r>
+        <w:t xml:space="preserve"> Lucia non è più in memoria. </w:t>
+      </w:r>
+    </w:p>
+    <w:p>
+      <w:pPr>
+        <w:ind w:left="360"/>
+      </w:pPr>
+    </w:p>
+    <w:p>
+      <w:pPr>
+        <w:pStyle w:val="Paragrafoelenco"/>
+        <w:numPr>
+          <w:ilvl w:val="0"/>
+          <w:numId w:val="20"/>
+        </w:numPr>
+      </w:pPr>
       <w:r>
         <w:t>Il segretario</w:t>
       </w:r>
@@ -1407,15 +1609,99 @@
         <w:t xml:space="preserve"> modifica i dati di</w:t>
       </w:r>
       <w:r>
-        <w:t xml:space="preserve"> un nuovo collaboratore interno.</w:t>
-      </w:r>
-    </w:p>
-    <w:p>
-      <w:r>
-        <w:t xml:space="preserve">Il segretario accede al gestionale tramite le sue credenziali. Navigando nel gestionale entra nella sezione </w:t>
-      </w:r>
-      <w:r>
-        <w:t xml:space="preserve">dedicata al personale registrato e visualizza l’elenco dei collaboratori interni. Seleziona il nome del collaboratore e modifica i campi del </w:t>
+        <w:t xml:space="preserve"> un nuovo collaboratore </w:t>
+      </w:r>
+      <w:r>
+        <w:t>esterno</w:t>
+      </w:r>
+      <w:r>
+        <w:t>.</w:t>
+      </w:r>
+    </w:p>
+    <w:p>
+      <w:pPr>
+        <w:ind w:left="360"/>
+      </w:pPr>
+      <w:r>
+        <w:t>Luca</w:t>
+      </w:r>
+      <w:r>
+        <w:t xml:space="preserve"> deve aggiornare i dettagli memorizzati nel sistema della ditta delle pulizie.</w:t>
+      </w:r>
+      <w:r>
+        <w:t xml:space="preserve"> </w:t>
+      </w:r>
+      <w:r>
+        <w:t>Quindi, a</w:t>
+      </w:r>
+      <w:r>
+        <w:t>ccede al gestionale tramite le sue credenziali</w:t>
+      </w:r>
+      <w:r>
+        <w:t xml:space="preserve"> e ne</w:t>
+      </w:r>
+      <w:r>
+        <w:t>lla home</w:t>
+      </w:r>
+      <w:r>
+        <w:t>page</w:t>
+      </w:r>
+      <w:r>
+        <w:t xml:space="preserve"> </w:t>
+      </w:r>
+      <w:r>
+        <w:t>può</w:t>
+      </w:r>
+      <w:r>
+        <w:t xml:space="preserve"> subito </w:t>
+      </w:r>
+      <w:r>
+        <w:t>vedere</w:t>
+      </w:r>
+      <w:r>
+        <w:t xml:space="preserve"> il menù. E</w:t>
+      </w:r>
+      <w:r>
+        <w:t xml:space="preserve">ntra nella sezione </w:t>
+      </w:r>
+      <w:r>
+        <w:t xml:space="preserve">amministrativa e </w:t>
+      </w:r>
+      <w:r>
+        <w:t>seleziona</w:t>
+      </w:r>
+      <w:r>
+        <w:t xml:space="preserve"> il sottomenù dedicato ai collaboratori </w:t>
+      </w:r>
+      <w:r>
+        <w:t>esterni</w:t>
+      </w:r>
+      <w:r>
+        <w:t>. Visualizza i</w:t>
+      </w:r>
+      <w:r>
+        <w:t xml:space="preserve">l personale registrato </w:t>
+      </w:r>
+      <w:r>
+        <w:t>e</w:t>
+      </w:r>
+      <w:r>
+        <w:t xml:space="preserve"> </w:t>
+      </w:r>
+      <w:r>
+        <w:t>s</w:t>
+      </w:r>
+      <w:r>
+        <w:t xml:space="preserve">eleziona il nome </w:t>
+      </w:r>
+      <w:r>
+        <w:t>della ditta delle pulizie</w:t>
+      </w:r>
+      <w:r>
+        <w:t>. Tramite il tasto apposito</w:t>
+      </w:r>
+      <w:r>
+        <w:t xml:space="preserve"> modifica i campi del </w:t>
       </w:r>
       <w:proofErr w:type="spellStart"/>
       <w:r>
@@ -1423,41 +1709,192 @@
       </w:r>
       <w:proofErr w:type="spellEnd"/>
       <w:r>
-        <w:t xml:space="preserve"> desiderati. Al termine dell’operazione conferma le modifiche. Il sistema controlla l’esattezza dei valori riportati in alcuni campi e conferma immediatamente l’acquisizione dei nuovi dati.   </w:t>
-      </w:r>
-    </w:p>
-    <w:p>
+        <w:t xml:space="preserve"> interessat</w:t>
+      </w:r>
+      <w:r>
+        <w:t>i</w:t>
+      </w:r>
+      <w:r>
+        <w:t xml:space="preserve">. Al termine dell’operazione conferma le modifiche. Il sistema controlla l’esattezza dei valori riportati in alcuni campi e conferma immediatamente l’acquisizione dei nuovi dati.   </w:t>
+      </w:r>
+    </w:p>
+    <w:p>
+      <w:pPr>
+        <w:ind w:left="360"/>
+      </w:pPr>
+    </w:p>
+    <w:p>
+      <w:pPr>
+        <w:pStyle w:val="Paragrafoelenco"/>
+        <w:numPr>
+          <w:ilvl w:val="0"/>
+          <w:numId w:val="20"/>
+        </w:numPr>
+      </w:pPr>
       <w:r>
         <w:t>Il segretario iscrive un socio ordinario ad un corso</w:t>
       </w:r>
     </w:p>
     <w:p>
+      <w:pPr>
+        <w:ind w:left="360"/>
+      </w:pPr>
+      <w:r>
+        <w:t>Alessandro è già socio della ASD e vorrebbe iscriversi al corso di spinning e conoscere le giornate</w:t>
+      </w:r>
+      <w:r>
+        <w:t xml:space="preserve"> e gli orari</w:t>
+      </w:r>
+      <w:r>
+        <w:t xml:space="preserve"> in cui è tenuto il corso. </w:t>
+      </w:r>
+      <w:r>
+        <w:t>Luca</w:t>
+      </w:r>
+      <w:r>
+        <w:t xml:space="preserve"> </w:t>
+      </w:r>
+      <w:r>
+        <w:t>è</w:t>
+      </w:r>
+      <w:r>
+        <w:t xml:space="preserve"> di turno al bancone della segreteria,</w:t>
+      </w:r>
+      <w:r>
+        <w:t xml:space="preserve"> già autenticato nel gestionale. </w:t>
+      </w:r>
+      <w:r>
+        <w:t xml:space="preserve">Dalla homepage </w:t>
+      </w:r>
+      <w:r>
+        <w:t xml:space="preserve">può visualizzare il calendario e gli eventi della giornata. Però, ha bisogno di avere un resoconto dettagliato del corso di spinning. Così, nel menù seleziona la voce inerente </w:t>
+      </w:r>
+      <w:r>
+        <w:t>alla</w:t>
+      </w:r>
+      <w:r>
+        <w:t xml:space="preserve"> programmazione settimanale dei corsi e illustra ad Alessandro le giornate e gli orari interessati.</w:t>
+      </w:r>
+      <w:r>
+        <w:t xml:space="preserve"> Per iscrivere Alessandro al corso, invece, deve</w:t>
+      </w:r>
+      <w:r>
+        <w:t xml:space="preserve"> </w:t>
+      </w:r>
+      <w:r>
+        <w:t xml:space="preserve">entrare nella </w:t>
+      </w:r>
+      <w:r>
+        <w:t>sezione della segreteria inerente agli allievi</w:t>
+      </w:r>
+      <w:r>
+        <w:t>. V</w:t>
+      </w:r>
+      <w:r>
+        <w:t>isualizza</w:t>
+      </w:r>
+      <w:r>
+        <w:t>ndo</w:t>
+      </w:r>
+      <w:r>
+        <w:t xml:space="preserve"> l’elenco di tutti gli iscritti</w:t>
+      </w:r>
+      <w:r>
+        <w:t xml:space="preserve">, ricerca </w:t>
+      </w:r>
+      <w:r>
+        <w:t>Alessandro</w:t>
+      </w:r>
+      <w:r>
+        <w:t xml:space="preserve"> e</w:t>
+      </w:r>
+      <w:r>
+        <w:t>, una volta trovato,</w:t>
+      </w:r>
+      <w:r>
+        <w:t xml:space="preserve"> </w:t>
+      </w:r>
+      <w:r>
+        <w:t>scorre l’elenco dei corsi disponibili. Sceglie il corso</w:t>
+      </w:r>
+      <w:r>
+        <w:t xml:space="preserve"> al</w:t>
+      </w:r>
+      <w:r>
+        <w:t xml:space="preserve"> quale deve essere aggiunto e</w:t>
+      </w:r>
+      <w:r>
+        <w:t xml:space="preserve"> conferma l’operazione. Il sistema conferma la modifica immediatamente.</w:t>
+      </w:r>
+      <w:bookmarkStart w:id="0" w:name="_GoBack"/>
+      <w:bookmarkEnd w:id="0"/>
+    </w:p>
+    <w:p>
+      <w:pPr>
+        <w:ind w:left="360"/>
+      </w:pPr>
+    </w:p>
+    <w:p>
+      <w:pPr>
+        <w:pStyle w:val="Paragrafoelenco"/>
+        <w:numPr>
+          <w:ilvl w:val="0"/>
+          <w:numId w:val="20"/>
+        </w:numPr>
+      </w:pPr>
+      <w:r>
+        <w:t>Il socio fondatore aggiunge un nuovo socio fondatore.</w:t>
+      </w:r>
+    </w:p>
+    <w:p>
+      <w:pPr>
+        <w:ind w:left="360"/>
+      </w:pPr>
+      <w:r>
+        <w:t>Roberto accede</w:t>
+      </w:r>
+      <w:r>
+        <w:t xml:space="preserve"> </w:t>
+      </w:r>
+      <w:r>
+        <w:t xml:space="preserve">al </w:t>
+      </w:r>
+      <w:r>
+        <w:t>gestionale</w:t>
+      </w:r>
+      <w:r>
+        <w:t xml:space="preserve"> tramite le sue credenziali</w:t>
+      </w:r>
+      <w:r>
+        <w:t>.</w:t>
+      </w:r>
+      <w:r>
+        <w:t xml:space="preserve"> Nella home visualizza direttamente il menù </w:t>
+      </w:r>
+      <w:r>
+        <w:t>su</w:t>
+      </w:r>
+      <w:r>
+        <w:t xml:space="preserve">l lato sinistro dello schermo. Apre l’amministrazione </w:t>
+      </w:r>
+      <w:r>
+        <w:t xml:space="preserve">e sceglie di entrare nel sottomenù dei collaboratori interni. Dalla lista di tutto il </w:t>
+      </w:r>
       <w:r>
         <w:lastRenderedPageBreak/>
-        <w:t xml:space="preserve">Il segretario </w:t>
-      </w:r>
-      <w:r>
-        <w:t>è già autenticato nel gestionale. Accede alla sezione della segreteria inerente agli allievi e seleziona il nome del socio. Scegli</w:t>
-      </w:r>
-      <w:r>
-        <w:t>e</w:t>
-      </w:r>
-      <w:r>
-        <w:t xml:space="preserve"> il corso desiderato e conferma l’operazione. Il sistema conferma la modifica immediatamente.</w:t>
-      </w:r>
-    </w:p>
-    <w:p>
-      <w:r>
-        <w:t>Il socio fondatore aggiunge un nuovo socio fondatore.</w:t>
-      </w:r>
-    </w:p>
-    <w:p>
-      <w:r>
-        <w:t xml:space="preserve">Il socio fondatore è già autenticato nel gestionale. Entra nella sezione dedicata ai collaboratori e seleziona il nominativo desiderato. Sceglie il ruolo opportuno e conferma la modifica. Il sistema </w:t>
+        <w:t xml:space="preserve">personale registrato seleziona un nominativo. In un’apposita colonna è indicato il ruolo. Roberto assegna un nuovo ruolo al collaboratore e </w:t>
+      </w:r>
+      <w:r>
+        <w:t xml:space="preserve">conferma la modifica. Il sistema </w:t>
       </w:r>
       <w:r>
         <w:t xml:space="preserve">conferma immediatamente l’esito positivo dell’operazione. </w:t>
       </w:r>
+    </w:p>
+    <w:p>
+      <w:pPr>
+        <w:ind w:left="360"/>
+      </w:pPr>
     </w:p>
     <w:p>
       <w:r>
@@ -1575,8 +2012,6 @@
           <w:numId w:val="11"/>
         </w:numPr>
       </w:pPr>
-      <w:bookmarkStart w:id="0" w:name="_GoBack"/>
-      <w:bookmarkEnd w:id="0"/>
       <w:r>
         <w:t xml:space="preserve"> </w:t>
       </w:r>
@@ -1622,6 +2057,7 @@
     <w:p/>
     <w:p>
       <w:r>
+        <w:lastRenderedPageBreak/>
         <w:t xml:space="preserve">Inserire schema UML dei confini del sistema </w:t>
       </w:r>
     </w:p>
@@ -2009,6 +2445,291 @@
 <file path=word/numbering.xml><?xml version="1.0" encoding="utf-8"?>
 <w:numbering xmlns:wpc="http://schemas.microsoft.com/office/word/2010/wordprocessingCanvas" xmlns:cx="http://schemas.microsoft.com/office/drawing/2014/chartex" xmlns:cx1="http://schemas.microsoft.com/office/drawing/2015/9/8/chartex" xmlns:cx2="http://schemas.microsoft.com/office/drawing/2015/10/21/chartex" xmlns:cx3="http://schemas.microsoft.com/office/drawing/2016/5/9/chartex" xmlns:cx4="http://schemas.microsoft.com/office/drawing/2016/5/10/chartex" xmlns:cx5="http://schemas.microsoft.com/office/drawing/2016/5/11/chartex" xmlns:cx6="http://schemas.microsoft.com/office/drawing/2016/5/12/chartex" xmlns:cx7="http://schemas.microsoft.com/office/drawing/2016/5/13/chartex" xmlns:cx8="http://schemas.microsoft.com/office/drawing/2016/5/14/chartex" xmlns:mc="http://schemas.openxmlformats.org/markup-compatibility/2006" xmlns:aink="http://schemas.microsoft.com/office/drawing/2016/ink" xmlns:am3d="http://schemas.microsoft.com/office/drawing/2017/model3d" xmlns:o="urn:schemas-microsoft-com:office:office" xmlns:r="http://schemas.openxmlformats.org/officeDocument/2006/relationships" xmlns:m="http://schemas.openxmlformats.org/officeDocument/2006/math" xmlns:v="urn:schemas-microsoft-com:vml" xmlns:wp14="http://schemas.microsoft.com/office/word/2010/wordprocessingDrawing" xmlns:wp="http://schemas.openxmlformats.org/drawingml/2006/wordprocessingDrawing" xmlns:w10="urn:schemas-microsoft-com:office:word" xmlns:w="http://schemas.openxmlformats.org/wordprocessingml/2006/main" xmlns:w14="http://schemas.microsoft.com/office/word/2010/wordml" xmlns:w15="http://schemas.microsoft.com/office/word/2012/wordml" xmlns:w16cid="http://schemas.microsoft.com/office/word/2016/wordml/cid" xmlns:w16se="http://schemas.microsoft.com/office/word/2015/wordml/symex" xmlns:wpg="http://schemas.microsoft.com/office/word/2010/wordprocessingGroup" xmlns:wpi="http://schemas.microsoft.com/office/word/2010/wordprocessingInk" xmlns:wne="http://schemas.microsoft.com/office/word/2006/wordml" xmlns:wps="http://schemas.microsoft.com/office/word/2010/wordprocessingShape" mc:Ignorable="w14 w15 w16se w16cid wp14">
   <w:abstractNum w:abstractNumId="0" w15:restartNumberingAfterBreak="0">
+    <w:nsid w:val="021177E9"/>
+    <w:multiLevelType w:val="multilevel"/>
+    <w:tmpl w:val="0410001F"/>
+    <w:lvl w:ilvl="0">
+      <w:start w:val="1"/>
+      <w:numFmt w:val="decimal"/>
+      <w:lvlText w:val="%1."/>
+      <w:lvlJc w:val="left"/>
+      <w:pPr>
+        <w:ind w:left="360" w:hanging="360"/>
+      </w:pPr>
+    </w:lvl>
+    <w:lvl w:ilvl="1">
+      <w:start w:val="1"/>
+      <w:numFmt w:val="decimal"/>
+      <w:lvlText w:val="%1.%2."/>
+      <w:lvlJc w:val="left"/>
+      <w:pPr>
+        <w:ind w:left="792" w:hanging="432"/>
+      </w:pPr>
+    </w:lvl>
+    <w:lvl w:ilvl="2">
+      <w:start w:val="1"/>
+      <w:numFmt w:val="decimal"/>
+      <w:lvlText w:val="%1.%2.%3."/>
+      <w:lvlJc w:val="left"/>
+      <w:pPr>
+        <w:ind w:left="1224" w:hanging="504"/>
+      </w:pPr>
+    </w:lvl>
+    <w:lvl w:ilvl="3">
+      <w:start w:val="1"/>
+      <w:numFmt w:val="decimal"/>
+      <w:lvlText w:val="%1.%2.%3.%4."/>
+      <w:lvlJc w:val="left"/>
+      <w:pPr>
+        <w:ind w:left="1728" w:hanging="648"/>
+      </w:pPr>
+    </w:lvl>
+    <w:lvl w:ilvl="4">
+      <w:start w:val="1"/>
+      <w:numFmt w:val="decimal"/>
+      <w:lvlText w:val="%1.%2.%3.%4.%5."/>
+      <w:lvlJc w:val="left"/>
+      <w:pPr>
+        <w:ind w:left="2232" w:hanging="792"/>
+      </w:pPr>
+    </w:lvl>
+    <w:lvl w:ilvl="5">
+      <w:start w:val="1"/>
+      <w:numFmt w:val="decimal"/>
+      <w:lvlText w:val="%1.%2.%3.%4.%5.%6."/>
+      <w:lvlJc w:val="left"/>
+      <w:pPr>
+        <w:ind w:left="2736" w:hanging="936"/>
+      </w:pPr>
+    </w:lvl>
+    <w:lvl w:ilvl="6">
+      <w:start w:val="1"/>
+      <w:numFmt w:val="decimal"/>
+      <w:lvlText w:val="%1.%2.%3.%4.%5.%6.%7."/>
+      <w:lvlJc w:val="left"/>
+      <w:pPr>
+        <w:ind w:left="3240" w:hanging="1080"/>
+      </w:pPr>
+    </w:lvl>
+    <w:lvl w:ilvl="7">
+      <w:start w:val="1"/>
+      <w:numFmt w:val="decimal"/>
+      <w:lvlText w:val="%1.%2.%3.%4.%5.%6.%7.%8."/>
+      <w:lvlJc w:val="left"/>
+      <w:pPr>
+        <w:ind w:left="3744" w:hanging="1224"/>
+      </w:pPr>
+    </w:lvl>
+    <w:lvl w:ilvl="8">
+      <w:start w:val="1"/>
+      <w:numFmt w:val="decimal"/>
+      <w:lvlText w:val="%1.%2.%3.%4.%5.%6.%7.%8.%9."/>
+      <w:lvlJc w:val="left"/>
+      <w:pPr>
+        <w:ind w:left="4320" w:hanging="1440"/>
+      </w:pPr>
+    </w:lvl>
+  </w:abstractNum>
+  <w:abstractNum w:abstractNumId="1" w15:restartNumberingAfterBreak="0">
+    <w:nsid w:val="04FD008D"/>
+    <w:multiLevelType w:val="hybridMultilevel"/>
+    <w:tmpl w:val="9D86A292"/>
+    <w:lvl w:ilvl="0" w:tplc="04100001">
+      <w:start w:val="1"/>
+      <w:numFmt w:val="bullet"/>
+      <w:lvlText w:val=""/>
+      <w:lvlJc w:val="left"/>
+      <w:pPr>
+        <w:ind w:left="720" w:hanging="360"/>
+      </w:pPr>
+      <w:rPr>
+        <w:rFonts w:ascii="Symbol" w:hAnsi="Symbol" w:hint="default"/>
+      </w:rPr>
+    </w:lvl>
+    <w:lvl w:ilvl="1" w:tplc="04100003" w:tentative="1">
+      <w:start w:val="1"/>
+      <w:numFmt w:val="bullet"/>
+      <w:lvlText w:val="o"/>
+      <w:lvlJc w:val="left"/>
+      <w:pPr>
+        <w:ind w:left="1440" w:hanging="360"/>
+      </w:pPr>
+      <w:rPr>
+        <w:rFonts w:ascii="Courier New" w:hAnsi="Courier New" w:cs="Courier New" w:hint="default"/>
+      </w:rPr>
+    </w:lvl>
+    <w:lvl w:ilvl="2" w:tplc="04100005" w:tentative="1">
+      <w:start w:val="1"/>
+      <w:numFmt w:val="bullet"/>
+      <w:lvlText w:val=""/>
+      <w:lvlJc w:val="left"/>
+      <w:pPr>
+        <w:ind w:left="2160" w:hanging="360"/>
+      </w:pPr>
+      <w:rPr>
+        <w:rFonts w:ascii="Wingdings" w:hAnsi="Wingdings" w:hint="default"/>
+      </w:rPr>
+    </w:lvl>
+    <w:lvl w:ilvl="3" w:tplc="04100001" w:tentative="1">
+      <w:start w:val="1"/>
+      <w:numFmt w:val="bullet"/>
+      <w:lvlText w:val=""/>
+      <w:lvlJc w:val="left"/>
+      <w:pPr>
+        <w:ind w:left="2880" w:hanging="360"/>
+      </w:pPr>
+      <w:rPr>
+        <w:rFonts w:ascii="Symbol" w:hAnsi="Symbol" w:hint="default"/>
+      </w:rPr>
+    </w:lvl>
+    <w:lvl w:ilvl="4" w:tplc="04100003" w:tentative="1">
+      <w:start w:val="1"/>
+      <w:numFmt w:val="bullet"/>
+      <w:lvlText w:val="o"/>
+      <w:lvlJc w:val="left"/>
+      <w:pPr>
+        <w:ind w:left="3600" w:hanging="360"/>
+      </w:pPr>
+      <w:rPr>
+        <w:rFonts w:ascii="Courier New" w:hAnsi="Courier New" w:cs="Courier New" w:hint="default"/>
+      </w:rPr>
+    </w:lvl>
+    <w:lvl w:ilvl="5" w:tplc="04100005" w:tentative="1">
+      <w:start w:val="1"/>
+      <w:numFmt w:val="bullet"/>
+      <w:lvlText w:val=""/>
+      <w:lvlJc w:val="left"/>
+      <w:pPr>
+        <w:ind w:left="4320" w:hanging="360"/>
+      </w:pPr>
+      <w:rPr>
+        <w:rFonts w:ascii="Wingdings" w:hAnsi="Wingdings" w:hint="default"/>
+      </w:rPr>
+    </w:lvl>
+    <w:lvl w:ilvl="6" w:tplc="04100001" w:tentative="1">
+      <w:start w:val="1"/>
+      <w:numFmt w:val="bullet"/>
+      <w:lvlText w:val=""/>
+      <w:lvlJc w:val="left"/>
+      <w:pPr>
+        <w:ind w:left="5040" w:hanging="360"/>
+      </w:pPr>
+      <w:rPr>
+        <w:rFonts w:ascii="Symbol" w:hAnsi="Symbol" w:hint="default"/>
+      </w:rPr>
+    </w:lvl>
+    <w:lvl w:ilvl="7" w:tplc="04100003" w:tentative="1">
+      <w:start w:val="1"/>
+      <w:numFmt w:val="bullet"/>
+      <w:lvlText w:val="o"/>
+      <w:lvlJc w:val="left"/>
+      <w:pPr>
+        <w:ind w:left="5760" w:hanging="360"/>
+      </w:pPr>
+      <w:rPr>
+        <w:rFonts w:ascii="Courier New" w:hAnsi="Courier New" w:cs="Courier New" w:hint="default"/>
+      </w:rPr>
+    </w:lvl>
+    <w:lvl w:ilvl="8" w:tplc="04100005" w:tentative="1">
+      <w:start w:val="1"/>
+      <w:numFmt w:val="bullet"/>
+      <w:lvlText w:val=""/>
+      <w:lvlJc w:val="left"/>
+      <w:pPr>
+        <w:ind w:left="6480" w:hanging="360"/>
+      </w:pPr>
+      <w:rPr>
+        <w:rFonts w:ascii="Wingdings" w:hAnsi="Wingdings" w:hint="default"/>
+      </w:rPr>
+    </w:lvl>
+  </w:abstractNum>
+  <w:abstractNum w:abstractNumId="2" w15:restartNumberingAfterBreak="0">
+    <w:nsid w:val="086E07D8"/>
+    <w:multiLevelType w:val="multilevel"/>
+    <w:tmpl w:val="0410001F"/>
+    <w:lvl w:ilvl="0">
+      <w:start w:val="1"/>
+      <w:numFmt w:val="decimal"/>
+      <w:lvlText w:val="%1."/>
+      <w:lvlJc w:val="left"/>
+      <w:pPr>
+        <w:ind w:left="360" w:hanging="360"/>
+      </w:pPr>
+    </w:lvl>
+    <w:lvl w:ilvl="1">
+      <w:start w:val="1"/>
+      <w:numFmt w:val="decimal"/>
+      <w:lvlText w:val="%1.%2."/>
+      <w:lvlJc w:val="left"/>
+      <w:pPr>
+        <w:ind w:left="792" w:hanging="432"/>
+      </w:pPr>
+    </w:lvl>
+    <w:lvl w:ilvl="2">
+      <w:start w:val="1"/>
+      <w:numFmt w:val="decimal"/>
+      <w:lvlText w:val="%1.%2.%3."/>
+      <w:lvlJc w:val="left"/>
+      <w:pPr>
+        <w:ind w:left="1224" w:hanging="504"/>
+      </w:pPr>
+    </w:lvl>
+    <w:lvl w:ilvl="3">
+      <w:start w:val="1"/>
+      <w:numFmt w:val="decimal"/>
+      <w:lvlText w:val="%1.%2.%3.%4."/>
+      <w:lvlJc w:val="left"/>
+      <w:pPr>
+        <w:ind w:left="1728" w:hanging="648"/>
+      </w:pPr>
+    </w:lvl>
+    <w:lvl w:ilvl="4">
+      <w:start w:val="1"/>
+      <w:numFmt w:val="decimal"/>
+      <w:lvlText w:val="%1.%2.%3.%4.%5."/>
+      <w:lvlJc w:val="left"/>
+      <w:pPr>
+        <w:ind w:left="2232" w:hanging="792"/>
+      </w:pPr>
+    </w:lvl>
+    <w:lvl w:ilvl="5">
+      <w:start w:val="1"/>
+      <w:numFmt w:val="decimal"/>
+      <w:lvlText w:val="%1.%2.%3.%4.%5.%6."/>
+      <w:lvlJc w:val="left"/>
+      <w:pPr>
+        <w:ind w:left="2736" w:hanging="936"/>
+      </w:pPr>
+    </w:lvl>
+    <w:lvl w:ilvl="6">
+      <w:start w:val="1"/>
+      <w:numFmt w:val="decimal"/>
+      <w:lvlText w:val="%1.%2.%3.%4.%5.%6.%7."/>
+      <w:lvlJc w:val="left"/>
+      <w:pPr>
+        <w:ind w:left="3240" w:hanging="1080"/>
+      </w:pPr>
+    </w:lvl>
+    <w:lvl w:ilvl="7">
+      <w:start w:val="1"/>
+      <w:numFmt w:val="decimal"/>
+      <w:lvlText w:val="%1.%2.%3.%4.%5.%6.%7.%8."/>
+      <w:lvlJc w:val="left"/>
+      <w:pPr>
+        <w:ind w:left="3744" w:hanging="1224"/>
+      </w:pPr>
+    </w:lvl>
+    <w:lvl w:ilvl="8">
+      <w:start w:val="1"/>
+      <w:numFmt w:val="decimal"/>
+      <w:lvlText w:val="%1.%2.%3.%4.%5.%6.%7.%8.%9."/>
+      <w:lvlJc w:val="left"/>
+      <w:pPr>
+        <w:ind w:left="4320" w:hanging="1440"/>
+      </w:pPr>
+    </w:lvl>
+  </w:abstractNum>
+  <w:abstractNum w:abstractNumId="3" w15:restartNumberingAfterBreak="0">
     <w:nsid w:val="09DB415E"/>
     <w:multiLevelType w:val="hybridMultilevel"/>
     <w:tmpl w:val="EAE4ED8C"/>
@@ -2094,7 +2815,7 @@
       </w:pPr>
     </w:lvl>
   </w:abstractNum>
-  <w:abstractNum w:abstractNumId="1" w15:restartNumberingAfterBreak="0">
+  <w:abstractNum w:abstractNumId="4" w15:restartNumberingAfterBreak="0">
     <w:nsid w:val="0D245016"/>
     <w:multiLevelType w:val="multilevel"/>
     <w:tmpl w:val="0410001F"/>
@@ -2180,7 +2901,7 @@
       </w:pPr>
     </w:lvl>
   </w:abstractNum>
-  <w:abstractNum w:abstractNumId="2" w15:restartNumberingAfterBreak="0">
+  <w:abstractNum w:abstractNumId="5" w15:restartNumberingAfterBreak="0">
     <w:nsid w:val="10C340A7"/>
     <w:multiLevelType w:val="hybridMultilevel"/>
     <w:tmpl w:val="F5A675BE"/>
@@ -2266,7 +2987,7 @@
       </w:pPr>
     </w:lvl>
   </w:abstractNum>
-  <w:abstractNum w:abstractNumId="3" w15:restartNumberingAfterBreak="0">
+  <w:abstractNum w:abstractNumId="6" w15:restartNumberingAfterBreak="0">
     <w:nsid w:val="1319557C"/>
     <w:multiLevelType w:val="multilevel"/>
     <w:tmpl w:val="0410001F"/>
@@ -2352,7 +3073,265 @@
       </w:pPr>
     </w:lvl>
   </w:abstractNum>
-  <w:abstractNum w:abstractNumId="4" w15:restartNumberingAfterBreak="0">
+  <w:abstractNum w:abstractNumId="7" w15:restartNumberingAfterBreak="0">
+    <w:nsid w:val="196439A1"/>
+    <w:multiLevelType w:val="multilevel"/>
+    <w:tmpl w:val="0410001F"/>
+    <w:lvl w:ilvl="0">
+      <w:start w:val="1"/>
+      <w:numFmt w:val="decimal"/>
+      <w:lvlText w:val="%1."/>
+      <w:lvlJc w:val="left"/>
+      <w:pPr>
+        <w:ind w:left="360" w:hanging="360"/>
+      </w:pPr>
+    </w:lvl>
+    <w:lvl w:ilvl="1">
+      <w:start w:val="1"/>
+      <w:numFmt w:val="decimal"/>
+      <w:lvlText w:val="%1.%2."/>
+      <w:lvlJc w:val="left"/>
+      <w:pPr>
+        <w:ind w:left="792" w:hanging="432"/>
+      </w:pPr>
+    </w:lvl>
+    <w:lvl w:ilvl="2">
+      <w:start w:val="1"/>
+      <w:numFmt w:val="decimal"/>
+      <w:lvlText w:val="%1.%2.%3."/>
+      <w:lvlJc w:val="left"/>
+      <w:pPr>
+        <w:ind w:left="1224" w:hanging="504"/>
+      </w:pPr>
+    </w:lvl>
+    <w:lvl w:ilvl="3">
+      <w:start w:val="1"/>
+      <w:numFmt w:val="decimal"/>
+      <w:lvlText w:val="%1.%2.%3.%4."/>
+      <w:lvlJc w:val="left"/>
+      <w:pPr>
+        <w:ind w:left="1728" w:hanging="648"/>
+      </w:pPr>
+    </w:lvl>
+    <w:lvl w:ilvl="4">
+      <w:start w:val="1"/>
+      <w:numFmt w:val="decimal"/>
+      <w:lvlText w:val="%1.%2.%3.%4.%5."/>
+      <w:lvlJc w:val="left"/>
+      <w:pPr>
+        <w:ind w:left="2232" w:hanging="792"/>
+      </w:pPr>
+    </w:lvl>
+    <w:lvl w:ilvl="5">
+      <w:start w:val="1"/>
+      <w:numFmt w:val="decimal"/>
+      <w:lvlText w:val="%1.%2.%3.%4.%5.%6."/>
+      <w:lvlJc w:val="left"/>
+      <w:pPr>
+        <w:ind w:left="2736" w:hanging="936"/>
+      </w:pPr>
+    </w:lvl>
+    <w:lvl w:ilvl="6">
+      <w:start w:val="1"/>
+      <w:numFmt w:val="decimal"/>
+      <w:lvlText w:val="%1.%2.%3.%4.%5.%6.%7."/>
+      <w:lvlJc w:val="left"/>
+      <w:pPr>
+        <w:ind w:left="3240" w:hanging="1080"/>
+      </w:pPr>
+    </w:lvl>
+    <w:lvl w:ilvl="7">
+      <w:start w:val="1"/>
+      <w:numFmt w:val="decimal"/>
+      <w:lvlText w:val="%1.%2.%3.%4.%5.%6.%7.%8."/>
+      <w:lvlJc w:val="left"/>
+      <w:pPr>
+        <w:ind w:left="3744" w:hanging="1224"/>
+      </w:pPr>
+    </w:lvl>
+    <w:lvl w:ilvl="8">
+      <w:start w:val="1"/>
+      <w:numFmt w:val="decimal"/>
+      <w:lvlText w:val="%1.%2.%3.%4.%5.%6.%7.%8.%9."/>
+      <w:lvlJc w:val="left"/>
+      <w:pPr>
+        <w:ind w:left="4320" w:hanging="1440"/>
+      </w:pPr>
+    </w:lvl>
+  </w:abstractNum>
+  <w:abstractNum w:abstractNumId="8" w15:restartNumberingAfterBreak="0">
+    <w:nsid w:val="1D480A23"/>
+    <w:multiLevelType w:val="hybridMultilevel"/>
+    <w:tmpl w:val="3ADC51CC"/>
+    <w:lvl w:ilvl="0" w:tplc="0410000F">
+      <w:start w:val="1"/>
+      <w:numFmt w:val="decimal"/>
+      <w:lvlText w:val="%1."/>
+      <w:lvlJc w:val="left"/>
+      <w:pPr>
+        <w:ind w:left="720" w:hanging="360"/>
+      </w:pPr>
+    </w:lvl>
+    <w:lvl w:ilvl="1" w:tplc="04100019" w:tentative="1">
+      <w:start w:val="1"/>
+      <w:numFmt w:val="lowerLetter"/>
+      <w:lvlText w:val="%2."/>
+      <w:lvlJc w:val="left"/>
+      <w:pPr>
+        <w:ind w:left="1440" w:hanging="360"/>
+      </w:pPr>
+    </w:lvl>
+    <w:lvl w:ilvl="2" w:tplc="0410001B" w:tentative="1">
+      <w:start w:val="1"/>
+      <w:numFmt w:val="lowerRoman"/>
+      <w:lvlText w:val="%3."/>
+      <w:lvlJc w:val="right"/>
+      <w:pPr>
+        <w:ind w:left="2160" w:hanging="180"/>
+      </w:pPr>
+    </w:lvl>
+    <w:lvl w:ilvl="3" w:tplc="0410000F" w:tentative="1">
+      <w:start w:val="1"/>
+      <w:numFmt w:val="decimal"/>
+      <w:lvlText w:val="%4."/>
+      <w:lvlJc w:val="left"/>
+      <w:pPr>
+        <w:ind w:left="2880" w:hanging="360"/>
+      </w:pPr>
+    </w:lvl>
+    <w:lvl w:ilvl="4" w:tplc="04100019" w:tentative="1">
+      <w:start w:val="1"/>
+      <w:numFmt w:val="lowerLetter"/>
+      <w:lvlText w:val="%5."/>
+      <w:lvlJc w:val="left"/>
+      <w:pPr>
+        <w:ind w:left="3600" w:hanging="360"/>
+      </w:pPr>
+    </w:lvl>
+    <w:lvl w:ilvl="5" w:tplc="0410001B" w:tentative="1">
+      <w:start w:val="1"/>
+      <w:numFmt w:val="lowerRoman"/>
+      <w:lvlText w:val="%6."/>
+      <w:lvlJc w:val="right"/>
+      <w:pPr>
+        <w:ind w:left="4320" w:hanging="180"/>
+      </w:pPr>
+    </w:lvl>
+    <w:lvl w:ilvl="6" w:tplc="0410000F" w:tentative="1">
+      <w:start w:val="1"/>
+      <w:numFmt w:val="decimal"/>
+      <w:lvlText w:val="%7."/>
+      <w:lvlJc w:val="left"/>
+      <w:pPr>
+        <w:ind w:left="5040" w:hanging="360"/>
+      </w:pPr>
+    </w:lvl>
+    <w:lvl w:ilvl="7" w:tplc="04100019" w:tentative="1">
+      <w:start w:val="1"/>
+      <w:numFmt w:val="lowerLetter"/>
+      <w:lvlText w:val="%8."/>
+      <w:lvlJc w:val="left"/>
+      <w:pPr>
+        <w:ind w:left="5760" w:hanging="360"/>
+      </w:pPr>
+    </w:lvl>
+    <w:lvl w:ilvl="8" w:tplc="0410001B" w:tentative="1">
+      <w:start w:val="1"/>
+      <w:numFmt w:val="lowerRoman"/>
+      <w:lvlText w:val="%9."/>
+      <w:lvlJc w:val="right"/>
+      <w:pPr>
+        <w:ind w:left="6480" w:hanging="180"/>
+      </w:pPr>
+    </w:lvl>
+  </w:abstractNum>
+  <w:abstractNum w:abstractNumId="9" w15:restartNumberingAfterBreak="0">
+    <w:nsid w:val="2563729B"/>
+    <w:multiLevelType w:val="hybridMultilevel"/>
+    <w:tmpl w:val="09E26706"/>
+    <w:lvl w:ilvl="0" w:tplc="0410000F">
+      <w:start w:val="1"/>
+      <w:numFmt w:val="decimal"/>
+      <w:lvlText w:val="%1."/>
+      <w:lvlJc w:val="left"/>
+      <w:pPr>
+        <w:ind w:left="720" w:hanging="360"/>
+      </w:pPr>
+    </w:lvl>
+    <w:lvl w:ilvl="1" w:tplc="04100019" w:tentative="1">
+      <w:start w:val="1"/>
+      <w:numFmt w:val="lowerLetter"/>
+      <w:lvlText w:val="%2."/>
+      <w:lvlJc w:val="left"/>
+      <w:pPr>
+        <w:ind w:left="1440" w:hanging="360"/>
+      </w:pPr>
+    </w:lvl>
+    <w:lvl w:ilvl="2" w:tplc="0410001B" w:tentative="1">
+      <w:start w:val="1"/>
+      <w:numFmt w:val="lowerRoman"/>
+      <w:lvlText w:val="%3."/>
+      <w:lvlJc w:val="right"/>
+      <w:pPr>
+        <w:ind w:left="2160" w:hanging="180"/>
+      </w:pPr>
+    </w:lvl>
+    <w:lvl w:ilvl="3" w:tplc="0410000F" w:tentative="1">
+      <w:start w:val="1"/>
+      <w:numFmt w:val="decimal"/>
+      <w:lvlText w:val="%4."/>
+      <w:lvlJc w:val="left"/>
+      <w:pPr>
+        <w:ind w:left="2880" w:hanging="360"/>
+      </w:pPr>
+    </w:lvl>
+    <w:lvl w:ilvl="4" w:tplc="04100019" w:tentative="1">
+      <w:start w:val="1"/>
+      <w:numFmt w:val="lowerLetter"/>
+      <w:lvlText w:val="%5."/>
+      <w:lvlJc w:val="left"/>
+      <w:pPr>
+        <w:ind w:left="3600" w:hanging="360"/>
+      </w:pPr>
+    </w:lvl>
+    <w:lvl w:ilvl="5" w:tplc="0410001B" w:tentative="1">
+      <w:start w:val="1"/>
+      <w:numFmt w:val="lowerRoman"/>
+      <w:lvlText w:val="%6."/>
+      <w:lvlJc w:val="right"/>
+      <w:pPr>
+        <w:ind w:left="4320" w:hanging="180"/>
+      </w:pPr>
+    </w:lvl>
+    <w:lvl w:ilvl="6" w:tplc="0410000F" w:tentative="1">
+      <w:start w:val="1"/>
+      <w:numFmt w:val="decimal"/>
+      <w:lvlText w:val="%7."/>
+      <w:lvlJc w:val="left"/>
+      <w:pPr>
+        <w:ind w:left="5040" w:hanging="360"/>
+      </w:pPr>
+    </w:lvl>
+    <w:lvl w:ilvl="7" w:tplc="04100019" w:tentative="1">
+      <w:start w:val="1"/>
+      <w:numFmt w:val="lowerLetter"/>
+      <w:lvlText w:val="%8."/>
+      <w:lvlJc w:val="left"/>
+      <w:pPr>
+        <w:ind w:left="5760" w:hanging="360"/>
+      </w:pPr>
+    </w:lvl>
+    <w:lvl w:ilvl="8" w:tplc="0410001B" w:tentative="1">
+      <w:start w:val="1"/>
+      <w:numFmt w:val="lowerRoman"/>
+      <w:lvlText w:val="%9."/>
+      <w:lvlJc w:val="right"/>
+      <w:pPr>
+        <w:ind w:left="6480" w:hanging="180"/>
+      </w:pPr>
+    </w:lvl>
+  </w:abstractNum>
+  <w:abstractNum w:abstractNumId="10" w15:restartNumberingAfterBreak="0">
     <w:nsid w:val="2613600D"/>
     <w:multiLevelType w:val="hybridMultilevel"/>
     <w:tmpl w:val="54907C2E"/>
@@ -2438,7 +3417,7 @@
       </w:pPr>
     </w:lvl>
   </w:abstractNum>
-  <w:abstractNum w:abstractNumId="5" w15:restartNumberingAfterBreak="0">
+  <w:abstractNum w:abstractNumId="11" w15:restartNumberingAfterBreak="0">
     <w:nsid w:val="3D9D7800"/>
     <w:multiLevelType w:val="multilevel"/>
     <w:tmpl w:val="0410001F"/>
@@ -2527,7 +3506,7 @@
       </w:pPr>
     </w:lvl>
   </w:abstractNum>
-  <w:abstractNum w:abstractNumId="6" w15:restartNumberingAfterBreak="0">
+  <w:abstractNum w:abstractNumId="12" w15:restartNumberingAfterBreak="0">
     <w:nsid w:val="466D15F1"/>
     <w:multiLevelType w:val="hybridMultilevel"/>
     <w:tmpl w:val="88244082"/>
@@ -2639,7 +3618,120 @@
       </w:rPr>
     </w:lvl>
   </w:abstractNum>
-  <w:abstractNum w:abstractNumId="7" w15:restartNumberingAfterBreak="0">
+  <w:abstractNum w:abstractNumId="13" w15:restartNumberingAfterBreak="0">
+    <w:nsid w:val="4F10642F"/>
+    <w:multiLevelType w:val="hybridMultilevel"/>
+    <w:tmpl w:val="75FCA710"/>
+    <w:lvl w:ilvl="0" w:tplc="04100001">
+      <w:start w:val="1"/>
+      <w:numFmt w:val="bullet"/>
+      <w:lvlText w:val=""/>
+      <w:lvlJc w:val="left"/>
+      <w:pPr>
+        <w:ind w:left="720" w:hanging="360"/>
+      </w:pPr>
+      <w:rPr>
+        <w:rFonts w:ascii="Symbol" w:hAnsi="Symbol" w:hint="default"/>
+      </w:rPr>
+    </w:lvl>
+    <w:lvl w:ilvl="1" w:tplc="04100003" w:tentative="1">
+      <w:start w:val="1"/>
+      <w:numFmt w:val="bullet"/>
+      <w:lvlText w:val="o"/>
+      <w:lvlJc w:val="left"/>
+      <w:pPr>
+        <w:ind w:left="1440" w:hanging="360"/>
+      </w:pPr>
+      <w:rPr>
+        <w:rFonts w:ascii="Courier New" w:hAnsi="Courier New" w:cs="Courier New" w:hint="default"/>
+      </w:rPr>
+    </w:lvl>
+    <w:lvl w:ilvl="2" w:tplc="04100005" w:tentative="1">
+      <w:start w:val="1"/>
+      <w:numFmt w:val="bullet"/>
+      <w:lvlText w:val=""/>
+      <w:lvlJc w:val="left"/>
+      <w:pPr>
+        <w:ind w:left="2160" w:hanging="360"/>
+      </w:pPr>
+      <w:rPr>
+        <w:rFonts w:ascii="Wingdings" w:hAnsi="Wingdings" w:hint="default"/>
+      </w:rPr>
+    </w:lvl>
+    <w:lvl w:ilvl="3" w:tplc="04100001" w:tentative="1">
+      <w:start w:val="1"/>
+      <w:numFmt w:val="bullet"/>
+      <w:lvlText w:val=""/>
+      <w:lvlJc w:val="left"/>
+      <w:pPr>
+        <w:ind w:left="2880" w:hanging="360"/>
+      </w:pPr>
+      <w:rPr>
+        <w:rFonts w:ascii="Symbol" w:hAnsi="Symbol" w:hint="default"/>
+      </w:rPr>
+    </w:lvl>
+    <w:lvl w:ilvl="4" w:tplc="04100003" w:tentative="1">
+      <w:start w:val="1"/>
+      <w:numFmt w:val="bullet"/>
+      <w:lvlText w:val="o"/>
+      <w:lvlJc w:val="left"/>
+      <w:pPr>
+        <w:ind w:left="3600" w:hanging="360"/>
+      </w:pPr>
+      <w:rPr>
+        <w:rFonts w:ascii="Courier New" w:hAnsi="Courier New" w:cs="Courier New" w:hint="default"/>
+      </w:rPr>
+    </w:lvl>
+    <w:lvl w:ilvl="5" w:tplc="04100005" w:tentative="1">
+      <w:start w:val="1"/>
+      <w:numFmt w:val="bullet"/>
+      <w:lvlText w:val=""/>
+      <w:lvlJc w:val="left"/>
+      <w:pPr>
+        <w:ind w:left="4320" w:hanging="360"/>
+      </w:pPr>
+      <w:rPr>
+        <w:rFonts w:ascii="Wingdings" w:hAnsi="Wingdings" w:hint="default"/>
+      </w:rPr>
+    </w:lvl>
+    <w:lvl w:ilvl="6" w:tplc="04100001" w:tentative="1">
+      <w:start w:val="1"/>
+      <w:numFmt w:val="bullet"/>
+      <w:lvlText w:val=""/>
+      <w:lvlJc w:val="left"/>
+      <w:pPr>
+        <w:ind w:left="5040" w:hanging="360"/>
+      </w:pPr>
+      <w:rPr>
+        <w:rFonts w:ascii="Symbol" w:hAnsi="Symbol" w:hint="default"/>
+      </w:rPr>
+    </w:lvl>
+    <w:lvl w:ilvl="7" w:tplc="04100003" w:tentative="1">
+      <w:start w:val="1"/>
+      <w:numFmt w:val="bullet"/>
+      <w:lvlText w:val="o"/>
+      <w:lvlJc w:val="left"/>
+      <w:pPr>
+        <w:ind w:left="5760" w:hanging="360"/>
+      </w:pPr>
+      <w:rPr>
+        <w:rFonts w:ascii="Courier New" w:hAnsi="Courier New" w:cs="Courier New" w:hint="default"/>
+      </w:rPr>
+    </w:lvl>
+    <w:lvl w:ilvl="8" w:tplc="04100005" w:tentative="1">
+      <w:start w:val="1"/>
+      <w:numFmt w:val="bullet"/>
+      <w:lvlText w:val=""/>
+      <w:lvlJc w:val="left"/>
+      <w:pPr>
+        <w:ind w:left="6480" w:hanging="360"/>
+      </w:pPr>
+      <w:rPr>
+        <w:rFonts w:ascii="Wingdings" w:hAnsi="Wingdings" w:hint="default"/>
+      </w:rPr>
+    </w:lvl>
+  </w:abstractNum>
+  <w:abstractNum w:abstractNumId="14" w15:restartNumberingAfterBreak="0">
     <w:nsid w:val="54BD0E9F"/>
     <w:multiLevelType w:val="multilevel"/>
     <w:tmpl w:val="0410001F"/>
@@ -2725,7 +3817,179 @@
       </w:pPr>
     </w:lvl>
   </w:abstractNum>
-  <w:abstractNum w:abstractNumId="8" w15:restartNumberingAfterBreak="0">
+  <w:abstractNum w:abstractNumId="15" w15:restartNumberingAfterBreak="0">
+    <w:nsid w:val="614901DA"/>
+    <w:multiLevelType w:val="hybridMultilevel"/>
+    <w:tmpl w:val="73283DD2"/>
+    <w:lvl w:ilvl="0" w:tplc="0410000F">
+      <w:start w:val="1"/>
+      <w:numFmt w:val="decimal"/>
+      <w:lvlText w:val="%1."/>
+      <w:lvlJc w:val="left"/>
+      <w:pPr>
+        <w:ind w:left="720" w:hanging="360"/>
+      </w:pPr>
+    </w:lvl>
+    <w:lvl w:ilvl="1" w:tplc="04100019" w:tentative="1">
+      <w:start w:val="1"/>
+      <w:numFmt w:val="lowerLetter"/>
+      <w:lvlText w:val="%2."/>
+      <w:lvlJc w:val="left"/>
+      <w:pPr>
+        <w:ind w:left="1440" w:hanging="360"/>
+      </w:pPr>
+    </w:lvl>
+    <w:lvl w:ilvl="2" w:tplc="0410001B" w:tentative="1">
+      <w:start w:val="1"/>
+      <w:numFmt w:val="lowerRoman"/>
+      <w:lvlText w:val="%3."/>
+      <w:lvlJc w:val="right"/>
+      <w:pPr>
+        <w:ind w:left="2160" w:hanging="180"/>
+      </w:pPr>
+    </w:lvl>
+    <w:lvl w:ilvl="3" w:tplc="0410000F" w:tentative="1">
+      <w:start w:val="1"/>
+      <w:numFmt w:val="decimal"/>
+      <w:lvlText w:val="%4."/>
+      <w:lvlJc w:val="left"/>
+      <w:pPr>
+        <w:ind w:left="2880" w:hanging="360"/>
+      </w:pPr>
+    </w:lvl>
+    <w:lvl w:ilvl="4" w:tplc="04100019" w:tentative="1">
+      <w:start w:val="1"/>
+      <w:numFmt w:val="lowerLetter"/>
+      <w:lvlText w:val="%5."/>
+      <w:lvlJc w:val="left"/>
+      <w:pPr>
+        <w:ind w:left="3600" w:hanging="360"/>
+      </w:pPr>
+    </w:lvl>
+    <w:lvl w:ilvl="5" w:tplc="0410001B" w:tentative="1">
+      <w:start w:val="1"/>
+      <w:numFmt w:val="lowerRoman"/>
+      <w:lvlText w:val="%6."/>
+      <w:lvlJc w:val="right"/>
+      <w:pPr>
+        <w:ind w:left="4320" w:hanging="180"/>
+      </w:pPr>
+    </w:lvl>
+    <w:lvl w:ilvl="6" w:tplc="0410000F" w:tentative="1">
+      <w:start w:val="1"/>
+      <w:numFmt w:val="decimal"/>
+      <w:lvlText w:val="%7."/>
+      <w:lvlJc w:val="left"/>
+      <w:pPr>
+        <w:ind w:left="5040" w:hanging="360"/>
+      </w:pPr>
+    </w:lvl>
+    <w:lvl w:ilvl="7" w:tplc="04100019" w:tentative="1">
+      <w:start w:val="1"/>
+      <w:numFmt w:val="lowerLetter"/>
+      <w:lvlText w:val="%8."/>
+      <w:lvlJc w:val="left"/>
+      <w:pPr>
+        <w:ind w:left="5760" w:hanging="360"/>
+      </w:pPr>
+    </w:lvl>
+    <w:lvl w:ilvl="8" w:tplc="0410001B" w:tentative="1">
+      <w:start w:val="1"/>
+      <w:numFmt w:val="lowerRoman"/>
+      <w:lvlText w:val="%9."/>
+      <w:lvlJc w:val="right"/>
+      <w:pPr>
+        <w:ind w:left="6480" w:hanging="180"/>
+      </w:pPr>
+    </w:lvl>
+  </w:abstractNum>
+  <w:abstractNum w:abstractNumId="16" w15:restartNumberingAfterBreak="0">
+    <w:nsid w:val="671905DC"/>
+    <w:multiLevelType w:val="multilevel"/>
+    <w:tmpl w:val="0410001F"/>
+    <w:lvl w:ilvl="0">
+      <w:start w:val="1"/>
+      <w:numFmt w:val="decimal"/>
+      <w:lvlText w:val="%1."/>
+      <w:lvlJc w:val="left"/>
+      <w:pPr>
+        <w:ind w:left="360" w:hanging="360"/>
+      </w:pPr>
+    </w:lvl>
+    <w:lvl w:ilvl="1">
+      <w:start w:val="1"/>
+      <w:numFmt w:val="decimal"/>
+      <w:lvlText w:val="%1.%2."/>
+      <w:lvlJc w:val="left"/>
+      <w:pPr>
+        <w:ind w:left="792" w:hanging="432"/>
+      </w:pPr>
+    </w:lvl>
+    <w:lvl w:ilvl="2">
+      <w:start w:val="1"/>
+      <w:numFmt w:val="decimal"/>
+      <w:lvlText w:val="%1.%2.%3."/>
+      <w:lvlJc w:val="left"/>
+      <w:pPr>
+        <w:ind w:left="1224" w:hanging="504"/>
+      </w:pPr>
+    </w:lvl>
+    <w:lvl w:ilvl="3">
+      <w:start w:val="1"/>
+      <w:numFmt w:val="decimal"/>
+      <w:lvlText w:val="%1.%2.%3.%4."/>
+      <w:lvlJc w:val="left"/>
+      <w:pPr>
+        <w:ind w:left="1728" w:hanging="648"/>
+      </w:pPr>
+    </w:lvl>
+    <w:lvl w:ilvl="4">
+      <w:start w:val="1"/>
+      <w:numFmt w:val="decimal"/>
+      <w:lvlText w:val="%1.%2.%3.%4.%5."/>
+      <w:lvlJc w:val="left"/>
+      <w:pPr>
+        <w:ind w:left="2232" w:hanging="792"/>
+      </w:pPr>
+    </w:lvl>
+    <w:lvl w:ilvl="5">
+      <w:start w:val="1"/>
+      <w:numFmt w:val="decimal"/>
+      <w:lvlText w:val="%1.%2.%3.%4.%5.%6."/>
+      <w:lvlJc w:val="left"/>
+      <w:pPr>
+        <w:ind w:left="2736" w:hanging="936"/>
+      </w:pPr>
+    </w:lvl>
+    <w:lvl w:ilvl="6">
+      <w:start w:val="1"/>
+      <w:numFmt w:val="decimal"/>
+      <w:lvlText w:val="%1.%2.%3.%4.%5.%6.%7."/>
+      <w:lvlJc w:val="left"/>
+      <w:pPr>
+        <w:ind w:left="3240" w:hanging="1080"/>
+      </w:pPr>
+    </w:lvl>
+    <w:lvl w:ilvl="7">
+      <w:start w:val="1"/>
+      <w:numFmt w:val="decimal"/>
+      <w:lvlText w:val="%1.%2.%3.%4.%5.%6.%7.%8."/>
+      <w:lvlJc w:val="left"/>
+      <w:pPr>
+        <w:ind w:left="3744" w:hanging="1224"/>
+      </w:pPr>
+    </w:lvl>
+    <w:lvl w:ilvl="8">
+      <w:start w:val="1"/>
+      <w:numFmt w:val="decimal"/>
+      <w:lvlText w:val="%1.%2.%3.%4.%5.%6.%7.%8.%9."/>
+      <w:lvlJc w:val="left"/>
+      <w:pPr>
+        <w:ind w:left="4320" w:hanging="1440"/>
+      </w:pPr>
+    </w:lvl>
+  </w:abstractNum>
+  <w:abstractNum w:abstractNumId="17" w15:restartNumberingAfterBreak="0">
     <w:nsid w:val="7000749F"/>
     <w:multiLevelType w:val="multilevel"/>
     <w:tmpl w:val="0410001F"/>
@@ -2838,7 +4102,7 @@
       </w:rPr>
     </w:lvl>
   </w:abstractNum>
-  <w:abstractNum w:abstractNumId="9" w15:restartNumberingAfterBreak="0">
+  <w:abstractNum w:abstractNumId="18" w15:restartNumberingAfterBreak="0">
     <w:nsid w:val="70A53EAE"/>
     <w:multiLevelType w:val="hybridMultilevel"/>
     <w:tmpl w:val="8FA29EB0"/>
@@ -2951,7 +4215,7 @@
       </w:rPr>
     </w:lvl>
   </w:abstractNum>
-  <w:abstractNum w:abstractNumId="10" w15:restartNumberingAfterBreak="0">
+  <w:abstractNum w:abstractNumId="19" w15:restartNumberingAfterBreak="0">
     <w:nsid w:val="796B5B27"/>
     <w:multiLevelType w:val="hybridMultilevel"/>
     <w:tmpl w:val="68004110"/>
@@ -3038,37 +4302,64 @@
     </w:lvl>
   </w:abstractNum>
   <w:num w:numId="1">
+    <w:abstractNumId w:val="11"/>
+  </w:num>
+  <w:num w:numId="2">
+    <w:abstractNumId w:val="3"/>
+  </w:num>
+  <w:num w:numId="3">
+    <w:abstractNumId w:val="6"/>
+  </w:num>
+  <w:num w:numId="4">
+    <w:abstractNumId w:val="14"/>
+  </w:num>
+  <w:num w:numId="5">
+    <w:abstractNumId w:val="17"/>
+  </w:num>
+  <w:num w:numId="6">
+    <w:abstractNumId w:val="12"/>
+  </w:num>
+  <w:num w:numId="7">
+    <w:abstractNumId w:val="19"/>
+  </w:num>
+  <w:num w:numId="8">
     <w:abstractNumId w:val="5"/>
   </w:num>
-  <w:num w:numId="2">
+  <w:num w:numId="9">
+    <w:abstractNumId w:val="10"/>
+  </w:num>
+  <w:num w:numId="10">
+    <w:abstractNumId w:val="4"/>
+  </w:num>
+  <w:num w:numId="11">
+    <w:abstractNumId w:val="18"/>
+  </w:num>
+  <w:num w:numId="12">
+    <w:abstractNumId w:val="9"/>
+  </w:num>
+  <w:num w:numId="13">
+    <w:abstractNumId w:val="15"/>
+  </w:num>
+  <w:num w:numId="14">
+    <w:abstractNumId w:val="8"/>
+  </w:num>
+  <w:num w:numId="15">
+    <w:abstractNumId w:val="7"/>
+  </w:num>
+  <w:num w:numId="16">
     <w:abstractNumId w:val="0"/>
   </w:num>
-  <w:num w:numId="3">
-    <w:abstractNumId w:val="3"/>
+  <w:num w:numId="17">
+    <w:abstractNumId w:val="16"/>
   </w:num>
-  <w:num w:numId="4">
-    <w:abstractNumId w:val="7"/>
-  </w:num>
-  <w:num w:numId="5">
-    <w:abstractNumId w:val="8"/>
-  </w:num>
-  <w:num w:numId="6">
-    <w:abstractNumId w:val="6"/>
-  </w:num>
-  <w:num w:numId="7">
-    <w:abstractNumId w:val="10"/>
-  </w:num>
-  <w:num w:numId="8">
+  <w:num w:numId="18">
     <w:abstractNumId w:val="2"/>
   </w:num>
-  <w:num w:numId="9">
-    <w:abstractNumId w:val="4"/>
-  </w:num>
-  <w:num w:numId="10">
+  <w:num w:numId="19">
     <w:abstractNumId w:val="1"/>
   </w:num>
-  <w:num w:numId="11">
-    <w:abstractNumId w:val="9"/>
+  <w:num w:numId="20">
+    <w:abstractNumId w:val="13"/>
   </w:num>
 </w:numbering>
 </file>
@@ -3470,11 +4761,11 @@
   <w:style w:type="paragraph" w:default="1" w:styleId="Normale">
     <w:name w:val="Normal"/>
     <w:qFormat/>
-    <w:rsid w:val="00877E12"/>
+    <w:rsid w:val="00796D5F"/>
     <w:rPr>
       <w:rFonts w:ascii="Cambria" w:hAnsi="Cambria"/>
       <w:color w:val="000000" w:themeColor="text1"/>
-      <w:sz w:val="28"/>
+      <w:sz w:val="26"/>
     </w:rPr>
   </w:style>
   <w:style w:type="paragraph" w:styleId="Titolo1">
@@ -3505,7 +4796,7 @@
     <w:uiPriority w:val="9"/>
     <w:unhideWhenUsed/>
     <w:qFormat/>
-    <w:rsid w:val="00397C45"/>
+    <w:rsid w:val="00796D5F"/>
     <w:pPr>
       <w:keepNext/>
       <w:keepLines/>
@@ -3514,7 +4805,7 @@
     </w:pPr>
     <w:rPr>
       <w:rFonts w:eastAsiaTheme="majorEastAsia" w:cstheme="majorBidi"/>
-      <w:sz w:val="26"/>
+      <w:sz w:val="30"/>
       <w:szCs w:val="26"/>
     </w:rPr>
   </w:style>
@@ -3586,11 +4877,11 @@
     <w:basedOn w:val="Carpredefinitoparagrafo"/>
     <w:link w:val="Titolo2"/>
     <w:uiPriority w:val="9"/>
-    <w:rsid w:val="00397C45"/>
+    <w:rsid w:val="00796D5F"/>
     <w:rPr>
       <w:rFonts w:ascii="Cambria" w:eastAsiaTheme="majorEastAsia" w:hAnsi="Cambria" w:cstheme="majorBidi"/>
       <w:color w:val="000000" w:themeColor="text1"/>
-      <w:sz w:val="26"/>
+      <w:sz w:val="30"/>
       <w:szCs w:val="26"/>
     </w:rPr>
   </w:style>
@@ -4122,7 +5413,7 @@
 </file>
 
 <file path=customXml/itemProps2.xml><?xml version="1.0" encoding="utf-8"?>
-<ds:datastoreItem xmlns:ds="http://schemas.openxmlformats.org/officeDocument/2006/customXml" ds:itemID="{EE368B2E-C0BC-47B8-BEC3-EF90D42B45D9}">
+<ds:datastoreItem xmlns:ds="http://schemas.openxmlformats.org/officeDocument/2006/customXml" ds:itemID="{4E598A34-CF64-4624-AADF-2FD25BA6EADE}">
   <ds:schemaRefs>
     <ds:schemaRef ds:uri="http://schemas.openxmlformats.org/officeDocument/2006/bibliography"/>
   </ds:schemaRefs>

</xml_diff>

<commit_message>
Modifica documento della definizione dei requisiti + abbozzo funzioni delle pagine
Continuato il lavoro sui casi d'uso.
Tentativo di creare un excell con i funzionamenti di tutte le pagine del sito
</commit_message>
<xml_diff>
--- a/Documentazioni/Definizione dei requisiti - Fase1_roadmap.docx
+++ b/Documentazioni/Definizione dei requisiti - Fase1_roadmap.docx
@@ -1638,7 +1638,10 @@
         <w:t>ccede al gestionale tramite le sue credenziali</w:t>
       </w:r>
       <w:r>
-        <w:t xml:space="preserve"> e ne</w:t>
+        <w:t xml:space="preserve"> e </w:t>
+      </w:r>
+      <w:r>
+        <w:t>da</w:t>
       </w:r>
       <w:r>
         <w:t>lla home</w:t>
@@ -1653,10 +1656,10 @@
         <w:t>può</w:t>
       </w:r>
       <w:r>
-        <w:t xml:space="preserve"> subito </w:t>
-      </w:r>
-      <w:r>
-        <w:t>vedere</w:t>
+        <w:t xml:space="preserve"> </w:t>
+      </w:r>
+      <w:r>
+        <w:t>visionare</w:t>
       </w:r>
       <w:r>
         <w:t xml:space="preserve"> il menù. E</w:t>
@@ -1740,13 +1743,7 @@
         <w:ind w:left="360"/>
       </w:pPr>
       <w:r>
-        <w:t>Alessandro è già socio della ASD e vorrebbe iscriversi al corso di spinning e conoscere le giornate</w:t>
-      </w:r>
-      <w:r>
-        <w:t xml:space="preserve"> e gli orari</w:t>
-      </w:r>
-      <w:r>
-        <w:t xml:space="preserve"> in cui è tenuto il corso. </w:t>
+        <w:t xml:space="preserve">Alessandro è già socio della ASD e vorrebbe iscriversi al corso di spinning e conoscere le giornate e gli orari in cui è tenuto il corso. </w:t>
       </w:r>
       <w:r>
         <w:t>Luca</w:t>
@@ -1826,8 +1823,6 @@
       <w:r>
         <w:t xml:space="preserve"> conferma l’operazione. Il sistema conferma la modifica immediatamente.</w:t>
       </w:r>
-      <w:bookmarkStart w:id="0" w:name="_GoBack"/>
-      <w:bookmarkEnd w:id="0"/>
     </w:p>
     <w:p>
       <w:pPr>
@@ -2117,7 +2112,7 @@
               <w:rPr>
                 <w:color w:val="FFFFFF" w:themeColor="background1"/>
               </w:rPr>
-              <w:t>Nome caso d’uso</w:t>
+              <w:t xml:space="preserve">Aggiunta di un nuovo socio </w:t>
             </w:r>
           </w:p>
         </w:tc>
@@ -2146,7 +2141,11 @@
             </w:tcBorders>
             <w:shd w:val="clear" w:color="auto" w:fill="D9E2F3" w:themeFill="accent1" w:themeFillTint="33"/>
           </w:tcPr>
-          <w:p/>
+          <w:p>
+            <w:r>
+              <w:t>1</w:t>
+            </w:r>
+          </w:p>
         </w:tc>
       </w:tr>
       <w:tr>
@@ -2167,7 +2166,11 @@
             <w:tcW w:w="4814" w:type="dxa"/>
             <w:shd w:val="clear" w:color="auto" w:fill="FFFFFF" w:themeFill="background1"/>
           </w:tcPr>
-          <w:p/>
+          <w:p>
+            <w:r>
+              <w:t>Inserimento di un nuovo socio</w:t>
+            </w:r>
+          </w:p>
         </w:tc>
       </w:tr>
       <w:tr>
@@ -2188,7 +2191,11 @@
             <w:tcW w:w="4814" w:type="dxa"/>
             <w:shd w:val="clear" w:color="auto" w:fill="D9E2F3" w:themeFill="accent1" w:themeFillTint="33"/>
           </w:tcPr>
-          <w:p/>
+          <w:p>
+            <w:r>
+              <w:t>Segretario</w:t>
+            </w:r>
+          </w:p>
         </w:tc>
       </w:tr>
       <w:tr>
@@ -2209,7 +2216,11 @@
             <w:tcW w:w="4814" w:type="dxa"/>
             <w:shd w:val="clear" w:color="auto" w:fill="FFFFFF" w:themeFill="background1"/>
           </w:tcPr>
-          <w:p/>
+          <w:p>
+            <w:r>
+              <w:t>-</w:t>
+            </w:r>
+          </w:p>
         </w:tc>
       </w:tr>
       <w:tr>
@@ -2230,7 +2241,18 @@
             <w:tcW w:w="4814" w:type="dxa"/>
             <w:shd w:val="clear" w:color="auto" w:fill="D9E2F3" w:themeFill="accent1" w:themeFillTint="33"/>
           </w:tcPr>
-          <w:p/>
+          <w:p>
+            <w:pPr>
+              <w:pStyle w:val="Paragrafoelenco"/>
+              <w:numPr>
+                <w:ilvl w:val="0"/>
+                <w:numId w:val="23"/>
+              </w:numPr>
+            </w:pPr>
+            <w:r>
+              <w:t xml:space="preserve">Il segretario ha effettuato il login </w:t>
+            </w:r>
+          </w:p>
         </w:tc>
       </w:tr>
       <w:tr>
@@ -2251,7 +2273,87 @@
             <w:tcW w:w="4814" w:type="dxa"/>
             <w:shd w:val="clear" w:color="auto" w:fill="FFFFFF" w:themeFill="background1"/>
           </w:tcPr>
-          <w:p/>
+          <w:p>
+            <w:pPr>
+              <w:pStyle w:val="Paragrafoelenco"/>
+              <w:numPr>
+                <w:ilvl w:val="0"/>
+                <w:numId w:val="28"/>
+              </w:numPr>
+            </w:pPr>
+            <w:r>
+              <w:t>Il segretario seleziona “aggiungi socio”</w:t>
+            </w:r>
+          </w:p>
+          <w:p>
+            <w:pPr>
+              <w:pStyle w:val="Paragrafoelenco"/>
+              <w:numPr>
+                <w:ilvl w:val="0"/>
+                <w:numId w:val="28"/>
+              </w:numPr>
+            </w:pPr>
+            <w:r>
+              <w:t xml:space="preserve">Il segretario compila il </w:t>
+            </w:r>
+            <w:proofErr w:type="spellStart"/>
+            <w:r>
+              <w:t>form</w:t>
+            </w:r>
+            <w:proofErr w:type="spellEnd"/>
+            <w:r>
+              <w:t xml:space="preserve"> con i dati del nuovo socio</w:t>
+            </w:r>
+          </w:p>
+          <w:p>
+            <w:pPr>
+              <w:pStyle w:val="Paragrafoelenco"/>
+              <w:numPr>
+                <w:ilvl w:val="0"/>
+                <w:numId w:val="28"/>
+              </w:numPr>
+            </w:pPr>
+            <w:r>
+              <w:t xml:space="preserve">Il segretario invia il </w:t>
+            </w:r>
+            <w:proofErr w:type="spellStart"/>
+            <w:r>
+              <w:t>form</w:t>
+            </w:r>
+            <w:proofErr w:type="spellEnd"/>
+            <w:r>
+              <w:t>.</w:t>
+            </w:r>
+          </w:p>
+          <w:p>
+            <w:pPr>
+              <w:pStyle w:val="Paragrafoelenco"/>
+              <w:numPr>
+                <w:ilvl w:val="0"/>
+                <w:numId w:val="28"/>
+              </w:numPr>
+            </w:pPr>
+            <w:r>
+              <w:t>Il sistema effettua controlli su determinati campi</w:t>
+            </w:r>
+          </w:p>
+          <w:p>
+            <w:pPr>
+              <w:pStyle w:val="Paragrafoelenco"/>
+              <w:numPr>
+                <w:ilvl w:val="0"/>
+                <w:numId w:val="28"/>
+              </w:numPr>
+            </w:pPr>
+            <w:r>
+              <w:t>Il nuovo socio è salvato nel sistema.</w:t>
+            </w:r>
+          </w:p>
+          <w:p>
+            <w:pPr>
+              <w:pStyle w:val="Paragrafoelenco"/>
+            </w:pPr>
+          </w:p>
         </w:tc>
       </w:tr>
       <w:tr>
@@ -2293,7 +2395,10 @@
             <w:tcW w:w="4814" w:type="dxa"/>
             <w:shd w:val="clear" w:color="auto" w:fill="FFFFFF" w:themeFill="background1"/>
           </w:tcPr>
-          <w:p/>
+          <w:p>
+            <w:bookmarkStart w:id="0" w:name="_GoBack"/>
+            <w:bookmarkEnd w:id="0"/>
+          </w:p>
         </w:tc>
       </w:tr>
     </w:tbl>
@@ -2314,6 +2419,212 @@
     <w:p>
       <w:r>
         <w:t xml:space="preserve">Inserire UML </w:t>
+      </w:r>
+    </w:p>
+    <w:p/>
+    <w:p>
+      <w:pPr>
+        <w:pStyle w:val="Titolo1"/>
+        <w:numPr>
+          <w:ilvl w:val="0"/>
+          <w:numId w:val="10"/>
+        </w:numPr>
+      </w:pPr>
+      <w:r>
+        <w:t xml:space="preserve">Requisiti di contenuto </w:t>
+      </w:r>
+    </w:p>
+    <w:p/>
+    <w:p>
+      <w:r>
+        <w:t>Inserire informazioni contenute nelle varie sezioni e loro natura (testo, immagini, audio, video).</w:t>
+      </w:r>
+    </w:p>
+    <w:p/>
+    <w:p>
+      <w:pPr>
+        <w:pStyle w:val="Titolo1"/>
+        <w:numPr>
+          <w:ilvl w:val="0"/>
+          <w:numId w:val="10"/>
+        </w:numPr>
+      </w:pPr>
+      <w:r>
+        <w:t>Requisiti di gestione</w:t>
+      </w:r>
+    </w:p>
+    <w:p/>
+    <w:p>
+      <w:r>
+        <w:lastRenderedPageBreak/>
+        <w:t xml:space="preserve">Hardware, software e rete (server e sistema operativo; rete: tipo di connettività e provider fornitore; middleware: web server o </w:t>
+      </w:r>
+      <w:proofErr w:type="spellStart"/>
+      <w:r>
+        <w:t>application</w:t>
+      </w:r>
+      <w:proofErr w:type="spellEnd"/>
+      <w:r>
+        <w:t xml:space="preserve"> server, sistema di gestione dei contenuti, sistema di gestione del </w:t>
+      </w:r>
+      <w:proofErr w:type="spellStart"/>
+      <w:r>
+        <w:t>db</w:t>
+      </w:r>
+      <w:proofErr w:type="spellEnd"/>
+      <w:r>
+        <w:t>)</w:t>
+      </w:r>
+    </w:p>
+    <w:p/>
+    <w:p>
+      <w:r>
+        <w:t>Gestione dei sistemi (backup sistematici dei dati)</w:t>
+      </w:r>
+    </w:p>
+    <w:p/>
+    <w:p>
+      <w:pPr>
+        <w:pStyle w:val="Titolo1"/>
+        <w:numPr>
+          <w:ilvl w:val="0"/>
+          <w:numId w:val="10"/>
+        </w:numPr>
+      </w:pPr>
+      <w:r>
+        <w:t>Requisiti di accessibilità</w:t>
+      </w:r>
+    </w:p>
+    <w:p/>
+    <w:p>
+      <w:r>
+        <w:t>Prestazioni del sito (ampiezza della banda di connessione, potenza del server…); reperibilità (URL per aggiungere il sito; parola chiave per la ricerca nei browser); compatibilità con i diversi browser; accessibilità per utenti disabili (normativa a cui si riferisce)</w:t>
+      </w:r>
+    </w:p>
+    <w:p/>
+    <w:p>
+      <w:pPr>
+        <w:pStyle w:val="Titolo1"/>
+        <w:numPr>
+          <w:ilvl w:val="0"/>
+          <w:numId w:val="10"/>
+        </w:numPr>
+      </w:pPr>
+      <w:r>
+        <w:t>Requisiti di usabilità</w:t>
+      </w:r>
+    </w:p>
+    <w:p/>
+    <w:p>
+      <w:r>
+        <w:t>Obiettivi verificabili con delle misure (Tasso di successo, tempo medio per effettuare un compito, gradimento medio) Test IUM</w:t>
+      </w:r>
+    </w:p>
+    <w:p/>
+    <w:p>
+      <w:pPr>
+        <w:pStyle w:val="Titolo1"/>
+      </w:pPr>
+      <w:r>
+        <w:t>Parte terza: Requisiti di gestione del progetto</w:t>
+      </w:r>
+    </w:p>
+    <w:p/>
+    <w:p>
+      <w:pPr>
+        <w:pStyle w:val="Titolo1"/>
+        <w:numPr>
+          <w:ilvl w:val="0"/>
+          <w:numId w:val="22"/>
+        </w:numPr>
+      </w:pPr>
+      <w:r>
+        <w:t>Tempi e risorse</w:t>
+      </w:r>
+    </w:p>
+    <w:p/>
+    <w:p>
+      <w:r>
+        <w:t>Tempo e budget</w:t>
+      </w:r>
+    </w:p>
+    <w:p/>
+    <w:p>
+      <w:pPr>
+        <w:pStyle w:val="Titolo1"/>
+        <w:numPr>
+          <w:ilvl w:val="0"/>
+          <w:numId w:val="22"/>
+        </w:numPr>
+      </w:pPr>
+      <w:r>
+        <w:t>Gruppo di progetto</w:t>
+      </w:r>
+    </w:p>
+    <w:p/>
+    <w:p>
+      <w:r>
+        <w:t>Membri del gruppo e capo del progetto</w:t>
+      </w:r>
+    </w:p>
+    <w:p/>
+    <w:p>
+      <w:pPr>
+        <w:pStyle w:val="Titolo1"/>
+        <w:numPr>
+          <w:ilvl w:val="0"/>
+          <w:numId w:val="22"/>
+        </w:numPr>
+      </w:pPr>
+      <w:r>
+        <w:t>Documentazione prevista</w:t>
+      </w:r>
+    </w:p>
+    <w:p/>
+    <w:p>
+      <w:r>
+        <w:t>Manuale d’uso e video per installazione</w:t>
+      </w:r>
+    </w:p>
+    <w:p/>
+    <w:p>
+      <w:pPr>
+        <w:pStyle w:val="Titolo1"/>
+        <w:numPr>
+          <w:ilvl w:val="0"/>
+          <w:numId w:val="22"/>
+        </w:numPr>
+      </w:pPr>
+      <w:r>
+        <w:t>Verifiche e convalide</w:t>
+      </w:r>
+    </w:p>
+    <w:p/>
+    <w:p>
+      <w:r>
+        <w:t xml:space="preserve">Fasi della roadmap </w:t>
+      </w:r>
+      <w:r>
+        <w:t>(raffinamenti successivi)</w:t>
+      </w:r>
+    </w:p>
+    <w:p/>
+    <w:p>
+      <w:pPr>
+        <w:pStyle w:val="Titolo1"/>
+        <w:numPr>
+          <w:ilvl w:val="0"/>
+          <w:numId w:val="22"/>
+        </w:numPr>
+      </w:pPr>
+      <w:r>
+        <w:t>Ambiente di sviluppo</w:t>
+      </w:r>
+    </w:p>
+    <w:p/>
+    <w:p>
+      <w:r>
+        <w:t>Informazioni riguardo i software utilizzati</w:t>
       </w:r>
     </w:p>
     <w:sectPr>
@@ -2445,6 +2756,92 @@
 <file path=word/numbering.xml><?xml version="1.0" encoding="utf-8"?>
 <w:numbering xmlns:wpc="http://schemas.microsoft.com/office/word/2010/wordprocessingCanvas" xmlns:cx="http://schemas.microsoft.com/office/drawing/2014/chartex" xmlns:cx1="http://schemas.microsoft.com/office/drawing/2015/9/8/chartex" xmlns:cx2="http://schemas.microsoft.com/office/drawing/2015/10/21/chartex" xmlns:cx3="http://schemas.microsoft.com/office/drawing/2016/5/9/chartex" xmlns:cx4="http://schemas.microsoft.com/office/drawing/2016/5/10/chartex" xmlns:cx5="http://schemas.microsoft.com/office/drawing/2016/5/11/chartex" xmlns:cx6="http://schemas.microsoft.com/office/drawing/2016/5/12/chartex" xmlns:cx7="http://schemas.microsoft.com/office/drawing/2016/5/13/chartex" xmlns:cx8="http://schemas.microsoft.com/office/drawing/2016/5/14/chartex" xmlns:mc="http://schemas.openxmlformats.org/markup-compatibility/2006" xmlns:aink="http://schemas.microsoft.com/office/drawing/2016/ink" xmlns:am3d="http://schemas.microsoft.com/office/drawing/2017/model3d" xmlns:o="urn:schemas-microsoft-com:office:office" xmlns:r="http://schemas.openxmlformats.org/officeDocument/2006/relationships" xmlns:m="http://schemas.openxmlformats.org/officeDocument/2006/math" xmlns:v="urn:schemas-microsoft-com:vml" xmlns:wp14="http://schemas.microsoft.com/office/word/2010/wordprocessingDrawing" xmlns:wp="http://schemas.openxmlformats.org/drawingml/2006/wordprocessingDrawing" xmlns:w10="urn:schemas-microsoft-com:office:word" xmlns:w="http://schemas.openxmlformats.org/wordprocessingml/2006/main" xmlns:w14="http://schemas.microsoft.com/office/word/2010/wordml" xmlns:w15="http://schemas.microsoft.com/office/word/2012/wordml" xmlns:w16cid="http://schemas.microsoft.com/office/word/2016/wordml/cid" xmlns:w16se="http://schemas.microsoft.com/office/word/2015/wordml/symex" xmlns:wpg="http://schemas.microsoft.com/office/word/2010/wordprocessingGroup" xmlns:wpi="http://schemas.microsoft.com/office/word/2010/wordprocessingInk" xmlns:wne="http://schemas.microsoft.com/office/word/2006/wordml" xmlns:wps="http://schemas.microsoft.com/office/word/2010/wordprocessingShape" mc:Ignorable="w14 w15 w16se w16cid wp14">
   <w:abstractNum w:abstractNumId="0" w15:restartNumberingAfterBreak="0">
+    <w:nsid w:val="01D03FB3"/>
+    <w:multiLevelType w:val="hybridMultilevel"/>
+    <w:tmpl w:val="FAF2A8C6"/>
+    <w:lvl w:ilvl="0" w:tplc="0410000F">
+      <w:start w:val="1"/>
+      <w:numFmt w:val="decimal"/>
+      <w:lvlText w:val="%1."/>
+      <w:lvlJc w:val="left"/>
+      <w:pPr>
+        <w:ind w:left="720" w:hanging="360"/>
+      </w:pPr>
+    </w:lvl>
+    <w:lvl w:ilvl="1" w:tplc="04100019" w:tentative="1">
+      <w:start w:val="1"/>
+      <w:numFmt w:val="lowerLetter"/>
+      <w:lvlText w:val="%2."/>
+      <w:lvlJc w:val="left"/>
+      <w:pPr>
+        <w:ind w:left="1440" w:hanging="360"/>
+      </w:pPr>
+    </w:lvl>
+    <w:lvl w:ilvl="2" w:tplc="0410001B" w:tentative="1">
+      <w:start w:val="1"/>
+      <w:numFmt w:val="lowerRoman"/>
+      <w:lvlText w:val="%3."/>
+      <w:lvlJc w:val="right"/>
+      <w:pPr>
+        <w:ind w:left="2160" w:hanging="180"/>
+      </w:pPr>
+    </w:lvl>
+    <w:lvl w:ilvl="3" w:tplc="0410000F" w:tentative="1">
+      <w:start w:val="1"/>
+      <w:numFmt w:val="decimal"/>
+      <w:lvlText w:val="%4."/>
+      <w:lvlJc w:val="left"/>
+      <w:pPr>
+        <w:ind w:left="2880" w:hanging="360"/>
+      </w:pPr>
+    </w:lvl>
+    <w:lvl w:ilvl="4" w:tplc="04100019" w:tentative="1">
+      <w:start w:val="1"/>
+      <w:numFmt w:val="lowerLetter"/>
+      <w:lvlText w:val="%5."/>
+      <w:lvlJc w:val="left"/>
+      <w:pPr>
+        <w:ind w:left="3600" w:hanging="360"/>
+      </w:pPr>
+    </w:lvl>
+    <w:lvl w:ilvl="5" w:tplc="0410001B" w:tentative="1">
+      <w:start w:val="1"/>
+      <w:numFmt w:val="lowerRoman"/>
+      <w:lvlText w:val="%6."/>
+      <w:lvlJc w:val="right"/>
+      <w:pPr>
+        <w:ind w:left="4320" w:hanging="180"/>
+      </w:pPr>
+    </w:lvl>
+    <w:lvl w:ilvl="6" w:tplc="0410000F" w:tentative="1">
+      <w:start w:val="1"/>
+      <w:numFmt w:val="decimal"/>
+      <w:lvlText w:val="%7."/>
+      <w:lvlJc w:val="left"/>
+      <w:pPr>
+        <w:ind w:left="5040" w:hanging="360"/>
+      </w:pPr>
+    </w:lvl>
+    <w:lvl w:ilvl="7" w:tplc="04100019" w:tentative="1">
+      <w:start w:val="1"/>
+      <w:numFmt w:val="lowerLetter"/>
+      <w:lvlText w:val="%8."/>
+      <w:lvlJc w:val="left"/>
+      <w:pPr>
+        <w:ind w:left="5760" w:hanging="360"/>
+      </w:pPr>
+    </w:lvl>
+    <w:lvl w:ilvl="8" w:tplc="0410001B" w:tentative="1">
+      <w:start w:val="1"/>
+      <w:numFmt w:val="lowerRoman"/>
+      <w:lvlText w:val="%9."/>
+      <w:lvlJc w:val="right"/>
+      <w:pPr>
+        <w:ind w:left="6480" w:hanging="180"/>
+      </w:pPr>
+    </w:lvl>
+  </w:abstractNum>
+  <w:abstractNum w:abstractNumId="1" w15:restartNumberingAfterBreak="0">
     <w:nsid w:val="021177E9"/>
     <w:multiLevelType w:val="multilevel"/>
     <w:tmpl w:val="0410001F"/>
@@ -2530,7 +2927,7 @@
       </w:pPr>
     </w:lvl>
   </w:abstractNum>
-  <w:abstractNum w:abstractNumId="1" w15:restartNumberingAfterBreak="0">
+  <w:abstractNum w:abstractNumId="2" w15:restartNumberingAfterBreak="0">
     <w:nsid w:val="04FD008D"/>
     <w:multiLevelType w:val="hybridMultilevel"/>
     <w:tmpl w:val="9D86A292"/>
@@ -2643,7 +3040,7 @@
       </w:rPr>
     </w:lvl>
   </w:abstractNum>
-  <w:abstractNum w:abstractNumId="2" w15:restartNumberingAfterBreak="0">
+  <w:abstractNum w:abstractNumId="3" w15:restartNumberingAfterBreak="0">
     <w:nsid w:val="086E07D8"/>
     <w:multiLevelType w:val="multilevel"/>
     <w:tmpl w:val="0410001F"/>
@@ -2729,7 +3126,7 @@
       </w:pPr>
     </w:lvl>
   </w:abstractNum>
-  <w:abstractNum w:abstractNumId="3" w15:restartNumberingAfterBreak="0">
+  <w:abstractNum w:abstractNumId="4" w15:restartNumberingAfterBreak="0">
     <w:nsid w:val="09DB415E"/>
     <w:multiLevelType w:val="hybridMultilevel"/>
     <w:tmpl w:val="EAE4ED8C"/>
@@ -2815,7 +3212,7 @@
       </w:pPr>
     </w:lvl>
   </w:abstractNum>
-  <w:abstractNum w:abstractNumId="4" w15:restartNumberingAfterBreak="0">
+  <w:abstractNum w:abstractNumId="5" w15:restartNumberingAfterBreak="0">
     <w:nsid w:val="0D245016"/>
     <w:multiLevelType w:val="multilevel"/>
     <w:tmpl w:val="0410001F"/>
@@ -2901,7 +3298,7 @@
       </w:pPr>
     </w:lvl>
   </w:abstractNum>
-  <w:abstractNum w:abstractNumId="5" w15:restartNumberingAfterBreak="0">
+  <w:abstractNum w:abstractNumId="6" w15:restartNumberingAfterBreak="0">
     <w:nsid w:val="10C340A7"/>
     <w:multiLevelType w:val="hybridMultilevel"/>
     <w:tmpl w:val="F5A675BE"/>
@@ -2987,7 +3384,7 @@
       </w:pPr>
     </w:lvl>
   </w:abstractNum>
-  <w:abstractNum w:abstractNumId="6" w15:restartNumberingAfterBreak="0">
+  <w:abstractNum w:abstractNumId="7" w15:restartNumberingAfterBreak="0">
     <w:nsid w:val="1319557C"/>
     <w:multiLevelType w:val="multilevel"/>
     <w:tmpl w:val="0410001F"/>
@@ -3073,7 +3470,7 @@
       </w:pPr>
     </w:lvl>
   </w:abstractNum>
-  <w:abstractNum w:abstractNumId="7" w15:restartNumberingAfterBreak="0">
+  <w:abstractNum w:abstractNumId="8" w15:restartNumberingAfterBreak="0">
     <w:nsid w:val="196439A1"/>
     <w:multiLevelType w:val="multilevel"/>
     <w:tmpl w:val="0410001F"/>
@@ -3159,7 +3556,96 @@
       </w:pPr>
     </w:lvl>
   </w:abstractNum>
-  <w:abstractNum w:abstractNumId="8" w15:restartNumberingAfterBreak="0">
+  <w:abstractNum w:abstractNumId="9" w15:restartNumberingAfterBreak="0">
+    <w:nsid w:val="1B053446"/>
+    <w:multiLevelType w:val="hybridMultilevel"/>
+    <w:tmpl w:val="CDD871C6"/>
+    <w:lvl w:ilvl="0" w:tplc="0410000F">
+      <w:start w:val="1"/>
+      <w:numFmt w:val="decimal"/>
+      <w:lvlText w:val="%1."/>
+      <w:lvlJc w:val="left"/>
+      <w:pPr>
+        <w:ind w:left="720" w:hanging="360"/>
+      </w:pPr>
+      <w:rPr>
+        <w:rFonts w:hint="default"/>
+      </w:rPr>
+    </w:lvl>
+    <w:lvl w:ilvl="1" w:tplc="04100019" w:tentative="1">
+      <w:start w:val="1"/>
+      <w:numFmt w:val="lowerLetter"/>
+      <w:lvlText w:val="%2."/>
+      <w:lvlJc w:val="left"/>
+      <w:pPr>
+        <w:ind w:left="1440" w:hanging="360"/>
+      </w:pPr>
+    </w:lvl>
+    <w:lvl w:ilvl="2" w:tplc="0410001B" w:tentative="1">
+      <w:start w:val="1"/>
+      <w:numFmt w:val="lowerRoman"/>
+      <w:lvlText w:val="%3."/>
+      <w:lvlJc w:val="right"/>
+      <w:pPr>
+        <w:ind w:left="2160" w:hanging="180"/>
+      </w:pPr>
+    </w:lvl>
+    <w:lvl w:ilvl="3" w:tplc="0410000F" w:tentative="1">
+      <w:start w:val="1"/>
+      <w:numFmt w:val="decimal"/>
+      <w:lvlText w:val="%4."/>
+      <w:lvlJc w:val="left"/>
+      <w:pPr>
+        <w:ind w:left="2880" w:hanging="360"/>
+      </w:pPr>
+    </w:lvl>
+    <w:lvl w:ilvl="4" w:tplc="04100019" w:tentative="1">
+      <w:start w:val="1"/>
+      <w:numFmt w:val="lowerLetter"/>
+      <w:lvlText w:val="%5."/>
+      <w:lvlJc w:val="left"/>
+      <w:pPr>
+        <w:ind w:left="3600" w:hanging="360"/>
+      </w:pPr>
+    </w:lvl>
+    <w:lvl w:ilvl="5" w:tplc="0410001B" w:tentative="1">
+      <w:start w:val="1"/>
+      <w:numFmt w:val="lowerRoman"/>
+      <w:lvlText w:val="%6."/>
+      <w:lvlJc w:val="right"/>
+      <w:pPr>
+        <w:ind w:left="4320" w:hanging="180"/>
+      </w:pPr>
+    </w:lvl>
+    <w:lvl w:ilvl="6" w:tplc="0410000F" w:tentative="1">
+      <w:start w:val="1"/>
+      <w:numFmt w:val="decimal"/>
+      <w:lvlText w:val="%7."/>
+      <w:lvlJc w:val="left"/>
+      <w:pPr>
+        <w:ind w:left="5040" w:hanging="360"/>
+      </w:pPr>
+    </w:lvl>
+    <w:lvl w:ilvl="7" w:tplc="04100019" w:tentative="1">
+      <w:start w:val="1"/>
+      <w:numFmt w:val="lowerLetter"/>
+      <w:lvlText w:val="%8."/>
+      <w:lvlJc w:val="left"/>
+      <w:pPr>
+        <w:ind w:left="5760" w:hanging="360"/>
+      </w:pPr>
+    </w:lvl>
+    <w:lvl w:ilvl="8" w:tplc="0410001B" w:tentative="1">
+      <w:start w:val="1"/>
+      <w:numFmt w:val="lowerRoman"/>
+      <w:lvlText w:val="%9."/>
+      <w:lvlJc w:val="right"/>
+      <w:pPr>
+        <w:ind w:left="6480" w:hanging="180"/>
+      </w:pPr>
+    </w:lvl>
+  </w:abstractNum>
+  <w:abstractNum w:abstractNumId="10" w15:restartNumberingAfterBreak="0">
     <w:nsid w:val="1D480A23"/>
     <w:multiLevelType w:val="hybridMultilevel"/>
     <w:tmpl w:val="3ADC51CC"/>
@@ -3245,7 +3731,7 @@
       </w:pPr>
     </w:lvl>
   </w:abstractNum>
-  <w:abstractNum w:abstractNumId="9" w15:restartNumberingAfterBreak="0">
+  <w:abstractNum w:abstractNumId="11" w15:restartNumberingAfterBreak="0">
     <w:nsid w:val="2563729B"/>
     <w:multiLevelType w:val="hybridMultilevel"/>
     <w:tmpl w:val="09E26706"/>
@@ -3331,7 +3817,7 @@
       </w:pPr>
     </w:lvl>
   </w:abstractNum>
-  <w:abstractNum w:abstractNumId="10" w15:restartNumberingAfterBreak="0">
+  <w:abstractNum w:abstractNumId="12" w15:restartNumberingAfterBreak="0">
     <w:nsid w:val="2613600D"/>
     <w:multiLevelType w:val="hybridMultilevel"/>
     <w:tmpl w:val="54907C2E"/>
@@ -3417,7 +3903,182 @@
       </w:pPr>
     </w:lvl>
   </w:abstractNum>
-  <w:abstractNum w:abstractNumId="11" w15:restartNumberingAfterBreak="0">
+  <w:abstractNum w:abstractNumId="13" w15:restartNumberingAfterBreak="0">
+    <w:nsid w:val="28E50220"/>
+    <w:multiLevelType w:val="hybridMultilevel"/>
+    <w:tmpl w:val="8D22BCD2"/>
+    <w:lvl w:ilvl="0" w:tplc="0410000F">
+      <w:start w:val="1"/>
+      <w:numFmt w:val="decimal"/>
+      <w:lvlText w:val="%1."/>
+      <w:lvlJc w:val="left"/>
+      <w:pPr>
+        <w:ind w:left="720" w:hanging="360"/>
+      </w:pPr>
+      <w:rPr>
+        <w:rFonts w:hint="default"/>
+      </w:rPr>
+    </w:lvl>
+    <w:lvl w:ilvl="1" w:tplc="04100019" w:tentative="1">
+      <w:start w:val="1"/>
+      <w:numFmt w:val="lowerLetter"/>
+      <w:lvlText w:val="%2."/>
+      <w:lvlJc w:val="left"/>
+      <w:pPr>
+        <w:ind w:left="1440" w:hanging="360"/>
+      </w:pPr>
+    </w:lvl>
+    <w:lvl w:ilvl="2" w:tplc="0410001B" w:tentative="1">
+      <w:start w:val="1"/>
+      <w:numFmt w:val="lowerRoman"/>
+      <w:lvlText w:val="%3."/>
+      <w:lvlJc w:val="right"/>
+      <w:pPr>
+        <w:ind w:left="2160" w:hanging="180"/>
+      </w:pPr>
+    </w:lvl>
+    <w:lvl w:ilvl="3" w:tplc="0410000F" w:tentative="1">
+      <w:start w:val="1"/>
+      <w:numFmt w:val="decimal"/>
+      <w:lvlText w:val="%4."/>
+      <w:lvlJc w:val="left"/>
+      <w:pPr>
+        <w:ind w:left="2880" w:hanging="360"/>
+      </w:pPr>
+    </w:lvl>
+    <w:lvl w:ilvl="4" w:tplc="04100019" w:tentative="1">
+      <w:start w:val="1"/>
+      <w:numFmt w:val="lowerLetter"/>
+      <w:lvlText w:val="%5."/>
+      <w:lvlJc w:val="left"/>
+      <w:pPr>
+        <w:ind w:left="3600" w:hanging="360"/>
+      </w:pPr>
+    </w:lvl>
+    <w:lvl w:ilvl="5" w:tplc="0410001B" w:tentative="1">
+      <w:start w:val="1"/>
+      <w:numFmt w:val="lowerRoman"/>
+      <w:lvlText w:val="%6."/>
+      <w:lvlJc w:val="right"/>
+      <w:pPr>
+        <w:ind w:left="4320" w:hanging="180"/>
+      </w:pPr>
+    </w:lvl>
+    <w:lvl w:ilvl="6" w:tplc="0410000F" w:tentative="1">
+      <w:start w:val="1"/>
+      <w:numFmt w:val="decimal"/>
+      <w:lvlText w:val="%7."/>
+      <w:lvlJc w:val="left"/>
+      <w:pPr>
+        <w:ind w:left="5040" w:hanging="360"/>
+      </w:pPr>
+    </w:lvl>
+    <w:lvl w:ilvl="7" w:tplc="04100019" w:tentative="1">
+      <w:start w:val="1"/>
+      <w:numFmt w:val="lowerLetter"/>
+      <w:lvlText w:val="%8."/>
+      <w:lvlJc w:val="left"/>
+      <w:pPr>
+        <w:ind w:left="5760" w:hanging="360"/>
+      </w:pPr>
+    </w:lvl>
+    <w:lvl w:ilvl="8" w:tplc="0410001B" w:tentative="1">
+      <w:start w:val="1"/>
+      <w:numFmt w:val="lowerRoman"/>
+      <w:lvlText w:val="%9."/>
+      <w:lvlJc w:val="right"/>
+      <w:pPr>
+        <w:ind w:left="6480" w:hanging="180"/>
+      </w:pPr>
+    </w:lvl>
+  </w:abstractNum>
+  <w:abstractNum w:abstractNumId="14" w15:restartNumberingAfterBreak="0">
+    <w:nsid w:val="37493A84"/>
+    <w:multiLevelType w:val="multilevel"/>
+    <w:tmpl w:val="0410001F"/>
+    <w:lvl w:ilvl="0">
+      <w:start w:val="1"/>
+      <w:numFmt w:val="decimal"/>
+      <w:lvlText w:val="%1."/>
+      <w:lvlJc w:val="left"/>
+      <w:pPr>
+        <w:ind w:left="360" w:hanging="360"/>
+      </w:pPr>
+    </w:lvl>
+    <w:lvl w:ilvl="1">
+      <w:start w:val="1"/>
+      <w:numFmt w:val="decimal"/>
+      <w:lvlText w:val="%1.%2."/>
+      <w:lvlJc w:val="left"/>
+      <w:pPr>
+        <w:ind w:left="792" w:hanging="432"/>
+      </w:pPr>
+    </w:lvl>
+    <w:lvl w:ilvl="2">
+      <w:start w:val="1"/>
+      <w:numFmt w:val="decimal"/>
+      <w:lvlText w:val="%1.%2.%3."/>
+      <w:lvlJc w:val="left"/>
+      <w:pPr>
+        <w:ind w:left="1224" w:hanging="504"/>
+      </w:pPr>
+    </w:lvl>
+    <w:lvl w:ilvl="3">
+      <w:start w:val="1"/>
+      <w:numFmt w:val="decimal"/>
+      <w:lvlText w:val="%1.%2.%3.%4."/>
+      <w:lvlJc w:val="left"/>
+      <w:pPr>
+        <w:ind w:left="1728" w:hanging="648"/>
+      </w:pPr>
+    </w:lvl>
+    <w:lvl w:ilvl="4">
+      <w:start w:val="1"/>
+      <w:numFmt w:val="decimal"/>
+      <w:lvlText w:val="%1.%2.%3.%4.%5."/>
+      <w:lvlJc w:val="left"/>
+      <w:pPr>
+        <w:ind w:left="2232" w:hanging="792"/>
+      </w:pPr>
+    </w:lvl>
+    <w:lvl w:ilvl="5">
+      <w:start w:val="1"/>
+      <w:numFmt w:val="decimal"/>
+      <w:lvlText w:val="%1.%2.%3.%4.%5.%6."/>
+      <w:lvlJc w:val="left"/>
+      <w:pPr>
+        <w:ind w:left="2736" w:hanging="936"/>
+      </w:pPr>
+    </w:lvl>
+    <w:lvl w:ilvl="6">
+      <w:start w:val="1"/>
+      <w:numFmt w:val="decimal"/>
+      <w:lvlText w:val="%1.%2.%3.%4.%5.%6.%7."/>
+      <w:lvlJc w:val="left"/>
+      <w:pPr>
+        <w:ind w:left="3240" w:hanging="1080"/>
+      </w:pPr>
+    </w:lvl>
+    <w:lvl w:ilvl="7">
+      <w:start w:val="1"/>
+      <w:numFmt w:val="decimal"/>
+      <w:lvlText w:val="%1.%2.%3.%4.%5.%6.%7.%8."/>
+      <w:lvlJc w:val="left"/>
+      <w:pPr>
+        <w:ind w:left="3744" w:hanging="1224"/>
+      </w:pPr>
+    </w:lvl>
+    <w:lvl w:ilvl="8">
+      <w:start w:val="1"/>
+      <w:numFmt w:val="decimal"/>
+      <w:lvlText w:val="%1.%2.%3.%4.%5.%6.%7.%8.%9."/>
+      <w:lvlJc w:val="left"/>
+      <w:pPr>
+        <w:ind w:left="4320" w:hanging="1440"/>
+      </w:pPr>
+    </w:lvl>
+  </w:abstractNum>
+  <w:abstractNum w:abstractNumId="15" w15:restartNumberingAfterBreak="0">
     <w:nsid w:val="3D9D7800"/>
     <w:multiLevelType w:val="multilevel"/>
     <w:tmpl w:val="0410001F"/>
@@ -3506,7 +4167,96 @@
       </w:pPr>
     </w:lvl>
   </w:abstractNum>
-  <w:abstractNum w:abstractNumId="12" w15:restartNumberingAfterBreak="0">
+  <w:abstractNum w:abstractNumId="16" w15:restartNumberingAfterBreak="0">
+    <w:nsid w:val="41534B35"/>
+    <w:multiLevelType w:val="hybridMultilevel"/>
+    <w:tmpl w:val="FC8660A6"/>
+    <w:lvl w:ilvl="0" w:tplc="0410000F">
+      <w:start w:val="1"/>
+      <w:numFmt w:val="decimal"/>
+      <w:lvlText w:val="%1."/>
+      <w:lvlJc w:val="left"/>
+      <w:pPr>
+        <w:ind w:left="720" w:hanging="360"/>
+      </w:pPr>
+      <w:rPr>
+        <w:rFonts w:hint="default"/>
+      </w:rPr>
+    </w:lvl>
+    <w:lvl w:ilvl="1" w:tplc="04100019" w:tentative="1">
+      <w:start w:val="1"/>
+      <w:numFmt w:val="lowerLetter"/>
+      <w:lvlText w:val="%2."/>
+      <w:lvlJc w:val="left"/>
+      <w:pPr>
+        <w:ind w:left="1440" w:hanging="360"/>
+      </w:pPr>
+    </w:lvl>
+    <w:lvl w:ilvl="2" w:tplc="0410001B" w:tentative="1">
+      <w:start w:val="1"/>
+      <w:numFmt w:val="lowerRoman"/>
+      <w:lvlText w:val="%3."/>
+      <w:lvlJc w:val="right"/>
+      <w:pPr>
+        <w:ind w:left="2160" w:hanging="180"/>
+      </w:pPr>
+    </w:lvl>
+    <w:lvl w:ilvl="3" w:tplc="0410000F" w:tentative="1">
+      <w:start w:val="1"/>
+      <w:numFmt w:val="decimal"/>
+      <w:lvlText w:val="%4."/>
+      <w:lvlJc w:val="left"/>
+      <w:pPr>
+        <w:ind w:left="2880" w:hanging="360"/>
+      </w:pPr>
+    </w:lvl>
+    <w:lvl w:ilvl="4" w:tplc="04100019" w:tentative="1">
+      <w:start w:val="1"/>
+      <w:numFmt w:val="lowerLetter"/>
+      <w:lvlText w:val="%5."/>
+      <w:lvlJc w:val="left"/>
+      <w:pPr>
+        <w:ind w:left="3600" w:hanging="360"/>
+      </w:pPr>
+    </w:lvl>
+    <w:lvl w:ilvl="5" w:tplc="0410001B" w:tentative="1">
+      <w:start w:val="1"/>
+      <w:numFmt w:val="lowerRoman"/>
+      <w:lvlText w:val="%6."/>
+      <w:lvlJc w:val="right"/>
+      <w:pPr>
+        <w:ind w:left="4320" w:hanging="180"/>
+      </w:pPr>
+    </w:lvl>
+    <w:lvl w:ilvl="6" w:tplc="0410000F" w:tentative="1">
+      <w:start w:val="1"/>
+      <w:numFmt w:val="decimal"/>
+      <w:lvlText w:val="%7."/>
+      <w:lvlJc w:val="left"/>
+      <w:pPr>
+        <w:ind w:left="5040" w:hanging="360"/>
+      </w:pPr>
+    </w:lvl>
+    <w:lvl w:ilvl="7" w:tplc="04100019" w:tentative="1">
+      <w:start w:val="1"/>
+      <w:numFmt w:val="lowerLetter"/>
+      <w:lvlText w:val="%8."/>
+      <w:lvlJc w:val="left"/>
+      <w:pPr>
+        <w:ind w:left="5760" w:hanging="360"/>
+      </w:pPr>
+    </w:lvl>
+    <w:lvl w:ilvl="8" w:tplc="0410001B" w:tentative="1">
+      <w:start w:val="1"/>
+      <w:numFmt w:val="lowerRoman"/>
+      <w:lvlText w:val="%9."/>
+      <w:lvlJc w:val="right"/>
+      <w:pPr>
+        <w:ind w:left="6480" w:hanging="180"/>
+      </w:pPr>
+    </w:lvl>
+  </w:abstractNum>
+  <w:abstractNum w:abstractNumId="17" w15:restartNumberingAfterBreak="0">
     <w:nsid w:val="466D15F1"/>
     <w:multiLevelType w:val="hybridMultilevel"/>
     <w:tmpl w:val="88244082"/>
@@ -3618,7 +4368,7 @@
       </w:rPr>
     </w:lvl>
   </w:abstractNum>
-  <w:abstractNum w:abstractNumId="13" w15:restartNumberingAfterBreak="0">
+  <w:abstractNum w:abstractNumId="18" w15:restartNumberingAfterBreak="0">
     <w:nsid w:val="4F10642F"/>
     <w:multiLevelType w:val="hybridMultilevel"/>
     <w:tmpl w:val="75FCA710"/>
@@ -3731,7 +4481,7 @@
       </w:rPr>
     </w:lvl>
   </w:abstractNum>
-  <w:abstractNum w:abstractNumId="14" w15:restartNumberingAfterBreak="0">
+  <w:abstractNum w:abstractNumId="19" w15:restartNumberingAfterBreak="0">
     <w:nsid w:val="54BD0E9F"/>
     <w:multiLevelType w:val="multilevel"/>
     <w:tmpl w:val="0410001F"/>
@@ -3817,7 +4567,96 @@
       </w:pPr>
     </w:lvl>
   </w:abstractNum>
-  <w:abstractNum w:abstractNumId="15" w15:restartNumberingAfterBreak="0">
+  <w:abstractNum w:abstractNumId="20" w15:restartNumberingAfterBreak="0">
+    <w:nsid w:val="57A76593"/>
+    <w:multiLevelType w:val="hybridMultilevel"/>
+    <w:tmpl w:val="DF509C72"/>
+    <w:lvl w:ilvl="0" w:tplc="7DBC1D78">
+      <w:start w:val="1"/>
+      <w:numFmt w:val="decimal"/>
+      <w:lvlText w:val="%1."/>
+      <w:lvlJc w:val="left"/>
+      <w:pPr>
+        <w:ind w:left="1080" w:hanging="360"/>
+      </w:pPr>
+      <w:rPr>
+        <w:rFonts w:hint="default"/>
+      </w:rPr>
+    </w:lvl>
+    <w:lvl w:ilvl="1" w:tplc="04100019" w:tentative="1">
+      <w:start w:val="1"/>
+      <w:numFmt w:val="lowerLetter"/>
+      <w:lvlText w:val="%2."/>
+      <w:lvlJc w:val="left"/>
+      <w:pPr>
+        <w:ind w:left="1800" w:hanging="360"/>
+      </w:pPr>
+    </w:lvl>
+    <w:lvl w:ilvl="2" w:tplc="0410001B" w:tentative="1">
+      <w:start w:val="1"/>
+      <w:numFmt w:val="lowerRoman"/>
+      <w:lvlText w:val="%3."/>
+      <w:lvlJc w:val="right"/>
+      <w:pPr>
+        <w:ind w:left="2520" w:hanging="180"/>
+      </w:pPr>
+    </w:lvl>
+    <w:lvl w:ilvl="3" w:tplc="0410000F" w:tentative="1">
+      <w:start w:val="1"/>
+      <w:numFmt w:val="decimal"/>
+      <w:lvlText w:val="%4."/>
+      <w:lvlJc w:val="left"/>
+      <w:pPr>
+        <w:ind w:left="3240" w:hanging="360"/>
+      </w:pPr>
+    </w:lvl>
+    <w:lvl w:ilvl="4" w:tplc="04100019" w:tentative="1">
+      <w:start w:val="1"/>
+      <w:numFmt w:val="lowerLetter"/>
+      <w:lvlText w:val="%5."/>
+      <w:lvlJc w:val="left"/>
+      <w:pPr>
+        <w:ind w:left="3960" w:hanging="360"/>
+      </w:pPr>
+    </w:lvl>
+    <w:lvl w:ilvl="5" w:tplc="0410001B" w:tentative="1">
+      <w:start w:val="1"/>
+      <w:numFmt w:val="lowerRoman"/>
+      <w:lvlText w:val="%6."/>
+      <w:lvlJc w:val="right"/>
+      <w:pPr>
+        <w:ind w:left="4680" w:hanging="180"/>
+      </w:pPr>
+    </w:lvl>
+    <w:lvl w:ilvl="6" w:tplc="0410000F" w:tentative="1">
+      <w:start w:val="1"/>
+      <w:numFmt w:val="decimal"/>
+      <w:lvlText w:val="%7."/>
+      <w:lvlJc w:val="left"/>
+      <w:pPr>
+        <w:ind w:left="5400" w:hanging="360"/>
+      </w:pPr>
+    </w:lvl>
+    <w:lvl w:ilvl="7" w:tplc="04100019" w:tentative="1">
+      <w:start w:val="1"/>
+      <w:numFmt w:val="lowerLetter"/>
+      <w:lvlText w:val="%8."/>
+      <w:lvlJc w:val="left"/>
+      <w:pPr>
+        <w:ind w:left="6120" w:hanging="360"/>
+      </w:pPr>
+    </w:lvl>
+    <w:lvl w:ilvl="8" w:tplc="0410001B" w:tentative="1">
+      <w:start w:val="1"/>
+      <w:numFmt w:val="lowerRoman"/>
+      <w:lvlText w:val="%9."/>
+      <w:lvlJc w:val="right"/>
+      <w:pPr>
+        <w:ind w:left="6840" w:hanging="180"/>
+      </w:pPr>
+    </w:lvl>
+  </w:abstractNum>
+  <w:abstractNum w:abstractNumId="21" w15:restartNumberingAfterBreak="0">
     <w:nsid w:val="614901DA"/>
     <w:multiLevelType w:val="hybridMultilevel"/>
     <w:tmpl w:val="73283DD2"/>
@@ -3903,7 +4742,7 @@
       </w:pPr>
     </w:lvl>
   </w:abstractNum>
-  <w:abstractNum w:abstractNumId="16" w15:restartNumberingAfterBreak="0">
+  <w:abstractNum w:abstractNumId="22" w15:restartNumberingAfterBreak="0">
     <w:nsid w:val="671905DC"/>
     <w:multiLevelType w:val="multilevel"/>
     <w:tmpl w:val="0410001F"/>
@@ -3989,7 +4828,96 @@
       </w:pPr>
     </w:lvl>
   </w:abstractNum>
-  <w:abstractNum w:abstractNumId="17" w15:restartNumberingAfterBreak="0">
+  <w:abstractNum w:abstractNumId="23" w15:restartNumberingAfterBreak="0">
+    <w:nsid w:val="68584B03"/>
+    <w:multiLevelType w:val="hybridMultilevel"/>
+    <w:tmpl w:val="510806EC"/>
+    <w:lvl w:ilvl="0" w:tplc="0410000F">
+      <w:start w:val="1"/>
+      <w:numFmt w:val="decimal"/>
+      <w:lvlText w:val="%1."/>
+      <w:lvlJc w:val="left"/>
+      <w:pPr>
+        <w:ind w:left="720" w:hanging="360"/>
+      </w:pPr>
+      <w:rPr>
+        <w:rFonts w:hint="default"/>
+      </w:rPr>
+    </w:lvl>
+    <w:lvl w:ilvl="1" w:tplc="04100019" w:tentative="1">
+      <w:start w:val="1"/>
+      <w:numFmt w:val="lowerLetter"/>
+      <w:lvlText w:val="%2."/>
+      <w:lvlJc w:val="left"/>
+      <w:pPr>
+        <w:ind w:left="1440" w:hanging="360"/>
+      </w:pPr>
+    </w:lvl>
+    <w:lvl w:ilvl="2" w:tplc="0410001B" w:tentative="1">
+      <w:start w:val="1"/>
+      <w:numFmt w:val="lowerRoman"/>
+      <w:lvlText w:val="%3."/>
+      <w:lvlJc w:val="right"/>
+      <w:pPr>
+        <w:ind w:left="2160" w:hanging="180"/>
+      </w:pPr>
+    </w:lvl>
+    <w:lvl w:ilvl="3" w:tplc="0410000F" w:tentative="1">
+      <w:start w:val="1"/>
+      <w:numFmt w:val="decimal"/>
+      <w:lvlText w:val="%4."/>
+      <w:lvlJc w:val="left"/>
+      <w:pPr>
+        <w:ind w:left="2880" w:hanging="360"/>
+      </w:pPr>
+    </w:lvl>
+    <w:lvl w:ilvl="4" w:tplc="04100019" w:tentative="1">
+      <w:start w:val="1"/>
+      <w:numFmt w:val="lowerLetter"/>
+      <w:lvlText w:val="%5."/>
+      <w:lvlJc w:val="left"/>
+      <w:pPr>
+        <w:ind w:left="3600" w:hanging="360"/>
+      </w:pPr>
+    </w:lvl>
+    <w:lvl w:ilvl="5" w:tplc="0410001B" w:tentative="1">
+      <w:start w:val="1"/>
+      <w:numFmt w:val="lowerRoman"/>
+      <w:lvlText w:val="%6."/>
+      <w:lvlJc w:val="right"/>
+      <w:pPr>
+        <w:ind w:left="4320" w:hanging="180"/>
+      </w:pPr>
+    </w:lvl>
+    <w:lvl w:ilvl="6" w:tplc="0410000F" w:tentative="1">
+      <w:start w:val="1"/>
+      <w:numFmt w:val="decimal"/>
+      <w:lvlText w:val="%7."/>
+      <w:lvlJc w:val="left"/>
+      <w:pPr>
+        <w:ind w:left="5040" w:hanging="360"/>
+      </w:pPr>
+    </w:lvl>
+    <w:lvl w:ilvl="7" w:tplc="04100019" w:tentative="1">
+      <w:start w:val="1"/>
+      <w:numFmt w:val="lowerLetter"/>
+      <w:lvlText w:val="%8."/>
+      <w:lvlJc w:val="left"/>
+      <w:pPr>
+        <w:ind w:left="5760" w:hanging="360"/>
+      </w:pPr>
+    </w:lvl>
+    <w:lvl w:ilvl="8" w:tplc="0410001B" w:tentative="1">
+      <w:start w:val="1"/>
+      <w:numFmt w:val="lowerRoman"/>
+      <w:lvlText w:val="%9."/>
+      <w:lvlJc w:val="right"/>
+      <w:pPr>
+        <w:ind w:left="6480" w:hanging="180"/>
+      </w:pPr>
+    </w:lvl>
+  </w:abstractNum>
+  <w:abstractNum w:abstractNumId="24" w15:restartNumberingAfterBreak="0">
     <w:nsid w:val="7000749F"/>
     <w:multiLevelType w:val="multilevel"/>
     <w:tmpl w:val="0410001F"/>
@@ -4102,7 +5030,7 @@
       </w:rPr>
     </w:lvl>
   </w:abstractNum>
-  <w:abstractNum w:abstractNumId="18" w15:restartNumberingAfterBreak="0">
+  <w:abstractNum w:abstractNumId="25" w15:restartNumberingAfterBreak="0">
     <w:nsid w:val="70A53EAE"/>
     <w:multiLevelType w:val="hybridMultilevel"/>
     <w:tmpl w:val="8FA29EB0"/>
@@ -4215,7 +5143,96 @@
       </w:rPr>
     </w:lvl>
   </w:abstractNum>
-  <w:abstractNum w:abstractNumId="19" w15:restartNumberingAfterBreak="0">
+  <w:abstractNum w:abstractNumId="26" w15:restartNumberingAfterBreak="0">
+    <w:nsid w:val="7114618C"/>
+    <w:multiLevelType w:val="hybridMultilevel"/>
+    <w:tmpl w:val="F1D8B258"/>
+    <w:lvl w:ilvl="0" w:tplc="0410000F">
+      <w:start w:val="1"/>
+      <w:numFmt w:val="decimal"/>
+      <w:lvlText w:val="%1."/>
+      <w:lvlJc w:val="left"/>
+      <w:pPr>
+        <w:ind w:left="720" w:hanging="360"/>
+      </w:pPr>
+      <w:rPr>
+        <w:rFonts w:hint="default"/>
+      </w:rPr>
+    </w:lvl>
+    <w:lvl w:ilvl="1" w:tplc="04100019" w:tentative="1">
+      <w:start w:val="1"/>
+      <w:numFmt w:val="lowerLetter"/>
+      <w:lvlText w:val="%2."/>
+      <w:lvlJc w:val="left"/>
+      <w:pPr>
+        <w:ind w:left="1440" w:hanging="360"/>
+      </w:pPr>
+    </w:lvl>
+    <w:lvl w:ilvl="2" w:tplc="0410001B" w:tentative="1">
+      <w:start w:val="1"/>
+      <w:numFmt w:val="lowerRoman"/>
+      <w:lvlText w:val="%3."/>
+      <w:lvlJc w:val="right"/>
+      <w:pPr>
+        <w:ind w:left="2160" w:hanging="180"/>
+      </w:pPr>
+    </w:lvl>
+    <w:lvl w:ilvl="3" w:tplc="0410000F" w:tentative="1">
+      <w:start w:val="1"/>
+      <w:numFmt w:val="decimal"/>
+      <w:lvlText w:val="%4."/>
+      <w:lvlJc w:val="left"/>
+      <w:pPr>
+        <w:ind w:left="2880" w:hanging="360"/>
+      </w:pPr>
+    </w:lvl>
+    <w:lvl w:ilvl="4" w:tplc="04100019" w:tentative="1">
+      <w:start w:val="1"/>
+      <w:numFmt w:val="lowerLetter"/>
+      <w:lvlText w:val="%5."/>
+      <w:lvlJc w:val="left"/>
+      <w:pPr>
+        <w:ind w:left="3600" w:hanging="360"/>
+      </w:pPr>
+    </w:lvl>
+    <w:lvl w:ilvl="5" w:tplc="0410001B" w:tentative="1">
+      <w:start w:val="1"/>
+      <w:numFmt w:val="lowerRoman"/>
+      <w:lvlText w:val="%6."/>
+      <w:lvlJc w:val="right"/>
+      <w:pPr>
+        <w:ind w:left="4320" w:hanging="180"/>
+      </w:pPr>
+    </w:lvl>
+    <w:lvl w:ilvl="6" w:tplc="0410000F" w:tentative="1">
+      <w:start w:val="1"/>
+      <w:numFmt w:val="decimal"/>
+      <w:lvlText w:val="%7."/>
+      <w:lvlJc w:val="left"/>
+      <w:pPr>
+        <w:ind w:left="5040" w:hanging="360"/>
+      </w:pPr>
+    </w:lvl>
+    <w:lvl w:ilvl="7" w:tplc="04100019" w:tentative="1">
+      <w:start w:val="1"/>
+      <w:numFmt w:val="lowerLetter"/>
+      <w:lvlText w:val="%8."/>
+      <w:lvlJc w:val="left"/>
+      <w:pPr>
+        <w:ind w:left="5760" w:hanging="360"/>
+      </w:pPr>
+    </w:lvl>
+    <w:lvl w:ilvl="8" w:tplc="0410001B" w:tentative="1">
+      <w:start w:val="1"/>
+      <w:numFmt w:val="lowerRoman"/>
+      <w:lvlText w:val="%9."/>
+      <w:lvlJc w:val="right"/>
+      <w:pPr>
+        <w:ind w:left="6480" w:hanging="180"/>
+      </w:pPr>
+    </w:lvl>
+  </w:abstractNum>
+  <w:abstractNum w:abstractNumId="27" w15:restartNumberingAfterBreak="0">
     <w:nsid w:val="796B5B27"/>
     <w:multiLevelType w:val="hybridMultilevel"/>
     <w:tmpl w:val="68004110"/>
@@ -4302,64 +5319,88 @@
     </w:lvl>
   </w:abstractNum>
   <w:num w:numId="1">
+    <w:abstractNumId w:val="15"/>
+  </w:num>
+  <w:num w:numId="2">
+    <w:abstractNumId w:val="4"/>
+  </w:num>
+  <w:num w:numId="3">
+    <w:abstractNumId w:val="7"/>
+  </w:num>
+  <w:num w:numId="4">
+    <w:abstractNumId w:val="19"/>
+  </w:num>
+  <w:num w:numId="5">
+    <w:abstractNumId w:val="24"/>
+  </w:num>
+  <w:num w:numId="6">
+    <w:abstractNumId w:val="17"/>
+  </w:num>
+  <w:num w:numId="7">
+    <w:abstractNumId w:val="27"/>
+  </w:num>
+  <w:num w:numId="8">
+    <w:abstractNumId w:val="6"/>
+  </w:num>
+  <w:num w:numId="9">
+    <w:abstractNumId w:val="12"/>
+  </w:num>
+  <w:num w:numId="10">
+    <w:abstractNumId w:val="5"/>
+  </w:num>
+  <w:num w:numId="11">
+    <w:abstractNumId w:val="25"/>
+  </w:num>
+  <w:num w:numId="12">
     <w:abstractNumId w:val="11"/>
   </w:num>
-  <w:num w:numId="2">
+  <w:num w:numId="13">
+    <w:abstractNumId w:val="21"/>
+  </w:num>
+  <w:num w:numId="14">
+    <w:abstractNumId w:val="10"/>
+  </w:num>
+  <w:num w:numId="15">
+    <w:abstractNumId w:val="8"/>
+  </w:num>
+  <w:num w:numId="16">
+    <w:abstractNumId w:val="1"/>
+  </w:num>
+  <w:num w:numId="17">
+    <w:abstractNumId w:val="22"/>
+  </w:num>
+  <w:num w:numId="18">
     <w:abstractNumId w:val="3"/>
   </w:num>
-  <w:num w:numId="3">
-    <w:abstractNumId w:val="6"/>
+  <w:num w:numId="19">
+    <w:abstractNumId w:val="2"/>
   </w:num>
-  <w:num w:numId="4">
+  <w:num w:numId="20">
+    <w:abstractNumId w:val="18"/>
+  </w:num>
+  <w:num w:numId="21">
+    <w:abstractNumId w:val="0"/>
+  </w:num>
+  <w:num w:numId="22">
     <w:abstractNumId w:val="14"/>
   </w:num>
-  <w:num w:numId="5">
-    <w:abstractNumId w:val="17"/>
+  <w:num w:numId="23">
+    <w:abstractNumId w:val="13"/>
   </w:num>
-  <w:num w:numId="6">
-    <w:abstractNumId w:val="12"/>
-  </w:num>
-  <w:num w:numId="7">
-    <w:abstractNumId w:val="19"/>
-  </w:num>
-  <w:num w:numId="8">
-    <w:abstractNumId w:val="5"/>
-  </w:num>
-  <w:num w:numId="9">
-    <w:abstractNumId w:val="10"/>
-  </w:num>
-  <w:num w:numId="10">
-    <w:abstractNumId w:val="4"/>
-  </w:num>
-  <w:num w:numId="11">
-    <w:abstractNumId w:val="18"/>
-  </w:num>
-  <w:num w:numId="12">
+  <w:num w:numId="24">
     <w:abstractNumId w:val="9"/>
   </w:num>
-  <w:num w:numId="13">
-    <w:abstractNumId w:val="15"/>
-  </w:num>
-  <w:num w:numId="14">
-    <w:abstractNumId w:val="8"/>
-  </w:num>
-  <w:num w:numId="15">
-    <w:abstractNumId w:val="7"/>
-  </w:num>
-  <w:num w:numId="16">
-    <w:abstractNumId w:val="0"/>
-  </w:num>
-  <w:num w:numId="17">
+  <w:num w:numId="25">
     <w:abstractNumId w:val="16"/>
   </w:num>
-  <w:num w:numId="18">
-    <w:abstractNumId w:val="2"/>
+  <w:num w:numId="26">
+    <w:abstractNumId w:val="26"/>
   </w:num>
-  <w:num w:numId="19">
-    <w:abstractNumId w:val="1"/>
+  <w:num w:numId="27">
+    <w:abstractNumId w:val="20"/>
   </w:num>
-  <w:num w:numId="20">
-    <w:abstractNumId w:val="13"/>
+  <w:num w:numId="28">
+    <w:abstractNumId w:val="23"/>
   </w:num>
 </w:numbering>
 </file>
@@ -5413,7 +6454,7 @@
 </file>
 
 <file path=customXml/itemProps2.xml><?xml version="1.0" encoding="utf-8"?>
-<ds:datastoreItem xmlns:ds="http://schemas.openxmlformats.org/officeDocument/2006/customXml" ds:itemID="{4E598A34-CF64-4624-AADF-2FD25BA6EADE}">
+<ds:datastoreItem xmlns:ds="http://schemas.openxmlformats.org/officeDocument/2006/customXml" ds:itemID="{7E959E91-1E27-4E87-A9E1-0963B0A70508}">
   <ds:schemaRefs>
     <ds:schemaRef ds:uri="http://schemas.openxmlformats.org/officeDocument/2006/bibliography"/>
   </ds:schemaRefs>

</xml_diff>

<commit_message>
Aggiunta di casi d'uso
Nuovi casi d'uso e parziale completamento della descrizione della altre fasi della documentazione
</commit_message>
<xml_diff>
--- a/Documentazioni/Definizione dei requisiti - Fase1_roadmap.docx
+++ b/Documentazioni/Definizione dei requisiti - Fase1_roadmap.docx
@@ -1896,12 +1896,37 @@
         <w:t>Il socio fondatore visiona la contabilità</w:t>
       </w:r>
       <w:r>
-        <w:t xml:space="preserve"> (?)</w:t>
-      </w:r>
-    </w:p>
-    <w:p>
-      <w:r>
-        <w:t>Il segretario stampa un modulo (?)</w:t>
+        <w:t xml:space="preserve"> </w:t>
+      </w:r>
+    </w:p>
+    <w:p>
+      <w:r>
+        <w:t xml:space="preserve">È passato un altro trimestre e Roberto vuole visionare la contabilità delle finanze della ASD. Così, accede al gestionale e dalla homepage entra nella sezione relativa ai verbali e alle statistiche. In questa pagina, Roberto, visualizza gli utili fatturati e le spese affrontate nei mesi trascorsi, attraverso grafici a torta e istogrammi. </w:t>
+      </w:r>
+    </w:p>
+    <w:p/>
+    <w:p>
+      <w:r>
+        <w:t>Il segretario stampa u</w:t>
+      </w:r>
+      <w:r>
+        <w:t>na fattura</w:t>
+      </w:r>
+    </w:p>
+    <w:p>
+      <w:r>
+        <w:t xml:space="preserve">Luca deve stampare la fattura per il pagamento effettuato da Rossella, socia ordinaria. Accede con le sue credenziali al gestionale e dalla homepage entra nella sezione relativa ai pagamenti, in particolare nella pagina dei </w:t>
+      </w:r>
+      <w:r>
+        <w:t xml:space="preserve">pagamenti ricevuti. Seleziona il comando per registrare una nuova entrata e compila il </w:t>
+      </w:r>
+      <w:proofErr w:type="spellStart"/>
+      <w:r>
+        <w:t>form</w:t>
+      </w:r>
+      <w:proofErr w:type="spellEnd"/>
+      <w:r>
+        <w:t xml:space="preserve"> di acquisizione dati: ricerca il nome della socia ed inserisce l’importo pagato da Rossella. Il sistema elabora il documento e lo salva in memoria. Luca può, adesso stampare il modulo e consegnarlo. </w:t>
       </w:r>
     </w:p>
     <w:p/>
@@ -1969,6 +1994,7 @@
       </w:r>
     </w:p>
     <w:p/>
+    <w:p/>
     <w:p>
       <w:pPr>
         <w:pStyle w:val="Titolo1"/>
@@ -1978,6 +2004,7 @@
         </w:numPr>
       </w:pPr>
       <w:r>
+        <w:lastRenderedPageBreak/>
         <w:t xml:space="preserve">Requisiti di comunicazione </w:t>
       </w:r>
     </w:p>
@@ -2052,7 +2079,6 @@
     <w:p/>
     <w:p>
       <w:r>
-        <w:lastRenderedPageBreak/>
         <w:t xml:space="preserve">Inserire schema UML dei confini del sistema </w:t>
       </w:r>
     </w:p>
@@ -2115,6 +2141,13 @@
               </w:rPr>
               <w:t>Login del segretario</w:t>
             </w:r>
+            <w:r>
+              <w:rPr>
+                <w:rStyle w:val="Rimandonotaapidipagina"/>
+                <w:color w:val="FFFFFF" w:themeColor="background1"/>
+              </w:rPr>
+              <w:footnoteReference w:id="5"/>
+            </w:r>
           </w:p>
         </w:tc>
       </w:tr>
@@ -2339,6 +2372,7 @@
               </w:numPr>
             </w:pPr>
             <w:r>
+              <w:lastRenderedPageBreak/>
               <w:t>Il sistema valida le informazioni dell’Utente</w:t>
             </w:r>
           </w:p>
@@ -2369,6 +2403,7 @@
           </w:tcPr>
           <w:p>
             <w:r>
+              <w:lastRenderedPageBreak/>
               <w:t>Post-condizioni</w:t>
             </w:r>
           </w:p>
@@ -2481,7 +2516,6 @@
               <w:rPr>
                 <w:color w:val="FFFFFF" w:themeColor="background1"/>
               </w:rPr>
-              <w:lastRenderedPageBreak/>
               <w:t>Nome</w:t>
             </w:r>
           </w:p>
@@ -2826,7 +2860,6 @@
               <w:rPr>
                 <w:color w:val="FFFFFF" w:themeColor="background1"/>
               </w:rPr>
-              <w:lastRenderedPageBreak/>
               <w:t>Nome</w:t>
             </w:r>
           </w:p>
@@ -3032,13 +3065,7 @@
               </w:numPr>
             </w:pPr>
             <w:r>
-              <w:t>Il sistema informa l’Utente che ha inserito</w:t>
-            </w:r>
-            <w:r>
-              <w:t xml:space="preserve"> </w:t>
-            </w:r>
-            <w:r>
-              <w:t>una password errata</w:t>
+              <w:t>Il sistema informa l’Utente che ha inserito una password errata</w:t>
             </w:r>
           </w:p>
           <w:p/>
@@ -3142,7 +3169,6 @@
               <w:rPr>
                 <w:color w:val="FFFFFF" w:themeColor="background1"/>
               </w:rPr>
-              <w:lastRenderedPageBreak/>
               <w:t>Nome</w:t>
             </w:r>
           </w:p>
@@ -3351,7 +3377,13 @@
               <w:t>Il segretario seleziona</w:t>
             </w:r>
             <w:r>
-              <w:t xml:space="preserve"> lo </w:t>
+              <w:t xml:space="preserve"> l</w:t>
+            </w:r>
+            <w:r>
+              <w:t>a</w:t>
+            </w:r>
+            <w:r>
+              <w:t xml:space="preserve"> </w:t>
             </w:r>
             <w:proofErr w:type="spellStart"/>
             <w:r>
@@ -3484,6 +3516,7 @@
           </w:tcPr>
           <w:p>
             <w:r>
+              <w:lastRenderedPageBreak/>
               <w:t>Post-condizioni</w:t>
             </w:r>
           </w:p>
@@ -3605,7 +3638,6 @@
               <w:rPr>
                 <w:color w:val="FFFFFF" w:themeColor="background1"/>
               </w:rPr>
-              <w:lastRenderedPageBreak/>
               <w:t>Nome</w:t>
             </w:r>
           </w:p>
@@ -3646,7 +3678,7 @@
                 <w:rStyle w:val="Rimandonotaapidipagina"/>
                 <w:color w:val="FFFFFF" w:themeColor="background1"/>
               </w:rPr>
-              <w:footnoteReference w:id="5"/>
+              <w:footnoteReference w:id="6"/>
             </w:r>
           </w:p>
         </w:tc>
@@ -4295,7 +4327,6 @@
               <w:rPr>
                 <w:color w:val="FFFFFF" w:themeColor="background1"/>
               </w:rPr>
-              <w:lastRenderedPageBreak/>
               <w:t>Nome</w:t>
             </w:r>
           </w:p>
@@ -4333,7 +4364,7 @@
                 <w:rStyle w:val="Rimandonotaapidipagina"/>
                 <w:color w:val="FFFFFF" w:themeColor="background1"/>
               </w:rPr>
-              <w:footnoteReference w:id="6"/>
+              <w:footnoteReference w:id="7"/>
             </w:r>
           </w:p>
         </w:tc>
@@ -4622,6 +4653,7 @@
               </w:numPr>
             </w:pPr>
             <w:r>
+              <w:lastRenderedPageBreak/>
               <w:t>Il sistema convalida le informazioni</w:t>
             </w:r>
           </w:p>
@@ -4640,6 +4672,7 @@
           </w:tcPr>
           <w:p>
             <w:r>
+              <w:lastRenderedPageBreak/>
               <w:t>Post-condizioni</w:t>
             </w:r>
           </w:p>
@@ -4735,7 +4768,6 @@
               <w:rPr>
                 <w:color w:val="FFFFFF" w:themeColor="background1"/>
               </w:rPr>
-              <w:lastRenderedPageBreak/>
               <w:t>Nome</w:t>
             </w:r>
           </w:p>
@@ -4775,7 +4807,7 @@
                 <w:rStyle w:val="Rimandonotaapidipagina"/>
                 <w:color w:val="FFFFFF" w:themeColor="background1"/>
               </w:rPr>
-              <w:footnoteReference w:id="7"/>
+              <w:footnoteReference w:id="8"/>
             </w:r>
           </w:p>
         </w:tc>
@@ -5080,7 +5112,6 @@
               <w:rPr>
                 <w:color w:val="FFFFFF" w:themeColor="background1"/>
               </w:rPr>
-              <w:lastRenderedPageBreak/>
               <w:t>Nome</w:t>
             </w:r>
           </w:p>
@@ -5107,7 +5138,7 @@
                 <w:rStyle w:val="Rimandonotaapidipagina"/>
                 <w:color w:val="FFFFFF" w:themeColor="background1"/>
               </w:rPr>
-              <w:footnoteReference w:id="8"/>
+              <w:footnoteReference w:id="9"/>
             </w:r>
           </w:p>
         </w:tc>
@@ -5442,7 +5473,6 @@
               <w:rPr>
                 <w:color w:val="FFFFFF" w:themeColor="background1"/>
               </w:rPr>
-              <w:lastRenderedPageBreak/>
               <w:t>Nome</w:t>
             </w:r>
           </w:p>
@@ -5709,10 +5739,7 @@
               </w:numPr>
             </w:pPr>
             <w:r>
-              <w:t>Fintantoché</w:t>
-            </w:r>
-            <w:r>
-              <w:t xml:space="preserve"> il segretario associa il socio ordinario al corso </w:t>
+              <w:t xml:space="preserve">Fintantoché il segretario associa il socio ordinario al corso </w:t>
             </w:r>
           </w:p>
           <w:p>
@@ -5805,6 +5832,7 @@
           </w:tcPr>
           <w:p>
             <w:r>
+              <w:lastRenderedPageBreak/>
               <w:t>Sequenza alternativa degli eventi</w:t>
             </w:r>
           </w:p>
@@ -5870,7 +5898,6 @@
               <w:rPr>
                 <w:color w:val="FFFFFF" w:themeColor="background1"/>
               </w:rPr>
-              <w:lastRenderedPageBreak/>
               <w:t>Nome</w:t>
             </w:r>
           </w:p>
@@ -5891,6 +5918,13 @@
                 <w:color w:val="FFFFFF" w:themeColor="background1"/>
               </w:rPr>
               <w:t>Associazione del socio al corso incompatibile</w:t>
+            </w:r>
+            <w:r>
+              <w:rPr>
+                <w:rStyle w:val="Rimandonotaapidipagina"/>
+                <w:color w:val="FFFFFF" w:themeColor="background1"/>
+              </w:rPr>
+              <w:footnoteReference w:id="10"/>
             </w:r>
           </w:p>
         </w:tc>
@@ -6179,7 +6213,6 @@
               <w:rPr>
                 <w:color w:val="FFFFFF" w:themeColor="background1"/>
               </w:rPr>
-              <w:lastRenderedPageBreak/>
               <w:t>Nome</w:t>
             </w:r>
           </w:p>
@@ -6500,10 +6533,9 @@
               </w:numPr>
             </w:pPr>
             <w:r>
+              <w:lastRenderedPageBreak/>
               <w:t xml:space="preserve">Il collaboratore viene spostato nella lista dei fondatori </w:t>
             </w:r>
-            <w:bookmarkStart w:id="3" w:name="_GoBack"/>
-            <w:bookmarkEnd w:id="3"/>
           </w:p>
           <w:p>
             <w:pPr>
@@ -6520,6 +6552,7 @@
           </w:tcPr>
           <w:p>
             <w:r>
+              <w:lastRenderedPageBreak/>
               <w:t>Sequenza alternativa degli eventi</w:t>
             </w:r>
           </w:p>
@@ -6538,6 +6571,1046 @@
         </w:tc>
       </w:tr>
     </w:tbl>
+    <w:p/>
+    <w:p/>
+    <w:tbl>
+      <w:tblPr>
+        <w:tblStyle w:val="Grigliatabella"/>
+        <w:tblW w:w="0" w:type="auto"/>
+        <w:tblBorders>
+          <w:left w:val="none" w:sz="0" w:space="0" w:color="auto"/>
+          <w:right w:val="none" w:sz="0" w:space="0" w:color="auto"/>
+          <w:insideH w:val="none" w:sz="0" w:space="0" w:color="auto"/>
+          <w:insideV w:val="none" w:sz="0" w:space="0" w:color="auto"/>
+        </w:tblBorders>
+        <w:tblLook w:val="0420" w:firstRow="1" w:lastRow="0" w:firstColumn="0" w:lastColumn="0" w:noHBand="0" w:noVBand="1"/>
+      </w:tblPr>
+      <w:tblGrid>
+        <w:gridCol w:w="4814"/>
+        <w:gridCol w:w="4814"/>
+      </w:tblGrid>
+      <w:tr>
+        <w:tc>
+          <w:tcPr>
+            <w:tcW w:w="4814" w:type="dxa"/>
+            <w:tcBorders>
+              <w:top w:val="single" w:sz="4" w:space="0" w:color="auto"/>
+              <w:left w:val="single" w:sz="4" w:space="0" w:color="auto"/>
+              <w:bottom w:val="single" w:sz="4" w:space="0" w:color="auto"/>
+            </w:tcBorders>
+            <w:shd w:val="clear" w:color="auto" w:fill="800000"/>
+          </w:tcPr>
+          <w:p>
+            <w:r>
+              <w:rPr>
+                <w:color w:val="FFFFFF" w:themeColor="background1"/>
+              </w:rPr>
+              <w:t>Nome</w:t>
+            </w:r>
+          </w:p>
+        </w:tc>
+        <w:tc>
+          <w:tcPr>
+            <w:tcW w:w="4814" w:type="dxa"/>
+            <w:tcBorders>
+              <w:top w:val="single" w:sz="4" w:space="0" w:color="auto"/>
+              <w:bottom w:val="single" w:sz="4" w:space="0" w:color="auto"/>
+              <w:right w:val="single" w:sz="4" w:space="0" w:color="auto"/>
+            </w:tcBorders>
+            <w:shd w:val="clear" w:color="auto" w:fill="800000"/>
+          </w:tcPr>
+          <w:p>
+            <w:r>
+              <w:rPr>
+                <w:color w:val="FFFFFF" w:themeColor="background1"/>
+              </w:rPr>
+              <w:t xml:space="preserve">Il Fondatore visiona la contabilità </w:t>
+            </w:r>
+          </w:p>
+        </w:tc>
+      </w:tr>
+      <w:tr>
+        <w:tc>
+          <w:tcPr>
+            <w:tcW w:w="4814" w:type="dxa"/>
+            <w:tcBorders>
+              <w:top w:val="single" w:sz="4" w:space="0" w:color="auto"/>
+            </w:tcBorders>
+            <w:shd w:val="clear" w:color="auto" w:fill="D9E2F3" w:themeFill="accent1" w:themeFillTint="33"/>
+          </w:tcPr>
+          <w:p>
+            <w:r>
+              <w:t>ID</w:t>
+            </w:r>
+          </w:p>
+        </w:tc>
+        <w:tc>
+          <w:tcPr>
+            <w:tcW w:w="4814" w:type="dxa"/>
+            <w:tcBorders>
+              <w:top w:val="single" w:sz="4" w:space="0" w:color="auto"/>
+            </w:tcBorders>
+            <w:shd w:val="clear" w:color="auto" w:fill="D9E2F3" w:themeFill="accent1" w:themeFillTint="33"/>
+          </w:tcPr>
+          <w:p>
+            <w:r>
+              <w:t>7</w:t>
+            </w:r>
+          </w:p>
+          <w:p/>
+        </w:tc>
+      </w:tr>
+      <w:tr>
+        <w:tc>
+          <w:tcPr>
+            <w:tcW w:w="4814" w:type="dxa"/>
+            <w:shd w:val="clear" w:color="auto" w:fill="FFFFFF" w:themeFill="background1"/>
+          </w:tcPr>
+          <w:p>
+            <w:r>
+              <w:t>Breve descrizione</w:t>
+            </w:r>
+          </w:p>
+        </w:tc>
+        <w:tc>
+          <w:tcPr>
+            <w:tcW w:w="4814" w:type="dxa"/>
+            <w:shd w:val="clear" w:color="auto" w:fill="FFFFFF" w:themeFill="background1"/>
+          </w:tcPr>
+          <w:p>
+            <w:r>
+              <w:t>Il fondatore accede alla contabilità</w:t>
+            </w:r>
+          </w:p>
+          <w:p/>
+        </w:tc>
+      </w:tr>
+      <w:tr>
+        <w:tc>
+          <w:tcPr>
+            <w:tcW w:w="4814" w:type="dxa"/>
+            <w:shd w:val="clear" w:color="auto" w:fill="D9E2F3" w:themeFill="accent1" w:themeFillTint="33"/>
+          </w:tcPr>
+          <w:p>
+            <w:r>
+              <w:t>Attori primari</w:t>
+            </w:r>
+          </w:p>
+        </w:tc>
+        <w:tc>
+          <w:tcPr>
+            <w:tcW w:w="4814" w:type="dxa"/>
+            <w:shd w:val="clear" w:color="auto" w:fill="D9E2F3" w:themeFill="accent1" w:themeFillTint="33"/>
+          </w:tcPr>
+          <w:p>
+            <w:r>
+              <w:t>Fondatore</w:t>
+            </w:r>
+          </w:p>
+          <w:p/>
+        </w:tc>
+      </w:tr>
+      <w:tr>
+        <w:tc>
+          <w:tcPr>
+            <w:tcW w:w="4814" w:type="dxa"/>
+            <w:shd w:val="clear" w:color="auto" w:fill="FFFFFF" w:themeFill="background1"/>
+          </w:tcPr>
+          <w:p>
+            <w:r>
+              <w:t>Attori secondari</w:t>
+            </w:r>
+          </w:p>
+        </w:tc>
+        <w:tc>
+          <w:tcPr>
+            <w:tcW w:w="4814" w:type="dxa"/>
+            <w:shd w:val="clear" w:color="auto" w:fill="FFFFFF" w:themeFill="background1"/>
+          </w:tcPr>
+          <w:p>
+            <w:r>
+              <w:t>-</w:t>
+            </w:r>
+          </w:p>
+          <w:p/>
+        </w:tc>
+      </w:tr>
+      <w:tr>
+        <w:tc>
+          <w:tcPr>
+            <w:tcW w:w="4814" w:type="dxa"/>
+            <w:shd w:val="clear" w:color="auto" w:fill="D9E2F3" w:themeFill="accent1" w:themeFillTint="33"/>
+          </w:tcPr>
+          <w:p>
+            <w:r>
+              <w:t>Precondizioni</w:t>
+            </w:r>
+          </w:p>
+        </w:tc>
+        <w:tc>
+          <w:tcPr>
+            <w:tcW w:w="4814" w:type="dxa"/>
+            <w:shd w:val="clear" w:color="auto" w:fill="D9E2F3" w:themeFill="accent1" w:themeFillTint="33"/>
+          </w:tcPr>
+          <w:p>
+            <w:pPr>
+              <w:pStyle w:val="Paragrafoelenco"/>
+              <w:numPr>
+                <w:ilvl w:val="0"/>
+                <w:numId w:val="37"/>
+              </w:numPr>
+            </w:pPr>
+            <w:r>
+              <w:t>Il Fondatore ha eseguito con successo il login</w:t>
+            </w:r>
+          </w:p>
+          <w:p>
+            <w:pPr>
+              <w:pStyle w:val="Paragrafoelenco"/>
+            </w:pPr>
+          </w:p>
+        </w:tc>
+      </w:tr>
+      <w:tr>
+        <w:tc>
+          <w:tcPr>
+            <w:tcW w:w="4814" w:type="dxa"/>
+            <w:shd w:val="clear" w:color="auto" w:fill="FFFFFF" w:themeFill="background1"/>
+          </w:tcPr>
+          <w:p>
+            <w:r>
+              <w:t>Sequenza principale degli eventi</w:t>
+            </w:r>
+          </w:p>
+        </w:tc>
+        <w:tc>
+          <w:tcPr>
+            <w:tcW w:w="4814" w:type="dxa"/>
+            <w:shd w:val="clear" w:color="auto" w:fill="FFFFFF" w:themeFill="background1"/>
+          </w:tcPr>
+          <w:p>
+            <w:pPr>
+              <w:pStyle w:val="Paragrafoelenco"/>
+              <w:numPr>
+                <w:ilvl w:val="0"/>
+                <w:numId w:val="38"/>
+              </w:numPr>
+            </w:pPr>
+            <w:r>
+              <w:t>Il fondatore accede alla sezione “verbali e statistiche” dalla homepage</w:t>
+            </w:r>
+          </w:p>
+          <w:p>
+            <w:pPr>
+              <w:pStyle w:val="Paragrafoelenco"/>
+              <w:numPr>
+                <w:ilvl w:val="0"/>
+                <w:numId w:val="38"/>
+              </w:numPr>
+            </w:pPr>
+            <w:r>
+              <w:t>Il fondatore selezione la pagina “statistiche”</w:t>
+            </w:r>
+          </w:p>
+          <w:p>
+            <w:pPr>
+              <w:pStyle w:val="Paragrafoelenco"/>
+              <w:numPr>
+                <w:ilvl w:val="0"/>
+                <w:numId w:val="38"/>
+              </w:numPr>
+            </w:pPr>
+            <w:r>
+              <w:t xml:space="preserve">Il fondatore seleziona una fascia temporale </w:t>
+            </w:r>
+          </w:p>
+          <w:p>
+            <w:pPr>
+              <w:pStyle w:val="Paragrafoelenco"/>
+              <w:numPr>
+                <w:ilvl w:val="0"/>
+                <w:numId w:val="38"/>
+              </w:numPr>
+            </w:pPr>
+            <w:r>
+              <w:t>Fintantoché il sistema elabora le statistiche sulla base della fascia temporale</w:t>
+            </w:r>
+          </w:p>
+          <w:p>
+            <w:pPr>
+              <w:pStyle w:val="Paragrafoelenco"/>
+              <w:numPr>
+                <w:ilvl w:val="1"/>
+                <w:numId w:val="38"/>
+              </w:numPr>
+            </w:pPr>
+            <w:r>
+              <w:t>Il sistema controlla i parametri di ricerca</w:t>
+            </w:r>
+          </w:p>
+          <w:p>
+            <w:pPr>
+              <w:pStyle w:val="Paragrafoelenco"/>
+              <w:numPr>
+                <w:ilvl w:val="1"/>
+                <w:numId w:val="38"/>
+              </w:numPr>
+            </w:pPr>
+            <w:r>
+              <w:t>Il sistema valida la ricerca</w:t>
+            </w:r>
+          </w:p>
+          <w:p>
+            <w:pPr>
+              <w:pStyle w:val="Paragrafoelenco"/>
+            </w:pPr>
+          </w:p>
+        </w:tc>
+      </w:tr>
+      <w:tr>
+        <w:tc>
+          <w:tcPr>
+            <w:tcW w:w="4814" w:type="dxa"/>
+            <w:shd w:val="clear" w:color="auto" w:fill="D9E2F3" w:themeFill="accent1" w:themeFillTint="33"/>
+          </w:tcPr>
+          <w:p>
+            <w:r>
+              <w:t>Post-condizioni</w:t>
+            </w:r>
+          </w:p>
+        </w:tc>
+        <w:tc>
+          <w:tcPr>
+            <w:tcW w:w="4814" w:type="dxa"/>
+            <w:shd w:val="clear" w:color="auto" w:fill="D9E2F3" w:themeFill="accent1" w:themeFillTint="33"/>
+          </w:tcPr>
+          <w:p>
+            <w:pPr>
+              <w:pStyle w:val="Paragrafoelenco"/>
+              <w:numPr>
+                <w:ilvl w:val="0"/>
+                <w:numId w:val="41"/>
+              </w:numPr>
+            </w:pPr>
+            <w:r>
+              <w:t>Il sistema stampa a schermo le statistiche elaborate</w:t>
+            </w:r>
+          </w:p>
+          <w:p/>
+        </w:tc>
+      </w:tr>
+      <w:tr>
+        <w:tc>
+          <w:tcPr>
+            <w:tcW w:w="4814" w:type="dxa"/>
+            <w:shd w:val="clear" w:color="auto" w:fill="FFFFFF" w:themeFill="background1"/>
+          </w:tcPr>
+          <w:p>
+            <w:r>
+              <w:t>Sequenza alternativa degli eventi</w:t>
+            </w:r>
+          </w:p>
+        </w:tc>
+        <w:tc>
+          <w:tcPr>
+            <w:tcW w:w="4814" w:type="dxa"/>
+            <w:shd w:val="clear" w:color="auto" w:fill="FFFFFF" w:themeFill="background1"/>
+          </w:tcPr>
+          <w:p>
+            <w:r>
+              <w:t>Parametri di ricerca incompatibili</w:t>
+            </w:r>
+          </w:p>
+          <w:p/>
+        </w:tc>
+      </w:tr>
+    </w:tbl>
+    <w:p/>
+    <w:p/>
+    <w:tbl>
+      <w:tblPr>
+        <w:tblStyle w:val="Grigliatabella"/>
+        <w:tblW w:w="0" w:type="auto"/>
+        <w:tblBorders>
+          <w:left w:val="none" w:sz="0" w:space="0" w:color="auto"/>
+          <w:right w:val="none" w:sz="0" w:space="0" w:color="auto"/>
+          <w:insideH w:val="none" w:sz="0" w:space="0" w:color="auto"/>
+          <w:insideV w:val="none" w:sz="0" w:space="0" w:color="auto"/>
+        </w:tblBorders>
+        <w:tblLook w:val="0420" w:firstRow="1" w:lastRow="0" w:firstColumn="0" w:lastColumn="0" w:noHBand="0" w:noVBand="1"/>
+      </w:tblPr>
+      <w:tblGrid>
+        <w:gridCol w:w="4814"/>
+        <w:gridCol w:w="4814"/>
+      </w:tblGrid>
+      <w:tr>
+        <w:tc>
+          <w:tcPr>
+            <w:tcW w:w="4814" w:type="dxa"/>
+            <w:tcBorders>
+              <w:top w:val="single" w:sz="4" w:space="0" w:color="auto"/>
+              <w:left w:val="single" w:sz="4" w:space="0" w:color="auto"/>
+              <w:bottom w:val="single" w:sz="4" w:space="0" w:color="auto"/>
+            </w:tcBorders>
+            <w:shd w:val="clear" w:color="auto" w:fill="800000"/>
+          </w:tcPr>
+          <w:p>
+            <w:r>
+              <w:rPr>
+                <w:color w:val="FFFFFF" w:themeColor="background1"/>
+              </w:rPr>
+              <w:t>Nome</w:t>
+            </w:r>
+          </w:p>
+        </w:tc>
+        <w:tc>
+          <w:tcPr>
+            <w:tcW w:w="4814" w:type="dxa"/>
+            <w:tcBorders>
+              <w:top w:val="single" w:sz="4" w:space="0" w:color="auto"/>
+              <w:bottom w:val="single" w:sz="4" w:space="0" w:color="auto"/>
+              <w:right w:val="single" w:sz="4" w:space="0" w:color="auto"/>
+            </w:tcBorders>
+            <w:shd w:val="clear" w:color="auto" w:fill="800000"/>
+          </w:tcPr>
+          <w:p>
+            <w:pPr>
+              <w:rPr>
+                <w:color w:val="FFFFFF" w:themeColor="background1"/>
+              </w:rPr>
+            </w:pPr>
+            <w:r>
+              <w:rPr>
+                <w:color w:val="FFFFFF" w:themeColor="background1"/>
+              </w:rPr>
+              <w:t>Parametri di ricerca incompatibili</w:t>
+            </w:r>
+          </w:p>
+        </w:tc>
+      </w:tr>
+      <w:tr>
+        <w:tc>
+          <w:tcPr>
+            <w:tcW w:w="4814" w:type="dxa"/>
+            <w:tcBorders>
+              <w:top w:val="single" w:sz="4" w:space="0" w:color="auto"/>
+            </w:tcBorders>
+            <w:shd w:val="clear" w:color="auto" w:fill="D9E2F3" w:themeFill="accent1" w:themeFillTint="33"/>
+          </w:tcPr>
+          <w:p>
+            <w:r>
+              <w:t>ID</w:t>
+            </w:r>
+          </w:p>
+        </w:tc>
+        <w:tc>
+          <w:tcPr>
+            <w:tcW w:w="4814" w:type="dxa"/>
+            <w:tcBorders>
+              <w:top w:val="single" w:sz="4" w:space="0" w:color="auto"/>
+            </w:tcBorders>
+            <w:shd w:val="clear" w:color="auto" w:fill="D9E2F3" w:themeFill="accent1" w:themeFillTint="33"/>
+          </w:tcPr>
+          <w:p>
+            <w:r>
+              <w:t>7.1</w:t>
+            </w:r>
+          </w:p>
+          <w:p/>
+        </w:tc>
+      </w:tr>
+      <w:tr>
+        <w:tc>
+          <w:tcPr>
+            <w:tcW w:w="4814" w:type="dxa"/>
+            <w:shd w:val="clear" w:color="auto" w:fill="FFFFFF" w:themeFill="background1"/>
+          </w:tcPr>
+          <w:p>
+            <w:r>
+              <w:t>Breve descrizione</w:t>
+            </w:r>
+          </w:p>
+        </w:tc>
+        <w:tc>
+          <w:tcPr>
+            <w:tcW w:w="4814" w:type="dxa"/>
+            <w:shd w:val="clear" w:color="auto" w:fill="FFFFFF" w:themeFill="background1"/>
+          </w:tcPr>
+          <w:p>
+            <w:r>
+              <w:t>I parametri di ricerca non sono validi</w:t>
+            </w:r>
+          </w:p>
+          <w:p/>
+        </w:tc>
+      </w:tr>
+      <w:tr>
+        <w:tc>
+          <w:tcPr>
+            <w:tcW w:w="4814" w:type="dxa"/>
+            <w:shd w:val="clear" w:color="auto" w:fill="D9E2F3" w:themeFill="accent1" w:themeFillTint="33"/>
+          </w:tcPr>
+          <w:p>
+            <w:r>
+              <w:lastRenderedPageBreak/>
+              <w:t>Attori primari</w:t>
+            </w:r>
+          </w:p>
+        </w:tc>
+        <w:tc>
+          <w:tcPr>
+            <w:tcW w:w="4814" w:type="dxa"/>
+            <w:shd w:val="clear" w:color="auto" w:fill="D9E2F3" w:themeFill="accent1" w:themeFillTint="33"/>
+          </w:tcPr>
+          <w:p>
+            <w:r>
+              <w:t>-</w:t>
+            </w:r>
+          </w:p>
+          <w:p/>
+        </w:tc>
+      </w:tr>
+      <w:tr>
+        <w:tc>
+          <w:tcPr>
+            <w:tcW w:w="4814" w:type="dxa"/>
+            <w:shd w:val="clear" w:color="auto" w:fill="FFFFFF" w:themeFill="background1"/>
+          </w:tcPr>
+          <w:p>
+            <w:r>
+              <w:t>Attori secondari</w:t>
+            </w:r>
+          </w:p>
+        </w:tc>
+        <w:tc>
+          <w:tcPr>
+            <w:tcW w:w="4814" w:type="dxa"/>
+            <w:shd w:val="clear" w:color="auto" w:fill="FFFFFF" w:themeFill="background1"/>
+          </w:tcPr>
+          <w:p>
+            <w:r>
+              <w:t>-</w:t>
+            </w:r>
+          </w:p>
+          <w:p/>
+        </w:tc>
+      </w:tr>
+      <w:tr>
+        <w:tc>
+          <w:tcPr>
+            <w:tcW w:w="4814" w:type="dxa"/>
+            <w:shd w:val="clear" w:color="auto" w:fill="D9E2F3" w:themeFill="accent1" w:themeFillTint="33"/>
+          </w:tcPr>
+          <w:p>
+            <w:r>
+              <w:t>Precondizioni</w:t>
+            </w:r>
+          </w:p>
+        </w:tc>
+        <w:tc>
+          <w:tcPr>
+            <w:tcW w:w="4814" w:type="dxa"/>
+            <w:shd w:val="clear" w:color="auto" w:fill="D9E2F3" w:themeFill="accent1" w:themeFillTint="33"/>
+          </w:tcPr>
+          <w:p>
+            <w:pPr>
+              <w:pStyle w:val="Paragrafoelenco"/>
+              <w:numPr>
+                <w:ilvl w:val="0"/>
+                <w:numId w:val="43"/>
+              </w:numPr>
+            </w:pPr>
+            <w:r>
+              <w:t>Il fondatore ha inserito un dato non valido per indicare il periodo temporale entro il quale calcolare le statistiche</w:t>
+            </w:r>
+          </w:p>
+          <w:p>
+            <w:pPr>
+              <w:pStyle w:val="Paragrafoelenco"/>
+            </w:pPr>
+          </w:p>
+        </w:tc>
+      </w:tr>
+      <w:tr>
+        <w:tc>
+          <w:tcPr>
+            <w:tcW w:w="4814" w:type="dxa"/>
+            <w:shd w:val="clear" w:color="auto" w:fill="FFFFFF" w:themeFill="background1"/>
+          </w:tcPr>
+          <w:p>
+            <w:r>
+              <w:t>Sequenza principale degli eventi</w:t>
+            </w:r>
+          </w:p>
+        </w:tc>
+        <w:tc>
+          <w:tcPr>
+            <w:tcW w:w="4814" w:type="dxa"/>
+            <w:shd w:val="clear" w:color="auto" w:fill="FFFFFF" w:themeFill="background1"/>
+          </w:tcPr>
+          <w:p>
+            <w:pPr>
+              <w:pStyle w:val="Paragrafoelenco"/>
+              <w:numPr>
+                <w:ilvl w:val="0"/>
+                <w:numId w:val="44"/>
+              </w:numPr>
+            </w:pPr>
+            <w:r>
+              <w:t>La sequenza alternativa degli eventi inizia dopo il passo 4.2 della sequenza principale degli eventi</w:t>
+            </w:r>
+          </w:p>
+          <w:p>
+            <w:pPr>
+              <w:pStyle w:val="Paragrafoelenco"/>
+              <w:numPr>
+                <w:ilvl w:val="0"/>
+                <w:numId w:val="44"/>
+              </w:numPr>
+            </w:pPr>
+            <w:r>
+              <w:t>Il sistema Informa il fondatore che i parametri di ricerca non sono validi</w:t>
+            </w:r>
+          </w:p>
+          <w:p>
+            <w:pPr>
+              <w:pStyle w:val="Paragrafoelenco"/>
+            </w:pPr>
+          </w:p>
+        </w:tc>
+      </w:tr>
+      <w:tr>
+        <w:tc>
+          <w:tcPr>
+            <w:tcW w:w="4814" w:type="dxa"/>
+            <w:shd w:val="clear" w:color="auto" w:fill="D9E2F3" w:themeFill="accent1" w:themeFillTint="33"/>
+          </w:tcPr>
+          <w:p>
+            <w:r>
+              <w:t>Post-condizioni</w:t>
+            </w:r>
+          </w:p>
+        </w:tc>
+        <w:tc>
+          <w:tcPr>
+            <w:tcW w:w="4814" w:type="dxa"/>
+            <w:shd w:val="clear" w:color="auto" w:fill="D9E2F3" w:themeFill="accent1" w:themeFillTint="33"/>
+          </w:tcPr>
+          <w:p>
+            <w:r>
+              <w:t>-</w:t>
+            </w:r>
+          </w:p>
+          <w:p/>
+        </w:tc>
+      </w:tr>
+      <w:tr>
+        <w:tc>
+          <w:tcPr>
+            <w:tcW w:w="4814" w:type="dxa"/>
+            <w:shd w:val="clear" w:color="auto" w:fill="FFFFFF" w:themeFill="background1"/>
+          </w:tcPr>
+          <w:p>
+            <w:r>
+              <w:t>Sequenza alternativa degli eventi</w:t>
+            </w:r>
+          </w:p>
+        </w:tc>
+        <w:tc>
+          <w:tcPr>
+            <w:tcW w:w="4814" w:type="dxa"/>
+            <w:shd w:val="clear" w:color="auto" w:fill="FFFFFF" w:themeFill="background1"/>
+          </w:tcPr>
+          <w:p>
+            <w:r>
+              <w:t>-</w:t>
+            </w:r>
+          </w:p>
+          <w:p/>
+        </w:tc>
+      </w:tr>
+    </w:tbl>
+    <w:p/>
+    <w:p/>
+    <w:tbl>
+      <w:tblPr>
+        <w:tblStyle w:val="Grigliatabella"/>
+        <w:tblW w:w="0" w:type="auto"/>
+        <w:tblBorders>
+          <w:left w:val="none" w:sz="0" w:space="0" w:color="auto"/>
+          <w:right w:val="none" w:sz="0" w:space="0" w:color="auto"/>
+          <w:insideH w:val="none" w:sz="0" w:space="0" w:color="auto"/>
+          <w:insideV w:val="none" w:sz="0" w:space="0" w:color="auto"/>
+        </w:tblBorders>
+        <w:tblLook w:val="0420" w:firstRow="1" w:lastRow="0" w:firstColumn="0" w:lastColumn="0" w:noHBand="0" w:noVBand="1"/>
+      </w:tblPr>
+      <w:tblGrid>
+        <w:gridCol w:w="4814"/>
+        <w:gridCol w:w="4814"/>
+      </w:tblGrid>
+      <w:tr>
+        <w:tc>
+          <w:tcPr>
+            <w:tcW w:w="4814" w:type="dxa"/>
+            <w:tcBorders>
+              <w:top w:val="single" w:sz="4" w:space="0" w:color="auto"/>
+              <w:left w:val="single" w:sz="4" w:space="0" w:color="auto"/>
+              <w:bottom w:val="single" w:sz="4" w:space="0" w:color="auto"/>
+            </w:tcBorders>
+            <w:shd w:val="clear" w:color="auto" w:fill="800000"/>
+          </w:tcPr>
+          <w:p>
+            <w:r>
+              <w:rPr>
+                <w:color w:val="FFFFFF" w:themeColor="background1"/>
+              </w:rPr>
+              <w:t>Nome</w:t>
+            </w:r>
+          </w:p>
+        </w:tc>
+        <w:tc>
+          <w:tcPr>
+            <w:tcW w:w="4814" w:type="dxa"/>
+            <w:tcBorders>
+              <w:top w:val="single" w:sz="4" w:space="0" w:color="auto"/>
+              <w:bottom w:val="single" w:sz="4" w:space="0" w:color="auto"/>
+              <w:right w:val="single" w:sz="4" w:space="0" w:color="auto"/>
+            </w:tcBorders>
+            <w:shd w:val="clear" w:color="auto" w:fill="800000"/>
+          </w:tcPr>
+          <w:p>
+            <w:r>
+              <w:rPr>
+                <w:color w:val="FFFFFF" w:themeColor="background1"/>
+              </w:rPr>
+              <w:t>Stampa di una fattura</w:t>
+            </w:r>
+          </w:p>
+        </w:tc>
+      </w:tr>
+      <w:tr>
+        <w:tc>
+          <w:tcPr>
+            <w:tcW w:w="4814" w:type="dxa"/>
+            <w:tcBorders>
+              <w:top w:val="single" w:sz="4" w:space="0" w:color="auto"/>
+            </w:tcBorders>
+            <w:shd w:val="clear" w:color="auto" w:fill="D9E2F3" w:themeFill="accent1" w:themeFillTint="33"/>
+          </w:tcPr>
+          <w:p>
+            <w:r>
+              <w:t>ID</w:t>
+            </w:r>
+          </w:p>
+        </w:tc>
+        <w:tc>
+          <w:tcPr>
+            <w:tcW w:w="4814" w:type="dxa"/>
+            <w:tcBorders>
+              <w:top w:val="single" w:sz="4" w:space="0" w:color="auto"/>
+            </w:tcBorders>
+            <w:shd w:val="clear" w:color="auto" w:fill="D9E2F3" w:themeFill="accent1" w:themeFillTint="33"/>
+          </w:tcPr>
+          <w:p>
+            <w:r>
+              <w:t>8</w:t>
+            </w:r>
+          </w:p>
+          <w:p/>
+        </w:tc>
+      </w:tr>
+      <w:tr>
+        <w:tc>
+          <w:tcPr>
+            <w:tcW w:w="4814" w:type="dxa"/>
+            <w:shd w:val="clear" w:color="auto" w:fill="FFFFFF" w:themeFill="background1"/>
+          </w:tcPr>
+          <w:p>
+            <w:r>
+              <w:t>Breve descrizione</w:t>
+            </w:r>
+          </w:p>
+        </w:tc>
+        <w:tc>
+          <w:tcPr>
+            <w:tcW w:w="4814" w:type="dxa"/>
+            <w:shd w:val="clear" w:color="auto" w:fill="FFFFFF" w:themeFill="background1"/>
+          </w:tcPr>
+          <w:p>
+            <w:r>
+              <w:t>Il segretario stampa la fattura di pagamento per un socio ordinario</w:t>
+            </w:r>
+          </w:p>
+          <w:p/>
+        </w:tc>
+      </w:tr>
+      <w:tr>
+        <w:tc>
+          <w:tcPr>
+            <w:tcW w:w="4814" w:type="dxa"/>
+            <w:shd w:val="clear" w:color="auto" w:fill="D9E2F3" w:themeFill="accent1" w:themeFillTint="33"/>
+          </w:tcPr>
+          <w:p>
+            <w:r>
+              <w:t>Attori primari</w:t>
+            </w:r>
+          </w:p>
+        </w:tc>
+        <w:tc>
+          <w:tcPr>
+            <w:tcW w:w="4814" w:type="dxa"/>
+            <w:shd w:val="clear" w:color="auto" w:fill="D9E2F3" w:themeFill="accent1" w:themeFillTint="33"/>
+          </w:tcPr>
+          <w:p>
+            <w:r>
+              <w:t>Segretario</w:t>
+            </w:r>
+          </w:p>
+          <w:p/>
+        </w:tc>
+      </w:tr>
+      <w:tr>
+        <w:tc>
+          <w:tcPr>
+            <w:tcW w:w="4814" w:type="dxa"/>
+            <w:shd w:val="clear" w:color="auto" w:fill="FFFFFF" w:themeFill="background1"/>
+          </w:tcPr>
+          <w:p>
+            <w:r>
+              <w:t>Attori secondari</w:t>
+            </w:r>
+          </w:p>
+        </w:tc>
+        <w:tc>
+          <w:tcPr>
+            <w:tcW w:w="4814" w:type="dxa"/>
+            <w:shd w:val="clear" w:color="auto" w:fill="FFFFFF" w:themeFill="background1"/>
+          </w:tcPr>
+          <w:p>
+            <w:r>
+              <w:t>-</w:t>
+            </w:r>
+          </w:p>
+          <w:p/>
+        </w:tc>
+      </w:tr>
+      <w:tr>
+        <w:tc>
+          <w:tcPr>
+            <w:tcW w:w="4814" w:type="dxa"/>
+            <w:shd w:val="clear" w:color="auto" w:fill="D9E2F3" w:themeFill="accent1" w:themeFillTint="33"/>
+          </w:tcPr>
+          <w:p>
+            <w:r>
+              <w:t>Precondizioni</w:t>
+            </w:r>
+          </w:p>
+        </w:tc>
+        <w:tc>
+          <w:tcPr>
+            <w:tcW w:w="4814" w:type="dxa"/>
+            <w:shd w:val="clear" w:color="auto" w:fill="D9E2F3" w:themeFill="accent1" w:themeFillTint="33"/>
+          </w:tcPr>
+          <w:p>
+            <w:pPr>
+              <w:pStyle w:val="Paragrafoelenco"/>
+              <w:numPr>
+                <w:ilvl w:val="0"/>
+                <w:numId w:val="39"/>
+              </w:numPr>
+            </w:pPr>
+            <w:r>
+              <w:t>Il segretario è autenticato dal sistema</w:t>
+            </w:r>
+          </w:p>
+          <w:p>
+            <w:pPr>
+              <w:pStyle w:val="Paragrafoelenco"/>
+              <w:numPr>
+                <w:ilvl w:val="0"/>
+                <w:numId w:val="39"/>
+              </w:numPr>
+            </w:pPr>
+            <w:r>
+              <w:t>Il socio è presente in memoria</w:t>
+            </w:r>
+          </w:p>
+          <w:p>
+            <w:pPr>
+              <w:ind w:left="360"/>
+            </w:pPr>
+          </w:p>
+        </w:tc>
+      </w:tr>
+      <w:tr>
+        <w:tc>
+          <w:tcPr>
+            <w:tcW w:w="4814" w:type="dxa"/>
+            <w:shd w:val="clear" w:color="auto" w:fill="FFFFFF" w:themeFill="background1"/>
+          </w:tcPr>
+          <w:p>
+            <w:r>
+              <w:t>Sequenza principale degli eventi</w:t>
+            </w:r>
+          </w:p>
+        </w:tc>
+        <w:tc>
+          <w:tcPr>
+            <w:tcW w:w="4814" w:type="dxa"/>
+            <w:shd w:val="clear" w:color="auto" w:fill="FFFFFF" w:themeFill="background1"/>
+          </w:tcPr>
+          <w:p>
+            <w:pPr>
+              <w:pStyle w:val="Paragrafoelenco"/>
+              <w:numPr>
+                <w:ilvl w:val="0"/>
+                <w:numId w:val="40"/>
+              </w:numPr>
+            </w:pPr>
+            <w:r>
+              <w:t xml:space="preserve">Il segretario, dalla home page, seleziona lo </w:t>
+            </w:r>
+            <w:proofErr w:type="spellStart"/>
+            <w:r>
+              <w:t>shortcut</w:t>
+            </w:r>
+            <w:proofErr w:type="spellEnd"/>
+            <w:r>
+              <w:t xml:space="preserve"> per registrare una nuova entrata</w:t>
+            </w:r>
+          </w:p>
+          <w:p>
+            <w:pPr>
+              <w:pStyle w:val="Paragrafoelenco"/>
+              <w:numPr>
+                <w:ilvl w:val="0"/>
+                <w:numId w:val="40"/>
+              </w:numPr>
+            </w:pPr>
+            <w:r>
+              <w:t>Il segretario ricerca il socio nella banca dati</w:t>
+            </w:r>
+          </w:p>
+          <w:p>
+            <w:pPr>
+              <w:pStyle w:val="Paragrafoelenco"/>
+              <w:numPr>
+                <w:ilvl w:val="0"/>
+                <w:numId w:val="40"/>
+              </w:numPr>
+            </w:pPr>
+            <w:r>
+              <w:t>Il sistema elabora la ricerca ed emette il modulo</w:t>
+            </w:r>
+          </w:p>
+          <w:p>
+            <w:pPr>
+              <w:pStyle w:val="Paragrafoelenco"/>
+              <w:numPr>
+                <w:ilvl w:val="0"/>
+                <w:numId w:val="40"/>
+              </w:numPr>
+            </w:pPr>
+            <w:r>
+              <w:t>Il segretario compila la fattura</w:t>
+            </w:r>
+          </w:p>
+          <w:p>
+            <w:pPr>
+              <w:pStyle w:val="Paragrafoelenco"/>
+              <w:numPr>
+                <w:ilvl w:val="0"/>
+                <w:numId w:val="40"/>
+              </w:numPr>
+            </w:pPr>
+            <w:r>
+              <w:lastRenderedPageBreak/>
+              <w:t>Il sistema genera il documento e lo salva in memoria</w:t>
+            </w:r>
+          </w:p>
+          <w:p>
+            <w:pPr>
+              <w:pStyle w:val="Paragrafoelenco"/>
+              <w:numPr>
+                <w:ilvl w:val="0"/>
+                <w:numId w:val="40"/>
+              </w:numPr>
+            </w:pPr>
+            <w:r>
+              <w:t>Il segretario seleziona la “stampa” del documento</w:t>
+            </w:r>
+          </w:p>
+          <w:p>
+            <w:pPr>
+              <w:pStyle w:val="Paragrafoelenco"/>
+            </w:pPr>
+          </w:p>
+        </w:tc>
+      </w:tr>
+      <w:tr>
+        <w:tc>
+          <w:tcPr>
+            <w:tcW w:w="4814" w:type="dxa"/>
+            <w:shd w:val="clear" w:color="auto" w:fill="D9E2F3" w:themeFill="accent1" w:themeFillTint="33"/>
+          </w:tcPr>
+          <w:p>
+            <w:r>
+              <w:lastRenderedPageBreak/>
+              <w:t>Post-condizioni</w:t>
+            </w:r>
+          </w:p>
+        </w:tc>
+        <w:tc>
+          <w:tcPr>
+            <w:tcW w:w="4814" w:type="dxa"/>
+            <w:shd w:val="clear" w:color="auto" w:fill="D9E2F3" w:themeFill="accent1" w:themeFillTint="33"/>
+          </w:tcPr>
+          <w:p>
+            <w:pPr>
+              <w:pStyle w:val="Paragrafoelenco"/>
+              <w:numPr>
+                <w:ilvl w:val="0"/>
+                <w:numId w:val="45"/>
+              </w:numPr>
+            </w:pPr>
+            <w:r>
+              <w:t>Il documento viene stampato</w:t>
+            </w:r>
+          </w:p>
+          <w:p>
+            <w:pPr>
+              <w:pStyle w:val="Paragrafoelenco"/>
+            </w:pPr>
+          </w:p>
+        </w:tc>
+      </w:tr>
+      <w:tr>
+        <w:tc>
+          <w:tcPr>
+            <w:tcW w:w="4814" w:type="dxa"/>
+            <w:shd w:val="clear" w:color="auto" w:fill="FFFFFF" w:themeFill="background1"/>
+          </w:tcPr>
+          <w:p>
+            <w:r>
+              <w:t>Sequenza alternativa degli eventi</w:t>
+            </w:r>
+          </w:p>
+        </w:tc>
+        <w:tc>
+          <w:tcPr>
+            <w:tcW w:w="4814" w:type="dxa"/>
+            <w:shd w:val="clear" w:color="auto" w:fill="FFFFFF" w:themeFill="background1"/>
+          </w:tcPr>
+          <w:p>
+            <w:r>
+              <w:t>-</w:t>
+            </w:r>
+          </w:p>
+          <w:p/>
+        </w:tc>
+      </w:tr>
+    </w:tbl>
+    <w:p/>
     <w:p/>
     <w:p>
       <w:r>
@@ -6646,6 +7719,7 @@
         </w:numPr>
       </w:pPr>
       <w:r>
+        <w:lastRenderedPageBreak/>
         <w:t>Requisiti di usabilità</w:t>
       </w:r>
     </w:p>
@@ -6680,7 +7754,7 @@
     <w:p/>
     <w:p>
       <w:r>
-        <w:t>Tempo e budget</w:t>
+        <w:t xml:space="preserve">La stima dei costi coincide con la stima del tempo, quantificata nel numero di ore necessarie per ottemperare ad ogni fase della produzione. </w:t>
       </w:r>
     </w:p>
     <w:p/>
@@ -6699,9 +7773,146 @@
     <w:p/>
     <w:p>
       <w:r>
-        <w:t>Membri del gruppo e capo del progetto</w:t>
-      </w:r>
-    </w:p>
+        <w:t>Il gruppo è costituito da 4 membri. In ordine alfabetico:</w:t>
+      </w:r>
+    </w:p>
+    <w:p>
+      <w:pPr>
+        <w:pStyle w:val="Paragrafoelenco"/>
+        <w:numPr>
+          <w:ilvl w:val="0"/>
+          <w:numId w:val="3"/>
+        </w:numPr>
+      </w:pPr>
+      <w:r>
+        <w:t>Cavallo Edoardo</w:t>
+      </w:r>
+    </w:p>
+    <w:p>
+      <w:pPr>
+        <w:pStyle w:val="Paragrafoelenco"/>
+        <w:numPr>
+          <w:ilvl w:val="0"/>
+          <w:numId w:val="3"/>
+        </w:numPr>
+      </w:pPr>
+      <w:r>
+        <w:t>Cofano Giuseppe</w:t>
+      </w:r>
+    </w:p>
+    <w:p>
+      <w:pPr>
+        <w:pStyle w:val="Paragrafoelenco"/>
+        <w:numPr>
+          <w:ilvl w:val="0"/>
+          <w:numId w:val="3"/>
+        </w:numPr>
+      </w:pPr>
+      <w:r>
+        <w:t>Mannavola Andrea</w:t>
+      </w:r>
+    </w:p>
+    <w:p>
+      <w:pPr>
+        <w:pStyle w:val="Paragrafoelenco"/>
+        <w:numPr>
+          <w:ilvl w:val="0"/>
+          <w:numId w:val="3"/>
+        </w:numPr>
+      </w:pPr>
+      <w:r>
+        <w:t>Meo Christian</w:t>
+      </w:r>
+    </w:p>
+    <w:p>
+      <w:r>
+        <w:t>I ruoli necessari alla produzione del lavoro sono stati ricoperti in modo omogeneo</w:t>
+      </w:r>
+      <w:r>
+        <w:t xml:space="preserve">. Tutti i membri hanno contribuito nelle 7 fasi della road </w:t>
+      </w:r>
+      <w:proofErr w:type="spellStart"/>
+      <w:r>
+        <w:t>map</w:t>
+      </w:r>
+      <w:proofErr w:type="spellEnd"/>
+      <w:r>
+        <w:t>, rivestendo i ruoli di:</w:t>
+      </w:r>
+    </w:p>
+    <w:p>
+      <w:pPr>
+        <w:pStyle w:val="Paragrafoelenco"/>
+        <w:numPr>
+          <w:ilvl w:val="0"/>
+          <w:numId w:val="3"/>
+        </w:numPr>
+      </w:pPr>
+      <w:r>
+        <w:t>Web designer</w:t>
+      </w:r>
+    </w:p>
+    <w:p>
+      <w:pPr>
+        <w:pStyle w:val="Paragrafoelenco"/>
+        <w:numPr>
+          <w:ilvl w:val="0"/>
+          <w:numId w:val="3"/>
+        </w:numPr>
+      </w:pPr>
+      <w:r>
+        <w:t xml:space="preserve">Visual designer </w:t>
+      </w:r>
+    </w:p>
+    <w:p>
+      <w:pPr>
+        <w:pStyle w:val="Paragrafoelenco"/>
+        <w:numPr>
+          <w:ilvl w:val="0"/>
+          <w:numId w:val="3"/>
+        </w:numPr>
+      </w:pPr>
+      <w:r>
+        <w:t>Progettista di software</w:t>
+      </w:r>
+    </w:p>
+    <w:p>
+      <w:pPr>
+        <w:pStyle w:val="Paragrafoelenco"/>
+        <w:numPr>
+          <w:ilvl w:val="0"/>
+          <w:numId w:val="3"/>
+        </w:numPr>
+      </w:pPr>
+      <w:r>
+        <w:t>Redattore dei contenuti</w:t>
+      </w:r>
+    </w:p>
+    <w:p>
+      <w:pPr>
+        <w:pStyle w:val="Paragrafoelenco"/>
+        <w:numPr>
+          <w:ilvl w:val="0"/>
+          <w:numId w:val="3"/>
+        </w:numPr>
+      </w:pPr>
+      <w:r>
+        <w:t>Sistemista</w:t>
+      </w:r>
+    </w:p>
+    <w:p>
+      <w:pPr>
+        <w:pStyle w:val="Paragrafoelenco"/>
+        <w:numPr>
+          <w:ilvl w:val="0"/>
+          <w:numId w:val="3"/>
+        </w:numPr>
+      </w:pPr>
+      <w:r>
+        <w:t>Web master</w:t>
+      </w:r>
+    </w:p>
+    <w:p/>
     <w:p/>
     <w:p>
       <w:pPr>
@@ -6712,7 +7923,6 @@
         </w:numPr>
       </w:pPr>
       <w:r>
-        <w:lastRenderedPageBreak/>
         <w:t>Documentazione prevista</w:t>
       </w:r>
     </w:p>
@@ -6732,6 +7942,7 @@
         </w:numPr>
       </w:pPr>
       <w:r>
+        <w:lastRenderedPageBreak/>
         <w:t>Verifiche e convalide</w:t>
       </w:r>
     </w:p>
@@ -6760,9 +7971,99 @@
     <w:p/>
     <w:p>
       <w:r>
-        <w:t>Informazioni riguardo i software utilizzati</w:t>
-      </w:r>
-    </w:p>
+        <w:t>I software utilizzati per la coordinazione del gruppo di lavoro, per la produzione degli elaborati e del progetto in esame sono i seguenti:</w:t>
+      </w:r>
+    </w:p>
+    <w:p>
+      <w:pPr>
+        <w:pStyle w:val="Paragrafoelenco"/>
+        <w:numPr>
+          <w:ilvl w:val="0"/>
+          <w:numId w:val="3"/>
+        </w:numPr>
+      </w:pPr>
+      <w:proofErr w:type="spellStart"/>
+      <w:r>
+        <w:t>Github</w:t>
+      </w:r>
+      <w:proofErr w:type="spellEnd"/>
+    </w:p>
+    <w:p>
+      <w:pPr>
+        <w:pStyle w:val="Paragrafoelenco"/>
+        <w:numPr>
+          <w:ilvl w:val="0"/>
+          <w:numId w:val="3"/>
+        </w:numPr>
+      </w:pPr>
+      <w:proofErr w:type="spellStart"/>
+      <w:r>
+        <w:t>Trello</w:t>
+      </w:r>
+      <w:proofErr w:type="spellEnd"/>
+      <w:r>
+        <w:t xml:space="preserve"> (applicazione Windows, Android, iOS)</w:t>
+      </w:r>
+    </w:p>
+    <w:p>
+      <w:pPr>
+        <w:pStyle w:val="Paragrafoelenco"/>
+        <w:numPr>
+          <w:ilvl w:val="0"/>
+          <w:numId w:val="3"/>
+        </w:numPr>
+      </w:pPr>
+      <w:proofErr w:type="spellStart"/>
+      <w:r>
+        <w:t>PhpStorm</w:t>
+      </w:r>
+      <w:proofErr w:type="spellEnd"/>
+    </w:p>
+    <w:p>
+      <w:pPr>
+        <w:pStyle w:val="Paragrafoelenco"/>
+        <w:numPr>
+          <w:ilvl w:val="0"/>
+          <w:numId w:val="3"/>
+        </w:numPr>
+      </w:pPr>
+      <w:proofErr w:type="spellStart"/>
+      <w:r>
+        <w:t>Axure</w:t>
+      </w:r>
+      <w:proofErr w:type="spellEnd"/>
+    </w:p>
+    <w:p>
+      <w:pPr>
+        <w:pStyle w:val="Paragrafoelenco"/>
+        <w:numPr>
+          <w:ilvl w:val="0"/>
+          <w:numId w:val="3"/>
+        </w:numPr>
+      </w:pPr>
+      <w:proofErr w:type="spellStart"/>
+      <w:r>
+        <w:t>TeamGANTT</w:t>
+      </w:r>
+      <w:proofErr w:type="spellEnd"/>
+    </w:p>
+    <w:p>
+      <w:pPr>
+        <w:pStyle w:val="Paragrafoelenco"/>
+        <w:numPr>
+          <w:ilvl w:val="0"/>
+          <w:numId w:val="3"/>
+        </w:numPr>
+      </w:pPr>
+      <w:proofErr w:type="spellStart"/>
+      <w:r>
+        <w:t>Draw.io</w:t>
+      </w:r>
+      <w:bookmarkStart w:id="3" w:name="_GoBack"/>
+      <w:bookmarkEnd w:id="3"/>
+      <w:proofErr w:type="spellEnd"/>
+    </w:p>
+    <w:p/>
     <w:sectPr>
       <w:pgSz w:w="11906" w:h="16838"/>
       <w:pgMar w:top="1417" w:right="1134" w:bottom="1134" w:left="1134" w:header="708" w:footer="708" w:gutter="0"/>
@@ -6972,15 +8273,7 @@
         <w:footnoteRef/>
       </w:r>
       <w:r>
-        <w:t xml:space="preserve"> Il caso d’uso è valido anche per i casi di errata compilazione del </w:t>
-      </w:r>
-      <w:proofErr w:type="spellStart"/>
-      <w:r>
-        <w:t>form</w:t>
-      </w:r>
-      <w:proofErr w:type="spellEnd"/>
-      <w:r>
-        <w:t xml:space="preserve"> di acquisizione dati di un collaboratore interno, collaboratore esterno, stagista, fornitore, insegnante. </w:t>
+        <w:t xml:space="preserve"> Il caso d’uso è valido anche per il Login del Fondatore</w:t>
       </w:r>
     </w:p>
   </w:footnote>
@@ -6996,7 +8289,15 @@
         <w:footnoteRef/>
       </w:r>
       <w:r>
-        <w:t xml:space="preserve"> Il caso d’uso è valido anche per la modifica dei dati presenti in memoria per un collaboratore interno, un insegnante, uno stagista. </w:t>
+        <w:t xml:space="preserve"> Il caso d’uso è valido anche per i casi di errata compilazione del </w:t>
+      </w:r>
+      <w:proofErr w:type="spellStart"/>
+      <w:r>
+        <w:t>form</w:t>
+      </w:r>
+      <w:proofErr w:type="spellEnd"/>
+      <w:r>
+        <w:t xml:space="preserve"> di acquisizione dati di un collaboratore interno, collaboratore esterno, stagista, fornitore, insegnante. </w:t>
       </w:r>
     </w:p>
   </w:footnote>
@@ -7012,7 +8313,7 @@
         <w:footnoteRef/>
       </w:r>
       <w:r>
-        <w:t xml:space="preserve"> Il caso d’uso è valido anche per l’inconsistenza di risultati della ricerca di un collaboratore interno, stagista, insegnante, socio ordinario, fornitore, corso. </w:t>
+        <w:t xml:space="preserve"> Il caso d’uso è valido anche per la modifica dei dati presenti in memoria per un collaboratore interno, un insegnante, uno stagista. </w:t>
       </w:r>
     </w:p>
   </w:footnote>
@@ -7028,7 +8329,39 @@
         <w:footnoteRef/>
       </w:r>
       <w:r>
+        <w:t xml:space="preserve"> Il caso d’uso è valido anche per l’inconsistenza di risultati della ricerca di un collaboratore interno, stagista, insegnante, socio ordinario, fornitore, corso. </w:t>
+      </w:r>
+    </w:p>
+  </w:footnote>
+  <w:footnote w:id="9">
+    <w:p>
+      <w:pPr>
+        <w:pStyle w:val="Testonotaapidipagina"/>
+      </w:pPr>
+      <w:r>
+        <w:rPr>
+          <w:rStyle w:val="Rimandonotaapidipagina"/>
+        </w:rPr>
+        <w:footnoteRef/>
+      </w:r>
+      <w:r>
         <w:t xml:space="preserve"> Il caso d’uso è valido anche per l’eliminazione di un collaboratore interno, collaboratore esterno, insegnante.</w:t>
+      </w:r>
+    </w:p>
+  </w:footnote>
+  <w:footnote w:id="10">
+    <w:p>
+      <w:pPr>
+        <w:pStyle w:val="Testonotaapidipagina"/>
+      </w:pPr>
+      <w:r>
+        <w:rPr>
+          <w:rStyle w:val="Rimandonotaapidipagina"/>
+        </w:rPr>
+        <w:footnoteRef/>
+      </w:r>
+      <w:r>
+        <w:t xml:space="preserve"> Elemento invalidante è l’assenza del certificato medico. </w:t>
       </w:r>
     </w:p>
   </w:footnote>
@@ -7038,6 +8371,95 @@
 <file path=word/numbering.xml><?xml version="1.0" encoding="utf-8"?>
 <w:numbering xmlns:wpc="http://schemas.microsoft.com/office/word/2010/wordprocessingCanvas" xmlns:cx="http://schemas.microsoft.com/office/drawing/2014/chartex" xmlns:cx1="http://schemas.microsoft.com/office/drawing/2015/9/8/chartex" xmlns:cx2="http://schemas.microsoft.com/office/drawing/2015/10/21/chartex" xmlns:cx3="http://schemas.microsoft.com/office/drawing/2016/5/9/chartex" xmlns:cx4="http://schemas.microsoft.com/office/drawing/2016/5/10/chartex" xmlns:cx5="http://schemas.microsoft.com/office/drawing/2016/5/11/chartex" xmlns:cx6="http://schemas.microsoft.com/office/drawing/2016/5/12/chartex" xmlns:cx7="http://schemas.microsoft.com/office/drawing/2016/5/13/chartex" xmlns:cx8="http://schemas.microsoft.com/office/drawing/2016/5/14/chartex" xmlns:mc="http://schemas.openxmlformats.org/markup-compatibility/2006" xmlns:aink="http://schemas.microsoft.com/office/drawing/2016/ink" xmlns:am3d="http://schemas.microsoft.com/office/drawing/2017/model3d" xmlns:o="urn:schemas-microsoft-com:office:office" xmlns:r="http://schemas.openxmlformats.org/officeDocument/2006/relationships" xmlns:m="http://schemas.openxmlformats.org/officeDocument/2006/math" xmlns:v="urn:schemas-microsoft-com:vml" xmlns:wp14="http://schemas.microsoft.com/office/word/2010/wordprocessingDrawing" xmlns:wp="http://schemas.openxmlformats.org/drawingml/2006/wordprocessingDrawing" xmlns:w10="urn:schemas-microsoft-com:office:word" xmlns:w="http://schemas.openxmlformats.org/wordprocessingml/2006/main" xmlns:w14="http://schemas.microsoft.com/office/word/2010/wordml" xmlns:w15="http://schemas.microsoft.com/office/word/2012/wordml" xmlns:w16cid="http://schemas.microsoft.com/office/word/2016/wordml/cid" xmlns:w16se="http://schemas.microsoft.com/office/word/2015/wordml/symex" xmlns:wpg="http://schemas.microsoft.com/office/word/2010/wordprocessingGroup" xmlns:wpi="http://schemas.microsoft.com/office/word/2010/wordprocessingInk" xmlns:wne="http://schemas.microsoft.com/office/word/2006/wordml" xmlns:wps="http://schemas.microsoft.com/office/word/2010/wordprocessingShape" mc:Ignorable="w14 w15 w16se w16cid wp14">
   <w:abstractNum w:abstractNumId="0" w15:restartNumberingAfterBreak="0">
+    <w:nsid w:val="00445ACF"/>
+    <w:multiLevelType w:val="hybridMultilevel"/>
+    <w:tmpl w:val="35D69924"/>
+    <w:lvl w:ilvl="0" w:tplc="0410000F">
+      <w:start w:val="1"/>
+      <w:numFmt w:val="decimal"/>
+      <w:lvlText w:val="%1."/>
+      <w:lvlJc w:val="left"/>
+      <w:pPr>
+        <w:ind w:left="720" w:hanging="360"/>
+      </w:pPr>
+      <w:rPr>
+        <w:rFonts w:hint="default"/>
+      </w:rPr>
+    </w:lvl>
+    <w:lvl w:ilvl="1" w:tplc="04100019" w:tentative="1">
+      <w:start w:val="1"/>
+      <w:numFmt w:val="lowerLetter"/>
+      <w:lvlText w:val="%2."/>
+      <w:lvlJc w:val="left"/>
+      <w:pPr>
+        <w:ind w:left="1440" w:hanging="360"/>
+      </w:pPr>
+    </w:lvl>
+    <w:lvl w:ilvl="2" w:tplc="0410001B" w:tentative="1">
+      <w:start w:val="1"/>
+      <w:numFmt w:val="lowerRoman"/>
+      <w:lvlText w:val="%3."/>
+      <w:lvlJc w:val="right"/>
+      <w:pPr>
+        <w:ind w:left="2160" w:hanging="180"/>
+      </w:pPr>
+    </w:lvl>
+    <w:lvl w:ilvl="3" w:tplc="0410000F" w:tentative="1">
+      <w:start w:val="1"/>
+      <w:numFmt w:val="decimal"/>
+      <w:lvlText w:val="%4."/>
+      <w:lvlJc w:val="left"/>
+      <w:pPr>
+        <w:ind w:left="2880" w:hanging="360"/>
+      </w:pPr>
+    </w:lvl>
+    <w:lvl w:ilvl="4" w:tplc="04100019" w:tentative="1">
+      <w:start w:val="1"/>
+      <w:numFmt w:val="lowerLetter"/>
+      <w:lvlText w:val="%5."/>
+      <w:lvlJc w:val="left"/>
+      <w:pPr>
+        <w:ind w:left="3600" w:hanging="360"/>
+      </w:pPr>
+    </w:lvl>
+    <w:lvl w:ilvl="5" w:tplc="0410001B" w:tentative="1">
+      <w:start w:val="1"/>
+      <w:numFmt w:val="lowerRoman"/>
+      <w:lvlText w:val="%6."/>
+      <w:lvlJc w:val="right"/>
+      <w:pPr>
+        <w:ind w:left="4320" w:hanging="180"/>
+      </w:pPr>
+    </w:lvl>
+    <w:lvl w:ilvl="6" w:tplc="0410000F" w:tentative="1">
+      <w:start w:val="1"/>
+      <w:numFmt w:val="decimal"/>
+      <w:lvlText w:val="%7."/>
+      <w:lvlJc w:val="left"/>
+      <w:pPr>
+        <w:ind w:left="5040" w:hanging="360"/>
+      </w:pPr>
+    </w:lvl>
+    <w:lvl w:ilvl="7" w:tplc="04100019" w:tentative="1">
+      <w:start w:val="1"/>
+      <w:numFmt w:val="lowerLetter"/>
+      <w:lvlText w:val="%8."/>
+      <w:lvlJc w:val="left"/>
+      <w:pPr>
+        <w:ind w:left="5760" w:hanging="360"/>
+      </w:pPr>
+    </w:lvl>
+    <w:lvl w:ilvl="8" w:tplc="0410001B" w:tentative="1">
+      <w:start w:val="1"/>
+      <w:numFmt w:val="lowerRoman"/>
+      <w:lvlText w:val="%9."/>
+      <w:lvlJc w:val="right"/>
+      <w:pPr>
+        <w:ind w:left="6480" w:hanging="180"/>
+      </w:pPr>
+    </w:lvl>
+  </w:abstractNum>
+  <w:abstractNum w:abstractNumId="1" w15:restartNumberingAfterBreak="0">
     <w:nsid w:val="03631DBB"/>
     <w:multiLevelType w:val="hybridMultilevel"/>
     <w:tmpl w:val="A066F3EC"/>
@@ -7126,7 +8548,7 @@
       </w:pPr>
     </w:lvl>
   </w:abstractNum>
-  <w:abstractNum w:abstractNumId="1" w15:restartNumberingAfterBreak="0">
+  <w:abstractNum w:abstractNumId="2" w15:restartNumberingAfterBreak="0">
     <w:nsid w:val="04FD008D"/>
     <w:multiLevelType w:val="hybridMultilevel"/>
     <w:tmpl w:val="9D86A292"/>
@@ -7239,7 +8661,96 @@
       </w:rPr>
     </w:lvl>
   </w:abstractNum>
-  <w:abstractNum w:abstractNumId="2" w15:restartNumberingAfterBreak="0">
+  <w:abstractNum w:abstractNumId="3" w15:restartNumberingAfterBreak="0">
+    <w:nsid w:val="071B38FE"/>
+    <w:multiLevelType w:val="hybridMultilevel"/>
+    <w:tmpl w:val="BDFE2894"/>
+    <w:lvl w:ilvl="0" w:tplc="0410000F">
+      <w:start w:val="1"/>
+      <w:numFmt w:val="decimal"/>
+      <w:lvlText w:val="%1."/>
+      <w:lvlJc w:val="left"/>
+      <w:pPr>
+        <w:ind w:left="720" w:hanging="360"/>
+      </w:pPr>
+      <w:rPr>
+        <w:rFonts w:hint="default"/>
+      </w:rPr>
+    </w:lvl>
+    <w:lvl w:ilvl="1" w:tplc="04100019" w:tentative="1">
+      <w:start w:val="1"/>
+      <w:numFmt w:val="lowerLetter"/>
+      <w:lvlText w:val="%2."/>
+      <w:lvlJc w:val="left"/>
+      <w:pPr>
+        <w:ind w:left="1440" w:hanging="360"/>
+      </w:pPr>
+    </w:lvl>
+    <w:lvl w:ilvl="2" w:tplc="0410001B" w:tentative="1">
+      <w:start w:val="1"/>
+      <w:numFmt w:val="lowerRoman"/>
+      <w:lvlText w:val="%3."/>
+      <w:lvlJc w:val="right"/>
+      <w:pPr>
+        <w:ind w:left="2160" w:hanging="180"/>
+      </w:pPr>
+    </w:lvl>
+    <w:lvl w:ilvl="3" w:tplc="0410000F" w:tentative="1">
+      <w:start w:val="1"/>
+      <w:numFmt w:val="decimal"/>
+      <w:lvlText w:val="%4."/>
+      <w:lvlJc w:val="left"/>
+      <w:pPr>
+        <w:ind w:left="2880" w:hanging="360"/>
+      </w:pPr>
+    </w:lvl>
+    <w:lvl w:ilvl="4" w:tplc="04100019" w:tentative="1">
+      <w:start w:val="1"/>
+      <w:numFmt w:val="lowerLetter"/>
+      <w:lvlText w:val="%5."/>
+      <w:lvlJc w:val="left"/>
+      <w:pPr>
+        <w:ind w:left="3600" w:hanging="360"/>
+      </w:pPr>
+    </w:lvl>
+    <w:lvl w:ilvl="5" w:tplc="0410001B" w:tentative="1">
+      <w:start w:val="1"/>
+      <w:numFmt w:val="lowerRoman"/>
+      <w:lvlText w:val="%6."/>
+      <w:lvlJc w:val="right"/>
+      <w:pPr>
+        <w:ind w:left="4320" w:hanging="180"/>
+      </w:pPr>
+    </w:lvl>
+    <w:lvl w:ilvl="6" w:tplc="0410000F" w:tentative="1">
+      <w:start w:val="1"/>
+      <w:numFmt w:val="decimal"/>
+      <w:lvlText w:val="%7."/>
+      <w:lvlJc w:val="left"/>
+      <w:pPr>
+        <w:ind w:left="5040" w:hanging="360"/>
+      </w:pPr>
+    </w:lvl>
+    <w:lvl w:ilvl="7" w:tplc="04100019" w:tentative="1">
+      <w:start w:val="1"/>
+      <w:numFmt w:val="lowerLetter"/>
+      <w:lvlText w:val="%8."/>
+      <w:lvlJc w:val="left"/>
+      <w:pPr>
+        <w:ind w:left="5760" w:hanging="360"/>
+      </w:pPr>
+    </w:lvl>
+    <w:lvl w:ilvl="8" w:tplc="0410001B" w:tentative="1">
+      <w:start w:val="1"/>
+      <w:numFmt w:val="lowerRoman"/>
+      <w:lvlText w:val="%9."/>
+      <w:lvlJc w:val="right"/>
+      <w:pPr>
+        <w:ind w:left="6480" w:hanging="180"/>
+      </w:pPr>
+    </w:lvl>
+  </w:abstractNum>
+  <w:abstractNum w:abstractNumId="4" w15:restartNumberingAfterBreak="0">
     <w:nsid w:val="08FC58ED"/>
     <w:multiLevelType w:val="hybridMultilevel"/>
     <w:tmpl w:val="E6527A5A"/>
@@ -7328,7 +8839,7 @@
       </w:pPr>
     </w:lvl>
   </w:abstractNum>
-  <w:abstractNum w:abstractNumId="3" w15:restartNumberingAfterBreak="0">
+  <w:abstractNum w:abstractNumId="5" w15:restartNumberingAfterBreak="0">
     <w:nsid w:val="0D245016"/>
     <w:multiLevelType w:val="multilevel"/>
     <w:tmpl w:val="0410001F"/>
@@ -7414,7 +8925,7 @@
       </w:pPr>
     </w:lvl>
   </w:abstractNum>
-  <w:abstractNum w:abstractNumId="4" w15:restartNumberingAfterBreak="0">
+  <w:abstractNum w:abstractNumId="6" w15:restartNumberingAfterBreak="0">
     <w:nsid w:val="0DC031B6"/>
     <w:multiLevelType w:val="hybridMultilevel"/>
     <w:tmpl w:val="58D67E08"/>
@@ -7503,7 +9014,7 @@
       </w:pPr>
     </w:lvl>
   </w:abstractNum>
-  <w:abstractNum w:abstractNumId="5" w15:restartNumberingAfterBreak="0">
+  <w:abstractNum w:abstractNumId="7" w15:restartNumberingAfterBreak="0">
     <w:nsid w:val="0F2240E9"/>
     <w:multiLevelType w:val="hybridMultilevel"/>
     <w:tmpl w:val="2CCAAB3E"/>
@@ -7592,7 +9103,96 @@
       </w:pPr>
     </w:lvl>
   </w:abstractNum>
-  <w:abstractNum w:abstractNumId="6" w15:restartNumberingAfterBreak="0">
+  <w:abstractNum w:abstractNumId="8" w15:restartNumberingAfterBreak="0">
+    <w:nsid w:val="1317010C"/>
+    <w:multiLevelType w:val="hybridMultilevel"/>
+    <w:tmpl w:val="84FE6BB0"/>
+    <w:lvl w:ilvl="0" w:tplc="0410000F">
+      <w:start w:val="1"/>
+      <w:numFmt w:val="decimal"/>
+      <w:lvlText w:val="%1."/>
+      <w:lvlJc w:val="left"/>
+      <w:pPr>
+        <w:ind w:left="720" w:hanging="360"/>
+      </w:pPr>
+      <w:rPr>
+        <w:rFonts w:hint="default"/>
+      </w:rPr>
+    </w:lvl>
+    <w:lvl w:ilvl="1" w:tplc="04100019" w:tentative="1">
+      <w:start w:val="1"/>
+      <w:numFmt w:val="lowerLetter"/>
+      <w:lvlText w:val="%2."/>
+      <w:lvlJc w:val="left"/>
+      <w:pPr>
+        <w:ind w:left="1440" w:hanging="360"/>
+      </w:pPr>
+    </w:lvl>
+    <w:lvl w:ilvl="2" w:tplc="0410001B" w:tentative="1">
+      <w:start w:val="1"/>
+      <w:numFmt w:val="lowerRoman"/>
+      <w:lvlText w:val="%3."/>
+      <w:lvlJc w:val="right"/>
+      <w:pPr>
+        <w:ind w:left="2160" w:hanging="180"/>
+      </w:pPr>
+    </w:lvl>
+    <w:lvl w:ilvl="3" w:tplc="0410000F" w:tentative="1">
+      <w:start w:val="1"/>
+      <w:numFmt w:val="decimal"/>
+      <w:lvlText w:val="%4."/>
+      <w:lvlJc w:val="left"/>
+      <w:pPr>
+        <w:ind w:left="2880" w:hanging="360"/>
+      </w:pPr>
+    </w:lvl>
+    <w:lvl w:ilvl="4" w:tplc="04100019" w:tentative="1">
+      <w:start w:val="1"/>
+      <w:numFmt w:val="lowerLetter"/>
+      <w:lvlText w:val="%5."/>
+      <w:lvlJc w:val="left"/>
+      <w:pPr>
+        <w:ind w:left="3600" w:hanging="360"/>
+      </w:pPr>
+    </w:lvl>
+    <w:lvl w:ilvl="5" w:tplc="0410001B" w:tentative="1">
+      <w:start w:val="1"/>
+      <w:numFmt w:val="lowerRoman"/>
+      <w:lvlText w:val="%6."/>
+      <w:lvlJc w:val="right"/>
+      <w:pPr>
+        <w:ind w:left="4320" w:hanging="180"/>
+      </w:pPr>
+    </w:lvl>
+    <w:lvl w:ilvl="6" w:tplc="0410000F" w:tentative="1">
+      <w:start w:val="1"/>
+      <w:numFmt w:val="decimal"/>
+      <w:lvlText w:val="%7."/>
+      <w:lvlJc w:val="left"/>
+      <w:pPr>
+        <w:ind w:left="5040" w:hanging="360"/>
+      </w:pPr>
+    </w:lvl>
+    <w:lvl w:ilvl="7" w:tplc="04100019" w:tentative="1">
+      <w:start w:val="1"/>
+      <w:numFmt w:val="lowerLetter"/>
+      <w:lvlText w:val="%8."/>
+      <w:lvlJc w:val="left"/>
+      <w:pPr>
+        <w:ind w:left="5760" w:hanging="360"/>
+      </w:pPr>
+    </w:lvl>
+    <w:lvl w:ilvl="8" w:tplc="0410001B" w:tentative="1">
+      <w:start w:val="1"/>
+      <w:numFmt w:val="lowerRoman"/>
+      <w:lvlText w:val="%9."/>
+      <w:lvlJc w:val="right"/>
+      <w:pPr>
+        <w:ind w:left="6480" w:hanging="180"/>
+      </w:pPr>
+    </w:lvl>
+  </w:abstractNum>
+  <w:abstractNum w:abstractNumId="9" w15:restartNumberingAfterBreak="0">
     <w:nsid w:val="14E30475"/>
     <w:multiLevelType w:val="hybridMultilevel"/>
     <w:tmpl w:val="ED627DE4"/>
@@ -7681,7 +9281,7 @@
       </w:pPr>
     </w:lvl>
   </w:abstractNum>
-  <w:abstractNum w:abstractNumId="7" w15:restartNumberingAfterBreak="0">
+  <w:abstractNum w:abstractNumId="10" w15:restartNumberingAfterBreak="0">
     <w:nsid w:val="17595EFA"/>
     <w:multiLevelType w:val="multilevel"/>
     <w:tmpl w:val="090A29C4"/>
@@ -7802,7 +9402,96 @@
       </w:rPr>
     </w:lvl>
   </w:abstractNum>
-  <w:abstractNum w:abstractNumId="8" w15:restartNumberingAfterBreak="0">
+  <w:abstractNum w:abstractNumId="11" w15:restartNumberingAfterBreak="0">
+    <w:nsid w:val="1BB34ABD"/>
+    <w:multiLevelType w:val="hybridMultilevel"/>
+    <w:tmpl w:val="AF1C3184"/>
+    <w:lvl w:ilvl="0" w:tplc="0410000F">
+      <w:start w:val="1"/>
+      <w:numFmt w:val="decimal"/>
+      <w:lvlText w:val="%1."/>
+      <w:lvlJc w:val="left"/>
+      <w:pPr>
+        <w:ind w:left="720" w:hanging="360"/>
+      </w:pPr>
+      <w:rPr>
+        <w:rFonts w:hint="default"/>
+      </w:rPr>
+    </w:lvl>
+    <w:lvl w:ilvl="1" w:tplc="04100019" w:tentative="1">
+      <w:start w:val="1"/>
+      <w:numFmt w:val="lowerLetter"/>
+      <w:lvlText w:val="%2."/>
+      <w:lvlJc w:val="left"/>
+      <w:pPr>
+        <w:ind w:left="1440" w:hanging="360"/>
+      </w:pPr>
+    </w:lvl>
+    <w:lvl w:ilvl="2" w:tplc="0410001B" w:tentative="1">
+      <w:start w:val="1"/>
+      <w:numFmt w:val="lowerRoman"/>
+      <w:lvlText w:val="%3."/>
+      <w:lvlJc w:val="right"/>
+      <w:pPr>
+        <w:ind w:left="2160" w:hanging="180"/>
+      </w:pPr>
+    </w:lvl>
+    <w:lvl w:ilvl="3" w:tplc="0410000F" w:tentative="1">
+      <w:start w:val="1"/>
+      <w:numFmt w:val="decimal"/>
+      <w:lvlText w:val="%4."/>
+      <w:lvlJc w:val="left"/>
+      <w:pPr>
+        <w:ind w:left="2880" w:hanging="360"/>
+      </w:pPr>
+    </w:lvl>
+    <w:lvl w:ilvl="4" w:tplc="04100019" w:tentative="1">
+      <w:start w:val="1"/>
+      <w:numFmt w:val="lowerLetter"/>
+      <w:lvlText w:val="%5."/>
+      <w:lvlJc w:val="left"/>
+      <w:pPr>
+        <w:ind w:left="3600" w:hanging="360"/>
+      </w:pPr>
+    </w:lvl>
+    <w:lvl w:ilvl="5" w:tplc="0410001B" w:tentative="1">
+      <w:start w:val="1"/>
+      <w:numFmt w:val="lowerRoman"/>
+      <w:lvlText w:val="%6."/>
+      <w:lvlJc w:val="right"/>
+      <w:pPr>
+        <w:ind w:left="4320" w:hanging="180"/>
+      </w:pPr>
+    </w:lvl>
+    <w:lvl w:ilvl="6" w:tplc="0410000F" w:tentative="1">
+      <w:start w:val="1"/>
+      <w:numFmt w:val="decimal"/>
+      <w:lvlText w:val="%7."/>
+      <w:lvlJc w:val="left"/>
+      <w:pPr>
+        <w:ind w:left="5040" w:hanging="360"/>
+      </w:pPr>
+    </w:lvl>
+    <w:lvl w:ilvl="7" w:tplc="04100019" w:tentative="1">
+      <w:start w:val="1"/>
+      <w:numFmt w:val="lowerLetter"/>
+      <w:lvlText w:val="%8."/>
+      <w:lvlJc w:val="left"/>
+      <w:pPr>
+        <w:ind w:left="5760" w:hanging="360"/>
+      </w:pPr>
+    </w:lvl>
+    <w:lvl w:ilvl="8" w:tplc="0410001B" w:tentative="1">
+      <w:start w:val="1"/>
+      <w:numFmt w:val="lowerRoman"/>
+      <w:lvlText w:val="%9."/>
+      <w:lvlJc w:val="right"/>
+      <w:pPr>
+        <w:ind w:left="6480" w:hanging="180"/>
+      </w:pPr>
+    </w:lvl>
+  </w:abstractNum>
+  <w:abstractNum w:abstractNumId="12" w15:restartNumberingAfterBreak="0">
     <w:nsid w:val="25090B2B"/>
     <w:multiLevelType w:val="hybridMultilevel"/>
     <w:tmpl w:val="BE625226"/>
@@ -7891,7 +9580,7 @@
       </w:pPr>
     </w:lvl>
   </w:abstractNum>
-  <w:abstractNum w:abstractNumId="9" w15:restartNumberingAfterBreak="0">
+  <w:abstractNum w:abstractNumId="13" w15:restartNumberingAfterBreak="0">
     <w:nsid w:val="25D7659B"/>
     <w:multiLevelType w:val="hybridMultilevel"/>
     <w:tmpl w:val="21866F9E"/>
@@ -7980,7 +9669,7 @@
       </w:pPr>
     </w:lvl>
   </w:abstractNum>
-  <w:abstractNum w:abstractNumId="10" w15:restartNumberingAfterBreak="0">
+  <w:abstractNum w:abstractNumId="14" w15:restartNumberingAfterBreak="0">
     <w:nsid w:val="28E50220"/>
     <w:multiLevelType w:val="hybridMultilevel"/>
     <w:tmpl w:val="8D22BCD2"/>
@@ -8069,7 +9758,96 @@
       </w:pPr>
     </w:lvl>
   </w:abstractNum>
-  <w:abstractNum w:abstractNumId="11" w15:restartNumberingAfterBreak="0">
+  <w:abstractNum w:abstractNumId="15" w15:restartNumberingAfterBreak="0">
+    <w:nsid w:val="326A4694"/>
+    <w:multiLevelType w:val="hybridMultilevel"/>
+    <w:tmpl w:val="8DA45E50"/>
+    <w:lvl w:ilvl="0" w:tplc="0410000F">
+      <w:start w:val="1"/>
+      <w:numFmt w:val="decimal"/>
+      <w:lvlText w:val="%1."/>
+      <w:lvlJc w:val="left"/>
+      <w:pPr>
+        <w:ind w:left="720" w:hanging="360"/>
+      </w:pPr>
+      <w:rPr>
+        <w:rFonts w:hint="default"/>
+      </w:rPr>
+    </w:lvl>
+    <w:lvl w:ilvl="1" w:tplc="04100019" w:tentative="1">
+      <w:start w:val="1"/>
+      <w:numFmt w:val="lowerLetter"/>
+      <w:lvlText w:val="%2."/>
+      <w:lvlJc w:val="left"/>
+      <w:pPr>
+        <w:ind w:left="1440" w:hanging="360"/>
+      </w:pPr>
+    </w:lvl>
+    <w:lvl w:ilvl="2" w:tplc="0410001B" w:tentative="1">
+      <w:start w:val="1"/>
+      <w:numFmt w:val="lowerRoman"/>
+      <w:lvlText w:val="%3."/>
+      <w:lvlJc w:val="right"/>
+      <w:pPr>
+        <w:ind w:left="2160" w:hanging="180"/>
+      </w:pPr>
+    </w:lvl>
+    <w:lvl w:ilvl="3" w:tplc="0410000F" w:tentative="1">
+      <w:start w:val="1"/>
+      <w:numFmt w:val="decimal"/>
+      <w:lvlText w:val="%4."/>
+      <w:lvlJc w:val="left"/>
+      <w:pPr>
+        <w:ind w:left="2880" w:hanging="360"/>
+      </w:pPr>
+    </w:lvl>
+    <w:lvl w:ilvl="4" w:tplc="04100019" w:tentative="1">
+      <w:start w:val="1"/>
+      <w:numFmt w:val="lowerLetter"/>
+      <w:lvlText w:val="%5."/>
+      <w:lvlJc w:val="left"/>
+      <w:pPr>
+        <w:ind w:left="3600" w:hanging="360"/>
+      </w:pPr>
+    </w:lvl>
+    <w:lvl w:ilvl="5" w:tplc="0410001B" w:tentative="1">
+      <w:start w:val="1"/>
+      <w:numFmt w:val="lowerRoman"/>
+      <w:lvlText w:val="%6."/>
+      <w:lvlJc w:val="right"/>
+      <w:pPr>
+        <w:ind w:left="4320" w:hanging="180"/>
+      </w:pPr>
+    </w:lvl>
+    <w:lvl w:ilvl="6" w:tplc="0410000F" w:tentative="1">
+      <w:start w:val="1"/>
+      <w:numFmt w:val="decimal"/>
+      <w:lvlText w:val="%7."/>
+      <w:lvlJc w:val="left"/>
+      <w:pPr>
+        <w:ind w:left="5040" w:hanging="360"/>
+      </w:pPr>
+    </w:lvl>
+    <w:lvl w:ilvl="7" w:tplc="04100019" w:tentative="1">
+      <w:start w:val="1"/>
+      <w:numFmt w:val="lowerLetter"/>
+      <w:lvlText w:val="%8."/>
+      <w:lvlJc w:val="left"/>
+      <w:pPr>
+        <w:ind w:left="5760" w:hanging="360"/>
+      </w:pPr>
+    </w:lvl>
+    <w:lvl w:ilvl="8" w:tplc="0410001B" w:tentative="1">
+      <w:start w:val="1"/>
+      <w:numFmt w:val="lowerRoman"/>
+      <w:lvlText w:val="%9."/>
+      <w:lvlJc w:val="right"/>
+      <w:pPr>
+        <w:ind w:left="6480" w:hanging="180"/>
+      </w:pPr>
+    </w:lvl>
+  </w:abstractNum>
+  <w:abstractNum w:abstractNumId="16" w15:restartNumberingAfterBreak="0">
     <w:nsid w:val="32D313E4"/>
     <w:multiLevelType w:val="hybridMultilevel"/>
     <w:tmpl w:val="68120F14"/>
@@ -8158,7 +9936,7 @@
       </w:pPr>
     </w:lvl>
   </w:abstractNum>
-  <w:abstractNum w:abstractNumId="12" w15:restartNumberingAfterBreak="0">
+  <w:abstractNum w:abstractNumId="17" w15:restartNumberingAfterBreak="0">
     <w:nsid w:val="337E289B"/>
     <w:multiLevelType w:val="hybridMultilevel"/>
     <w:tmpl w:val="F37A1312"/>
@@ -8247,7 +10025,7 @@
       </w:pPr>
     </w:lvl>
   </w:abstractNum>
-  <w:abstractNum w:abstractNumId="13" w15:restartNumberingAfterBreak="0">
+  <w:abstractNum w:abstractNumId="18" w15:restartNumberingAfterBreak="0">
     <w:nsid w:val="33E46B94"/>
     <w:multiLevelType w:val="hybridMultilevel"/>
     <w:tmpl w:val="A0BE2C36"/>
@@ -8336,7 +10114,7 @@
       </w:pPr>
     </w:lvl>
   </w:abstractNum>
-  <w:abstractNum w:abstractNumId="14" w15:restartNumberingAfterBreak="0">
+  <w:abstractNum w:abstractNumId="19" w15:restartNumberingAfterBreak="0">
     <w:nsid w:val="349F7E13"/>
     <w:multiLevelType w:val="hybridMultilevel"/>
     <w:tmpl w:val="DA2EBFD6"/>
@@ -8425,7 +10203,7 @@
       </w:pPr>
     </w:lvl>
   </w:abstractNum>
-  <w:abstractNum w:abstractNumId="15" w15:restartNumberingAfterBreak="0">
+  <w:abstractNum w:abstractNumId="20" w15:restartNumberingAfterBreak="0">
     <w:nsid w:val="35AB137D"/>
     <w:multiLevelType w:val="hybridMultilevel"/>
     <w:tmpl w:val="5CF81E76"/>
@@ -8514,7 +10292,7 @@
       </w:pPr>
     </w:lvl>
   </w:abstractNum>
-  <w:abstractNum w:abstractNumId="16" w15:restartNumberingAfterBreak="0">
+  <w:abstractNum w:abstractNumId="21" w15:restartNumberingAfterBreak="0">
     <w:nsid w:val="365A5042"/>
     <w:multiLevelType w:val="hybridMultilevel"/>
     <w:tmpl w:val="5EA09528"/>
@@ -8603,7 +10381,96 @@
       </w:pPr>
     </w:lvl>
   </w:abstractNum>
-  <w:abstractNum w:abstractNumId="17" w15:restartNumberingAfterBreak="0">
+  <w:abstractNum w:abstractNumId="22" w15:restartNumberingAfterBreak="0">
+    <w:nsid w:val="370B5202"/>
+    <w:multiLevelType w:val="hybridMultilevel"/>
+    <w:tmpl w:val="E44E23CE"/>
+    <w:lvl w:ilvl="0" w:tplc="0410000F">
+      <w:start w:val="1"/>
+      <w:numFmt w:val="decimal"/>
+      <w:lvlText w:val="%1."/>
+      <w:lvlJc w:val="left"/>
+      <w:pPr>
+        <w:ind w:left="720" w:hanging="360"/>
+      </w:pPr>
+      <w:rPr>
+        <w:rFonts w:hint="default"/>
+      </w:rPr>
+    </w:lvl>
+    <w:lvl w:ilvl="1" w:tplc="04100019" w:tentative="1">
+      <w:start w:val="1"/>
+      <w:numFmt w:val="lowerLetter"/>
+      <w:lvlText w:val="%2."/>
+      <w:lvlJc w:val="left"/>
+      <w:pPr>
+        <w:ind w:left="1440" w:hanging="360"/>
+      </w:pPr>
+    </w:lvl>
+    <w:lvl w:ilvl="2" w:tplc="0410001B" w:tentative="1">
+      <w:start w:val="1"/>
+      <w:numFmt w:val="lowerRoman"/>
+      <w:lvlText w:val="%3."/>
+      <w:lvlJc w:val="right"/>
+      <w:pPr>
+        <w:ind w:left="2160" w:hanging="180"/>
+      </w:pPr>
+    </w:lvl>
+    <w:lvl w:ilvl="3" w:tplc="0410000F" w:tentative="1">
+      <w:start w:val="1"/>
+      <w:numFmt w:val="decimal"/>
+      <w:lvlText w:val="%4."/>
+      <w:lvlJc w:val="left"/>
+      <w:pPr>
+        <w:ind w:left="2880" w:hanging="360"/>
+      </w:pPr>
+    </w:lvl>
+    <w:lvl w:ilvl="4" w:tplc="04100019" w:tentative="1">
+      <w:start w:val="1"/>
+      <w:numFmt w:val="lowerLetter"/>
+      <w:lvlText w:val="%5."/>
+      <w:lvlJc w:val="left"/>
+      <w:pPr>
+        <w:ind w:left="3600" w:hanging="360"/>
+      </w:pPr>
+    </w:lvl>
+    <w:lvl w:ilvl="5" w:tplc="0410001B" w:tentative="1">
+      <w:start w:val="1"/>
+      <w:numFmt w:val="lowerRoman"/>
+      <w:lvlText w:val="%6."/>
+      <w:lvlJc w:val="right"/>
+      <w:pPr>
+        <w:ind w:left="4320" w:hanging="180"/>
+      </w:pPr>
+    </w:lvl>
+    <w:lvl w:ilvl="6" w:tplc="0410000F" w:tentative="1">
+      <w:start w:val="1"/>
+      <w:numFmt w:val="decimal"/>
+      <w:lvlText w:val="%7."/>
+      <w:lvlJc w:val="left"/>
+      <w:pPr>
+        <w:ind w:left="5040" w:hanging="360"/>
+      </w:pPr>
+    </w:lvl>
+    <w:lvl w:ilvl="7" w:tplc="04100019" w:tentative="1">
+      <w:start w:val="1"/>
+      <w:numFmt w:val="lowerLetter"/>
+      <w:lvlText w:val="%8."/>
+      <w:lvlJc w:val="left"/>
+      <w:pPr>
+        <w:ind w:left="5760" w:hanging="360"/>
+      </w:pPr>
+    </w:lvl>
+    <w:lvl w:ilvl="8" w:tplc="0410001B" w:tentative="1">
+      <w:start w:val="1"/>
+      <w:numFmt w:val="lowerRoman"/>
+      <w:lvlText w:val="%9."/>
+      <w:lvlJc w:val="right"/>
+      <w:pPr>
+        <w:ind w:left="6480" w:hanging="180"/>
+      </w:pPr>
+    </w:lvl>
+  </w:abstractNum>
+  <w:abstractNum w:abstractNumId="23" w15:restartNumberingAfterBreak="0">
     <w:nsid w:val="37493A84"/>
     <w:multiLevelType w:val="multilevel"/>
     <w:tmpl w:val="0410001F"/>
@@ -8689,7 +10556,7 @@
       </w:pPr>
     </w:lvl>
   </w:abstractNum>
-  <w:abstractNum w:abstractNumId="18" w15:restartNumberingAfterBreak="0">
+  <w:abstractNum w:abstractNumId="24" w15:restartNumberingAfterBreak="0">
     <w:nsid w:val="3D9D7800"/>
     <w:multiLevelType w:val="multilevel"/>
     <w:tmpl w:val="0410001F"/>
@@ -8778,7 +10645,7 @@
       </w:pPr>
     </w:lvl>
   </w:abstractNum>
-  <w:abstractNum w:abstractNumId="19" w15:restartNumberingAfterBreak="0">
+  <w:abstractNum w:abstractNumId="25" w15:restartNumberingAfterBreak="0">
     <w:nsid w:val="3DB05857"/>
     <w:multiLevelType w:val="multilevel"/>
     <w:tmpl w:val="B93001BE"/>
@@ -8899,7 +10766,96 @@
       </w:rPr>
     </w:lvl>
   </w:abstractNum>
-  <w:abstractNum w:abstractNumId="20" w15:restartNumberingAfterBreak="0">
+  <w:abstractNum w:abstractNumId="26" w15:restartNumberingAfterBreak="0">
+    <w:nsid w:val="45DB3083"/>
+    <w:multiLevelType w:val="hybridMultilevel"/>
+    <w:tmpl w:val="87728264"/>
+    <w:lvl w:ilvl="0" w:tplc="0410000F">
+      <w:start w:val="1"/>
+      <w:numFmt w:val="decimal"/>
+      <w:lvlText w:val="%1."/>
+      <w:lvlJc w:val="left"/>
+      <w:pPr>
+        <w:ind w:left="720" w:hanging="360"/>
+      </w:pPr>
+      <w:rPr>
+        <w:rFonts w:hint="default"/>
+      </w:rPr>
+    </w:lvl>
+    <w:lvl w:ilvl="1" w:tplc="04100019" w:tentative="1">
+      <w:start w:val="1"/>
+      <w:numFmt w:val="lowerLetter"/>
+      <w:lvlText w:val="%2."/>
+      <w:lvlJc w:val="left"/>
+      <w:pPr>
+        <w:ind w:left="1440" w:hanging="360"/>
+      </w:pPr>
+    </w:lvl>
+    <w:lvl w:ilvl="2" w:tplc="0410001B" w:tentative="1">
+      <w:start w:val="1"/>
+      <w:numFmt w:val="lowerRoman"/>
+      <w:lvlText w:val="%3."/>
+      <w:lvlJc w:val="right"/>
+      <w:pPr>
+        <w:ind w:left="2160" w:hanging="180"/>
+      </w:pPr>
+    </w:lvl>
+    <w:lvl w:ilvl="3" w:tplc="0410000F" w:tentative="1">
+      <w:start w:val="1"/>
+      <w:numFmt w:val="decimal"/>
+      <w:lvlText w:val="%4."/>
+      <w:lvlJc w:val="left"/>
+      <w:pPr>
+        <w:ind w:left="2880" w:hanging="360"/>
+      </w:pPr>
+    </w:lvl>
+    <w:lvl w:ilvl="4" w:tplc="04100019" w:tentative="1">
+      <w:start w:val="1"/>
+      <w:numFmt w:val="lowerLetter"/>
+      <w:lvlText w:val="%5."/>
+      <w:lvlJc w:val="left"/>
+      <w:pPr>
+        <w:ind w:left="3600" w:hanging="360"/>
+      </w:pPr>
+    </w:lvl>
+    <w:lvl w:ilvl="5" w:tplc="0410001B" w:tentative="1">
+      <w:start w:val="1"/>
+      <w:numFmt w:val="lowerRoman"/>
+      <w:lvlText w:val="%6."/>
+      <w:lvlJc w:val="right"/>
+      <w:pPr>
+        <w:ind w:left="4320" w:hanging="180"/>
+      </w:pPr>
+    </w:lvl>
+    <w:lvl w:ilvl="6" w:tplc="0410000F" w:tentative="1">
+      <w:start w:val="1"/>
+      <w:numFmt w:val="decimal"/>
+      <w:lvlText w:val="%7."/>
+      <w:lvlJc w:val="left"/>
+      <w:pPr>
+        <w:ind w:left="5040" w:hanging="360"/>
+      </w:pPr>
+    </w:lvl>
+    <w:lvl w:ilvl="7" w:tplc="04100019" w:tentative="1">
+      <w:start w:val="1"/>
+      <w:numFmt w:val="lowerLetter"/>
+      <w:lvlText w:val="%8."/>
+      <w:lvlJc w:val="left"/>
+      <w:pPr>
+        <w:ind w:left="5760" w:hanging="360"/>
+      </w:pPr>
+    </w:lvl>
+    <w:lvl w:ilvl="8" w:tplc="0410001B" w:tentative="1">
+      <w:start w:val="1"/>
+      <w:numFmt w:val="lowerRoman"/>
+      <w:lvlText w:val="%9."/>
+      <w:lvlJc w:val="right"/>
+      <w:pPr>
+        <w:ind w:left="6480" w:hanging="180"/>
+      </w:pPr>
+    </w:lvl>
+  </w:abstractNum>
+  <w:abstractNum w:abstractNumId="27" w15:restartNumberingAfterBreak="0">
     <w:nsid w:val="466D15F1"/>
     <w:multiLevelType w:val="hybridMultilevel"/>
     <w:tmpl w:val="88244082"/>
@@ -9011,7 +10967,7 @@
       </w:rPr>
     </w:lvl>
   </w:abstractNum>
-  <w:abstractNum w:abstractNumId="21" w15:restartNumberingAfterBreak="0">
+  <w:abstractNum w:abstractNumId="28" w15:restartNumberingAfterBreak="0">
     <w:nsid w:val="4B460F07"/>
     <w:multiLevelType w:val="hybridMultilevel"/>
     <w:tmpl w:val="07C46A7C"/>
@@ -9100,7 +11056,7 @@
       </w:pPr>
     </w:lvl>
   </w:abstractNum>
-  <w:abstractNum w:abstractNumId="22" w15:restartNumberingAfterBreak="0">
+  <w:abstractNum w:abstractNumId="29" w15:restartNumberingAfterBreak="0">
     <w:nsid w:val="4B733A71"/>
     <w:multiLevelType w:val="hybridMultilevel"/>
     <w:tmpl w:val="11F66388"/>
@@ -9189,7 +11145,7 @@
       </w:pPr>
     </w:lvl>
   </w:abstractNum>
-  <w:abstractNum w:abstractNumId="23" w15:restartNumberingAfterBreak="0">
+  <w:abstractNum w:abstractNumId="30" w15:restartNumberingAfterBreak="0">
     <w:nsid w:val="4C286262"/>
     <w:multiLevelType w:val="multilevel"/>
     <w:tmpl w:val="9B0816D4"/>
@@ -9310,7 +11266,7 @@
       </w:rPr>
     </w:lvl>
   </w:abstractNum>
-  <w:abstractNum w:abstractNumId="24" w15:restartNumberingAfterBreak="0">
+  <w:abstractNum w:abstractNumId="31" w15:restartNumberingAfterBreak="0">
     <w:nsid w:val="4F10642F"/>
     <w:multiLevelType w:val="hybridMultilevel"/>
     <w:tmpl w:val="75FCA710"/>
@@ -9423,7 +11379,7 @@
       </w:rPr>
     </w:lvl>
   </w:abstractNum>
-  <w:abstractNum w:abstractNumId="25" w15:restartNumberingAfterBreak="0">
+  <w:abstractNum w:abstractNumId="32" w15:restartNumberingAfterBreak="0">
     <w:nsid w:val="54BD0E9F"/>
     <w:multiLevelType w:val="multilevel"/>
     <w:tmpl w:val="0410001F"/>
@@ -9509,7 +11465,7 @@
       </w:pPr>
     </w:lvl>
   </w:abstractNum>
-  <w:abstractNum w:abstractNumId="26" w15:restartNumberingAfterBreak="0">
+  <w:abstractNum w:abstractNumId="33" w15:restartNumberingAfterBreak="0">
     <w:nsid w:val="5AFD598B"/>
     <w:multiLevelType w:val="hybridMultilevel"/>
     <w:tmpl w:val="FDD0D77C"/>
@@ -9598,7 +11554,7 @@
       </w:pPr>
     </w:lvl>
   </w:abstractNum>
-  <w:abstractNum w:abstractNumId="27" w15:restartNumberingAfterBreak="0">
+  <w:abstractNum w:abstractNumId="34" w15:restartNumberingAfterBreak="0">
     <w:nsid w:val="5C6851E7"/>
     <w:multiLevelType w:val="hybridMultilevel"/>
     <w:tmpl w:val="42B475DA"/>
@@ -9687,7 +11643,7 @@
       </w:pPr>
     </w:lvl>
   </w:abstractNum>
-  <w:abstractNum w:abstractNumId="28" w15:restartNumberingAfterBreak="0">
+  <w:abstractNum w:abstractNumId="35" w15:restartNumberingAfterBreak="0">
     <w:nsid w:val="5F9527DD"/>
     <w:multiLevelType w:val="hybridMultilevel"/>
     <w:tmpl w:val="CB8E8CE4"/>
@@ -9776,7 +11732,7 @@
       </w:pPr>
     </w:lvl>
   </w:abstractNum>
-  <w:abstractNum w:abstractNumId="29" w15:restartNumberingAfterBreak="0">
+  <w:abstractNum w:abstractNumId="36" w15:restartNumberingAfterBreak="0">
     <w:nsid w:val="5FB01EF7"/>
     <w:multiLevelType w:val="hybridMultilevel"/>
     <w:tmpl w:val="054C9BA4"/>
@@ -9865,7 +11821,7 @@
       </w:pPr>
     </w:lvl>
   </w:abstractNum>
-  <w:abstractNum w:abstractNumId="30" w15:restartNumberingAfterBreak="0">
+  <w:abstractNum w:abstractNumId="37" w15:restartNumberingAfterBreak="0">
     <w:nsid w:val="68584B03"/>
     <w:multiLevelType w:val="multilevel"/>
     <w:tmpl w:val="B93001BE"/>
@@ -9986,7 +11942,7 @@
       </w:rPr>
     </w:lvl>
   </w:abstractNum>
-  <w:abstractNum w:abstractNumId="31" w15:restartNumberingAfterBreak="0">
+  <w:abstractNum w:abstractNumId="38" w15:restartNumberingAfterBreak="0">
     <w:nsid w:val="692175C2"/>
     <w:multiLevelType w:val="hybridMultilevel"/>
     <w:tmpl w:val="DFA67714"/>
@@ -10075,7 +12031,96 @@
       </w:pPr>
     </w:lvl>
   </w:abstractNum>
-  <w:abstractNum w:abstractNumId="32" w15:restartNumberingAfterBreak="0">
+  <w:abstractNum w:abstractNumId="39" w15:restartNumberingAfterBreak="0">
+    <w:nsid w:val="6A4700B5"/>
+    <w:multiLevelType w:val="hybridMultilevel"/>
+    <w:tmpl w:val="65E4648E"/>
+    <w:lvl w:ilvl="0" w:tplc="0410000F">
+      <w:start w:val="1"/>
+      <w:numFmt w:val="decimal"/>
+      <w:lvlText w:val="%1."/>
+      <w:lvlJc w:val="left"/>
+      <w:pPr>
+        <w:ind w:left="720" w:hanging="360"/>
+      </w:pPr>
+      <w:rPr>
+        <w:rFonts w:hint="default"/>
+      </w:rPr>
+    </w:lvl>
+    <w:lvl w:ilvl="1" w:tplc="04100019" w:tentative="1">
+      <w:start w:val="1"/>
+      <w:numFmt w:val="lowerLetter"/>
+      <w:lvlText w:val="%2."/>
+      <w:lvlJc w:val="left"/>
+      <w:pPr>
+        <w:ind w:left="1440" w:hanging="360"/>
+      </w:pPr>
+    </w:lvl>
+    <w:lvl w:ilvl="2" w:tplc="0410001B" w:tentative="1">
+      <w:start w:val="1"/>
+      <w:numFmt w:val="lowerRoman"/>
+      <w:lvlText w:val="%3."/>
+      <w:lvlJc w:val="right"/>
+      <w:pPr>
+        <w:ind w:left="2160" w:hanging="180"/>
+      </w:pPr>
+    </w:lvl>
+    <w:lvl w:ilvl="3" w:tplc="0410000F" w:tentative="1">
+      <w:start w:val="1"/>
+      <w:numFmt w:val="decimal"/>
+      <w:lvlText w:val="%4."/>
+      <w:lvlJc w:val="left"/>
+      <w:pPr>
+        <w:ind w:left="2880" w:hanging="360"/>
+      </w:pPr>
+    </w:lvl>
+    <w:lvl w:ilvl="4" w:tplc="04100019" w:tentative="1">
+      <w:start w:val="1"/>
+      <w:numFmt w:val="lowerLetter"/>
+      <w:lvlText w:val="%5."/>
+      <w:lvlJc w:val="left"/>
+      <w:pPr>
+        <w:ind w:left="3600" w:hanging="360"/>
+      </w:pPr>
+    </w:lvl>
+    <w:lvl w:ilvl="5" w:tplc="0410001B" w:tentative="1">
+      <w:start w:val="1"/>
+      <w:numFmt w:val="lowerRoman"/>
+      <w:lvlText w:val="%6."/>
+      <w:lvlJc w:val="right"/>
+      <w:pPr>
+        <w:ind w:left="4320" w:hanging="180"/>
+      </w:pPr>
+    </w:lvl>
+    <w:lvl w:ilvl="6" w:tplc="0410000F" w:tentative="1">
+      <w:start w:val="1"/>
+      <w:numFmt w:val="decimal"/>
+      <w:lvlText w:val="%7."/>
+      <w:lvlJc w:val="left"/>
+      <w:pPr>
+        <w:ind w:left="5040" w:hanging="360"/>
+      </w:pPr>
+    </w:lvl>
+    <w:lvl w:ilvl="7" w:tplc="04100019" w:tentative="1">
+      <w:start w:val="1"/>
+      <w:numFmt w:val="lowerLetter"/>
+      <w:lvlText w:val="%8."/>
+      <w:lvlJc w:val="left"/>
+      <w:pPr>
+        <w:ind w:left="5760" w:hanging="360"/>
+      </w:pPr>
+    </w:lvl>
+    <w:lvl w:ilvl="8" w:tplc="0410001B" w:tentative="1">
+      <w:start w:val="1"/>
+      <w:numFmt w:val="lowerRoman"/>
+      <w:lvlText w:val="%9."/>
+      <w:lvlJc w:val="right"/>
+      <w:pPr>
+        <w:ind w:left="6480" w:hanging="180"/>
+      </w:pPr>
+    </w:lvl>
+  </w:abstractNum>
+  <w:abstractNum w:abstractNumId="40" w15:restartNumberingAfterBreak="0">
     <w:nsid w:val="6CC333C4"/>
     <w:multiLevelType w:val="hybridMultilevel"/>
     <w:tmpl w:val="4C18AEFA"/>
@@ -10164,7 +12209,7 @@
       </w:pPr>
     </w:lvl>
   </w:abstractNum>
-  <w:abstractNum w:abstractNumId="33" w15:restartNumberingAfterBreak="0">
+  <w:abstractNum w:abstractNumId="41" w15:restartNumberingAfterBreak="0">
     <w:nsid w:val="6DB4635D"/>
     <w:multiLevelType w:val="hybridMultilevel"/>
     <w:tmpl w:val="71C4F950"/>
@@ -10253,7 +12298,7 @@
       </w:pPr>
     </w:lvl>
   </w:abstractNum>
-  <w:abstractNum w:abstractNumId="34" w15:restartNumberingAfterBreak="0">
+  <w:abstractNum w:abstractNumId="42" w15:restartNumberingAfterBreak="0">
     <w:nsid w:val="70A53EAE"/>
     <w:multiLevelType w:val="hybridMultilevel"/>
     <w:tmpl w:val="8FA29EB0"/>
@@ -10366,7 +12411,7 @@
       </w:rPr>
     </w:lvl>
   </w:abstractNum>
-  <w:abstractNum w:abstractNumId="35" w15:restartNumberingAfterBreak="0">
+  <w:abstractNum w:abstractNumId="43" w15:restartNumberingAfterBreak="0">
     <w:nsid w:val="795F0D75"/>
     <w:multiLevelType w:val="hybridMultilevel"/>
     <w:tmpl w:val="581EE940"/>
@@ -10455,113 +12500,261 @@
       </w:pPr>
     </w:lvl>
   </w:abstractNum>
+  <w:abstractNum w:abstractNumId="44" w15:restartNumberingAfterBreak="0">
+    <w:nsid w:val="7F5C3618"/>
+    <w:multiLevelType w:val="multilevel"/>
+    <w:tmpl w:val="D91477EC"/>
+    <w:lvl w:ilvl="0">
+      <w:start w:val="1"/>
+      <w:numFmt w:val="decimal"/>
+      <w:lvlText w:val="%1."/>
+      <w:lvlJc w:val="left"/>
+      <w:pPr>
+        <w:ind w:left="720" w:hanging="360"/>
+      </w:pPr>
+      <w:rPr>
+        <w:rFonts w:hint="default"/>
+      </w:rPr>
+    </w:lvl>
+    <w:lvl w:ilvl="1">
+      <w:start w:val="1"/>
+      <w:numFmt w:val="decimal"/>
+      <w:isLgl/>
+      <w:lvlText w:val="%1.%2"/>
+      <w:lvlJc w:val="left"/>
+      <w:pPr>
+        <w:ind w:left="1440" w:hanging="720"/>
+      </w:pPr>
+      <w:rPr>
+        <w:rFonts w:hint="default"/>
+      </w:rPr>
+    </w:lvl>
+    <w:lvl w:ilvl="2">
+      <w:start w:val="1"/>
+      <w:numFmt w:val="decimal"/>
+      <w:isLgl/>
+      <w:lvlText w:val="%1.%2.%3"/>
+      <w:lvlJc w:val="left"/>
+      <w:pPr>
+        <w:ind w:left="1800" w:hanging="720"/>
+      </w:pPr>
+      <w:rPr>
+        <w:rFonts w:hint="default"/>
+      </w:rPr>
+    </w:lvl>
+    <w:lvl w:ilvl="3">
+      <w:start w:val="1"/>
+      <w:numFmt w:val="decimal"/>
+      <w:isLgl/>
+      <w:lvlText w:val="%1.%2.%3.%4"/>
+      <w:lvlJc w:val="left"/>
+      <w:pPr>
+        <w:ind w:left="2520" w:hanging="1080"/>
+      </w:pPr>
+      <w:rPr>
+        <w:rFonts w:hint="default"/>
+      </w:rPr>
+    </w:lvl>
+    <w:lvl w:ilvl="4">
+      <w:start w:val="1"/>
+      <w:numFmt w:val="decimal"/>
+      <w:isLgl/>
+      <w:lvlText w:val="%1.%2.%3.%4.%5"/>
+      <w:lvlJc w:val="left"/>
+      <w:pPr>
+        <w:ind w:left="2880" w:hanging="1080"/>
+      </w:pPr>
+      <w:rPr>
+        <w:rFonts w:hint="default"/>
+      </w:rPr>
+    </w:lvl>
+    <w:lvl w:ilvl="5">
+      <w:start w:val="1"/>
+      <w:numFmt w:val="decimal"/>
+      <w:isLgl/>
+      <w:lvlText w:val="%1.%2.%3.%4.%5.%6"/>
+      <w:lvlJc w:val="left"/>
+      <w:pPr>
+        <w:ind w:left="3600" w:hanging="1440"/>
+      </w:pPr>
+      <w:rPr>
+        <w:rFonts w:hint="default"/>
+      </w:rPr>
+    </w:lvl>
+    <w:lvl w:ilvl="6">
+      <w:start w:val="1"/>
+      <w:numFmt w:val="decimal"/>
+      <w:isLgl/>
+      <w:lvlText w:val="%1.%2.%3.%4.%5.%6.%7"/>
+      <w:lvlJc w:val="left"/>
+      <w:pPr>
+        <w:ind w:left="4320" w:hanging="1800"/>
+      </w:pPr>
+      <w:rPr>
+        <w:rFonts w:hint="default"/>
+      </w:rPr>
+    </w:lvl>
+    <w:lvl w:ilvl="7">
+      <w:start w:val="1"/>
+      <w:numFmt w:val="decimal"/>
+      <w:isLgl/>
+      <w:lvlText w:val="%1.%2.%3.%4.%5.%6.%7.%8"/>
+      <w:lvlJc w:val="left"/>
+      <w:pPr>
+        <w:ind w:left="4680" w:hanging="1800"/>
+      </w:pPr>
+      <w:rPr>
+        <w:rFonts w:hint="default"/>
+      </w:rPr>
+    </w:lvl>
+    <w:lvl w:ilvl="8">
+      <w:start w:val="1"/>
+      <w:numFmt w:val="decimal"/>
+      <w:isLgl/>
+      <w:lvlText w:val="%1.%2.%3.%4.%5.%6.%7.%8.%9"/>
+      <w:lvlJc w:val="left"/>
+      <w:pPr>
+        <w:ind w:left="5400" w:hanging="2160"/>
+      </w:pPr>
+      <w:rPr>
+        <w:rFonts w:hint="default"/>
+      </w:rPr>
+    </w:lvl>
+  </w:abstractNum>
   <w:num w:numId="1">
+    <w:abstractNumId w:val="24"/>
+  </w:num>
+  <w:num w:numId="2">
+    <w:abstractNumId w:val="32"/>
+  </w:num>
+  <w:num w:numId="3">
+    <w:abstractNumId w:val="27"/>
+  </w:num>
+  <w:num w:numId="4">
+    <w:abstractNumId w:val="5"/>
+  </w:num>
+  <w:num w:numId="5">
+    <w:abstractNumId w:val="42"/>
+  </w:num>
+  <w:num w:numId="6">
+    <w:abstractNumId w:val="2"/>
+  </w:num>
+  <w:num w:numId="7">
+    <w:abstractNumId w:val="31"/>
+  </w:num>
+  <w:num w:numId="8">
+    <w:abstractNumId w:val="23"/>
+  </w:num>
+  <w:num w:numId="9">
+    <w:abstractNumId w:val="14"/>
+  </w:num>
+  <w:num w:numId="10">
+    <w:abstractNumId w:val="37"/>
+  </w:num>
+  <w:num w:numId="11">
+    <w:abstractNumId w:val="34"/>
+  </w:num>
+  <w:num w:numId="12">
+    <w:abstractNumId w:val="30"/>
+  </w:num>
+  <w:num w:numId="13">
     <w:abstractNumId w:val="18"/>
   </w:num>
-  <w:num w:numId="2">
+  <w:num w:numId="14">
+    <w:abstractNumId w:val="33"/>
+  </w:num>
+  <w:num w:numId="15">
+    <w:abstractNumId w:val="28"/>
+  </w:num>
+  <w:num w:numId="16">
+    <w:abstractNumId w:val="16"/>
+  </w:num>
+  <w:num w:numId="17">
+    <w:abstractNumId w:val="17"/>
+  </w:num>
+  <w:num w:numId="18">
+    <w:abstractNumId w:val="21"/>
+  </w:num>
+  <w:num w:numId="19">
+    <w:abstractNumId w:val="41"/>
+  </w:num>
+  <w:num w:numId="20">
+    <w:abstractNumId w:val="36"/>
+  </w:num>
+  <w:num w:numId="21">
     <w:abstractNumId w:val="25"/>
   </w:num>
-  <w:num w:numId="3">
+  <w:num w:numId="22">
+    <w:abstractNumId w:val="1"/>
+  </w:num>
+  <w:num w:numId="23">
+    <w:abstractNumId w:val="4"/>
+  </w:num>
+  <w:num w:numId="24">
+    <w:abstractNumId w:val="29"/>
+  </w:num>
+  <w:num w:numId="25">
+    <w:abstractNumId w:val="43"/>
+  </w:num>
+  <w:num w:numId="26">
+    <w:abstractNumId w:val="10"/>
+  </w:num>
+  <w:num w:numId="27">
+    <w:abstractNumId w:val="19"/>
+  </w:num>
+  <w:num w:numId="28">
+    <w:abstractNumId w:val="7"/>
+  </w:num>
+  <w:num w:numId="29">
+    <w:abstractNumId w:val="13"/>
+  </w:num>
+  <w:num w:numId="30">
+    <w:abstractNumId w:val="9"/>
+  </w:num>
+  <w:num w:numId="31">
+    <w:abstractNumId w:val="38"/>
+  </w:num>
+  <w:num w:numId="32">
+    <w:abstractNumId w:val="40"/>
+  </w:num>
+  <w:num w:numId="33">
+    <w:abstractNumId w:val="35"/>
+  </w:num>
+  <w:num w:numId="34">
+    <w:abstractNumId w:val="6"/>
+  </w:num>
+  <w:num w:numId="35">
     <w:abstractNumId w:val="20"/>
   </w:num>
-  <w:num w:numId="4">
-    <w:abstractNumId w:val="3"/>
+  <w:num w:numId="36">
+    <w:abstractNumId w:val="12"/>
   </w:num>
-  <w:num w:numId="5">
-    <w:abstractNumId w:val="34"/>
+  <w:num w:numId="37">
+    <w:abstractNumId w:val="15"/>
   </w:num>
-  <w:num w:numId="6">
-    <w:abstractNumId w:val="1"/>
+  <w:num w:numId="38">
+    <w:abstractNumId w:val="44"/>
   </w:num>
-  <w:num w:numId="7">
-    <w:abstractNumId w:val="24"/>
+  <w:num w:numId="39">
+    <w:abstractNumId w:val="11"/>
   </w:num>
-  <w:num w:numId="8">
-    <w:abstractNumId w:val="17"/>
+  <w:num w:numId="40">
+    <w:abstractNumId w:val="22"/>
   </w:num>
-  <w:num w:numId="9">
-    <w:abstractNumId w:val="10"/>
+  <w:num w:numId="41">
+    <w:abstractNumId w:val="0"/>
   </w:num>
-  <w:num w:numId="10">
-    <w:abstractNumId w:val="30"/>
+  <w:num w:numId="42">
+    <w:abstractNumId w:val="39"/>
   </w:num>
-  <w:num w:numId="11">
-    <w:abstractNumId w:val="27"/>
+  <w:num w:numId="43">
+    <w:abstractNumId w:val="8"/>
   </w:num>
-  <w:num w:numId="12">
-    <w:abstractNumId w:val="23"/>
-  </w:num>
-  <w:num w:numId="13">
-    <w:abstractNumId w:val="13"/>
-  </w:num>
-  <w:num w:numId="14">
+  <w:num w:numId="44">
     <w:abstractNumId w:val="26"/>
   </w:num>
-  <w:num w:numId="15">
-    <w:abstractNumId w:val="21"/>
-  </w:num>
-  <w:num w:numId="16">
-    <w:abstractNumId w:val="11"/>
-  </w:num>
-  <w:num w:numId="17">
-    <w:abstractNumId w:val="12"/>
-  </w:num>
-  <w:num w:numId="18">
-    <w:abstractNumId w:val="16"/>
-  </w:num>
-  <w:num w:numId="19">
-    <w:abstractNumId w:val="33"/>
-  </w:num>
-  <w:num w:numId="20">
-    <w:abstractNumId w:val="29"/>
-  </w:num>
-  <w:num w:numId="21">
-    <w:abstractNumId w:val="19"/>
-  </w:num>
-  <w:num w:numId="22">
-    <w:abstractNumId w:val="0"/>
-  </w:num>
-  <w:num w:numId="23">
-    <w:abstractNumId w:val="2"/>
-  </w:num>
-  <w:num w:numId="24">
-    <w:abstractNumId w:val="22"/>
-  </w:num>
-  <w:num w:numId="25">
-    <w:abstractNumId w:val="35"/>
-  </w:num>
-  <w:num w:numId="26">
-    <w:abstractNumId w:val="7"/>
-  </w:num>
-  <w:num w:numId="27">
-    <w:abstractNumId w:val="14"/>
-  </w:num>
-  <w:num w:numId="28">
-    <w:abstractNumId w:val="5"/>
-  </w:num>
-  <w:num w:numId="29">
-    <w:abstractNumId w:val="9"/>
-  </w:num>
-  <w:num w:numId="30">
-    <w:abstractNumId w:val="6"/>
-  </w:num>
-  <w:num w:numId="31">
-    <w:abstractNumId w:val="31"/>
-  </w:num>
-  <w:num w:numId="32">
-    <w:abstractNumId w:val="32"/>
-  </w:num>
-  <w:num w:numId="33">
-    <w:abstractNumId w:val="28"/>
-  </w:num>
-  <w:num w:numId="34">
-    <w:abstractNumId w:val="4"/>
-  </w:num>
-  <w:num w:numId="35">
-    <w:abstractNumId w:val="15"/>
-  </w:num>
-  <w:num w:numId="36">
-    <w:abstractNumId w:val="8"/>
+  <w:num w:numId="45">
+    <w:abstractNumId w:val="3"/>
   </w:num>
   <w:numIdMacAtCleanup w:val="36"/>
 </w:numbering>
@@ -11023,7 +13216,6 @@
   <w:style w:type="character" w:default="1" w:styleId="Carpredefinitoparagrafo">
     <w:name w:val="Default Paragraph Font"/>
     <w:uiPriority w:val="1"/>
-    <w:semiHidden/>
     <w:unhideWhenUsed/>
   </w:style>
   <w:style w:type="table" w:default="1" w:styleId="Tabellanormale">
@@ -11727,7 +13919,7 @@
 </file>
 
 <file path=customXml/itemProps2.xml><?xml version="1.0" encoding="utf-8"?>
-<ds:datastoreItem xmlns:ds="http://schemas.openxmlformats.org/officeDocument/2006/customXml" ds:itemID="{426EC6BB-5C09-4748-B530-38D2C9BF0F6C}">
+<ds:datastoreItem xmlns:ds="http://schemas.openxmlformats.org/officeDocument/2006/customXml" ds:itemID="{6B893DFC-571E-4459-80C1-F83E4E3BEB60}">
   <ds:schemaRefs>
     <ds:schemaRef ds:uri="http://schemas.openxmlformats.org/officeDocument/2006/bibliography"/>
   </ds:schemaRefs>

</xml_diff>

<commit_message>
Creazione prototipo redazionale, aggiornamento documentazione
Prima bozza del prototipo su Axure, stesura dei requisiti di contenuto
</commit_message>
<xml_diff>
--- a/Documentazioni/Definizione dei requisiti - Fase1_roadmap.docx
+++ b/Documentazioni/Definizione dei requisiti - Fase1_roadmap.docx
@@ -7117,7 +7117,7 @@
               <w:pStyle w:val="Paragrafoelenco"/>
               <w:numPr>
                 <w:ilvl w:val="0"/>
-                <w:numId w:val="43"/>
+                <w:numId w:val="42"/>
               </w:numPr>
             </w:pPr>
             <w:r>
@@ -7153,7 +7153,7 @@
               <w:pStyle w:val="Paragrafoelenco"/>
               <w:numPr>
                 <w:ilvl w:val="0"/>
-                <w:numId w:val="44"/>
+                <w:numId w:val="43"/>
               </w:numPr>
             </w:pPr>
             <w:r>
@@ -7165,7 +7165,7 @@
               <w:pStyle w:val="Paragrafoelenco"/>
               <w:numPr>
                 <w:ilvl w:val="0"/>
-                <w:numId w:val="44"/>
+                <w:numId w:val="43"/>
               </w:numPr>
             </w:pPr>
             <w:r>
@@ -7570,7 +7570,7 @@
               <w:pStyle w:val="Paragrafoelenco"/>
               <w:numPr>
                 <w:ilvl w:val="0"/>
-                <w:numId w:val="45"/>
+                <w:numId w:val="44"/>
               </w:numPr>
             </w:pPr>
             <w:r>
@@ -7649,6 +7649,766 @@
         <w:t>Inserire informazioni contenute nelle varie sezioni e loro natura (testo, immagini, audio, video).</w:t>
       </w:r>
     </w:p>
+    <w:p>
+      <w:r>
+        <w:t>Pagine:</w:t>
+      </w:r>
+    </w:p>
+    <w:p>
+      <w:pPr>
+        <w:pStyle w:val="Paragrafoelenco"/>
+        <w:numPr>
+          <w:ilvl w:val="0"/>
+          <w:numId w:val="47"/>
+        </w:numPr>
+      </w:pPr>
+      <w:r>
+        <w:t>Benvenuto</w:t>
+      </w:r>
+      <w:r>
+        <w:t>:</w:t>
+      </w:r>
+    </w:p>
+    <w:p>
+      <w:pPr>
+        <w:pStyle w:val="Paragrafoelenco"/>
+      </w:pPr>
+      <w:r>
+        <w:t>Pagina di benvenuto per l’utente all’avvio del gestionale. Contiene</w:t>
+      </w:r>
+      <w:r>
+        <w:t xml:space="preserve"> il logo del gruppo di lavoro e</w:t>
+      </w:r>
+      <w:r>
+        <w:t xml:space="preserve"> un breve messaggio, sintetico e incisivo, con il bottone per andare direttamente al login utente</w:t>
+      </w:r>
+      <w:r>
+        <w:t>.</w:t>
+      </w:r>
+    </w:p>
+    <w:p>
+      <w:pPr>
+        <w:pStyle w:val="Paragrafoelenco"/>
+      </w:pPr>
+    </w:p>
+    <w:p>
+      <w:pPr>
+        <w:pStyle w:val="Paragrafoelenco"/>
+        <w:numPr>
+          <w:ilvl w:val="0"/>
+          <w:numId w:val="47"/>
+        </w:numPr>
+      </w:pPr>
+      <w:r>
+        <w:t>Registrazione ASD</w:t>
+      </w:r>
+      <w:r>
+        <w:t>:</w:t>
+      </w:r>
+    </w:p>
+    <w:p>
+      <w:pPr>
+        <w:pStyle w:val="Paragrafoelenco"/>
+      </w:pPr>
+      <w:r>
+        <w:t>Form suddiviso in step per acquisire tutti i dati della ASD</w:t>
+      </w:r>
+      <w:r>
+        <w:t>.</w:t>
+      </w:r>
+    </w:p>
+    <w:p>
+      <w:pPr>
+        <w:pStyle w:val="Paragrafoelenco"/>
+      </w:pPr>
+    </w:p>
+    <w:p>
+      <w:pPr>
+        <w:pStyle w:val="Paragrafoelenco"/>
+        <w:numPr>
+          <w:ilvl w:val="0"/>
+          <w:numId w:val="47"/>
+        </w:numPr>
+      </w:pPr>
+      <w:r>
+        <w:t>Registrazione socio fondatore</w:t>
+      </w:r>
+      <w:r>
+        <w:t>:</w:t>
+      </w:r>
+    </w:p>
+    <w:p>
+      <w:pPr>
+        <w:pStyle w:val="Paragrafoelenco"/>
+      </w:pPr>
+      <w:r>
+        <w:t>Form suddiviso in step per acquisire tutti i dati del</w:t>
+      </w:r>
+      <w:r>
+        <w:t xml:space="preserve"> socio fondatore</w:t>
+      </w:r>
+      <w:r>
+        <w:t>.</w:t>
+      </w:r>
+    </w:p>
+    <w:p>
+      <w:pPr>
+        <w:pStyle w:val="Paragrafoelenco"/>
+      </w:pPr>
+    </w:p>
+    <w:p>
+      <w:pPr>
+        <w:pStyle w:val="Paragrafoelenco"/>
+        <w:numPr>
+          <w:ilvl w:val="0"/>
+          <w:numId w:val="47"/>
+        </w:numPr>
+      </w:pPr>
+      <w:r>
+        <w:t>Homepage</w:t>
+      </w:r>
+      <w:r>
+        <w:t>:</w:t>
+      </w:r>
+    </w:p>
+    <w:p>
+      <w:pPr>
+        <w:pStyle w:val="Paragrafoelenco"/>
+      </w:pPr>
+      <w:r>
+        <w:t xml:space="preserve">Pagina contenente il menù di navigazione e il calendario con la sezione eventi </w:t>
+      </w:r>
+      <w:r>
+        <w:t>dedicata</w:t>
+      </w:r>
+      <w:r>
+        <w:t>. Contiene le informazioni di carattere generale</w:t>
+      </w:r>
+      <w:r>
+        <w:t>,</w:t>
+      </w:r>
+      <w:r>
+        <w:t xml:space="preserve"> </w:t>
+      </w:r>
+      <w:r>
+        <w:t>co</w:t>
+      </w:r>
+      <w:r>
+        <w:t>me il</w:t>
+      </w:r>
+      <w:r>
+        <w:t xml:space="preserve"> nome</w:t>
+      </w:r>
+      <w:r>
+        <w:t>, la P.IVA ed il logo della</w:t>
+      </w:r>
+      <w:r>
+        <w:t xml:space="preserve"> ASD, il nome dell’utente loggato e degli </w:t>
+      </w:r>
+      <w:proofErr w:type="spellStart"/>
+      <w:r>
+        <w:t>shortcuts</w:t>
+      </w:r>
+      <w:proofErr w:type="spellEnd"/>
+      <w:r>
+        <w:t xml:space="preserve"> per effettuare operazio</w:t>
+      </w:r>
+      <w:r>
+        <w:t>ni quotidiane.</w:t>
+      </w:r>
+    </w:p>
+    <w:p>
+      <w:pPr>
+        <w:pStyle w:val="Paragrafoelenco"/>
+      </w:pPr>
+    </w:p>
+    <w:p>
+      <w:pPr>
+        <w:pStyle w:val="Paragrafoelenco"/>
+        <w:numPr>
+          <w:ilvl w:val="0"/>
+          <w:numId w:val="47"/>
+        </w:numPr>
+      </w:pPr>
+      <w:r>
+        <w:t>Account personale</w:t>
+      </w:r>
+      <w:r>
+        <w:t>:</w:t>
+      </w:r>
+    </w:p>
+    <w:p>
+      <w:pPr>
+        <w:pStyle w:val="Paragrafoelenco"/>
+      </w:pPr>
+      <w:r>
+        <w:t>Contiene una tabella con le informazioni personali dell’utente loggato</w:t>
+      </w:r>
+      <w:r>
+        <w:t>.</w:t>
+      </w:r>
+    </w:p>
+    <w:p>
+      <w:pPr>
+        <w:pStyle w:val="Paragrafoelenco"/>
+      </w:pPr>
+    </w:p>
+    <w:p>
+      <w:pPr>
+        <w:pStyle w:val="Paragrafoelenco"/>
+      </w:pPr>
+    </w:p>
+    <w:p>
+      <w:pPr>
+        <w:pStyle w:val="Paragrafoelenco"/>
+        <w:numPr>
+          <w:ilvl w:val="0"/>
+          <w:numId w:val="48"/>
+        </w:numPr>
+      </w:pPr>
+      <w:r>
+        <w:t>Amministrazione</w:t>
+      </w:r>
+      <w:r>
+        <w:t xml:space="preserve"> (nelle pagine del menù non saranno presenti foto</w:t>
+      </w:r>
+      <w:r>
+        <w:t xml:space="preserve"> ma solo il logo della ASD</w:t>
+      </w:r>
+      <w:bookmarkStart w:id="3" w:name="_GoBack"/>
+      <w:bookmarkEnd w:id="3"/>
+      <w:r>
+        <w:t>)</w:t>
+      </w:r>
+    </w:p>
+    <w:p>
+      <w:pPr>
+        <w:pStyle w:val="Paragrafoelenco"/>
+        <w:numPr>
+          <w:ilvl w:val="1"/>
+          <w:numId w:val="48"/>
+        </w:numPr>
+      </w:pPr>
+      <w:r>
+        <w:t>Pagamenti</w:t>
+      </w:r>
+    </w:p>
+    <w:p>
+      <w:pPr>
+        <w:pStyle w:val="Paragrafoelenco"/>
+        <w:numPr>
+          <w:ilvl w:val="2"/>
+          <w:numId w:val="48"/>
+        </w:numPr>
+      </w:pPr>
+      <w:r>
+        <w:t>E</w:t>
+      </w:r>
+      <w:r>
+        <w:t>ffettuati</w:t>
+      </w:r>
+      <w:r>
+        <w:t>:</w:t>
+      </w:r>
+    </w:p>
+    <w:p>
+      <w:pPr>
+        <w:pStyle w:val="Paragrafoelenco"/>
+        <w:ind w:left="2160"/>
+      </w:pPr>
+      <w:r>
+        <w:t>Contiene una tabella con i dati dei pagamenti effettuati</w:t>
+      </w:r>
+      <w:r>
+        <w:t>.</w:t>
+      </w:r>
+      <w:r>
+        <w:t xml:space="preserve"> Per ogni pagamento sarà possibile visionare la scansione, ove inserita, e la stampa.</w:t>
+      </w:r>
+    </w:p>
+    <w:p>
+      <w:pPr>
+        <w:pStyle w:val="Paragrafoelenco"/>
+        <w:numPr>
+          <w:ilvl w:val="2"/>
+          <w:numId w:val="48"/>
+        </w:numPr>
+      </w:pPr>
+      <w:r>
+        <w:t>Ricevuti</w:t>
+      </w:r>
+      <w:r>
+        <w:t>:</w:t>
+      </w:r>
+    </w:p>
+    <w:p>
+      <w:pPr>
+        <w:pStyle w:val="Paragrafoelenco"/>
+        <w:ind w:left="2160"/>
+      </w:pPr>
+      <w:r>
+        <w:t xml:space="preserve">Ut </w:t>
+      </w:r>
+      <w:proofErr w:type="spellStart"/>
+      <w:r>
+        <w:t>supra</w:t>
+      </w:r>
+      <w:proofErr w:type="spellEnd"/>
+      <w:r>
+        <w:t>.</w:t>
+      </w:r>
+    </w:p>
+    <w:p>
+      <w:pPr>
+        <w:pStyle w:val="Paragrafoelenco"/>
+        <w:numPr>
+          <w:ilvl w:val="1"/>
+          <w:numId w:val="48"/>
+        </w:numPr>
+      </w:pPr>
+      <w:r>
+        <w:t>Personali</w:t>
+      </w:r>
+    </w:p>
+    <w:p>
+      <w:pPr>
+        <w:pStyle w:val="Paragrafoelenco"/>
+        <w:numPr>
+          <w:ilvl w:val="2"/>
+          <w:numId w:val="48"/>
+        </w:numPr>
+      </w:pPr>
+      <w:r>
+        <w:t>Collaboratore interno</w:t>
+      </w:r>
+      <w:r>
+        <w:t>:</w:t>
+      </w:r>
+    </w:p>
+    <w:p>
+      <w:pPr>
+        <w:pStyle w:val="Paragrafoelenco"/>
+        <w:ind w:left="2160"/>
+      </w:pPr>
+      <w:r>
+        <w:t>Contiene una tabella con le principali informazioni. Ogni riga può essere espansa a lato cliccando sul relativo bottone. L’ordinamento dei dati sarà in ordine alfabetico.</w:t>
+      </w:r>
+    </w:p>
+    <w:p>
+      <w:pPr>
+        <w:pStyle w:val="Paragrafoelenco"/>
+        <w:numPr>
+          <w:ilvl w:val="2"/>
+          <w:numId w:val="48"/>
+        </w:numPr>
+      </w:pPr>
+      <w:r>
+        <w:t>Collaboratore esterno</w:t>
+      </w:r>
+      <w:r>
+        <w:t>:</w:t>
+      </w:r>
+    </w:p>
+    <w:p>
+      <w:pPr>
+        <w:pStyle w:val="Paragrafoelenco"/>
+        <w:ind w:left="2160"/>
+      </w:pPr>
+      <w:r>
+        <w:t xml:space="preserve">Ut </w:t>
+      </w:r>
+      <w:proofErr w:type="spellStart"/>
+      <w:r>
+        <w:t>supra</w:t>
+      </w:r>
+      <w:proofErr w:type="spellEnd"/>
+      <w:r>
+        <w:t>.</w:t>
+      </w:r>
+    </w:p>
+    <w:p>
+      <w:pPr>
+        <w:pStyle w:val="Paragrafoelenco"/>
+        <w:numPr>
+          <w:ilvl w:val="2"/>
+          <w:numId w:val="3"/>
+        </w:numPr>
+      </w:pPr>
+      <w:r>
+        <w:t>Stagista</w:t>
+      </w:r>
+      <w:r>
+        <w:t>:</w:t>
+      </w:r>
+    </w:p>
+    <w:p>
+      <w:pPr>
+        <w:pStyle w:val="Paragrafoelenco"/>
+        <w:ind w:left="2160"/>
+      </w:pPr>
+      <w:r>
+        <w:t xml:space="preserve">Ut </w:t>
+      </w:r>
+      <w:proofErr w:type="spellStart"/>
+      <w:r>
+        <w:t>supra</w:t>
+      </w:r>
+      <w:proofErr w:type="spellEnd"/>
+      <w:r>
+        <w:t>.</w:t>
+      </w:r>
+    </w:p>
+    <w:p>
+      <w:pPr>
+        <w:pStyle w:val="Paragrafoelenco"/>
+        <w:numPr>
+          <w:ilvl w:val="2"/>
+          <w:numId w:val="3"/>
+        </w:numPr>
+      </w:pPr>
+      <w:r>
+        <w:t>Insegnanti</w:t>
+      </w:r>
+      <w:r>
+        <w:t>:</w:t>
+      </w:r>
+    </w:p>
+    <w:p>
+      <w:pPr>
+        <w:pStyle w:val="Paragrafoelenco"/>
+        <w:ind w:left="2160"/>
+      </w:pPr>
+      <w:r>
+        <w:t xml:space="preserve">Ut </w:t>
+      </w:r>
+      <w:proofErr w:type="spellStart"/>
+      <w:r>
+        <w:t>supra</w:t>
+      </w:r>
+      <w:proofErr w:type="spellEnd"/>
+      <w:r>
+        <w:t>.</w:t>
+      </w:r>
+    </w:p>
+    <w:p>
+      <w:pPr>
+        <w:pStyle w:val="Paragrafoelenco"/>
+        <w:numPr>
+          <w:ilvl w:val="0"/>
+          <w:numId w:val="3"/>
+        </w:numPr>
+      </w:pPr>
+      <w:r>
+        <w:t>Segreteria</w:t>
+      </w:r>
+    </w:p>
+    <w:p>
+      <w:pPr>
+        <w:pStyle w:val="Paragrafoelenco"/>
+        <w:numPr>
+          <w:ilvl w:val="1"/>
+          <w:numId w:val="3"/>
+        </w:numPr>
+      </w:pPr>
+      <w:r>
+        <w:t>Iscritti</w:t>
+      </w:r>
+      <w:r>
+        <w:t>:</w:t>
+      </w:r>
+    </w:p>
+    <w:p>
+      <w:pPr>
+        <w:pStyle w:val="Paragrafoelenco"/>
+        <w:ind w:left="1440"/>
+      </w:pPr>
+      <w:r>
+        <w:t>In questa pagina sarà presente una tabella indicante le più importanti informazioni sui soci ordinari (nome, cognome, data della scadenza del tesseramento, data della scadenza del certificato medico, data della scadenza dell’assicurazione)</w:t>
+      </w:r>
+      <w:r>
+        <w:t>. Per ogni socio sarà possibile espandere la lista delle informazioni contenute in memoria.</w:t>
+      </w:r>
+    </w:p>
+    <w:p>
+      <w:pPr>
+        <w:pStyle w:val="Paragrafoelenco"/>
+        <w:numPr>
+          <w:ilvl w:val="1"/>
+          <w:numId w:val="3"/>
+        </w:numPr>
+      </w:pPr>
+      <w:r>
+        <w:t>Fornitori</w:t>
+      </w:r>
+      <w:r>
+        <w:t>:</w:t>
+      </w:r>
+    </w:p>
+    <w:p>
+      <w:pPr>
+        <w:pStyle w:val="Paragrafoelenco"/>
+        <w:ind w:left="1440"/>
+      </w:pPr>
+      <w:r>
+        <w:t xml:space="preserve">Verrà riportata una tabella contenente tutte le informazioni acquisite di ogni fornitore registrato in memoria. </w:t>
+      </w:r>
+    </w:p>
+    <w:p>
+      <w:pPr>
+        <w:pStyle w:val="Paragrafoelenco"/>
+        <w:numPr>
+          <w:ilvl w:val="0"/>
+          <w:numId w:val="49"/>
+        </w:numPr>
+      </w:pPr>
+      <w:r>
+        <w:t>Gestione attività</w:t>
+      </w:r>
+      <w:r>
+        <w:t xml:space="preserve"> (questa sezione è dedicata alle attività svolte nella ASD)</w:t>
+      </w:r>
+    </w:p>
+    <w:p>
+      <w:pPr>
+        <w:pStyle w:val="Paragrafoelenco"/>
+        <w:numPr>
+          <w:ilvl w:val="0"/>
+          <w:numId w:val="45"/>
+        </w:numPr>
+      </w:pPr>
+      <w:r>
+        <w:t>Discipline</w:t>
+      </w:r>
+      <w:r>
+        <w:t>:</w:t>
+      </w:r>
+    </w:p>
+    <w:p>
+      <w:pPr>
+        <w:pStyle w:val="Paragrafoelenco"/>
+        <w:ind w:left="1440"/>
+      </w:pPr>
+      <w:r>
+        <w:t>In questa pagina sarà presente l’elenco di tutte le discipline trattate nella ASD.</w:t>
+      </w:r>
+    </w:p>
+    <w:p>
+      <w:pPr>
+        <w:pStyle w:val="Paragrafoelenco"/>
+        <w:numPr>
+          <w:ilvl w:val="0"/>
+          <w:numId w:val="45"/>
+        </w:numPr>
+      </w:pPr>
+      <w:r>
+        <w:t>Corsi</w:t>
+      </w:r>
+      <w:r>
+        <w:t>:</w:t>
+      </w:r>
+    </w:p>
+    <w:p>
+      <w:pPr>
+        <w:pStyle w:val="Paragrafoelenco"/>
+        <w:ind w:left="1440"/>
+      </w:pPr>
+      <w:r>
+        <w:t>Contiene una tabella con tutti i corsi organizzati dalla ASD.</w:t>
+      </w:r>
+    </w:p>
+    <w:p>
+      <w:pPr>
+        <w:pStyle w:val="Paragrafoelenco"/>
+        <w:numPr>
+          <w:ilvl w:val="0"/>
+          <w:numId w:val="45"/>
+        </w:numPr>
+      </w:pPr>
+      <w:r>
+        <w:t>Pacchetti</w:t>
+      </w:r>
+      <w:r>
+        <w:t>:</w:t>
+      </w:r>
+    </w:p>
+    <w:p>
+      <w:pPr>
+        <w:pStyle w:val="Paragrafoelenco"/>
+        <w:ind w:left="1440"/>
+      </w:pPr>
+      <w:r>
+        <w:t>In questa pagina saranno presenti i pacchetti promozionali (combinazione di corsi o corsi in sconto).</w:t>
+      </w:r>
+    </w:p>
+    <w:p>
+      <w:pPr>
+        <w:pStyle w:val="Paragrafoelenco"/>
+        <w:numPr>
+          <w:ilvl w:val="0"/>
+          <w:numId w:val="45"/>
+        </w:numPr>
+      </w:pPr>
+      <w:r>
+        <w:t>Sale</w:t>
+      </w:r>
+      <w:r>
+        <w:t>:</w:t>
+      </w:r>
+    </w:p>
+    <w:p>
+      <w:pPr>
+        <w:pStyle w:val="Paragrafoelenco"/>
+        <w:ind w:left="1440"/>
+      </w:pPr>
+      <w:r>
+        <w:t>Pagina contenente la catalogazione delle sale presenti nella struttura in cui si tiene un corso.</w:t>
+      </w:r>
+    </w:p>
+    <w:p>
+      <w:pPr>
+        <w:pStyle w:val="Paragrafoelenco"/>
+        <w:numPr>
+          <w:ilvl w:val="0"/>
+          <w:numId w:val="45"/>
+        </w:numPr>
+      </w:pPr>
+      <w:r>
+        <w:lastRenderedPageBreak/>
+        <w:t>Programmazione</w:t>
+      </w:r>
+      <w:r>
+        <w:t>:</w:t>
+      </w:r>
+    </w:p>
+    <w:p>
+      <w:pPr>
+        <w:pStyle w:val="Paragrafoelenco"/>
+        <w:ind w:left="1440"/>
+      </w:pPr>
+      <w:r>
+        <w:t xml:space="preserve">Questa pagina è dedicata al riepilogo settimanale degli orari dei corsi e delle sale occupate. La divisione avverrà per fasce orarie e giorni della settimana. </w:t>
+      </w:r>
+    </w:p>
+    <w:p>
+      <w:pPr>
+        <w:pStyle w:val="Paragrafoelenco"/>
+        <w:numPr>
+          <w:ilvl w:val="0"/>
+          <w:numId w:val="49"/>
+        </w:numPr>
+      </w:pPr>
+      <w:r>
+        <w:t>Verbali e statistiche</w:t>
+      </w:r>
+    </w:p>
+    <w:p>
+      <w:pPr>
+        <w:pStyle w:val="Paragrafoelenco"/>
+        <w:numPr>
+          <w:ilvl w:val="0"/>
+          <w:numId w:val="46"/>
+        </w:numPr>
+      </w:pPr>
+      <w:r>
+        <w:t>Verbali</w:t>
+      </w:r>
+      <w:r>
+        <w:t>:</w:t>
+      </w:r>
+    </w:p>
+    <w:p>
+      <w:pPr>
+        <w:pStyle w:val="Paragrafoelenco"/>
+        <w:ind w:left="1440"/>
+      </w:pPr>
+      <w:r>
+        <w:t>Questa pagina è dedicata alla catalogazione dei verbali redatti dal consiglio direttivo. Sarà possibile visionare il documento scansionato. La catalogazione avverrà in base alla data di inserimento del documento.</w:t>
+      </w:r>
+    </w:p>
+    <w:p>
+      <w:pPr>
+        <w:pStyle w:val="Paragrafoelenco"/>
+        <w:numPr>
+          <w:ilvl w:val="0"/>
+          <w:numId w:val="46"/>
+        </w:numPr>
+      </w:pPr>
+      <w:r>
+        <w:t>Statistiche</w:t>
+      </w:r>
+      <w:r>
+        <w:t>:</w:t>
+      </w:r>
+    </w:p>
+    <w:p>
+      <w:pPr>
+        <w:pStyle w:val="Paragrafoelenco"/>
+        <w:ind w:left="1440"/>
+      </w:pPr>
+      <w:r>
+        <w:t xml:space="preserve">In questa pagina saranno presenti un istogramma o un diagramma a torta che metteranno in relazione gli utili e le spese accumulati dalla ASD. Sarà possibile </w:t>
+      </w:r>
+      <w:r>
+        <w:t xml:space="preserve">calcolare le statistiche in base ad una determinata fascia temporale, oppure in base al mese in corso (di default). </w:t>
+      </w:r>
+    </w:p>
+    <w:p>
+      <w:pPr>
+        <w:pStyle w:val="Paragrafoelenco"/>
+      </w:pPr>
+    </w:p>
+    <w:p>
+      <w:pPr>
+        <w:pStyle w:val="Paragrafoelenco"/>
+        <w:numPr>
+          <w:ilvl w:val="0"/>
+          <w:numId w:val="47"/>
+        </w:numPr>
+      </w:pPr>
+      <w:r>
+        <w:t>Contatti</w:t>
+      </w:r>
+      <w:r>
+        <w:t>:</w:t>
+      </w:r>
+    </w:p>
+    <w:p>
+      <w:pPr>
+        <w:pStyle w:val="Paragrafoelenco"/>
+      </w:pPr>
+      <w:r>
+        <w:t xml:space="preserve">In questa pagina si riporteranno i numeri di telefono e gli indirizzi e-mail per contattare lo staff. Saranno presenti le foto dei membri e la mappa con la geolocalizzazione della sede lavorativa. </w:t>
+      </w:r>
+    </w:p>
+    <w:p>
+      <w:pPr>
+        <w:pStyle w:val="Paragrafoelenco"/>
+      </w:pPr>
+    </w:p>
+    <w:p>
+      <w:pPr>
+        <w:pStyle w:val="Paragrafoelenco"/>
+        <w:numPr>
+          <w:ilvl w:val="0"/>
+          <w:numId w:val="47"/>
+        </w:numPr>
+      </w:pPr>
+      <w:r>
+        <w:t>Chi siamo</w:t>
+      </w:r>
+      <w:r>
+        <w:t>:</w:t>
+      </w:r>
+    </w:p>
+    <w:p>
+      <w:pPr>
+        <w:pStyle w:val="Paragrafoelenco"/>
+      </w:pPr>
+      <w:r>
+        <w:t>Questa pagina conterrà una breve descrizione del team di sviluppo e le foto dei membri.</w:t>
+      </w:r>
+    </w:p>
+    <w:p/>
     <w:p/>
     <w:p>
       <w:pPr>
@@ -7706,7 +8466,11 @@
     <w:p/>
     <w:p>
       <w:r>
-        <w:t>Prestazioni del sito (ampiezza della banda di connessione, potenza del server…); reperibilità (URL per aggiungere il sito; parola chiave per la ricerca nei browser); compatibilità con i diversi browser; accessibilità per utenti disabili (normativa a cui si riferisce)</w:t>
+        <w:t xml:space="preserve">Prestazioni del sito (ampiezza della banda di connessione, potenza del server…); reperibilità (URL per aggiungere il sito; parola chiave per la ricerca nei browser); </w:t>
+      </w:r>
+      <w:r>
+        <w:lastRenderedPageBreak/>
+        <w:t>compatibilità con i diversi browser; accessibilità per utenti disabili (normativa a cui si riferisce)</w:t>
       </w:r>
     </w:p>
     <w:p/>
@@ -7719,7 +8483,6 @@
         </w:numPr>
       </w:pPr>
       <w:r>
-        <w:lastRenderedPageBreak/>
         <w:t>Requisiti di usabilità</w:t>
       </w:r>
     </w:p>
@@ -7923,6 +8686,7 @@
         </w:numPr>
       </w:pPr>
       <w:r>
+        <w:lastRenderedPageBreak/>
         <w:t>Documentazione prevista</w:t>
       </w:r>
     </w:p>
@@ -7942,7 +8706,6 @@
         </w:numPr>
       </w:pPr>
       <w:r>
-        <w:lastRenderedPageBreak/>
         <w:t>Verifiche e convalide</w:t>
       </w:r>
     </w:p>
@@ -8059,8 +8822,6 @@
       <w:r>
         <w:t>Draw.io</w:t>
       </w:r>
-      <w:bookmarkStart w:id="3" w:name="_GoBack"/>
-      <w:bookmarkEnd w:id="3"/>
       <w:proofErr w:type="spellEnd"/>
     </w:p>
     <w:p/>
@@ -8370,6 +9131,32 @@
 
 <file path=word/numbering.xml><?xml version="1.0" encoding="utf-8"?>
 <w:numbering xmlns:wpc="http://schemas.microsoft.com/office/word/2010/wordprocessingCanvas" xmlns:cx="http://schemas.microsoft.com/office/drawing/2014/chartex" xmlns:cx1="http://schemas.microsoft.com/office/drawing/2015/9/8/chartex" xmlns:cx2="http://schemas.microsoft.com/office/drawing/2015/10/21/chartex" xmlns:cx3="http://schemas.microsoft.com/office/drawing/2016/5/9/chartex" xmlns:cx4="http://schemas.microsoft.com/office/drawing/2016/5/10/chartex" xmlns:cx5="http://schemas.microsoft.com/office/drawing/2016/5/11/chartex" xmlns:cx6="http://schemas.microsoft.com/office/drawing/2016/5/12/chartex" xmlns:cx7="http://schemas.microsoft.com/office/drawing/2016/5/13/chartex" xmlns:cx8="http://schemas.microsoft.com/office/drawing/2016/5/14/chartex" xmlns:mc="http://schemas.openxmlformats.org/markup-compatibility/2006" xmlns:aink="http://schemas.microsoft.com/office/drawing/2016/ink" xmlns:am3d="http://schemas.microsoft.com/office/drawing/2017/model3d" xmlns:o="urn:schemas-microsoft-com:office:office" xmlns:r="http://schemas.openxmlformats.org/officeDocument/2006/relationships" xmlns:m="http://schemas.openxmlformats.org/officeDocument/2006/math" xmlns:v="urn:schemas-microsoft-com:vml" xmlns:wp14="http://schemas.microsoft.com/office/word/2010/wordprocessingDrawing" xmlns:wp="http://schemas.openxmlformats.org/drawingml/2006/wordprocessingDrawing" xmlns:w10="urn:schemas-microsoft-com:office:word" xmlns:w="http://schemas.openxmlformats.org/wordprocessingml/2006/main" xmlns:w14="http://schemas.microsoft.com/office/word/2010/wordml" xmlns:w15="http://schemas.microsoft.com/office/word/2012/wordml" xmlns:w16cid="http://schemas.microsoft.com/office/word/2016/wordml/cid" xmlns:w16se="http://schemas.microsoft.com/office/word/2015/wordml/symex" xmlns:wpg="http://schemas.microsoft.com/office/word/2010/wordprocessingGroup" xmlns:wpi="http://schemas.microsoft.com/office/word/2010/wordprocessingInk" xmlns:wne="http://schemas.microsoft.com/office/word/2006/wordml" xmlns:wps="http://schemas.microsoft.com/office/word/2010/wordprocessingShape" mc:Ignorable="w14 w15 w16se w16cid wp14">
+  <w:numPicBullet w:numPicBulletId="0">
+    <w:pict>
+      <v:shapetype id="_x0000_t75" coordsize="21600,21600" o:spt="75" o:preferrelative="t" path="m@4@5l@4@11@9@11@9@5xe" filled="f" stroked="f">
+        <v:stroke joinstyle="miter"/>
+        <v:formulas>
+          <v:f eqn="if lineDrawn pixelLineWidth 0"/>
+          <v:f eqn="sum @0 1 0"/>
+          <v:f eqn="sum 0 0 @1"/>
+          <v:f eqn="prod @2 1 2"/>
+          <v:f eqn="prod @3 21600 pixelWidth"/>
+          <v:f eqn="prod @3 21600 pixelHeight"/>
+          <v:f eqn="sum @0 0 1"/>
+          <v:f eqn="prod @6 1 2"/>
+          <v:f eqn="prod @7 21600 pixelWidth"/>
+          <v:f eqn="sum @8 21600 0"/>
+          <v:f eqn="prod @7 21600 pixelHeight"/>
+          <v:f eqn="sum @10 21600 0"/>
+        </v:formulas>
+        <v:path o:extrusionok="f" gradientshapeok="t" o:connecttype="rect"/>
+        <o:lock v:ext="edit" aspectratio="t"/>
+      </v:shapetype>
+      <v:shape id="_x0000_i1087" type="#_x0000_t75" style="width:11.25pt;height:11.25pt" o:bullet="t">
+        <v:imagedata r:id="rId1" o:title="mso3114"/>
+      </v:shape>
+    </w:pict>
+  </w:numPicBullet>
   <w:abstractNum w:abstractNumId="0" w15:restartNumberingAfterBreak="0">
     <w:nsid w:val="00445ACF"/>
     <w:multiLevelType w:val="hybridMultilevel"/>
@@ -8664,7 +9451,7 @@
   <w:abstractNum w:abstractNumId="3" w15:restartNumberingAfterBreak="0">
     <w:nsid w:val="071B38FE"/>
     <w:multiLevelType w:val="hybridMultilevel"/>
-    <w:tmpl w:val="BDFE2894"/>
+    <w:tmpl w:val="196CC872"/>
     <w:lvl w:ilvl="0" w:tplc="0410000F">
       <w:start w:val="1"/>
       <w:numFmt w:val="decimal"/>
@@ -9104,6 +9891,120 @@
     </w:lvl>
   </w:abstractNum>
   <w:abstractNum w:abstractNumId="8" w15:restartNumberingAfterBreak="0">
+    <w:nsid w:val="12D40523"/>
+    <w:multiLevelType w:val="hybridMultilevel"/>
+    <w:tmpl w:val="1060944C"/>
+    <w:lvl w:ilvl="0" w:tplc="04100007">
+      <w:start w:val="1"/>
+      <w:numFmt w:val="bullet"/>
+      <w:lvlText w:val=""/>
+      <w:lvlPicBulletId w:val="0"/>
+      <w:lvlJc w:val="left"/>
+      <w:pPr>
+        <w:ind w:left="720" w:hanging="360"/>
+      </w:pPr>
+      <w:rPr>
+        <w:rFonts w:ascii="Symbol" w:hAnsi="Symbol" w:hint="default"/>
+      </w:rPr>
+    </w:lvl>
+    <w:lvl w:ilvl="1" w:tplc="04100003" w:tentative="1">
+      <w:start w:val="1"/>
+      <w:numFmt w:val="bullet"/>
+      <w:lvlText w:val="o"/>
+      <w:lvlJc w:val="left"/>
+      <w:pPr>
+        <w:ind w:left="1440" w:hanging="360"/>
+      </w:pPr>
+      <w:rPr>
+        <w:rFonts w:ascii="Courier New" w:hAnsi="Courier New" w:cs="Courier New" w:hint="default"/>
+      </w:rPr>
+    </w:lvl>
+    <w:lvl w:ilvl="2" w:tplc="04100005" w:tentative="1">
+      <w:start w:val="1"/>
+      <w:numFmt w:val="bullet"/>
+      <w:lvlText w:val=""/>
+      <w:lvlJc w:val="left"/>
+      <w:pPr>
+        <w:ind w:left="2160" w:hanging="360"/>
+      </w:pPr>
+      <w:rPr>
+        <w:rFonts w:ascii="Wingdings" w:hAnsi="Wingdings" w:hint="default"/>
+      </w:rPr>
+    </w:lvl>
+    <w:lvl w:ilvl="3" w:tplc="04100001" w:tentative="1">
+      <w:start w:val="1"/>
+      <w:numFmt w:val="bullet"/>
+      <w:lvlText w:val=""/>
+      <w:lvlJc w:val="left"/>
+      <w:pPr>
+        <w:ind w:left="2880" w:hanging="360"/>
+      </w:pPr>
+      <w:rPr>
+        <w:rFonts w:ascii="Symbol" w:hAnsi="Symbol" w:hint="default"/>
+      </w:rPr>
+    </w:lvl>
+    <w:lvl w:ilvl="4" w:tplc="04100003" w:tentative="1">
+      <w:start w:val="1"/>
+      <w:numFmt w:val="bullet"/>
+      <w:lvlText w:val="o"/>
+      <w:lvlJc w:val="left"/>
+      <w:pPr>
+        <w:ind w:left="3600" w:hanging="360"/>
+      </w:pPr>
+      <w:rPr>
+        <w:rFonts w:ascii="Courier New" w:hAnsi="Courier New" w:cs="Courier New" w:hint="default"/>
+      </w:rPr>
+    </w:lvl>
+    <w:lvl w:ilvl="5" w:tplc="04100005" w:tentative="1">
+      <w:start w:val="1"/>
+      <w:numFmt w:val="bullet"/>
+      <w:lvlText w:val=""/>
+      <w:lvlJc w:val="left"/>
+      <w:pPr>
+        <w:ind w:left="4320" w:hanging="360"/>
+      </w:pPr>
+      <w:rPr>
+        <w:rFonts w:ascii="Wingdings" w:hAnsi="Wingdings" w:hint="default"/>
+      </w:rPr>
+    </w:lvl>
+    <w:lvl w:ilvl="6" w:tplc="04100001" w:tentative="1">
+      <w:start w:val="1"/>
+      <w:numFmt w:val="bullet"/>
+      <w:lvlText w:val=""/>
+      <w:lvlJc w:val="left"/>
+      <w:pPr>
+        <w:ind w:left="5040" w:hanging="360"/>
+      </w:pPr>
+      <w:rPr>
+        <w:rFonts w:ascii="Symbol" w:hAnsi="Symbol" w:hint="default"/>
+      </w:rPr>
+    </w:lvl>
+    <w:lvl w:ilvl="7" w:tplc="04100003" w:tentative="1">
+      <w:start w:val="1"/>
+      <w:numFmt w:val="bullet"/>
+      <w:lvlText w:val="o"/>
+      <w:lvlJc w:val="left"/>
+      <w:pPr>
+        <w:ind w:left="5760" w:hanging="360"/>
+      </w:pPr>
+      <w:rPr>
+        <w:rFonts w:ascii="Courier New" w:hAnsi="Courier New" w:cs="Courier New" w:hint="default"/>
+      </w:rPr>
+    </w:lvl>
+    <w:lvl w:ilvl="8" w:tplc="04100005" w:tentative="1">
+      <w:start w:val="1"/>
+      <w:numFmt w:val="bullet"/>
+      <w:lvlText w:val=""/>
+      <w:lvlJc w:val="left"/>
+      <w:pPr>
+        <w:ind w:left="6480" w:hanging="360"/>
+      </w:pPr>
+      <w:rPr>
+        <w:rFonts w:ascii="Wingdings" w:hAnsi="Wingdings" w:hint="default"/>
+      </w:rPr>
+    </w:lvl>
+  </w:abstractNum>
+  <w:abstractNum w:abstractNumId="9" w15:restartNumberingAfterBreak="0">
     <w:nsid w:val="1317010C"/>
     <w:multiLevelType w:val="hybridMultilevel"/>
     <w:tmpl w:val="84FE6BB0"/>
@@ -9192,7 +10093,7 @@
       </w:pPr>
     </w:lvl>
   </w:abstractNum>
-  <w:abstractNum w:abstractNumId="9" w15:restartNumberingAfterBreak="0">
+  <w:abstractNum w:abstractNumId="10" w15:restartNumberingAfterBreak="0">
     <w:nsid w:val="14E30475"/>
     <w:multiLevelType w:val="hybridMultilevel"/>
     <w:tmpl w:val="ED627DE4"/>
@@ -9281,7 +10182,7 @@
       </w:pPr>
     </w:lvl>
   </w:abstractNum>
-  <w:abstractNum w:abstractNumId="10" w15:restartNumberingAfterBreak="0">
+  <w:abstractNum w:abstractNumId="11" w15:restartNumberingAfterBreak="0">
     <w:nsid w:val="17595EFA"/>
     <w:multiLevelType w:val="multilevel"/>
     <w:tmpl w:val="090A29C4"/>
@@ -9402,7 +10303,7 @@
       </w:rPr>
     </w:lvl>
   </w:abstractNum>
-  <w:abstractNum w:abstractNumId="11" w15:restartNumberingAfterBreak="0">
+  <w:abstractNum w:abstractNumId="12" w15:restartNumberingAfterBreak="0">
     <w:nsid w:val="1BB34ABD"/>
     <w:multiLevelType w:val="hybridMultilevel"/>
     <w:tmpl w:val="AF1C3184"/>
@@ -9491,7 +10392,7 @@
       </w:pPr>
     </w:lvl>
   </w:abstractNum>
-  <w:abstractNum w:abstractNumId="12" w15:restartNumberingAfterBreak="0">
+  <w:abstractNum w:abstractNumId="13" w15:restartNumberingAfterBreak="0">
     <w:nsid w:val="25090B2B"/>
     <w:multiLevelType w:val="hybridMultilevel"/>
     <w:tmpl w:val="BE625226"/>
@@ -9580,7 +10481,7 @@
       </w:pPr>
     </w:lvl>
   </w:abstractNum>
-  <w:abstractNum w:abstractNumId="13" w15:restartNumberingAfterBreak="0">
+  <w:abstractNum w:abstractNumId="14" w15:restartNumberingAfterBreak="0">
     <w:nsid w:val="25D7659B"/>
     <w:multiLevelType w:val="hybridMultilevel"/>
     <w:tmpl w:val="21866F9E"/>
@@ -9669,7 +10570,7 @@
       </w:pPr>
     </w:lvl>
   </w:abstractNum>
-  <w:abstractNum w:abstractNumId="14" w15:restartNumberingAfterBreak="0">
+  <w:abstractNum w:abstractNumId="15" w15:restartNumberingAfterBreak="0">
     <w:nsid w:val="28E50220"/>
     <w:multiLevelType w:val="hybridMultilevel"/>
     <w:tmpl w:val="8D22BCD2"/>
@@ -9758,7 +10659,121 @@
       </w:pPr>
     </w:lvl>
   </w:abstractNum>
-  <w:abstractNum w:abstractNumId="15" w15:restartNumberingAfterBreak="0">
+  <w:abstractNum w:abstractNumId="16" w15:restartNumberingAfterBreak="0">
+    <w:nsid w:val="30723038"/>
+    <w:multiLevelType w:val="hybridMultilevel"/>
+    <w:tmpl w:val="4DA2B098"/>
+    <w:lvl w:ilvl="0" w:tplc="04100007">
+      <w:start w:val="1"/>
+      <w:numFmt w:val="bullet"/>
+      <w:lvlText w:val=""/>
+      <w:lvlPicBulletId w:val="0"/>
+      <w:lvlJc w:val="left"/>
+      <w:pPr>
+        <w:ind w:left="720" w:hanging="360"/>
+      </w:pPr>
+      <w:rPr>
+        <w:rFonts w:ascii="Symbol" w:hAnsi="Symbol" w:hint="default"/>
+      </w:rPr>
+    </w:lvl>
+    <w:lvl w:ilvl="1" w:tplc="04100003">
+      <w:start w:val="1"/>
+      <w:numFmt w:val="bullet"/>
+      <w:lvlText w:val="o"/>
+      <w:lvlJc w:val="left"/>
+      <w:pPr>
+        <w:ind w:left="1440" w:hanging="360"/>
+      </w:pPr>
+      <w:rPr>
+        <w:rFonts w:ascii="Courier New" w:hAnsi="Courier New" w:cs="Courier New" w:hint="default"/>
+      </w:rPr>
+    </w:lvl>
+    <w:lvl w:ilvl="2" w:tplc="04100005">
+      <w:start w:val="1"/>
+      <w:numFmt w:val="bullet"/>
+      <w:lvlText w:val=""/>
+      <w:lvlJc w:val="left"/>
+      <w:pPr>
+        <w:ind w:left="2160" w:hanging="360"/>
+      </w:pPr>
+      <w:rPr>
+        <w:rFonts w:ascii="Wingdings" w:hAnsi="Wingdings" w:hint="default"/>
+      </w:rPr>
+    </w:lvl>
+    <w:lvl w:ilvl="3" w:tplc="04100001" w:tentative="1">
+      <w:start w:val="1"/>
+      <w:numFmt w:val="bullet"/>
+      <w:lvlText w:val=""/>
+      <w:lvlJc w:val="left"/>
+      <w:pPr>
+        <w:ind w:left="2880" w:hanging="360"/>
+      </w:pPr>
+      <w:rPr>
+        <w:rFonts w:ascii="Symbol" w:hAnsi="Symbol" w:hint="default"/>
+      </w:rPr>
+    </w:lvl>
+    <w:lvl w:ilvl="4" w:tplc="04100003" w:tentative="1">
+      <w:start w:val="1"/>
+      <w:numFmt w:val="bullet"/>
+      <w:lvlText w:val="o"/>
+      <w:lvlJc w:val="left"/>
+      <w:pPr>
+        <w:ind w:left="3600" w:hanging="360"/>
+      </w:pPr>
+      <w:rPr>
+        <w:rFonts w:ascii="Courier New" w:hAnsi="Courier New" w:cs="Courier New" w:hint="default"/>
+      </w:rPr>
+    </w:lvl>
+    <w:lvl w:ilvl="5" w:tplc="04100005" w:tentative="1">
+      <w:start w:val="1"/>
+      <w:numFmt w:val="bullet"/>
+      <w:lvlText w:val=""/>
+      <w:lvlJc w:val="left"/>
+      <w:pPr>
+        <w:ind w:left="4320" w:hanging="360"/>
+      </w:pPr>
+      <w:rPr>
+        <w:rFonts w:ascii="Wingdings" w:hAnsi="Wingdings" w:hint="default"/>
+      </w:rPr>
+    </w:lvl>
+    <w:lvl w:ilvl="6" w:tplc="04100001" w:tentative="1">
+      <w:start w:val="1"/>
+      <w:numFmt w:val="bullet"/>
+      <w:lvlText w:val=""/>
+      <w:lvlJc w:val="left"/>
+      <w:pPr>
+        <w:ind w:left="5040" w:hanging="360"/>
+      </w:pPr>
+      <w:rPr>
+        <w:rFonts w:ascii="Symbol" w:hAnsi="Symbol" w:hint="default"/>
+      </w:rPr>
+    </w:lvl>
+    <w:lvl w:ilvl="7" w:tplc="04100003" w:tentative="1">
+      <w:start w:val="1"/>
+      <w:numFmt w:val="bullet"/>
+      <w:lvlText w:val="o"/>
+      <w:lvlJc w:val="left"/>
+      <w:pPr>
+        <w:ind w:left="5760" w:hanging="360"/>
+      </w:pPr>
+      <w:rPr>
+        <w:rFonts w:ascii="Courier New" w:hAnsi="Courier New" w:cs="Courier New" w:hint="default"/>
+      </w:rPr>
+    </w:lvl>
+    <w:lvl w:ilvl="8" w:tplc="04100005" w:tentative="1">
+      <w:start w:val="1"/>
+      <w:numFmt w:val="bullet"/>
+      <w:lvlText w:val=""/>
+      <w:lvlJc w:val="left"/>
+      <w:pPr>
+        <w:ind w:left="6480" w:hanging="360"/>
+      </w:pPr>
+      <w:rPr>
+        <w:rFonts w:ascii="Wingdings" w:hAnsi="Wingdings" w:hint="default"/>
+      </w:rPr>
+    </w:lvl>
+  </w:abstractNum>
+  <w:abstractNum w:abstractNumId="17" w15:restartNumberingAfterBreak="0">
     <w:nsid w:val="326A4694"/>
     <w:multiLevelType w:val="hybridMultilevel"/>
     <w:tmpl w:val="8DA45E50"/>
@@ -9847,7 +10862,7 @@
       </w:pPr>
     </w:lvl>
   </w:abstractNum>
-  <w:abstractNum w:abstractNumId="16" w15:restartNumberingAfterBreak="0">
+  <w:abstractNum w:abstractNumId="18" w15:restartNumberingAfterBreak="0">
     <w:nsid w:val="32D313E4"/>
     <w:multiLevelType w:val="hybridMultilevel"/>
     <w:tmpl w:val="68120F14"/>
@@ -9936,7 +10951,7 @@
       </w:pPr>
     </w:lvl>
   </w:abstractNum>
-  <w:abstractNum w:abstractNumId="17" w15:restartNumberingAfterBreak="0">
+  <w:abstractNum w:abstractNumId="19" w15:restartNumberingAfterBreak="0">
     <w:nsid w:val="337E289B"/>
     <w:multiLevelType w:val="hybridMultilevel"/>
     <w:tmpl w:val="F37A1312"/>
@@ -10025,7 +11040,7 @@
       </w:pPr>
     </w:lvl>
   </w:abstractNum>
-  <w:abstractNum w:abstractNumId="18" w15:restartNumberingAfterBreak="0">
+  <w:abstractNum w:abstractNumId="20" w15:restartNumberingAfterBreak="0">
     <w:nsid w:val="33E46B94"/>
     <w:multiLevelType w:val="hybridMultilevel"/>
     <w:tmpl w:val="A0BE2C36"/>
@@ -10114,7 +11129,7 @@
       </w:pPr>
     </w:lvl>
   </w:abstractNum>
-  <w:abstractNum w:abstractNumId="19" w15:restartNumberingAfterBreak="0">
+  <w:abstractNum w:abstractNumId="21" w15:restartNumberingAfterBreak="0">
     <w:nsid w:val="349F7E13"/>
     <w:multiLevelType w:val="hybridMultilevel"/>
     <w:tmpl w:val="DA2EBFD6"/>
@@ -10203,7 +11218,7 @@
       </w:pPr>
     </w:lvl>
   </w:abstractNum>
-  <w:abstractNum w:abstractNumId="20" w15:restartNumberingAfterBreak="0">
+  <w:abstractNum w:abstractNumId="22" w15:restartNumberingAfterBreak="0">
     <w:nsid w:val="35AB137D"/>
     <w:multiLevelType w:val="hybridMultilevel"/>
     <w:tmpl w:val="5CF81E76"/>
@@ -10292,7 +11307,7 @@
       </w:pPr>
     </w:lvl>
   </w:abstractNum>
-  <w:abstractNum w:abstractNumId="21" w15:restartNumberingAfterBreak="0">
+  <w:abstractNum w:abstractNumId="23" w15:restartNumberingAfterBreak="0">
     <w:nsid w:val="365A5042"/>
     <w:multiLevelType w:val="hybridMultilevel"/>
     <w:tmpl w:val="5EA09528"/>
@@ -10381,7 +11396,7 @@
       </w:pPr>
     </w:lvl>
   </w:abstractNum>
-  <w:abstractNum w:abstractNumId="22" w15:restartNumberingAfterBreak="0">
+  <w:abstractNum w:abstractNumId="24" w15:restartNumberingAfterBreak="0">
     <w:nsid w:val="370B5202"/>
     <w:multiLevelType w:val="hybridMultilevel"/>
     <w:tmpl w:val="E44E23CE"/>
@@ -10470,7 +11485,7 @@
       </w:pPr>
     </w:lvl>
   </w:abstractNum>
-  <w:abstractNum w:abstractNumId="23" w15:restartNumberingAfterBreak="0">
+  <w:abstractNum w:abstractNumId="25" w15:restartNumberingAfterBreak="0">
     <w:nsid w:val="37493A84"/>
     <w:multiLevelType w:val="multilevel"/>
     <w:tmpl w:val="0410001F"/>
@@ -10556,7 +11571,234 @@
       </w:pPr>
     </w:lvl>
   </w:abstractNum>
-  <w:abstractNum w:abstractNumId="24" w15:restartNumberingAfterBreak="0">
+  <w:abstractNum w:abstractNumId="26" w15:restartNumberingAfterBreak="0">
+    <w:nsid w:val="3C792381"/>
+    <w:multiLevelType w:val="hybridMultilevel"/>
+    <w:tmpl w:val="00226094"/>
+    <w:lvl w:ilvl="0" w:tplc="04100009">
+      <w:start w:val="1"/>
+      <w:numFmt w:val="bullet"/>
+      <w:lvlText w:val=""/>
+      <w:lvlJc w:val="left"/>
+      <w:pPr>
+        <w:ind w:left="720" w:hanging="360"/>
+      </w:pPr>
+      <w:rPr>
+        <w:rFonts w:ascii="Wingdings" w:hAnsi="Wingdings" w:hint="default"/>
+      </w:rPr>
+    </w:lvl>
+    <w:lvl w:ilvl="1" w:tplc="04100007">
+      <w:start w:val="1"/>
+      <w:numFmt w:val="bullet"/>
+      <w:lvlText w:val=""/>
+      <w:lvlPicBulletId w:val="0"/>
+      <w:lvlJc w:val="left"/>
+      <w:pPr>
+        <w:ind w:left="1440" w:hanging="360"/>
+      </w:pPr>
+      <w:rPr>
+        <w:rFonts w:ascii="Symbol" w:hAnsi="Symbol" w:hint="default"/>
+      </w:rPr>
+    </w:lvl>
+    <w:lvl w:ilvl="2" w:tplc="04100005">
+      <w:start w:val="1"/>
+      <w:numFmt w:val="bullet"/>
+      <w:lvlText w:val=""/>
+      <w:lvlJc w:val="left"/>
+      <w:pPr>
+        <w:ind w:left="2160" w:hanging="360"/>
+      </w:pPr>
+      <w:rPr>
+        <w:rFonts w:ascii="Wingdings" w:hAnsi="Wingdings" w:hint="default"/>
+      </w:rPr>
+    </w:lvl>
+    <w:lvl w:ilvl="3" w:tplc="04100001">
+      <w:start w:val="1"/>
+      <w:numFmt w:val="bullet"/>
+      <w:lvlText w:val=""/>
+      <w:lvlJc w:val="left"/>
+      <w:pPr>
+        <w:ind w:left="2880" w:hanging="360"/>
+      </w:pPr>
+      <w:rPr>
+        <w:rFonts w:ascii="Symbol" w:hAnsi="Symbol" w:hint="default"/>
+      </w:rPr>
+    </w:lvl>
+    <w:lvl w:ilvl="4" w:tplc="04100003" w:tentative="1">
+      <w:start w:val="1"/>
+      <w:numFmt w:val="bullet"/>
+      <w:lvlText w:val="o"/>
+      <w:lvlJc w:val="left"/>
+      <w:pPr>
+        <w:ind w:left="3600" w:hanging="360"/>
+      </w:pPr>
+      <w:rPr>
+        <w:rFonts w:ascii="Courier New" w:hAnsi="Courier New" w:cs="Courier New" w:hint="default"/>
+      </w:rPr>
+    </w:lvl>
+    <w:lvl w:ilvl="5" w:tplc="04100005" w:tentative="1">
+      <w:start w:val="1"/>
+      <w:numFmt w:val="bullet"/>
+      <w:lvlText w:val=""/>
+      <w:lvlJc w:val="left"/>
+      <w:pPr>
+        <w:ind w:left="4320" w:hanging="360"/>
+      </w:pPr>
+      <w:rPr>
+        <w:rFonts w:ascii="Wingdings" w:hAnsi="Wingdings" w:hint="default"/>
+      </w:rPr>
+    </w:lvl>
+    <w:lvl w:ilvl="6" w:tplc="04100001" w:tentative="1">
+      <w:start w:val="1"/>
+      <w:numFmt w:val="bullet"/>
+      <w:lvlText w:val=""/>
+      <w:lvlJc w:val="left"/>
+      <w:pPr>
+        <w:ind w:left="5040" w:hanging="360"/>
+      </w:pPr>
+      <w:rPr>
+        <w:rFonts w:ascii="Symbol" w:hAnsi="Symbol" w:hint="default"/>
+      </w:rPr>
+    </w:lvl>
+    <w:lvl w:ilvl="7" w:tplc="04100003" w:tentative="1">
+      <w:start w:val="1"/>
+      <w:numFmt w:val="bullet"/>
+      <w:lvlText w:val="o"/>
+      <w:lvlJc w:val="left"/>
+      <w:pPr>
+        <w:ind w:left="5760" w:hanging="360"/>
+      </w:pPr>
+      <w:rPr>
+        <w:rFonts w:ascii="Courier New" w:hAnsi="Courier New" w:cs="Courier New" w:hint="default"/>
+      </w:rPr>
+    </w:lvl>
+    <w:lvl w:ilvl="8" w:tplc="04100005" w:tentative="1">
+      <w:start w:val="1"/>
+      <w:numFmt w:val="bullet"/>
+      <w:lvlText w:val=""/>
+      <w:lvlJc w:val="left"/>
+      <w:pPr>
+        <w:ind w:left="6480" w:hanging="360"/>
+      </w:pPr>
+      <w:rPr>
+        <w:rFonts w:ascii="Wingdings" w:hAnsi="Wingdings" w:hint="default"/>
+      </w:rPr>
+    </w:lvl>
+  </w:abstractNum>
+  <w:abstractNum w:abstractNumId="27" w15:restartNumberingAfterBreak="0">
+    <w:nsid w:val="3C8571DB"/>
+    <w:multiLevelType w:val="hybridMultilevel"/>
+    <w:tmpl w:val="15F6E5DC"/>
+    <w:lvl w:ilvl="0" w:tplc="04100003">
+      <w:start w:val="1"/>
+      <w:numFmt w:val="bullet"/>
+      <w:lvlText w:val="o"/>
+      <w:lvlJc w:val="left"/>
+      <w:pPr>
+        <w:ind w:left="1440" w:hanging="360"/>
+      </w:pPr>
+      <w:rPr>
+        <w:rFonts w:ascii="Courier New" w:hAnsi="Courier New" w:cs="Courier New" w:hint="default"/>
+      </w:rPr>
+    </w:lvl>
+    <w:lvl w:ilvl="1" w:tplc="04100003" w:tentative="1">
+      <w:start w:val="1"/>
+      <w:numFmt w:val="bullet"/>
+      <w:lvlText w:val="o"/>
+      <w:lvlJc w:val="left"/>
+      <w:pPr>
+        <w:ind w:left="2160" w:hanging="360"/>
+      </w:pPr>
+      <w:rPr>
+        <w:rFonts w:ascii="Courier New" w:hAnsi="Courier New" w:cs="Courier New" w:hint="default"/>
+      </w:rPr>
+    </w:lvl>
+    <w:lvl w:ilvl="2" w:tplc="04100005" w:tentative="1">
+      <w:start w:val="1"/>
+      <w:numFmt w:val="bullet"/>
+      <w:lvlText w:val=""/>
+      <w:lvlJc w:val="left"/>
+      <w:pPr>
+        <w:ind w:left="2880" w:hanging="360"/>
+      </w:pPr>
+      <w:rPr>
+        <w:rFonts w:ascii="Wingdings" w:hAnsi="Wingdings" w:hint="default"/>
+      </w:rPr>
+    </w:lvl>
+    <w:lvl w:ilvl="3" w:tplc="04100001" w:tentative="1">
+      <w:start w:val="1"/>
+      <w:numFmt w:val="bullet"/>
+      <w:lvlText w:val=""/>
+      <w:lvlJc w:val="left"/>
+      <w:pPr>
+        <w:ind w:left="3600" w:hanging="360"/>
+      </w:pPr>
+      <w:rPr>
+        <w:rFonts w:ascii="Symbol" w:hAnsi="Symbol" w:hint="default"/>
+      </w:rPr>
+    </w:lvl>
+    <w:lvl w:ilvl="4" w:tplc="04100003" w:tentative="1">
+      <w:start w:val="1"/>
+      <w:numFmt w:val="bullet"/>
+      <w:lvlText w:val="o"/>
+      <w:lvlJc w:val="left"/>
+      <w:pPr>
+        <w:ind w:left="4320" w:hanging="360"/>
+      </w:pPr>
+      <w:rPr>
+        <w:rFonts w:ascii="Courier New" w:hAnsi="Courier New" w:cs="Courier New" w:hint="default"/>
+      </w:rPr>
+    </w:lvl>
+    <w:lvl w:ilvl="5" w:tplc="04100005" w:tentative="1">
+      <w:start w:val="1"/>
+      <w:numFmt w:val="bullet"/>
+      <w:lvlText w:val=""/>
+      <w:lvlJc w:val="left"/>
+      <w:pPr>
+        <w:ind w:left="5040" w:hanging="360"/>
+      </w:pPr>
+      <w:rPr>
+        <w:rFonts w:ascii="Wingdings" w:hAnsi="Wingdings" w:hint="default"/>
+      </w:rPr>
+    </w:lvl>
+    <w:lvl w:ilvl="6" w:tplc="04100001" w:tentative="1">
+      <w:start w:val="1"/>
+      <w:numFmt w:val="bullet"/>
+      <w:lvlText w:val=""/>
+      <w:lvlJc w:val="left"/>
+      <w:pPr>
+        <w:ind w:left="5760" w:hanging="360"/>
+      </w:pPr>
+      <w:rPr>
+        <w:rFonts w:ascii="Symbol" w:hAnsi="Symbol" w:hint="default"/>
+      </w:rPr>
+    </w:lvl>
+    <w:lvl w:ilvl="7" w:tplc="04100003" w:tentative="1">
+      <w:start w:val="1"/>
+      <w:numFmt w:val="bullet"/>
+      <w:lvlText w:val="o"/>
+      <w:lvlJc w:val="left"/>
+      <w:pPr>
+        <w:ind w:left="6480" w:hanging="360"/>
+      </w:pPr>
+      <w:rPr>
+        <w:rFonts w:ascii="Courier New" w:hAnsi="Courier New" w:cs="Courier New" w:hint="default"/>
+      </w:rPr>
+    </w:lvl>
+    <w:lvl w:ilvl="8" w:tplc="04100005" w:tentative="1">
+      <w:start w:val="1"/>
+      <w:numFmt w:val="bullet"/>
+      <w:lvlText w:val=""/>
+      <w:lvlJc w:val="left"/>
+      <w:pPr>
+        <w:ind w:left="7200" w:hanging="360"/>
+      </w:pPr>
+      <w:rPr>
+        <w:rFonts w:ascii="Wingdings" w:hAnsi="Wingdings" w:hint="default"/>
+      </w:rPr>
+    </w:lvl>
+  </w:abstractNum>
+  <w:abstractNum w:abstractNumId="28" w15:restartNumberingAfterBreak="0">
     <w:nsid w:val="3D9D7800"/>
     <w:multiLevelType w:val="multilevel"/>
     <w:tmpl w:val="0410001F"/>
@@ -10645,7 +11887,7 @@
       </w:pPr>
     </w:lvl>
   </w:abstractNum>
-  <w:abstractNum w:abstractNumId="25" w15:restartNumberingAfterBreak="0">
+  <w:abstractNum w:abstractNumId="29" w15:restartNumberingAfterBreak="0">
     <w:nsid w:val="3DB05857"/>
     <w:multiLevelType w:val="multilevel"/>
     <w:tmpl w:val="B93001BE"/>
@@ -10766,7 +12008,7 @@
       </w:rPr>
     </w:lvl>
   </w:abstractNum>
-  <w:abstractNum w:abstractNumId="26" w15:restartNumberingAfterBreak="0">
+  <w:abstractNum w:abstractNumId="30" w15:restartNumberingAfterBreak="0">
     <w:nsid w:val="45DB3083"/>
     <w:multiLevelType w:val="hybridMultilevel"/>
     <w:tmpl w:val="87728264"/>
@@ -10855,22 +12097,24 @@
       </w:pPr>
     </w:lvl>
   </w:abstractNum>
-  <w:abstractNum w:abstractNumId="27" w15:restartNumberingAfterBreak="0">
+  <w:abstractNum w:abstractNumId="31" w15:restartNumberingAfterBreak="0">
     <w:nsid w:val="466D15F1"/>
     <w:multiLevelType w:val="hybridMultilevel"/>
-    <w:tmpl w:val="88244082"/>
-    <w:lvl w:ilvl="0" w:tplc="6B46EE1E">
+    <w:tmpl w:val="0BF07138"/>
+    <w:lvl w:ilvl="0" w:tplc="04100007">
+      <w:start w:val="1"/>
       <w:numFmt w:val="bullet"/>
-      <w:lvlText w:val="-"/>
+      <w:lvlText w:val=""/>
+      <w:lvlPicBulletId w:val="0"/>
       <w:lvlJc w:val="left"/>
       <w:pPr>
         <w:ind w:left="720" w:hanging="360"/>
       </w:pPr>
       <w:rPr>
-        <w:rFonts w:ascii="Cambria" w:eastAsiaTheme="minorHAnsi" w:hAnsi="Cambria" w:cstheme="minorBidi" w:hint="default"/>
-      </w:rPr>
-    </w:lvl>
-    <w:lvl w:ilvl="1" w:tplc="04100003" w:tentative="1">
+        <w:rFonts w:ascii="Symbol" w:hAnsi="Symbol" w:hint="default"/>
+      </w:rPr>
+    </w:lvl>
+    <w:lvl w:ilvl="1" w:tplc="04100003">
       <w:start w:val="1"/>
       <w:numFmt w:val="bullet"/>
       <w:lvlText w:val="o"/>
@@ -10882,7 +12126,7 @@
         <w:rFonts w:ascii="Courier New" w:hAnsi="Courier New" w:cs="Courier New" w:hint="default"/>
       </w:rPr>
     </w:lvl>
-    <w:lvl w:ilvl="2" w:tplc="04100005" w:tentative="1">
+    <w:lvl w:ilvl="2" w:tplc="04100005">
       <w:start w:val="1"/>
       <w:numFmt w:val="bullet"/>
       <w:lvlText w:val=""/>
@@ -10967,7 +12211,7 @@
       </w:rPr>
     </w:lvl>
   </w:abstractNum>
-  <w:abstractNum w:abstractNumId="28" w15:restartNumberingAfterBreak="0">
+  <w:abstractNum w:abstractNumId="32" w15:restartNumberingAfterBreak="0">
     <w:nsid w:val="4B460F07"/>
     <w:multiLevelType w:val="hybridMultilevel"/>
     <w:tmpl w:val="07C46A7C"/>
@@ -11056,7 +12300,7 @@
       </w:pPr>
     </w:lvl>
   </w:abstractNum>
-  <w:abstractNum w:abstractNumId="29" w15:restartNumberingAfterBreak="0">
+  <w:abstractNum w:abstractNumId="33" w15:restartNumberingAfterBreak="0">
     <w:nsid w:val="4B733A71"/>
     <w:multiLevelType w:val="hybridMultilevel"/>
     <w:tmpl w:val="11F66388"/>
@@ -11145,7 +12389,7 @@
       </w:pPr>
     </w:lvl>
   </w:abstractNum>
-  <w:abstractNum w:abstractNumId="30" w15:restartNumberingAfterBreak="0">
+  <w:abstractNum w:abstractNumId="34" w15:restartNumberingAfterBreak="0">
     <w:nsid w:val="4C286262"/>
     <w:multiLevelType w:val="multilevel"/>
     <w:tmpl w:val="9B0816D4"/>
@@ -11266,7 +12510,7 @@
       </w:rPr>
     </w:lvl>
   </w:abstractNum>
-  <w:abstractNum w:abstractNumId="31" w15:restartNumberingAfterBreak="0">
+  <w:abstractNum w:abstractNumId="35" w15:restartNumberingAfterBreak="0">
     <w:nsid w:val="4F10642F"/>
     <w:multiLevelType w:val="hybridMultilevel"/>
     <w:tmpl w:val="75FCA710"/>
@@ -11379,7 +12623,7 @@
       </w:rPr>
     </w:lvl>
   </w:abstractNum>
-  <w:abstractNum w:abstractNumId="32" w15:restartNumberingAfterBreak="0">
+  <w:abstractNum w:abstractNumId="36" w15:restartNumberingAfterBreak="0">
     <w:nsid w:val="54BD0E9F"/>
     <w:multiLevelType w:val="multilevel"/>
     <w:tmpl w:val="0410001F"/>
@@ -11465,7 +12709,7 @@
       </w:pPr>
     </w:lvl>
   </w:abstractNum>
-  <w:abstractNum w:abstractNumId="33" w15:restartNumberingAfterBreak="0">
+  <w:abstractNum w:abstractNumId="37" w15:restartNumberingAfterBreak="0">
     <w:nsid w:val="5AFD598B"/>
     <w:multiLevelType w:val="hybridMultilevel"/>
     <w:tmpl w:val="FDD0D77C"/>
@@ -11554,7 +12798,7 @@
       </w:pPr>
     </w:lvl>
   </w:abstractNum>
-  <w:abstractNum w:abstractNumId="34" w15:restartNumberingAfterBreak="0">
+  <w:abstractNum w:abstractNumId="38" w15:restartNumberingAfterBreak="0">
     <w:nsid w:val="5C6851E7"/>
     <w:multiLevelType w:val="hybridMultilevel"/>
     <w:tmpl w:val="42B475DA"/>
@@ -11643,7 +12887,7 @@
       </w:pPr>
     </w:lvl>
   </w:abstractNum>
-  <w:abstractNum w:abstractNumId="35" w15:restartNumberingAfterBreak="0">
+  <w:abstractNum w:abstractNumId="39" w15:restartNumberingAfterBreak="0">
     <w:nsid w:val="5F9527DD"/>
     <w:multiLevelType w:val="hybridMultilevel"/>
     <w:tmpl w:val="CB8E8CE4"/>
@@ -11732,7 +12976,7 @@
       </w:pPr>
     </w:lvl>
   </w:abstractNum>
-  <w:abstractNum w:abstractNumId="36" w15:restartNumberingAfterBreak="0">
+  <w:abstractNum w:abstractNumId="40" w15:restartNumberingAfterBreak="0">
     <w:nsid w:val="5FB01EF7"/>
     <w:multiLevelType w:val="hybridMultilevel"/>
     <w:tmpl w:val="054C9BA4"/>
@@ -11821,7 +13065,7 @@
       </w:pPr>
     </w:lvl>
   </w:abstractNum>
-  <w:abstractNum w:abstractNumId="37" w15:restartNumberingAfterBreak="0">
+  <w:abstractNum w:abstractNumId="41" w15:restartNumberingAfterBreak="0">
     <w:nsid w:val="68584B03"/>
     <w:multiLevelType w:val="multilevel"/>
     <w:tmpl w:val="B93001BE"/>
@@ -11942,7 +13186,7 @@
       </w:rPr>
     </w:lvl>
   </w:abstractNum>
-  <w:abstractNum w:abstractNumId="38" w15:restartNumberingAfterBreak="0">
+  <w:abstractNum w:abstractNumId="42" w15:restartNumberingAfterBreak="0">
     <w:nsid w:val="692175C2"/>
     <w:multiLevelType w:val="hybridMultilevel"/>
     <w:tmpl w:val="DFA67714"/>
@@ -12031,96 +13275,7 @@
       </w:pPr>
     </w:lvl>
   </w:abstractNum>
-  <w:abstractNum w:abstractNumId="39" w15:restartNumberingAfterBreak="0">
-    <w:nsid w:val="6A4700B5"/>
-    <w:multiLevelType w:val="hybridMultilevel"/>
-    <w:tmpl w:val="65E4648E"/>
-    <w:lvl w:ilvl="0" w:tplc="0410000F">
-      <w:start w:val="1"/>
-      <w:numFmt w:val="decimal"/>
-      <w:lvlText w:val="%1."/>
-      <w:lvlJc w:val="left"/>
-      <w:pPr>
-        <w:ind w:left="720" w:hanging="360"/>
-      </w:pPr>
-      <w:rPr>
-        <w:rFonts w:hint="default"/>
-      </w:rPr>
-    </w:lvl>
-    <w:lvl w:ilvl="1" w:tplc="04100019" w:tentative="1">
-      <w:start w:val="1"/>
-      <w:numFmt w:val="lowerLetter"/>
-      <w:lvlText w:val="%2."/>
-      <w:lvlJc w:val="left"/>
-      <w:pPr>
-        <w:ind w:left="1440" w:hanging="360"/>
-      </w:pPr>
-    </w:lvl>
-    <w:lvl w:ilvl="2" w:tplc="0410001B" w:tentative="1">
-      <w:start w:val="1"/>
-      <w:numFmt w:val="lowerRoman"/>
-      <w:lvlText w:val="%3."/>
-      <w:lvlJc w:val="right"/>
-      <w:pPr>
-        <w:ind w:left="2160" w:hanging="180"/>
-      </w:pPr>
-    </w:lvl>
-    <w:lvl w:ilvl="3" w:tplc="0410000F" w:tentative="1">
-      <w:start w:val="1"/>
-      <w:numFmt w:val="decimal"/>
-      <w:lvlText w:val="%4."/>
-      <w:lvlJc w:val="left"/>
-      <w:pPr>
-        <w:ind w:left="2880" w:hanging="360"/>
-      </w:pPr>
-    </w:lvl>
-    <w:lvl w:ilvl="4" w:tplc="04100019" w:tentative="1">
-      <w:start w:val="1"/>
-      <w:numFmt w:val="lowerLetter"/>
-      <w:lvlText w:val="%5."/>
-      <w:lvlJc w:val="left"/>
-      <w:pPr>
-        <w:ind w:left="3600" w:hanging="360"/>
-      </w:pPr>
-    </w:lvl>
-    <w:lvl w:ilvl="5" w:tplc="0410001B" w:tentative="1">
-      <w:start w:val="1"/>
-      <w:numFmt w:val="lowerRoman"/>
-      <w:lvlText w:val="%6."/>
-      <w:lvlJc w:val="right"/>
-      <w:pPr>
-        <w:ind w:left="4320" w:hanging="180"/>
-      </w:pPr>
-    </w:lvl>
-    <w:lvl w:ilvl="6" w:tplc="0410000F" w:tentative="1">
-      <w:start w:val="1"/>
-      <w:numFmt w:val="decimal"/>
-      <w:lvlText w:val="%7."/>
-      <w:lvlJc w:val="left"/>
-      <w:pPr>
-        <w:ind w:left="5040" w:hanging="360"/>
-      </w:pPr>
-    </w:lvl>
-    <w:lvl w:ilvl="7" w:tplc="04100019" w:tentative="1">
-      <w:start w:val="1"/>
-      <w:numFmt w:val="lowerLetter"/>
-      <w:lvlText w:val="%8."/>
-      <w:lvlJc w:val="left"/>
-      <w:pPr>
-        <w:ind w:left="5760" w:hanging="360"/>
-      </w:pPr>
-    </w:lvl>
-    <w:lvl w:ilvl="8" w:tplc="0410001B" w:tentative="1">
-      <w:start w:val="1"/>
-      <w:numFmt w:val="lowerRoman"/>
-      <w:lvlText w:val="%9."/>
-      <w:lvlJc w:val="right"/>
-      <w:pPr>
-        <w:ind w:left="6480" w:hanging="180"/>
-      </w:pPr>
-    </w:lvl>
-  </w:abstractNum>
-  <w:abstractNum w:abstractNumId="40" w15:restartNumberingAfterBreak="0">
+  <w:abstractNum w:abstractNumId="43" w15:restartNumberingAfterBreak="0">
     <w:nsid w:val="6CC333C4"/>
     <w:multiLevelType w:val="hybridMultilevel"/>
     <w:tmpl w:val="4C18AEFA"/>
@@ -12209,7 +13364,7 @@
       </w:pPr>
     </w:lvl>
   </w:abstractNum>
-  <w:abstractNum w:abstractNumId="41" w15:restartNumberingAfterBreak="0">
+  <w:abstractNum w:abstractNumId="44" w15:restartNumberingAfterBreak="0">
     <w:nsid w:val="6DB4635D"/>
     <w:multiLevelType w:val="hybridMultilevel"/>
     <w:tmpl w:val="71C4F950"/>
@@ -12298,7 +13453,7 @@
       </w:pPr>
     </w:lvl>
   </w:abstractNum>
-  <w:abstractNum w:abstractNumId="42" w15:restartNumberingAfterBreak="0">
+  <w:abstractNum w:abstractNumId="45" w15:restartNumberingAfterBreak="0">
     <w:nsid w:val="70A53EAE"/>
     <w:multiLevelType w:val="hybridMultilevel"/>
     <w:tmpl w:val="8FA29EB0"/>
@@ -12411,7 +13566,7 @@
       </w:rPr>
     </w:lvl>
   </w:abstractNum>
-  <w:abstractNum w:abstractNumId="43" w15:restartNumberingAfterBreak="0">
+  <w:abstractNum w:abstractNumId="46" w15:restartNumberingAfterBreak="0">
     <w:nsid w:val="795F0D75"/>
     <w:multiLevelType w:val="hybridMultilevel"/>
     <w:tmpl w:val="581EE940"/>
@@ -12500,7 +13655,120 @@
       </w:pPr>
     </w:lvl>
   </w:abstractNum>
-  <w:abstractNum w:abstractNumId="44" w15:restartNumberingAfterBreak="0">
+  <w:abstractNum w:abstractNumId="47" w15:restartNumberingAfterBreak="0">
+    <w:nsid w:val="7A585F09"/>
+    <w:multiLevelType w:val="hybridMultilevel"/>
+    <w:tmpl w:val="321A84C0"/>
+    <w:lvl w:ilvl="0" w:tplc="04100003">
+      <w:start w:val="1"/>
+      <w:numFmt w:val="bullet"/>
+      <w:lvlText w:val="o"/>
+      <w:lvlJc w:val="left"/>
+      <w:pPr>
+        <w:ind w:left="1440" w:hanging="360"/>
+      </w:pPr>
+      <w:rPr>
+        <w:rFonts w:ascii="Courier New" w:hAnsi="Courier New" w:cs="Courier New" w:hint="default"/>
+      </w:rPr>
+    </w:lvl>
+    <w:lvl w:ilvl="1" w:tplc="04100003" w:tentative="1">
+      <w:start w:val="1"/>
+      <w:numFmt w:val="bullet"/>
+      <w:lvlText w:val="o"/>
+      <w:lvlJc w:val="left"/>
+      <w:pPr>
+        <w:ind w:left="2160" w:hanging="360"/>
+      </w:pPr>
+      <w:rPr>
+        <w:rFonts w:ascii="Courier New" w:hAnsi="Courier New" w:cs="Courier New" w:hint="default"/>
+      </w:rPr>
+    </w:lvl>
+    <w:lvl w:ilvl="2" w:tplc="04100005" w:tentative="1">
+      <w:start w:val="1"/>
+      <w:numFmt w:val="bullet"/>
+      <w:lvlText w:val=""/>
+      <w:lvlJc w:val="left"/>
+      <w:pPr>
+        <w:ind w:left="2880" w:hanging="360"/>
+      </w:pPr>
+      <w:rPr>
+        <w:rFonts w:ascii="Wingdings" w:hAnsi="Wingdings" w:hint="default"/>
+      </w:rPr>
+    </w:lvl>
+    <w:lvl w:ilvl="3" w:tplc="04100001" w:tentative="1">
+      <w:start w:val="1"/>
+      <w:numFmt w:val="bullet"/>
+      <w:lvlText w:val=""/>
+      <w:lvlJc w:val="left"/>
+      <w:pPr>
+        <w:ind w:left="3600" w:hanging="360"/>
+      </w:pPr>
+      <w:rPr>
+        <w:rFonts w:ascii="Symbol" w:hAnsi="Symbol" w:hint="default"/>
+      </w:rPr>
+    </w:lvl>
+    <w:lvl w:ilvl="4" w:tplc="04100003" w:tentative="1">
+      <w:start w:val="1"/>
+      <w:numFmt w:val="bullet"/>
+      <w:lvlText w:val="o"/>
+      <w:lvlJc w:val="left"/>
+      <w:pPr>
+        <w:ind w:left="4320" w:hanging="360"/>
+      </w:pPr>
+      <w:rPr>
+        <w:rFonts w:ascii="Courier New" w:hAnsi="Courier New" w:cs="Courier New" w:hint="default"/>
+      </w:rPr>
+    </w:lvl>
+    <w:lvl w:ilvl="5" w:tplc="04100005" w:tentative="1">
+      <w:start w:val="1"/>
+      <w:numFmt w:val="bullet"/>
+      <w:lvlText w:val=""/>
+      <w:lvlJc w:val="left"/>
+      <w:pPr>
+        <w:ind w:left="5040" w:hanging="360"/>
+      </w:pPr>
+      <w:rPr>
+        <w:rFonts w:ascii="Wingdings" w:hAnsi="Wingdings" w:hint="default"/>
+      </w:rPr>
+    </w:lvl>
+    <w:lvl w:ilvl="6" w:tplc="04100001" w:tentative="1">
+      <w:start w:val="1"/>
+      <w:numFmt w:val="bullet"/>
+      <w:lvlText w:val=""/>
+      <w:lvlJc w:val="left"/>
+      <w:pPr>
+        <w:ind w:left="5760" w:hanging="360"/>
+      </w:pPr>
+      <w:rPr>
+        <w:rFonts w:ascii="Symbol" w:hAnsi="Symbol" w:hint="default"/>
+      </w:rPr>
+    </w:lvl>
+    <w:lvl w:ilvl="7" w:tplc="04100003" w:tentative="1">
+      <w:start w:val="1"/>
+      <w:numFmt w:val="bullet"/>
+      <w:lvlText w:val="o"/>
+      <w:lvlJc w:val="left"/>
+      <w:pPr>
+        <w:ind w:left="6480" w:hanging="360"/>
+      </w:pPr>
+      <w:rPr>
+        <w:rFonts w:ascii="Courier New" w:hAnsi="Courier New" w:cs="Courier New" w:hint="default"/>
+      </w:rPr>
+    </w:lvl>
+    <w:lvl w:ilvl="8" w:tplc="04100005" w:tentative="1">
+      <w:start w:val="1"/>
+      <w:numFmt w:val="bullet"/>
+      <w:lvlText w:val=""/>
+      <w:lvlJc w:val="left"/>
+      <w:pPr>
+        <w:ind w:left="7200" w:hanging="360"/>
+      </w:pPr>
+      <w:rPr>
+        <w:rFonts w:ascii="Wingdings" w:hAnsi="Wingdings" w:hint="default"/>
+      </w:rPr>
+    </w:lvl>
+  </w:abstractNum>
+  <w:abstractNum w:abstractNumId="48" w15:restartNumberingAfterBreak="0">
     <w:nsid w:val="7F5C3618"/>
     <w:multiLevelType w:val="multilevel"/>
     <w:tmpl w:val="D91477EC"/>
@@ -12622,67 +13890,67 @@
     </w:lvl>
   </w:abstractNum>
   <w:num w:numId="1">
-    <w:abstractNumId w:val="24"/>
+    <w:abstractNumId w:val="28"/>
   </w:num>
   <w:num w:numId="2">
-    <w:abstractNumId w:val="32"/>
+    <w:abstractNumId w:val="36"/>
   </w:num>
   <w:num w:numId="3">
-    <w:abstractNumId w:val="27"/>
+    <w:abstractNumId w:val="31"/>
   </w:num>
   <w:num w:numId="4">
     <w:abstractNumId w:val="5"/>
   </w:num>
   <w:num w:numId="5">
-    <w:abstractNumId w:val="42"/>
+    <w:abstractNumId w:val="45"/>
   </w:num>
   <w:num w:numId="6">
     <w:abstractNumId w:val="2"/>
   </w:num>
   <w:num w:numId="7">
-    <w:abstractNumId w:val="31"/>
+    <w:abstractNumId w:val="35"/>
   </w:num>
   <w:num w:numId="8">
+    <w:abstractNumId w:val="25"/>
+  </w:num>
+  <w:num w:numId="9">
+    <w:abstractNumId w:val="15"/>
+  </w:num>
+  <w:num w:numId="10">
+    <w:abstractNumId w:val="41"/>
+  </w:num>
+  <w:num w:numId="11">
+    <w:abstractNumId w:val="38"/>
+  </w:num>
+  <w:num w:numId="12">
+    <w:abstractNumId w:val="34"/>
+  </w:num>
+  <w:num w:numId="13">
+    <w:abstractNumId w:val="20"/>
+  </w:num>
+  <w:num w:numId="14">
+    <w:abstractNumId w:val="37"/>
+  </w:num>
+  <w:num w:numId="15">
+    <w:abstractNumId w:val="32"/>
+  </w:num>
+  <w:num w:numId="16">
+    <w:abstractNumId w:val="18"/>
+  </w:num>
+  <w:num w:numId="17">
+    <w:abstractNumId w:val="19"/>
+  </w:num>
+  <w:num w:numId="18">
     <w:abstractNumId w:val="23"/>
   </w:num>
-  <w:num w:numId="9">
-    <w:abstractNumId w:val="14"/>
-  </w:num>
-  <w:num w:numId="10">
-    <w:abstractNumId w:val="37"/>
-  </w:num>
-  <w:num w:numId="11">
-    <w:abstractNumId w:val="34"/>
-  </w:num>
-  <w:num w:numId="12">
-    <w:abstractNumId w:val="30"/>
-  </w:num>
-  <w:num w:numId="13">
-    <w:abstractNumId w:val="18"/>
-  </w:num>
-  <w:num w:numId="14">
-    <w:abstractNumId w:val="33"/>
-  </w:num>
-  <w:num w:numId="15">
-    <w:abstractNumId w:val="28"/>
-  </w:num>
-  <w:num w:numId="16">
-    <w:abstractNumId w:val="16"/>
-  </w:num>
-  <w:num w:numId="17">
-    <w:abstractNumId w:val="17"/>
-  </w:num>
-  <w:num w:numId="18">
-    <w:abstractNumId w:val="21"/>
-  </w:num>
   <w:num w:numId="19">
-    <w:abstractNumId w:val="41"/>
+    <w:abstractNumId w:val="44"/>
   </w:num>
   <w:num w:numId="20">
-    <w:abstractNumId w:val="36"/>
+    <w:abstractNumId w:val="40"/>
   </w:num>
   <w:num w:numId="21">
-    <w:abstractNumId w:val="25"/>
+    <w:abstractNumId w:val="29"/>
   </w:num>
   <w:num w:numId="22">
     <w:abstractNumId w:val="1"/>
@@ -12691,72 +13959,84 @@
     <w:abstractNumId w:val="4"/>
   </w:num>
   <w:num w:numId="24">
-    <w:abstractNumId w:val="29"/>
+    <w:abstractNumId w:val="33"/>
   </w:num>
   <w:num w:numId="25">
-    <w:abstractNumId w:val="43"/>
+    <w:abstractNumId w:val="46"/>
   </w:num>
   <w:num w:numId="26">
-    <w:abstractNumId w:val="10"/>
+    <w:abstractNumId w:val="11"/>
   </w:num>
   <w:num w:numId="27">
-    <w:abstractNumId w:val="19"/>
+    <w:abstractNumId w:val="21"/>
   </w:num>
   <w:num w:numId="28">
     <w:abstractNumId w:val="7"/>
   </w:num>
   <w:num w:numId="29">
-    <w:abstractNumId w:val="13"/>
+    <w:abstractNumId w:val="14"/>
   </w:num>
   <w:num w:numId="30">
-    <w:abstractNumId w:val="9"/>
+    <w:abstractNumId w:val="10"/>
   </w:num>
   <w:num w:numId="31">
-    <w:abstractNumId w:val="38"/>
+    <w:abstractNumId w:val="42"/>
   </w:num>
   <w:num w:numId="32">
-    <w:abstractNumId w:val="40"/>
+    <w:abstractNumId w:val="43"/>
   </w:num>
   <w:num w:numId="33">
-    <w:abstractNumId w:val="35"/>
+    <w:abstractNumId w:val="39"/>
   </w:num>
   <w:num w:numId="34">
     <w:abstractNumId w:val="6"/>
   </w:num>
   <w:num w:numId="35">
-    <w:abstractNumId w:val="20"/>
+    <w:abstractNumId w:val="22"/>
   </w:num>
   <w:num w:numId="36">
+    <w:abstractNumId w:val="13"/>
+  </w:num>
+  <w:num w:numId="37">
+    <w:abstractNumId w:val="17"/>
+  </w:num>
+  <w:num w:numId="38">
+    <w:abstractNumId w:val="48"/>
+  </w:num>
+  <w:num w:numId="39">
     <w:abstractNumId w:val="12"/>
   </w:num>
-  <w:num w:numId="37">
-    <w:abstractNumId w:val="15"/>
-  </w:num>
-  <w:num w:numId="38">
-    <w:abstractNumId w:val="44"/>
-  </w:num>
-  <w:num w:numId="39">
-    <w:abstractNumId w:val="11"/>
-  </w:num>
   <w:num w:numId="40">
-    <w:abstractNumId w:val="22"/>
+    <w:abstractNumId w:val="24"/>
   </w:num>
   <w:num w:numId="41">
     <w:abstractNumId w:val="0"/>
   </w:num>
   <w:num w:numId="42">
-    <w:abstractNumId w:val="39"/>
+    <w:abstractNumId w:val="9"/>
   </w:num>
   <w:num w:numId="43">
+    <w:abstractNumId w:val="30"/>
+  </w:num>
+  <w:num w:numId="44">
+    <w:abstractNumId w:val="3"/>
+  </w:num>
+  <w:num w:numId="45">
+    <w:abstractNumId w:val="27"/>
+  </w:num>
+  <w:num w:numId="46">
+    <w:abstractNumId w:val="47"/>
+  </w:num>
+  <w:num w:numId="47">
+    <w:abstractNumId w:val="26"/>
+  </w:num>
+  <w:num w:numId="48">
+    <w:abstractNumId w:val="16"/>
+  </w:num>
+  <w:num w:numId="49">
     <w:abstractNumId w:val="8"/>
   </w:num>
-  <w:num w:numId="44">
-    <w:abstractNumId w:val="26"/>
-  </w:num>
-  <w:num w:numId="45">
-    <w:abstractNumId w:val="3"/>
-  </w:num>
-  <w:numIdMacAtCleanup w:val="36"/>
+  <w:numIdMacAtCleanup w:val="49"/>
 </w:numbering>
 </file>
 
@@ -13216,6 +14496,7 @@
   <w:style w:type="character" w:default="1" w:styleId="Carpredefinitoparagrafo">
     <w:name w:val="Default Paragraph Font"/>
     <w:uiPriority w:val="1"/>
+    <w:semiHidden/>
     <w:unhideWhenUsed/>
   </w:style>
   <w:style w:type="table" w:default="1" w:styleId="Tabellanormale">
@@ -13919,7 +15200,7 @@
 </file>
 
 <file path=customXml/itemProps2.xml><?xml version="1.0" encoding="utf-8"?>
-<ds:datastoreItem xmlns:ds="http://schemas.openxmlformats.org/officeDocument/2006/customXml" ds:itemID="{6B893DFC-571E-4459-80C1-F83E4E3BEB60}">
+<ds:datastoreItem xmlns:ds="http://schemas.openxmlformats.org/officeDocument/2006/customXml" ds:itemID="{C40C173E-27F5-44C1-8E09-2C52C748A61F}">
   <ds:schemaRefs>
     <ds:schemaRef ds:uri="http://schemas.openxmlformats.org/officeDocument/2006/bibliography"/>
   </ds:schemaRefs>

</xml_diff>

<commit_message>
Aggiornamento di contenuto nel documentazione e nel file axure
</commit_message>
<xml_diff>
--- a/Documentazioni/Definizione dei requisiti - Fase1_roadmap.docx
+++ b/Documentazioni/Definizione dei requisiti - Fase1_roadmap.docx
@@ -1892,6 +1892,13 @@
       </w:pPr>
     </w:p>
     <w:p>
+      <w:pPr>
+        <w:pStyle w:val="Paragrafoelenco"/>
+        <w:numPr>
+          <w:ilvl w:val="0"/>
+          <w:numId w:val="7"/>
+        </w:numPr>
+      </w:pPr>
       <w:r>
         <w:t>Il socio fondatore visiona la contabilità</w:t>
       </w:r>
@@ -1906,6 +1913,13 @@
     </w:p>
     <w:p/>
     <w:p>
+      <w:pPr>
+        <w:pStyle w:val="Paragrafoelenco"/>
+        <w:numPr>
+          <w:ilvl w:val="0"/>
+          <w:numId w:val="7"/>
+        </w:numPr>
+      </w:pPr>
       <w:r>
         <w:t>Il segretario stampa u</w:t>
       </w:r>
@@ -2080,11 +2094,6 @@
     <w:p>
       <w:r>
         <w:t xml:space="preserve">Inserire schema UML dei confini del sistema </w:t>
-      </w:r>
-    </w:p>
-    <w:p>
-      <w:r>
-        <w:t>Inserire casi d’uso</w:t>
       </w:r>
     </w:p>
     <w:p/>
@@ -2372,7 +2381,6 @@
               </w:numPr>
             </w:pPr>
             <w:r>
-              <w:lastRenderedPageBreak/>
               <w:t>Il sistema valida le informazioni dell’Utente</w:t>
             </w:r>
           </w:p>
@@ -2385,6 +2393,7 @@
               </w:numPr>
             </w:pPr>
             <w:r>
+              <w:lastRenderedPageBreak/>
               <w:t>Il Segretario viene reindirizzato alla Homepage</w:t>
             </w:r>
           </w:p>
@@ -7624,11 +7633,8 @@
       <w:r>
         <w:t xml:space="preserve"> </w:t>
       </w:r>
-    </w:p>
-    <w:p>
-      <w:r>
-        <w:t xml:space="preserve">Inserire UML </w:t>
-      </w:r>
+      <w:bookmarkStart w:id="3" w:name="_GoBack"/>
+      <w:bookmarkEnd w:id="3"/>
     </w:p>
     <w:p/>
     <w:p>
@@ -7867,6 +7873,7 @@
         </w:numPr>
       </w:pPr>
       <w:r>
+        <w:lastRenderedPageBreak/>
         <w:t>Amministrazione</w:t>
       </w:r>
       <w:r>
@@ -7875,8 +7882,6 @@
       <w:r>
         <w:t xml:space="preserve"> ma solo il logo della ASD</w:t>
       </w:r>
-      <w:bookmarkStart w:id="3" w:name="_GoBack"/>
-      <w:bookmarkEnd w:id="3"/>
       <w:r>
         <w:t>)</w:t>
       </w:r>
@@ -8273,7 +8278,6 @@
         </w:numPr>
       </w:pPr>
       <w:r>
-        <w:lastRenderedPageBreak/>
         <w:t>Programmazione</w:t>
       </w:r>
       <w:r>
@@ -8286,6 +8290,7 @@
         <w:ind w:left="1440"/>
       </w:pPr>
       <w:r>
+        <w:lastRenderedPageBreak/>
         <w:t xml:space="preserve">Questa pagina è dedicata al riepilogo settimanale degli orari dei corsi e delle sale occupate. La divisione avverrà per fasce orarie e giorni della settimana. </w:t>
       </w:r>
     </w:p>
@@ -8466,11 +8471,7 @@
     <w:p/>
     <w:p>
       <w:r>
-        <w:t xml:space="preserve">Prestazioni del sito (ampiezza della banda di connessione, potenza del server…); reperibilità (URL per aggiungere il sito; parola chiave per la ricerca nei browser); </w:t>
-      </w:r>
-      <w:r>
-        <w:lastRenderedPageBreak/>
-        <w:t>compatibilità con i diversi browser; accessibilità per utenti disabili (normativa a cui si riferisce)</w:t>
+        <w:t>Prestazioni del sito (ampiezza della banda di connessione, potenza del server…); reperibilità (URL per aggiungere il sito; parola chiave per la ricerca nei browser); compatibilità con i diversi browser; accessibilità per utenti disabili (normativa a cui si riferisce)</w:t>
       </w:r>
     </w:p>
     <w:p/>
@@ -8686,7 +8687,6 @@
         </w:numPr>
       </w:pPr>
       <w:r>
-        <w:lastRenderedPageBreak/>
         <w:t>Documentazione prevista</w:t>
       </w:r>
     </w:p>
@@ -8851,13 +8851,8 @@
         <w:annotationRef/>
       </w:r>
       <w:r>
-        <w:t xml:space="preserve">Verificare se il controllo avviene durante la digitazione oppure dopo l’invio del </w:t>
-      </w:r>
-      <w:proofErr w:type="spellStart"/>
-      <w:r>
-        <w:t>form</w:t>
-      </w:r>
-      <w:proofErr w:type="spellEnd"/>
+        <w:t>Verificare se il controllo avviene durante la digitazione oppure dopo l’invio del form</w:t>
+      </w:r>
     </w:p>
   </w:comment>
   <w:comment w:id="1" w:author="Andrea  Mannavola" w:date="2019-02-06T12:20:00Z" w:initials="AM">
@@ -9152,7 +9147,7 @@
         <v:path o:extrusionok="f" gradientshapeok="t" o:connecttype="rect"/>
         <o:lock v:ext="edit" aspectratio="t"/>
       </v:shapetype>
-      <v:shape id="_x0000_i1087" type="#_x0000_t75" style="width:11.25pt;height:11.25pt" o:bullet="t">
+      <v:shape id="_x0000_i1028" type="#_x0000_t75" style="width:11.25pt;height:11.25pt" o:bullet="t">
         <v:imagedata r:id="rId1" o:title="mso3114"/>
       </v:shape>
     </w:pict>
@@ -12513,7 +12508,7 @@
   <w:abstractNum w:abstractNumId="35" w15:restartNumberingAfterBreak="0">
     <w:nsid w:val="4F10642F"/>
     <w:multiLevelType w:val="hybridMultilevel"/>
-    <w:tmpl w:val="75FCA710"/>
+    <w:tmpl w:val="ECC63062"/>
     <w:lvl w:ilvl="0" w:tplc="04100001">
       <w:start w:val="1"/>
       <w:numFmt w:val="bullet"/>
@@ -15200,7 +15195,7 @@
 </file>
 
 <file path=customXml/itemProps2.xml><?xml version="1.0" encoding="utf-8"?>
-<ds:datastoreItem xmlns:ds="http://schemas.openxmlformats.org/officeDocument/2006/customXml" ds:itemID="{C40C173E-27F5-44C1-8E09-2C52C748A61F}">
+<ds:datastoreItem xmlns:ds="http://schemas.openxmlformats.org/officeDocument/2006/customXml" ds:itemID="{E2FCFFC9-DEEF-466E-BD63-75328C20E6FD}">
   <ds:schemaRefs>
     <ds:schemaRef ds:uri="http://schemas.openxmlformats.org/officeDocument/2006/bibliography"/>
   </ds:schemaRefs>

</xml_diff>

<commit_message>
Importata documentazione dalla branch modifica_doc_db
</commit_message>
<xml_diff>
--- a/Documentazioni/Definizione dei requisiti - Fase1_roadmap.docx
+++ b/Documentazioni/Definizione dei requisiti - Fase1_roadmap.docx
@@ -1892,6 +1892,13 @@
       </w:pPr>
     </w:p>
     <w:p>
+      <w:pPr>
+        <w:pStyle w:val="Paragrafoelenco"/>
+        <w:numPr>
+          <w:ilvl w:val="0"/>
+          <w:numId w:val="7"/>
+        </w:numPr>
+      </w:pPr>
       <w:r>
         <w:t>Il socio fondatore visiona la contabilità</w:t>
       </w:r>
@@ -1906,6 +1913,13 @@
     </w:p>
     <w:p/>
     <w:p>
+      <w:pPr>
+        <w:pStyle w:val="Paragrafoelenco"/>
+        <w:numPr>
+          <w:ilvl w:val="0"/>
+          <w:numId w:val="7"/>
+        </w:numPr>
+      </w:pPr>
       <w:r>
         <w:t>Il segretario stampa u</w:t>
       </w:r>
@@ -2080,11 +2094,6 @@
     <w:p>
       <w:r>
         <w:t xml:space="preserve">Inserire schema UML dei confini del sistema </w:t>
-      </w:r>
-    </w:p>
-    <w:p>
-      <w:r>
-        <w:t>Inserire casi d’uso</w:t>
       </w:r>
     </w:p>
     <w:p/>
@@ -2372,7 +2381,6 @@
               </w:numPr>
             </w:pPr>
             <w:r>
-              <w:lastRenderedPageBreak/>
               <w:t>Il sistema valida le informazioni dell’Utente</w:t>
             </w:r>
           </w:p>
@@ -2385,6 +2393,7 @@
               </w:numPr>
             </w:pPr>
             <w:r>
+              <w:lastRenderedPageBreak/>
               <w:t>Il Segretario viene reindirizzato alla Homepage</w:t>
             </w:r>
           </w:p>
@@ -7117,7 +7126,7 @@
               <w:pStyle w:val="Paragrafoelenco"/>
               <w:numPr>
                 <w:ilvl w:val="0"/>
-                <w:numId w:val="43"/>
+                <w:numId w:val="42"/>
               </w:numPr>
             </w:pPr>
             <w:r>
@@ -7153,7 +7162,7 @@
               <w:pStyle w:val="Paragrafoelenco"/>
               <w:numPr>
                 <w:ilvl w:val="0"/>
-                <w:numId w:val="44"/>
+                <w:numId w:val="43"/>
               </w:numPr>
             </w:pPr>
             <w:r>
@@ -7165,7 +7174,7 @@
               <w:pStyle w:val="Paragrafoelenco"/>
               <w:numPr>
                 <w:ilvl w:val="0"/>
-                <w:numId w:val="44"/>
+                <w:numId w:val="43"/>
               </w:numPr>
             </w:pPr>
             <w:r>
@@ -7570,7 +7579,7 @@
               <w:pStyle w:val="Paragrafoelenco"/>
               <w:numPr>
                 <w:ilvl w:val="0"/>
-                <w:numId w:val="45"/>
+                <w:numId w:val="44"/>
               </w:numPr>
             </w:pPr>
             <w:r>
@@ -7624,11 +7633,8 @@
       <w:r>
         <w:t xml:space="preserve"> </w:t>
       </w:r>
-    </w:p>
-    <w:p>
-      <w:r>
-        <w:t xml:space="preserve">Inserire UML </w:t>
-      </w:r>
+      <w:bookmarkStart w:id="3" w:name="_GoBack"/>
+      <w:bookmarkEnd w:id="3"/>
     </w:p>
     <w:p/>
     <w:p>
@@ -7649,6 +7655,765 @@
         <w:t>Inserire informazioni contenute nelle varie sezioni e loro natura (testo, immagini, audio, video).</w:t>
       </w:r>
     </w:p>
+    <w:p>
+      <w:r>
+        <w:t>Pagine:</w:t>
+      </w:r>
+    </w:p>
+    <w:p>
+      <w:pPr>
+        <w:pStyle w:val="Paragrafoelenco"/>
+        <w:numPr>
+          <w:ilvl w:val="0"/>
+          <w:numId w:val="47"/>
+        </w:numPr>
+      </w:pPr>
+      <w:r>
+        <w:t>Benvenuto</w:t>
+      </w:r>
+      <w:r>
+        <w:t>:</w:t>
+      </w:r>
+    </w:p>
+    <w:p>
+      <w:pPr>
+        <w:pStyle w:val="Paragrafoelenco"/>
+      </w:pPr>
+      <w:r>
+        <w:t>Pagina di benvenuto per l’utente all’avvio del gestionale. Contiene</w:t>
+      </w:r>
+      <w:r>
+        <w:t xml:space="preserve"> il logo del gruppo di lavoro e</w:t>
+      </w:r>
+      <w:r>
+        <w:t xml:space="preserve"> un breve messaggio, sintetico e incisivo, con il bottone per andare direttamente al login utente</w:t>
+      </w:r>
+      <w:r>
+        <w:t>.</w:t>
+      </w:r>
+    </w:p>
+    <w:p>
+      <w:pPr>
+        <w:pStyle w:val="Paragrafoelenco"/>
+      </w:pPr>
+    </w:p>
+    <w:p>
+      <w:pPr>
+        <w:pStyle w:val="Paragrafoelenco"/>
+        <w:numPr>
+          <w:ilvl w:val="0"/>
+          <w:numId w:val="47"/>
+        </w:numPr>
+      </w:pPr>
+      <w:r>
+        <w:t>Registrazione ASD</w:t>
+      </w:r>
+      <w:r>
+        <w:t>:</w:t>
+      </w:r>
+    </w:p>
+    <w:p>
+      <w:pPr>
+        <w:pStyle w:val="Paragrafoelenco"/>
+      </w:pPr>
+      <w:r>
+        <w:t>Form suddiviso in step per acquisire tutti i dati della ASD</w:t>
+      </w:r>
+      <w:r>
+        <w:t>.</w:t>
+      </w:r>
+    </w:p>
+    <w:p>
+      <w:pPr>
+        <w:pStyle w:val="Paragrafoelenco"/>
+      </w:pPr>
+    </w:p>
+    <w:p>
+      <w:pPr>
+        <w:pStyle w:val="Paragrafoelenco"/>
+        <w:numPr>
+          <w:ilvl w:val="0"/>
+          <w:numId w:val="47"/>
+        </w:numPr>
+      </w:pPr>
+      <w:r>
+        <w:t>Registrazione socio fondatore</w:t>
+      </w:r>
+      <w:r>
+        <w:t>:</w:t>
+      </w:r>
+    </w:p>
+    <w:p>
+      <w:pPr>
+        <w:pStyle w:val="Paragrafoelenco"/>
+      </w:pPr>
+      <w:r>
+        <w:t>Form suddiviso in step per acquisire tutti i dati del</w:t>
+      </w:r>
+      <w:r>
+        <w:t xml:space="preserve"> socio fondatore</w:t>
+      </w:r>
+      <w:r>
+        <w:t>.</w:t>
+      </w:r>
+    </w:p>
+    <w:p>
+      <w:pPr>
+        <w:pStyle w:val="Paragrafoelenco"/>
+      </w:pPr>
+    </w:p>
+    <w:p>
+      <w:pPr>
+        <w:pStyle w:val="Paragrafoelenco"/>
+        <w:numPr>
+          <w:ilvl w:val="0"/>
+          <w:numId w:val="47"/>
+        </w:numPr>
+      </w:pPr>
+      <w:r>
+        <w:t>Homepage</w:t>
+      </w:r>
+      <w:r>
+        <w:t>:</w:t>
+      </w:r>
+    </w:p>
+    <w:p>
+      <w:pPr>
+        <w:pStyle w:val="Paragrafoelenco"/>
+      </w:pPr>
+      <w:r>
+        <w:t xml:space="preserve">Pagina contenente il menù di navigazione e il calendario con la sezione eventi </w:t>
+      </w:r>
+      <w:r>
+        <w:t>dedicata</w:t>
+      </w:r>
+      <w:r>
+        <w:t>. Contiene le informazioni di carattere generale</w:t>
+      </w:r>
+      <w:r>
+        <w:t>,</w:t>
+      </w:r>
+      <w:r>
+        <w:t xml:space="preserve"> </w:t>
+      </w:r>
+      <w:r>
+        <w:t>co</w:t>
+      </w:r>
+      <w:r>
+        <w:t>me il</w:t>
+      </w:r>
+      <w:r>
+        <w:t xml:space="preserve"> nome</w:t>
+      </w:r>
+      <w:r>
+        <w:t>, la P.IVA ed il logo della</w:t>
+      </w:r>
+      <w:r>
+        <w:t xml:space="preserve"> ASD, il nome dell’utente loggato e degli </w:t>
+      </w:r>
+      <w:proofErr w:type="spellStart"/>
+      <w:r>
+        <w:t>shortcuts</w:t>
+      </w:r>
+      <w:proofErr w:type="spellEnd"/>
+      <w:r>
+        <w:t xml:space="preserve"> per effettuare operazio</w:t>
+      </w:r>
+      <w:r>
+        <w:t>ni quotidiane.</w:t>
+      </w:r>
+    </w:p>
+    <w:p>
+      <w:pPr>
+        <w:pStyle w:val="Paragrafoelenco"/>
+      </w:pPr>
+    </w:p>
+    <w:p>
+      <w:pPr>
+        <w:pStyle w:val="Paragrafoelenco"/>
+        <w:numPr>
+          <w:ilvl w:val="0"/>
+          <w:numId w:val="47"/>
+        </w:numPr>
+      </w:pPr>
+      <w:r>
+        <w:t>Account personale</w:t>
+      </w:r>
+      <w:r>
+        <w:t>:</w:t>
+      </w:r>
+    </w:p>
+    <w:p>
+      <w:pPr>
+        <w:pStyle w:val="Paragrafoelenco"/>
+      </w:pPr>
+      <w:r>
+        <w:t>Contiene una tabella con le informazioni personali dell’utente loggato</w:t>
+      </w:r>
+      <w:r>
+        <w:t>.</w:t>
+      </w:r>
+    </w:p>
+    <w:p>
+      <w:pPr>
+        <w:pStyle w:val="Paragrafoelenco"/>
+      </w:pPr>
+    </w:p>
+    <w:p>
+      <w:pPr>
+        <w:pStyle w:val="Paragrafoelenco"/>
+      </w:pPr>
+    </w:p>
+    <w:p>
+      <w:pPr>
+        <w:pStyle w:val="Paragrafoelenco"/>
+        <w:numPr>
+          <w:ilvl w:val="0"/>
+          <w:numId w:val="48"/>
+        </w:numPr>
+      </w:pPr>
+      <w:r>
+        <w:lastRenderedPageBreak/>
+        <w:t>Amministrazione</w:t>
+      </w:r>
+      <w:r>
+        <w:t xml:space="preserve"> (nelle pagine del menù non saranno presenti foto</w:t>
+      </w:r>
+      <w:r>
+        <w:t xml:space="preserve"> ma solo il logo della ASD</w:t>
+      </w:r>
+      <w:r>
+        <w:t>)</w:t>
+      </w:r>
+    </w:p>
+    <w:p>
+      <w:pPr>
+        <w:pStyle w:val="Paragrafoelenco"/>
+        <w:numPr>
+          <w:ilvl w:val="1"/>
+          <w:numId w:val="48"/>
+        </w:numPr>
+      </w:pPr>
+      <w:r>
+        <w:t>Pagamenti</w:t>
+      </w:r>
+    </w:p>
+    <w:p>
+      <w:pPr>
+        <w:pStyle w:val="Paragrafoelenco"/>
+        <w:numPr>
+          <w:ilvl w:val="2"/>
+          <w:numId w:val="48"/>
+        </w:numPr>
+      </w:pPr>
+      <w:r>
+        <w:t>E</w:t>
+      </w:r>
+      <w:r>
+        <w:t>ffettuati</w:t>
+      </w:r>
+      <w:r>
+        <w:t>:</w:t>
+      </w:r>
+    </w:p>
+    <w:p>
+      <w:pPr>
+        <w:pStyle w:val="Paragrafoelenco"/>
+        <w:ind w:left="2160"/>
+      </w:pPr>
+      <w:r>
+        <w:t>Contiene una tabella con i dati dei pagamenti effettuati</w:t>
+      </w:r>
+      <w:r>
+        <w:t>.</w:t>
+      </w:r>
+      <w:r>
+        <w:t xml:space="preserve"> Per ogni pagamento sarà possibile visionare la scansione, ove inserita, e la stampa.</w:t>
+      </w:r>
+    </w:p>
+    <w:p>
+      <w:pPr>
+        <w:pStyle w:val="Paragrafoelenco"/>
+        <w:numPr>
+          <w:ilvl w:val="2"/>
+          <w:numId w:val="48"/>
+        </w:numPr>
+      </w:pPr>
+      <w:r>
+        <w:t>Ricevuti</w:t>
+      </w:r>
+      <w:r>
+        <w:t>:</w:t>
+      </w:r>
+    </w:p>
+    <w:p>
+      <w:pPr>
+        <w:pStyle w:val="Paragrafoelenco"/>
+        <w:ind w:left="2160"/>
+      </w:pPr>
+      <w:r>
+        <w:t xml:space="preserve">Ut </w:t>
+      </w:r>
+      <w:proofErr w:type="spellStart"/>
+      <w:r>
+        <w:t>supra</w:t>
+      </w:r>
+      <w:proofErr w:type="spellEnd"/>
+      <w:r>
+        <w:t>.</w:t>
+      </w:r>
+    </w:p>
+    <w:p>
+      <w:pPr>
+        <w:pStyle w:val="Paragrafoelenco"/>
+        <w:numPr>
+          <w:ilvl w:val="1"/>
+          <w:numId w:val="48"/>
+        </w:numPr>
+      </w:pPr>
+      <w:r>
+        <w:t>Personali</w:t>
+      </w:r>
+    </w:p>
+    <w:p>
+      <w:pPr>
+        <w:pStyle w:val="Paragrafoelenco"/>
+        <w:numPr>
+          <w:ilvl w:val="2"/>
+          <w:numId w:val="48"/>
+        </w:numPr>
+      </w:pPr>
+      <w:r>
+        <w:t>Collaboratore interno</w:t>
+      </w:r>
+      <w:r>
+        <w:t>:</w:t>
+      </w:r>
+    </w:p>
+    <w:p>
+      <w:pPr>
+        <w:pStyle w:val="Paragrafoelenco"/>
+        <w:ind w:left="2160"/>
+      </w:pPr>
+      <w:r>
+        <w:t>Contiene una tabella con le principali informazioni. Ogni riga può essere espansa a lato cliccando sul relativo bottone. L’ordinamento dei dati sarà in ordine alfabetico.</w:t>
+      </w:r>
+    </w:p>
+    <w:p>
+      <w:pPr>
+        <w:pStyle w:val="Paragrafoelenco"/>
+        <w:numPr>
+          <w:ilvl w:val="2"/>
+          <w:numId w:val="48"/>
+        </w:numPr>
+      </w:pPr>
+      <w:r>
+        <w:t>Collaboratore esterno</w:t>
+      </w:r>
+      <w:r>
+        <w:t>:</w:t>
+      </w:r>
+    </w:p>
+    <w:p>
+      <w:pPr>
+        <w:pStyle w:val="Paragrafoelenco"/>
+        <w:ind w:left="2160"/>
+      </w:pPr>
+      <w:r>
+        <w:t xml:space="preserve">Ut </w:t>
+      </w:r>
+      <w:proofErr w:type="spellStart"/>
+      <w:r>
+        <w:t>supra</w:t>
+      </w:r>
+      <w:proofErr w:type="spellEnd"/>
+      <w:r>
+        <w:t>.</w:t>
+      </w:r>
+    </w:p>
+    <w:p>
+      <w:pPr>
+        <w:pStyle w:val="Paragrafoelenco"/>
+        <w:numPr>
+          <w:ilvl w:val="2"/>
+          <w:numId w:val="3"/>
+        </w:numPr>
+      </w:pPr>
+      <w:r>
+        <w:t>Stagista</w:t>
+      </w:r>
+      <w:r>
+        <w:t>:</w:t>
+      </w:r>
+    </w:p>
+    <w:p>
+      <w:pPr>
+        <w:pStyle w:val="Paragrafoelenco"/>
+        <w:ind w:left="2160"/>
+      </w:pPr>
+      <w:r>
+        <w:t xml:space="preserve">Ut </w:t>
+      </w:r>
+      <w:proofErr w:type="spellStart"/>
+      <w:r>
+        <w:t>supra</w:t>
+      </w:r>
+      <w:proofErr w:type="spellEnd"/>
+      <w:r>
+        <w:t>.</w:t>
+      </w:r>
+    </w:p>
+    <w:p>
+      <w:pPr>
+        <w:pStyle w:val="Paragrafoelenco"/>
+        <w:numPr>
+          <w:ilvl w:val="2"/>
+          <w:numId w:val="3"/>
+        </w:numPr>
+      </w:pPr>
+      <w:r>
+        <w:t>Insegnanti</w:t>
+      </w:r>
+      <w:r>
+        <w:t>:</w:t>
+      </w:r>
+    </w:p>
+    <w:p>
+      <w:pPr>
+        <w:pStyle w:val="Paragrafoelenco"/>
+        <w:ind w:left="2160"/>
+      </w:pPr>
+      <w:r>
+        <w:t xml:space="preserve">Ut </w:t>
+      </w:r>
+      <w:proofErr w:type="spellStart"/>
+      <w:r>
+        <w:t>supra</w:t>
+      </w:r>
+      <w:proofErr w:type="spellEnd"/>
+      <w:r>
+        <w:t>.</w:t>
+      </w:r>
+    </w:p>
+    <w:p>
+      <w:pPr>
+        <w:pStyle w:val="Paragrafoelenco"/>
+        <w:numPr>
+          <w:ilvl w:val="0"/>
+          <w:numId w:val="3"/>
+        </w:numPr>
+      </w:pPr>
+      <w:r>
+        <w:t>Segreteria</w:t>
+      </w:r>
+    </w:p>
+    <w:p>
+      <w:pPr>
+        <w:pStyle w:val="Paragrafoelenco"/>
+        <w:numPr>
+          <w:ilvl w:val="1"/>
+          <w:numId w:val="3"/>
+        </w:numPr>
+      </w:pPr>
+      <w:r>
+        <w:t>Iscritti</w:t>
+      </w:r>
+      <w:r>
+        <w:t>:</w:t>
+      </w:r>
+    </w:p>
+    <w:p>
+      <w:pPr>
+        <w:pStyle w:val="Paragrafoelenco"/>
+        <w:ind w:left="1440"/>
+      </w:pPr>
+      <w:r>
+        <w:t>In questa pagina sarà presente una tabella indicante le più importanti informazioni sui soci ordinari (nome, cognome, data della scadenza del tesseramento, data della scadenza del certificato medico, data della scadenza dell’assicurazione)</w:t>
+      </w:r>
+      <w:r>
+        <w:t>. Per ogni socio sarà possibile espandere la lista delle informazioni contenute in memoria.</w:t>
+      </w:r>
+    </w:p>
+    <w:p>
+      <w:pPr>
+        <w:pStyle w:val="Paragrafoelenco"/>
+        <w:numPr>
+          <w:ilvl w:val="1"/>
+          <w:numId w:val="3"/>
+        </w:numPr>
+      </w:pPr>
+      <w:r>
+        <w:t>Fornitori</w:t>
+      </w:r>
+      <w:r>
+        <w:t>:</w:t>
+      </w:r>
+    </w:p>
+    <w:p>
+      <w:pPr>
+        <w:pStyle w:val="Paragrafoelenco"/>
+        <w:ind w:left="1440"/>
+      </w:pPr>
+      <w:r>
+        <w:t xml:space="preserve">Verrà riportata una tabella contenente tutte le informazioni acquisite di ogni fornitore registrato in memoria. </w:t>
+      </w:r>
+    </w:p>
+    <w:p>
+      <w:pPr>
+        <w:pStyle w:val="Paragrafoelenco"/>
+        <w:numPr>
+          <w:ilvl w:val="0"/>
+          <w:numId w:val="49"/>
+        </w:numPr>
+      </w:pPr>
+      <w:r>
+        <w:t>Gestione attività</w:t>
+      </w:r>
+      <w:r>
+        <w:t xml:space="preserve"> (questa sezione è dedicata alle attività svolte nella ASD)</w:t>
+      </w:r>
+    </w:p>
+    <w:p>
+      <w:pPr>
+        <w:pStyle w:val="Paragrafoelenco"/>
+        <w:numPr>
+          <w:ilvl w:val="0"/>
+          <w:numId w:val="45"/>
+        </w:numPr>
+      </w:pPr>
+      <w:r>
+        <w:t>Discipline</w:t>
+      </w:r>
+      <w:r>
+        <w:t>:</w:t>
+      </w:r>
+    </w:p>
+    <w:p>
+      <w:pPr>
+        <w:pStyle w:val="Paragrafoelenco"/>
+        <w:ind w:left="1440"/>
+      </w:pPr>
+      <w:r>
+        <w:t>In questa pagina sarà presente l’elenco di tutte le discipline trattate nella ASD.</w:t>
+      </w:r>
+    </w:p>
+    <w:p>
+      <w:pPr>
+        <w:pStyle w:val="Paragrafoelenco"/>
+        <w:numPr>
+          <w:ilvl w:val="0"/>
+          <w:numId w:val="45"/>
+        </w:numPr>
+      </w:pPr>
+      <w:r>
+        <w:t>Corsi</w:t>
+      </w:r>
+      <w:r>
+        <w:t>:</w:t>
+      </w:r>
+    </w:p>
+    <w:p>
+      <w:pPr>
+        <w:pStyle w:val="Paragrafoelenco"/>
+        <w:ind w:left="1440"/>
+      </w:pPr>
+      <w:r>
+        <w:t>Contiene una tabella con tutti i corsi organizzati dalla ASD.</w:t>
+      </w:r>
+    </w:p>
+    <w:p>
+      <w:pPr>
+        <w:pStyle w:val="Paragrafoelenco"/>
+        <w:numPr>
+          <w:ilvl w:val="0"/>
+          <w:numId w:val="45"/>
+        </w:numPr>
+      </w:pPr>
+      <w:r>
+        <w:t>Pacchetti</w:t>
+      </w:r>
+      <w:r>
+        <w:t>:</w:t>
+      </w:r>
+    </w:p>
+    <w:p>
+      <w:pPr>
+        <w:pStyle w:val="Paragrafoelenco"/>
+        <w:ind w:left="1440"/>
+      </w:pPr>
+      <w:r>
+        <w:t>In questa pagina saranno presenti i pacchetti promozionali (combinazione di corsi o corsi in sconto).</w:t>
+      </w:r>
+    </w:p>
+    <w:p>
+      <w:pPr>
+        <w:pStyle w:val="Paragrafoelenco"/>
+        <w:numPr>
+          <w:ilvl w:val="0"/>
+          <w:numId w:val="45"/>
+        </w:numPr>
+      </w:pPr>
+      <w:r>
+        <w:t>Sale</w:t>
+      </w:r>
+      <w:r>
+        <w:t>:</w:t>
+      </w:r>
+    </w:p>
+    <w:p>
+      <w:pPr>
+        <w:pStyle w:val="Paragrafoelenco"/>
+        <w:ind w:left="1440"/>
+      </w:pPr>
+      <w:r>
+        <w:t>Pagina contenente la catalogazione delle sale presenti nella struttura in cui si tiene un corso.</w:t>
+      </w:r>
+    </w:p>
+    <w:p>
+      <w:pPr>
+        <w:pStyle w:val="Paragrafoelenco"/>
+        <w:numPr>
+          <w:ilvl w:val="0"/>
+          <w:numId w:val="45"/>
+        </w:numPr>
+      </w:pPr>
+      <w:r>
+        <w:t>Programmazione</w:t>
+      </w:r>
+      <w:r>
+        <w:t>:</w:t>
+      </w:r>
+    </w:p>
+    <w:p>
+      <w:pPr>
+        <w:pStyle w:val="Paragrafoelenco"/>
+        <w:ind w:left="1440"/>
+      </w:pPr>
+      <w:r>
+        <w:lastRenderedPageBreak/>
+        <w:t xml:space="preserve">Questa pagina è dedicata al riepilogo settimanale degli orari dei corsi e delle sale occupate. La divisione avverrà per fasce orarie e giorni della settimana. </w:t>
+      </w:r>
+    </w:p>
+    <w:p>
+      <w:pPr>
+        <w:pStyle w:val="Paragrafoelenco"/>
+        <w:numPr>
+          <w:ilvl w:val="0"/>
+          <w:numId w:val="49"/>
+        </w:numPr>
+      </w:pPr>
+      <w:r>
+        <w:t>Verbali e statistiche</w:t>
+      </w:r>
+    </w:p>
+    <w:p>
+      <w:pPr>
+        <w:pStyle w:val="Paragrafoelenco"/>
+        <w:numPr>
+          <w:ilvl w:val="0"/>
+          <w:numId w:val="46"/>
+        </w:numPr>
+      </w:pPr>
+      <w:r>
+        <w:t>Verbali</w:t>
+      </w:r>
+      <w:r>
+        <w:t>:</w:t>
+      </w:r>
+    </w:p>
+    <w:p>
+      <w:pPr>
+        <w:pStyle w:val="Paragrafoelenco"/>
+        <w:ind w:left="1440"/>
+      </w:pPr>
+      <w:r>
+        <w:t>Questa pagina è dedicata alla catalogazione dei verbali redatti dal consiglio direttivo. Sarà possibile visionare il documento scansionato. La catalogazione avverrà in base alla data di inserimento del documento.</w:t>
+      </w:r>
+    </w:p>
+    <w:p>
+      <w:pPr>
+        <w:pStyle w:val="Paragrafoelenco"/>
+        <w:numPr>
+          <w:ilvl w:val="0"/>
+          <w:numId w:val="46"/>
+        </w:numPr>
+      </w:pPr>
+      <w:r>
+        <w:t>Statistiche</w:t>
+      </w:r>
+      <w:r>
+        <w:t>:</w:t>
+      </w:r>
+    </w:p>
+    <w:p>
+      <w:pPr>
+        <w:pStyle w:val="Paragrafoelenco"/>
+        <w:ind w:left="1440"/>
+      </w:pPr>
+      <w:r>
+        <w:t xml:space="preserve">In questa pagina saranno presenti un istogramma o un diagramma a torta che metteranno in relazione gli utili e le spese accumulati dalla ASD. Sarà possibile </w:t>
+      </w:r>
+      <w:r>
+        <w:t xml:space="preserve">calcolare le statistiche in base ad una determinata fascia temporale, oppure in base al mese in corso (di default). </w:t>
+      </w:r>
+    </w:p>
+    <w:p>
+      <w:pPr>
+        <w:pStyle w:val="Paragrafoelenco"/>
+      </w:pPr>
+    </w:p>
+    <w:p>
+      <w:pPr>
+        <w:pStyle w:val="Paragrafoelenco"/>
+        <w:numPr>
+          <w:ilvl w:val="0"/>
+          <w:numId w:val="47"/>
+        </w:numPr>
+      </w:pPr>
+      <w:r>
+        <w:t>Contatti</w:t>
+      </w:r>
+      <w:r>
+        <w:t>:</w:t>
+      </w:r>
+    </w:p>
+    <w:p>
+      <w:pPr>
+        <w:pStyle w:val="Paragrafoelenco"/>
+      </w:pPr>
+      <w:r>
+        <w:t xml:space="preserve">In questa pagina si riporteranno i numeri di telefono e gli indirizzi e-mail per contattare lo staff. Saranno presenti le foto dei membri e la mappa con la geolocalizzazione della sede lavorativa. </w:t>
+      </w:r>
+    </w:p>
+    <w:p>
+      <w:pPr>
+        <w:pStyle w:val="Paragrafoelenco"/>
+      </w:pPr>
+    </w:p>
+    <w:p>
+      <w:pPr>
+        <w:pStyle w:val="Paragrafoelenco"/>
+        <w:numPr>
+          <w:ilvl w:val="0"/>
+          <w:numId w:val="47"/>
+        </w:numPr>
+      </w:pPr>
+      <w:r>
+        <w:t>Chi siamo</w:t>
+      </w:r>
+      <w:r>
+        <w:t>:</w:t>
+      </w:r>
+    </w:p>
+    <w:p>
+      <w:pPr>
+        <w:pStyle w:val="Paragrafoelenco"/>
+      </w:pPr>
+      <w:r>
+        <w:t>Questa pagina conterrà una breve descrizione del team di sviluppo e le foto dei membri.</w:t>
+      </w:r>
+    </w:p>
+    <w:p/>
     <w:p/>
     <w:p>
       <w:pPr>
@@ -7719,7 +8484,6 @@
         </w:numPr>
       </w:pPr>
       <w:r>
-        <w:lastRenderedPageBreak/>
         <w:t>Requisiti di usabilità</w:t>
       </w:r>
     </w:p>
@@ -7942,7 +8706,6 @@
         </w:numPr>
       </w:pPr>
       <w:r>
-        <w:lastRenderedPageBreak/>
         <w:t>Verifiche e convalide</w:t>
       </w:r>
     </w:p>
@@ -8059,8 +8822,6 @@
       <w:r>
         <w:t>Draw.io</w:t>
       </w:r>
-      <w:bookmarkStart w:id="3" w:name="_GoBack"/>
-      <w:bookmarkEnd w:id="3"/>
       <w:proofErr w:type="spellEnd"/>
     </w:p>
     <w:p/>
@@ -8090,13 +8851,8 @@
         <w:annotationRef/>
       </w:r>
       <w:r>
-        <w:t xml:space="preserve">Verificare se il controllo avviene durante la digitazione oppure dopo l’invio del </w:t>
-      </w:r>
-      <w:proofErr w:type="spellStart"/>
-      <w:r>
-        <w:t>form</w:t>
-      </w:r>
-      <w:proofErr w:type="spellEnd"/>
+        <w:t>Verificare se il controllo avviene durante la digitazione oppure dopo l’invio del form</w:t>
+      </w:r>
     </w:p>
   </w:comment>
   <w:comment w:id="1" w:author="Andrea  Mannavola" w:date="2019-02-06T12:20:00Z" w:initials="AM">
@@ -8370,6 +9126,32 @@
 
 <file path=word/numbering.xml><?xml version="1.0" encoding="utf-8"?>
 <w:numbering xmlns:wpc="http://schemas.microsoft.com/office/word/2010/wordprocessingCanvas" xmlns:cx="http://schemas.microsoft.com/office/drawing/2014/chartex" xmlns:cx1="http://schemas.microsoft.com/office/drawing/2015/9/8/chartex" xmlns:cx2="http://schemas.microsoft.com/office/drawing/2015/10/21/chartex" xmlns:cx3="http://schemas.microsoft.com/office/drawing/2016/5/9/chartex" xmlns:cx4="http://schemas.microsoft.com/office/drawing/2016/5/10/chartex" xmlns:cx5="http://schemas.microsoft.com/office/drawing/2016/5/11/chartex" xmlns:cx6="http://schemas.microsoft.com/office/drawing/2016/5/12/chartex" xmlns:cx7="http://schemas.microsoft.com/office/drawing/2016/5/13/chartex" xmlns:cx8="http://schemas.microsoft.com/office/drawing/2016/5/14/chartex" xmlns:mc="http://schemas.openxmlformats.org/markup-compatibility/2006" xmlns:aink="http://schemas.microsoft.com/office/drawing/2016/ink" xmlns:am3d="http://schemas.microsoft.com/office/drawing/2017/model3d" xmlns:o="urn:schemas-microsoft-com:office:office" xmlns:r="http://schemas.openxmlformats.org/officeDocument/2006/relationships" xmlns:m="http://schemas.openxmlformats.org/officeDocument/2006/math" xmlns:v="urn:schemas-microsoft-com:vml" xmlns:wp14="http://schemas.microsoft.com/office/word/2010/wordprocessingDrawing" xmlns:wp="http://schemas.openxmlformats.org/drawingml/2006/wordprocessingDrawing" xmlns:w10="urn:schemas-microsoft-com:office:word" xmlns:w="http://schemas.openxmlformats.org/wordprocessingml/2006/main" xmlns:w14="http://schemas.microsoft.com/office/word/2010/wordml" xmlns:w15="http://schemas.microsoft.com/office/word/2012/wordml" xmlns:w16cid="http://schemas.microsoft.com/office/word/2016/wordml/cid" xmlns:w16se="http://schemas.microsoft.com/office/word/2015/wordml/symex" xmlns:wpg="http://schemas.microsoft.com/office/word/2010/wordprocessingGroup" xmlns:wpi="http://schemas.microsoft.com/office/word/2010/wordprocessingInk" xmlns:wne="http://schemas.microsoft.com/office/word/2006/wordml" xmlns:wps="http://schemas.microsoft.com/office/word/2010/wordprocessingShape" mc:Ignorable="w14 w15 w16se w16cid wp14">
+  <w:numPicBullet w:numPicBulletId="0">
+    <w:pict>
+      <v:shapetype id="_x0000_t75" coordsize="21600,21600" o:spt="75" o:preferrelative="t" path="m@4@5l@4@11@9@11@9@5xe" filled="f" stroked="f">
+        <v:stroke joinstyle="miter"/>
+        <v:formulas>
+          <v:f eqn="if lineDrawn pixelLineWidth 0"/>
+          <v:f eqn="sum @0 1 0"/>
+          <v:f eqn="sum 0 0 @1"/>
+          <v:f eqn="prod @2 1 2"/>
+          <v:f eqn="prod @3 21600 pixelWidth"/>
+          <v:f eqn="prod @3 21600 pixelHeight"/>
+          <v:f eqn="sum @0 0 1"/>
+          <v:f eqn="prod @6 1 2"/>
+          <v:f eqn="prod @7 21600 pixelWidth"/>
+          <v:f eqn="sum @8 21600 0"/>
+          <v:f eqn="prod @7 21600 pixelHeight"/>
+          <v:f eqn="sum @10 21600 0"/>
+        </v:formulas>
+        <v:path o:extrusionok="f" gradientshapeok="t" o:connecttype="rect"/>
+        <o:lock v:ext="edit" aspectratio="t"/>
+      </v:shapetype>
+      <v:shape id="_x0000_i1028" type="#_x0000_t75" style="width:11.25pt;height:11.25pt" o:bullet="t">
+        <v:imagedata r:id="rId1" o:title="mso3114"/>
+      </v:shape>
+    </w:pict>
+  </w:numPicBullet>
   <w:abstractNum w:abstractNumId="0" w15:restartNumberingAfterBreak="0">
     <w:nsid w:val="00445ACF"/>
     <w:multiLevelType w:val="hybridMultilevel"/>
@@ -8664,7 +9446,7 @@
   <w:abstractNum w:abstractNumId="3" w15:restartNumberingAfterBreak="0">
     <w:nsid w:val="071B38FE"/>
     <w:multiLevelType w:val="hybridMultilevel"/>
-    <w:tmpl w:val="BDFE2894"/>
+    <w:tmpl w:val="196CC872"/>
     <w:lvl w:ilvl="0" w:tplc="0410000F">
       <w:start w:val="1"/>
       <w:numFmt w:val="decimal"/>
@@ -9104,6 +9886,120 @@
     </w:lvl>
   </w:abstractNum>
   <w:abstractNum w:abstractNumId="8" w15:restartNumberingAfterBreak="0">
+    <w:nsid w:val="12D40523"/>
+    <w:multiLevelType w:val="hybridMultilevel"/>
+    <w:tmpl w:val="1060944C"/>
+    <w:lvl w:ilvl="0" w:tplc="04100007">
+      <w:start w:val="1"/>
+      <w:numFmt w:val="bullet"/>
+      <w:lvlText w:val=""/>
+      <w:lvlPicBulletId w:val="0"/>
+      <w:lvlJc w:val="left"/>
+      <w:pPr>
+        <w:ind w:left="720" w:hanging="360"/>
+      </w:pPr>
+      <w:rPr>
+        <w:rFonts w:ascii="Symbol" w:hAnsi="Symbol" w:hint="default"/>
+      </w:rPr>
+    </w:lvl>
+    <w:lvl w:ilvl="1" w:tplc="04100003" w:tentative="1">
+      <w:start w:val="1"/>
+      <w:numFmt w:val="bullet"/>
+      <w:lvlText w:val="o"/>
+      <w:lvlJc w:val="left"/>
+      <w:pPr>
+        <w:ind w:left="1440" w:hanging="360"/>
+      </w:pPr>
+      <w:rPr>
+        <w:rFonts w:ascii="Courier New" w:hAnsi="Courier New" w:cs="Courier New" w:hint="default"/>
+      </w:rPr>
+    </w:lvl>
+    <w:lvl w:ilvl="2" w:tplc="04100005" w:tentative="1">
+      <w:start w:val="1"/>
+      <w:numFmt w:val="bullet"/>
+      <w:lvlText w:val=""/>
+      <w:lvlJc w:val="left"/>
+      <w:pPr>
+        <w:ind w:left="2160" w:hanging="360"/>
+      </w:pPr>
+      <w:rPr>
+        <w:rFonts w:ascii="Wingdings" w:hAnsi="Wingdings" w:hint="default"/>
+      </w:rPr>
+    </w:lvl>
+    <w:lvl w:ilvl="3" w:tplc="04100001" w:tentative="1">
+      <w:start w:val="1"/>
+      <w:numFmt w:val="bullet"/>
+      <w:lvlText w:val=""/>
+      <w:lvlJc w:val="left"/>
+      <w:pPr>
+        <w:ind w:left="2880" w:hanging="360"/>
+      </w:pPr>
+      <w:rPr>
+        <w:rFonts w:ascii="Symbol" w:hAnsi="Symbol" w:hint="default"/>
+      </w:rPr>
+    </w:lvl>
+    <w:lvl w:ilvl="4" w:tplc="04100003" w:tentative="1">
+      <w:start w:val="1"/>
+      <w:numFmt w:val="bullet"/>
+      <w:lvlText w:val="o"/>
+      <w:lvlJc w:val="left"/>
+      <w:pPr>
+        <w:ind w:left="3600" w:hanging="360"/>
+      </w:pPr>
+      <w:rPr>
+        <w:rFonts w:ascii="Courier New" w:hAnsi="Courier New" w:cs="Courier New" w:hint="default"/>
+      </w:rPr>
+    </w:lvl>
+    <w:lvl w:ilvl="5" w:tplc="04100005" w:tentative="1">
+      <w:start w:val="1"/>
+      <w:numFmt w:val="bullet"/>
+      <w:lvlText w:val=""/>
+      <w:lvlJc w:val="left"/>
+      <w:pPr>
+        <w:ind w:left="4320" w:hanging="360"/>
+      </w:pPr>
+      <w:rPr>
+        <w:rFonts w:ascii="Wingdings" w:hAnsi="Wingdings" w:hint="default"/>
+      </w:rPr>
+    </w:lvl>
+    <w:lvl w:ilvl="6" w:tplc="04100001" w:tentative="1">
+      <w:start w:val="1"/>
+      <w:numFmt w:val="bullet"/>
+      <w:lvlText w:val=""/>
+      <w:lvlJc w:val="left"/>
+      <w:pPr>
+        <w:ind w:left="5040" w:hanging="360"/>
+      </w:pPr>
+      <w:rPr>
+        <w:rFonts w:ascii="Symbol" w:hAnsi="Symbol" w:hint="default"/>
+      </w:rPr>
+    </w:lvl>
+    <w:lvl w:ilvl="7" w:tplc="04100003" w:tentative="1">
+      <w:start w:val="1"/>
+      <w:numFmt w:val="bullet"/>
+      <w:lvlText w:val="o"/>
+      <w:lvlJc w:val="left"/>
+      <w:pPr>
+        <w:ind w:left="5760" w:hanging="360"/>
+      </w:pPr>
+      <w:rPr>
+        <w:rFonts w:ascii="Courier New" w:hAnsi="Courier New" w:cs="Courier New" w:hint="default"/>
+      </w:rPr>
+    </w:lvl>
+    <w:lvl w:ilvl="8" w:tplc="04100005" w:tentative="1">
+      <w:start w:val="1"/>
+      <w:numFmt w:val="bullet"/>
+      <w:lvlText w:val=""/>
+      <w:lvlJc w:val="left"/>
+      <w:pPr>
+        <w:ind w:left="6480" w:hanging="360"/>
+      </w:pPr>
+      <w:rPr>
+        <w:rFonts w:ascii="Wingdings" w:hAnsi="Wingdings" w:hint="default"/>
+      </w:rPr>
+    </w:lvl>
+  </w:abstractNum>
+  <w:abstractNum w:abstractNumId="9" w15:restartNumberingAfterBreak="0">
     <w:nsid w:val="1317010C"/>
     <w:multiLevelType w:val="hybridMultilevel"/>
     <w:tmpl w:val="84FE6BB0"/>
@@ -9192,7 +10088,7 @@
       </w:pPr>
     </w:lvl>
   </w:abstractNum>
-  <w:abstractNum w:abstractNumId="9" w15:restartNumberingAfterBreak="0">
+  <w:abstractNum w:abstractNumId="10" w15:restartNumberingAfterBreak="0">
     <w:nsid w:val="14E30475"/>
     <w:multiLevelType w:val="hybridMultilevel"/>
     <w:tmpl w:val="ED627DE4"/>
@@ -9281,7 +10177,7 @@
       </w:pPr>
     </w:lvl>
   </w:abstractNum>
-  <w:abstractNum w:abstractNumId="10" w15:restartNumberingAfterBreak="0">
+  <w:abstractNum w:abstractNumId="11" w15:restartNumberingAfterBreak="0">
     <w:nsid w:val="17595EFA"/>
     <w:multiLevelType w:val="multilevel"/>
     <w:tmpl w:val="090A29C4"/>
@@ -9402,7 +10298,7 @@
       </w:rPr>
     </w:lvl>
   </w:abstractNum>
-  <w:abstractNum w:abstractNumId="11" w15:restartNumberingAfterBreak="0">
+  <w:abstractNum w:abstractNumId="12" w15:restartNumberingAfterBreak="0">
     <w:nsid w:val="1BB34ABD"/>
     <w:multiLevelType w:val="hybridMultilevel"/>
     <w:tmpl w:val="AF1C3184"/>
@@ -9491,7 +10387,7 @@
       </w:pPr>
     </w:lvl>
   </w:abstractNum>
-  <w:abstractNum w:abstractNumId="12" w15:restartNumberingAfterBreak="0">
+  <w:abstractNum w:abstractNumId="13" w15:restartNumberingAfterBreak="0">
     <w:nsid w:val="25090B2B"/>
     <w:multiLevelType w:val="hybridMultilevel"/>
     <w:tmpl w:val="BE625226"/>
@@ -9580,7 +10476,7 @@
       </w:pPr>
     </w:lvl>
   </w:abstractNum>
-  <w:abstractNum w:abstractNumId="13" w15:restartNumberingAfterBreak="0">
+  <w:abstractNum w:abstractNumId="14" w15:restartNumberingAfterBreak="0">
     <w:nsid w:val="25D7659B"/>
     <w:multiLevelType w:val="hybridMultilevel"/>
     <w:tmpl w:val="21866F9E"/>
@@ -9669,7 +10565,7 @@
       </w:pPr>
     </w:lvl>
   </w:abstractNum>
-  <w:abstractNum w:abstractNumId="14" w15:restartNumberingAfterBreak="0">
+  <w:abstractNum w:abstractNumId="15" w15:restartNumberingAfterBreak="0">
     <w:nsid w:val="28E50220"/>
     <w:multiLevelType w:val="hybridMultilevel"/>
     <w:tmpl w:val="8D22BCD2"/>
@@ -9758,7 +10654,121 @@
       </w:pPr>
     </w:lvl>
   </w:abstractNum>
-  <w:abstractNum w:abstractNumId="15" w15:restartNumberingAfterBreak="0">
+  <w:abstractNum w:abstractNumId="16" w15:restartNumberingAfterBreak="0">
+    <w:nsid w:val="30723038"/>
+    <w:multiLevelType w:val="hybridMultilevel"/>
+    <w:tmpl w:val="4DA2B098"/>
+    <w:lvl w:ilvl="0" w:tplc="04100007">
+      <w:start w:val="1"/>
+      <w:numFmt w:val="bullet"/>
+      <w:lvlText w:val=""/>
+      <w:lvlPicBulletId w:val="0"/>
+      <w:lvlJc w:val="left"/>
+      <w:pPr>
+        <w:ind w:left="720" w:hanging="360"/>
+      </w:pPr>
+      <w:rPr>
+        <w:rFonts w:ascii="Symbol" w:hAnsi="Symbol" w:hint="default"/>
+      </w:rPr>
+    </w:lvl>
+    <w:lvl w:ilvl="1" w:tplc="04100003">
+      <w:start w:val="1"/>
+      <w:numFmt w:val="bullet"/>
+      <w:lvlText w:val="o"/>
+      <w:lvlJc w:val="left"/>
+      <w:pPr>
+        <w:ind w:left="1440" w:hanging="360"/>
+      </w:pPr>
+      <w:rPr>
+        <w:rFonts w:ascii="Courier New" w:hAnsi="Courier New" w:cs="Courier New" w:hint="default"/>
+      </w:rPr>
+    </w:lvl>
+    <w:lvl w:ilvl="2" w:tplc="04100005">
+      <w:start w:val="1"/>
+      <w:numFmt w:val="bullet"/>
+      <w:lvlText w:val=""/>
+      <w:lvlJc w:val="left"/>
+      <w:pPr>
+        <w:ind w:left="2160" w:hanging="360"/>
+      </w:pPr>
+      <w:rPr>
+        <w:rFonts w:ascii="Wingdings" w:hAnsi="Wingdings" w:hint="default"/>
+      </w:rPr>
+    </w:lvl>
+    <w:lvl w:ilvl="3" w:tplc="04100001" w:tentative="1">
+      <w:start w:val="1"/>
+      <w:numFmt w:val="bullet"/>
+      <w:lvlText w:val=""/>
+      <w:lvlJc w:val="left"/>
+      <w:pPr>
+        <w:ind w:left="2880" w:hanging="360"/>
+      </w:pPr>
+      <w:rPr>
+        <w:rFonts w:ascii="Symbol" w:hAnsi="Symbol" w:hint="default"/>
+      </w:rPr>
+    </w:lvl>
+    <w:lvl w:ilvl="4" w:tplc="04100003" w:tentative="1">
+      <w:start w:val="1"/>
+      <w:numFmt w:val="bullet"/>
+      <w:lvlText w:val="o"/>
+      <w:lvlJc w:val="left"/>
+      <w:pPr>
+        <w:ind w:left="3600" w:hanging="360"/>
+      </w:pPr>
+      <w:rPr>
+        <w:rFonts w:ascii="Courier New" w:hAnsi="Courier New" w:cs="Courier New" w:hint="default"/>
+      </w:rPr>
+    </w:lvl>
+    <w:lvl w:ilvl="5" w:tplc="04100005" w:tentative="1">
+      <w:start w:val="1"/>
+      <w:numFmt w:val="bullet"/>
+      <w:lvlText w:val=""/>
+      <w:lvlJc w:val="left"/>
+      <w:pPr>
+        <w:ind w:left="4320" w:hanging="360"/>
+      </w:pPr>
+      <w:rPr>
+        <w:rFonts w:ascii="Wingdings" w:hAnsi="Wingdings" w:hint="default"/>
+      </w:rPr>
+    </w:lvl>
+    <w:lvl w:ilvl="6" w:tplc="04100001" w:tentative="1">
+      <w:start w:val="1"/>
+      <w:numFmt w:val="bullet"/>
+      <w:lvlText w:val=""/>
+      <w:lvlJc w:val="left"/>
+      <w:pPr>
+        <w:ind w:left="5040" w:hanging="360"/>
+      </w:pPr>
+      <w:rPr>
+        <w:rFonts w:ascii="Symbol" w:hAnsi="Symbol" w:hint="default"/>
+      </w:rPr>
+    </w:lvl>
+    <w:lvl w:ilvl="7" w:tplc="04100003" w:tentative="1">
+      <w:start w:val="1"/>
+      <w:numFmt w:val="bullet"/>
+      <w:lvlText w:val="o"/>
+      <w:lvlJc w:val="left"/>
+      <w:pPr>
+        <w:ind w:left="5760" w:hanging="360"/>
+      </w:pPr>
+      <w:rPr>
+        <w:rFonts w:ascii="Courier New" w:hAnsi="Courier New" w:cs="Courier New" w:hint="default"/>
+      </w:rPr>
+    </w:lvl>
+    <w:lvl w:ilvl="8" w:tplc="04100005" w:tentative="1">
+      <w:start w:val="1"/>
+      <w:numFmt w:val="bullet"/>
+      <w:lvlText w:val=""/>
+      <w:lvlJc w:val="left"/>
+      <w:pPr>
+        <w:ind w:left="6480" w:hanging="360"/>
+      </w:pPr>
+      <w:rPr>
+        <w:rFonts w:ascii="Wingdings" w:hAnsi="Wingdings" w:hint="default"/>
+      </w:rPr>
+    </w:lvl>
+  </w:abstractNum>
+  <w:abstractNum w:abstractNumId="17" w15:restartNumberingAfterBreak="0">
     <w:nsid w:val="326A4694"/>
     <w:multiLevelType w:val="hybridMultilevel"/>
     <w:tmpl w:val="8DA45E50"/>
@@ -9847,7 +10857,7 @@
       </w:pPr>
     </w:lvl>
   </w:abstractNum>
-  <w:abstractNum w:abstractNumId="16" w15:restartNumberingAfterBreak="0">
+  <w:abstractNum w:abstractNumId="18" w15:restartNumberingAfterBreak="0">
     <w:nsid w:val="32D313E4"/>
     <w:multiLevelType w:val="hybridMultilevel"/>
     <w:tmpl w:val="68120F14"/>
@@ -9936,7 +10946,7 @@
       </w:pPr>
     </w:lvl>
   </w:abstractNum>
-  <w:abstractNum w:abstractNumId="17" w15:restartNumberingAfterBreak="0">
+  <w:abstractNum w:abstractNumId="19" w15:restartNumberingAfterBreak="0">
     <w:nsid w:val="337E289B"/>
     <w:multiLevelType w:val="hybridMultilevel"/>
     <w:tmpl w:val="F37A1312"/>
@@ -10025,7 +11035,7 @@
       </w:pPr>
     </w:lvl>
   </w:abstractNum>
-  <w:abstractNum w:abstractNumId="18" w15:restartNumberingAfterBreak="0">
+  <w:abstractNum w:abstractNumId="20" w15:restartNumberingAfterBreak="0">
     <w:nsid w:val="33E46B94"/>
     <w:multiLevelType w:val="hybridMultilevel"/>
     <w:tmpl w:val="A0BE2C36"/>
@@ -10114,7 +11124,7 @@
       </w:pPr>
     </w:lvl>
   </w:abstractNum>
-  <w:abstractNum w:abstractNumId="19" w15:restartNumberingAfterBreak="0">
+  <w:abstractNum w:abstractNumId="21" w15:restartNumberingAfterBreak="0">
     <w:nsid w:val="349F7E13"/>
     <w:multiLevelType w:val="hybridMultilevel"/>
     <w:tmpl w:val="DA2EBFD6"/>
@@ -10203,7 +11213,7 @@
       </w:pPr>
     </w:lvl>
   </w:abstractNum>
-  <w:abstractNum w:abstractNumId="20" w15:restartNumberingAfterBreak="0">
+  <w:abstractNum w:abstractNumId="22" w15:restartNumberingAfterBreak="0">
     <w:nsid w:val="35AB137D"/>
     <w:multiLevelType w:val="hybridMultilevel"/>
     <w:tmpl w:val="5CF81E76"/>
@@ -10292,7 +11302,7 @@
       </w:pPr>
     </w:lvl>
   </w:abstractNum>
-  <w:abstractNum w:abstractNumId="21" w15:restartNumberingAfterBreak="0">
+  <w:abstractNum w:abstractNumId="23" w15:restartNumberingAfterBreak="0">
     <w:nsid w:val="365A5042"/>
     <w:multiLevelType w:val="hybridMultilevel"/>
     <w:tmpl w:val="5EA09528"/>
@@ -10381,7 +11391,7 @@
       </w:pPr>
     </w:lvl>
   </w:abstractNum>
-  <w:abstractNum w:abstractNumId="22" w15:restartNumberingAfterBreak="0">
+  <w:abstractNum w:abstractNumId="24" w15:restartNumberingAfterBreak="0">
     <w:nsid w:val="370B5202"/>
     <w:multiLevelType w:val="hybridMultilevel"/>
     <w:tmpl w:val="E44E23CE"/>
@@ -10470,7 +11480,7 @@
       </w:pPr>
     </w:lvl>
   </w:abstractNum>
-  <w:abstractNum w:abstractNumId="23" w15:restartNumberingAfterBreak="0">
+  <w:abstractNum w:abstractNumId="25" w15:restartNumberingAfterBreak="0">
     <w:nsid w:val="37493A84"/>
     <w:multiLevelType w:val="multilevel"/>
     <w:tmpl w:val="0410001F"/>
@@ -10556,7 +11566,234 @@
       </w:pPr>
     </w:lvl>
   </w:abstractNum>
-  <w:abstractNum w:abstractNumId="24" w15:restartNumberingAfterBreak="0">
+  <w:abstractNum w:abstractNumId="26" w15:restartNumberingAfterBreak="0">
+    <w:nsid w:val="3C792381"/>
+    <w:multiLevelType w:val="hybridMultilevel"/>
+    <w:tmpl w:val="00226094"/>
+    <w:lvl w:ilvl="0" w:tplc="04100009">
+      <w:start w:val="1"/>
+      <w:numFmt w:val="bullet"/>
+      <w:lvlText w:val=""/>
+      <w:lvlJc w:val="left"/>
+      <w:pPr>
+        <w:ind w:left="720" w:hanging="360"/>
+      </w:pPr>
+      <w:rPr>
+        <w:rFonts w:ascii="Wingdings" w:hAnsi="Wingdings" w:hint="default"/>
+      </w:rPr>
+    </w:lvl>
+    <w:lvl w:ilvl="1" w:tplc="04100007">
+      <w:start w:val="1"/>
+      <w:numFmt w:val="bullet"/>
+      <w:lvlText w:val=""/>
+      <w:lvlPicBulletId w:val="0"/>
+      <w:lvlJc w:val="left"/>
+      <w:pPr>
+        <w:ind w:left="1440" w:hanging="360"/>
+      </w:pPr>
+      <w:rPr>
+        <w:rFonts w:ascii="Symbol" w:hAnsi="Symbol" w:hint="default"/>
+      </w:rPr>
+    </w:lvl>
+    <w:lvl w:ilvl="2" w:tplc="04100005">
+      <w:start w:val="1"/>
+      <w:numFmt w:val="bullet"/>
+      <w:lvlText w:val=""/>
+      <w:lvlJc w:val="left"/>
+      <w:pPr>
+        <w:ind w:left="2160" w:hanging="360"/>
+      </w:pPr>
+      <w:rPr>
+        <w:rFonts w:ascii="Wingdings" w:hAnsi="Wingdings" w:hint="default"/>
+      </w:rPr>
+    </w:lvl>
+    <w:lvl w:ilvl="3" w:tplc="04100001">
+      <w:start w:val="1"/>
+      <w:numFmt w:val="bullet"/>
+      <w:lvlText w:val=""/>
+      <w:lvlJc w:val="left"/>
+      <w:pPr>
+        <w:ind w:left="2880" w:hanging="360"/>
+      </w:pPr>
+      <w:rPr>
+        <w:rFonts w:ascii="Symbol" w:hAnsi="Symbol" w:hint="default"/>
+      </w:rPr>
+    </w:lvl>
+    <w:lvl w:ilvl="4" w:tplc="04100003" w:tentative="1">
+      <w:start w:val="1"/>
+      <w:numFmt w:val="bullet"/>
+      <w:lvlText w:val="o"/>
+      <w:lvlJc w:val="left"/>
+      <w:pPr>
+        <w:ind w:left="3600" w:hanging="360"/>
+      </w:pPr>
+      <w:rPr>
+        <w:rFonts w:ascii="Courier New" w:hAnsi="Courier New" w:cs="Courier New" w:hint="default"/>
+      </w:rPr>
+    </w:lvl>
+    <w:lvl w:ilvl="5" w:tplc="04100005" w:tentative="1">
+      <w:start w:val="1"/>
+      <w:numFmt w:val="bullet"/>
+      <w:lvlText w:val=""/>
+      <w:lvlJc w:val="left"/>
+      <w:pPr>
+        <w:ind w:left="4320" w:hanging="360"/>
+      </w:pPr>
+      <w:rPr>
+        <w:rFonts w:ascii="Wingdings" w:hAnsi="Wingdings" w:hint="default"/>
+      </w:rPr>
+    </w:lvl>
+    <w:lvl w:ilvl="6" w:tplc="04100001" w:tentative="1">
+      <w:start w:val="1"/>
+      <w:numFmt w:val="bullet"/>
+      <w:lvlText w:val=""/>
+      <w:lvlJc w:val="left"/>
+      <w:pPr>
+        <w:ind w:left="5040" w:hanging="360"/>
+      </w:pPr>
+      <w:rPr>
+        <w:rFonts w:ascii="Symbol" w:hAnsi="Symbol" w:hint="default"/>
+      </w:rPr>
+    </w:lvl>
+    <w:lvl w:ilvl="7" w:tplc="04100003" w:tentative="1">
+      <w:start w:val="1"/>
+      <w:numFmt w:val="bullet"/>
+      <w:lvlText w:val="o"/>
+      <w:lvlJc w:val="left"/>
+      <w:pPr>
+        <w:ind w:left="5760" w:hanging="360"/>
+      </w:pPr>
+      <w:rPr>
+        <w:rFonts w:ascii="Courier New" w:hAnsi="Courier New" w:cs="Courier New" w:hint="default"/>
+      </w:rPr>
+    </w:lvl>
+    <w:lvl w:ilvl="8" w:tplc="04100005" w:tentative="1">
+      <w:start w:val="1"/>
+      <w:numFmt w:val="bullet"/>
+      <w:lvlText w:val=""/>
+      <w:lvlJc w:val="left"/>
+      <w:pPr>
+        <w:ind w:left="6480" w:hanging="360"/>
+      </w:pPr>
+      <w:rPr>
+        <w:rFonts w:ascii="Wingdings" w:hAnsi="Wingdings" w:hint="default"/>
+      </w:rPr>
+    </w:lvl>
+  </w:abstractNum>
+  <w:abstractNum w:abstractNumId="27" w15:restartNumberingAfterBreak="0">
+    <w:nsid w:val="3C8571DB"/>
+    <w:multiLevelType w:val="hybridMultilevel"/>
+    <w:tmpl w:val="15F6E5DC"/>
+    <w:lvl w:ilvl="0" w:tplc="04100003">
+      <w:start w:val="1"/>
+      <w:numFmt w:val="bullet"/>
+      <w:lvlText w:val="o"/>
+      <w:lvlJc w:val="left"/>
+      <w:pPr>
+        <w:ind w:left="1440" w:hanging="360"/>
+      </w:pPr>
+      <w:rPr>
+        <w:rFonts w:ascii="Courier New" w:hAnsi="Courier New" w:cs="Courier New" w:hint="default"/>
+      </w:rPr>
+    </w:lvl>
+    <w:lvl w:ilvl="1" w:tplc="04100003" w:tentative="1">
+      <w:start w:val="1"/>
+      <w:numFmt w:val="bullet"/>
+      <w:lvlText w:val="o"/>
+      <w:lvlJc w:val="left"/>
+      <w:pPr>
+        <w:ind w:left="2160" w:hanging="360"/>
+      </w:pPr>
+      <w:rPr>
+        <w:rFonts w:ascii="Courier New" w:hAnsi="Courier New" w:cs="Courier New" w:hint="default"/>
+      </w:rPr>
+    </w:lvl>
+    <w:lvl w:ilvl="2" w:tplc="04100005" w:tentative="1">
+      <w:start w:val="1"/>
+      <w:numFmt w:val="bullet"/>
+      <w:lvlText w:val=""/>
+      <w:lvlJc w:val="left"/>
+      <w:pPr>
+        <w:ind w:left="2880" w:hanging="360"/>
+      </w:pPr>
+      <w:rPr>
+        <w:rFonts w:ascii="Wingdings" w:hAnsi="Wingdings" w:hint="default"/>
+      </w:rPr>
+    </w:lvl>
+    <w:lvl w:ilvl="3" w:tplc="04100001" w:tentative="1">
+      <w:start w:val="1"/>
+      <w:numFmt w:val="bullet"/>
+      <w:lvlText w:val=""/>
+      <w:lvlJc w:val="left"/>
+      <w:pPr>
+        <w:ind w:left="3600" w:hanging="360"/>
+      </w:pPr>
+      <w:rPr>
+        <w:rFonts w:ascii="Symbol" w:hAnsi="Symbol" w:hint="default"/>
+      </w:rPr>
+    </w:lvl>
+    <w:lvl w:ilvl="4" w:tplc="04100003" w:tentative="1">
+      <w:start w:val="1"/>
+      <w:numFmt w:val="bullet"/>
+      <w:lvlText w:val="o"/>
+      <w:lvlJc w:val="left"/>
+      <w:pPr>
+        <w:ind w:left="4320" w:hanging="360"/>
+      </w:pPr>
+      <w:rPr>
+        <w:rFonts w:ascii="Courier New" w:hAnsi="Courier New" w:cs="Courier New" w:hint="default"/>
+      </w:rPr>
+    </w:lvl>
+    <w:lvl w:ilvl="5" w:tplc="04100005" w:tentative="1">
+      <w:start w:val="1"/>
+      <w:numFmt w:val="bullet"/>
+      <w:lvlText w:val=""/>
+      <w:lvlJc w:val="left"/>
+      <w:pPr>
+        <w:ind w:left="5040" w:hanging="360"/>
+      </w:pPr>
+      <w:rPr>
+        <w:rFonts w:ascii="Wingdings" w:hAnsi="Wingdings" w:hint="default"/>
+      </w:rPr>
+    </w:lvl>
+    <w:lvl w:ilvl="6" w:tplc="04100001" w:tentative="1">
+      <w:start w:val="1"/>
+      <w:numFmt w:val="bullet"/>
+      <w:lvlText w:val=""/>
+      <w:lvlJc w:val="left"/>
+      <w:pPr>
+        <w:ind w:left="5760" w:hanging="360"/>
+      </w:pPr>
+      <w:rPr>
+        <w:rFonts w:ascii="Symbol" w:hAnsi="Symbol" w:hint="default"/>
+      </w:rPr>
+    </w:lvl>
+    <w:lvl w:ilvl="7" w:tplc="04100003" w:tentative="1">
+      <w:start w:val="1"/>
+      <w:numFmt w:val="bullet"/>
+      <w:lvlText w:val="o"/>
+      <w:lvlJc w:val="left"/>
+      <w:pPr>
+        <w:ind w:left="6480" w:hanging="360"/>
+      </w:pPr>
+      <w:rPr>
+        <w:rFonts w:ascii="Courier New" w:hAnsi="Courier New" w:cs="Courier New" w:hint="default"/>
+      </w:rPr>
+    </w:lvl>
+    <w:lvl w:ilvl="8" w:tplc="04100005" w:tentative="1">
+      <w:start w:val="1"/>
+      <w:numFmt w:val="bullet"/>
+      <w:lvlText w:val=""/>
+      <w:lvlJc w:val="left"/>
+      <w:pPr>
+        <w:ind w:left="7200" w:hanging="360"/>
+      </w:pPr>
+      <w:rPr>
+        <w:rFonts w:ascii="Wingdings" w:hAnsi="Wingdings" w:hint="default"/>
+      </w:rPr>
+    </w:lvl>
+  </w:abstractNum>
+  <w:abstractNum w:abstractNumId="28" w15:restartNumberingAfterBreak="0">
     <w:nsid w:val="3D9D7800"/>
     <w:multiLevelType w:val="multilevel"/>
     <w:tmpl w:val="0410001F"/>
@@ -10645,7 +11882,7 @@
       </w:pPr>
     </w:lvl>
   </w:abstractNum>
-  <w:abstractNum w:abstractNumId="25" w15:restartNumberingAfterBreak="0">
+  <w:abstractNum w:abstractNumId="29" w15:restartNumberingAfterBreak="0">
     <w:nsid w:val="3DB05857"/>
     <w:multiLevelType w:val="multilevel"/>
     <w:tmpl w:val="B93001BE"/>
@@ -10766,7 +12003,7 @@
       </w:rPr>
     </w:lvl>
   </w:abstractNum>
-  <w:abstractNum w:abstractNumId="26" w15:restartNumberingAfterBreak="0">
+  <w:abstractNum w:abstractNumId="30" w15:restartNumberingAfterBreak="0">
     <w:nsid w:val="45DB3083"/>
     <w:multiLevelType w:val="hybridMultilevel"/>
     <w:tmpl w:val="87728264"/>
@@ -10855,22 +12092,24 @@
       </w:pPr>
     </w:lvl>
   </w:abstractNum>
-  <w:abstractNum w:abstractNumId="27" w15:restartNumberingAfterBreak="0">
+  <w:abstractNum w:abstractNumId="31" w15:restartNumberingAfterBreak="0">
     <w:nsid w:val="466D15F1"/>
     <w:multiLevelType w:val="hybridMultilevel"/>
-    <w:tmpl w:val="88244082"/>
-    <w:lvl w:ilvl="0" w:tplc="6B46EE1E">
+    <w:tmpl w:val="0BF07138"/>
+    <w:lvl w:ilvl="0" w:tplc="04100007">
+      <w:start w:val="1"/>
       <w:numFmt w:val="bullet"/>
-      <w:lvlText w:val="-"/>
+      <w:lvlText w:val=""/>
+      <w:lvlPicBulletId w:val="0"/>
       <w:lvlJc w:val="left"/>
       <w:pPr>
         <w:ind w:left="720" w:hanging="360"/>
       </w:pPr>
       <w:rPr>
-        <w:rFonts w:ascii="Cambria" w:eastAsiaTheme="minorHAnsi" w:hAnsi="Cambria" w:cstheme="minorBidi" w:hint="default"/>
-      </w:rPr>
-    </w:lvl>
-    <w:lvl w:ilvl="1" w:tplc="04100003" w:tentative="1">
+        <w:rFonts w:ascii="Symbol" w:hAnsi="Symbol" w:hint="default"/>
+      </w:rPr>
+    </w:lvl>
+    <w:lvl w:ilvl="1" w:tplc="04100003">
       <w:start w:val="1"/>
       <w:numFmt w:val="bullet"/>
       <w:lvlText w:val="o"/>
@@ -10882,7 +12121,7 @@
         <w:rFonts w:ascii="Courier New" w:hAnsi="Courier New" w:cs="Courier New" w:hint="default"/>
       </w:rPr>
     </w:lvl>
-    <w:lvl w:ilvl="2" w:tplc="04100005" w:tentative="1">
+    <w:lvl w:ilvl="2" w:tplc="04100005">
       <w:start w:val="1"/>
       <w:numFmt w:val="bullet"/>
       <w:lvlText w:val=""/>
@@ -10967,7 +12206,7 @@
       </w:rPr>
     </w:lvl>
   </w:abstractNum>
-  <w:abstractNum w:abstractNumId="28" w15:restartNumberingAfterBreak="0">
+  <w:abstractNum w:abstractNumId="32" w15:restartNumberingAfterBreak="0">
     <w:nsid w:val="4B460F07"/>
     <w:multiLevelType w:val="hybridMultilevel"/>
     <w:tmpl w:val="07C46A7C"/>
@@ -11056,7 +12295,7 @@
       </w:pPr>
     </w:lvl>
   </w:abstractNum>
-  <w:abstractNum w:abstractNumId="29" w15:restartNumberingAfterBreak="0">
+  <w:abstractNum w:abstractNumId="33" w15:restartNumberingAfterBreak="0">
     <w:nsid w:val="4B733A71"/>
     <w:multiLevelType w:val="hybridMultilevel"/>
     <w:tmpl w:val="11F66388"/>
@@ -11145,7 +12384,7 @@
       </w:pPr>
     </w:lvl>
   </w:abstractNum>
-  <w:abstractNum w:abstractNumId="30" w15:restartNumberingAfterBreak="0">
+  <w:abstractNum w:abstractNumId="34" w15:restartNumberingAfterBreak="0">
     <w:nsid w:val="4C286262"/>
     <w:multiLevelType w:val="multilevel"/>
     <w:tmpl w:val="9B0816D4"/>
@@ -11266,10 +12505,10 @@
       </w:rPr>
     </w:lvl>
   </w:abstractNum>
-  <w:abstractNum w:abstractNumId="31" w15:restartNumberingAfterBreak="0">
+  <w:abstractNum w:abstractNumId="35" w15:restartNumberingAfterBreak="0">
     <w:nsid w:val="4F10642F"/>
     <w:multiLevelType w:val="hybridMultilevel"/>
-    <w:tmpl w:val="75FCA710"/>
+    <w:tmpl w:val="ECC63062"/>
     <w:lvl w:ilvl="0" w:tplc="04100001">
       <w:start w:val="1"/>
       <w:numFmt w:val="bullet"/>
@@ -11379,7 +12618,7 @@
       </w:rPr>
     </w:lvl>
   </w:abstractNum>
-  <w:abstractNum w:abstractNumId="32" w15:restartNumberingAfterBreak="0">
+  <w:abstractNum w:abstractNumId="36" w15:restartNumberingAfterBreak="0">
     <w:nsid w:val="54BD0E9F"/>
     <w:multiLevelType w:val="multilevel"/>
     <w:tmpl w:val="0410001F"/>
@@ -11465,7 +12704,7 @@
       </w:pPr>
     </w:lvl>
   </w:abstractNum>
-  <w:abstractNum w:abstractNumId="33" w15:restartNumberingAfterBreak="0">
+  <w:abstractNum w:abstractNumId="37" w15:restartNumberingAfterBreak="0">
     <w:nsid w:val="5AFD598B"/>
     <w:multiLevelType w:val="hybridMultilevel"/>
     <w:tmpl w:val="FDD0D77C"/>
@@ -11554,7 +12793,7 @@
       </w:pPr>
     </w:lvl>
   </w:abstractNum>
-  <w:abstractNum w:abstractNumId="34" w15:restartNumberingAfterBreak="0">
+  <w:abstractNum w:abstractNumId="38" w15:restartNumberingAfterBreak="0">
     <w:nsid w:val="5C6851E7"/>
     <w:multiLevelType w:val="hybridMultilevel"/>
     <w:tmpl w:val="42B475DA"/>
@@ -11643,7 +12882,7 @@
       </w:pPr>
     </w:lvl>
   </w:abstractNum>
-  <w:abstractNum w:abstractNumId="35" w15:restartNumberingAfterBreak="0">
+  <w:abstractNum w:abstractNumId="39" w15:restartNumberingAfterBreak="0">
     <w:nsid w:val="5F9527DD"/>
     <w:multiLevelType w:val="hybridMultilevel"/>
     <w:tmpl w:val="CB8E8CE4"/>
@@ -11732,7 +12971,7 @@
       </w:pPr>
     </w:lvl>
   </w:abstractNum>
-  <w:abstractNum w:abstractNumId="36" w15:restartNumberingAfterBreak="0">
+  <w:abstractNum w:abstractNumId="40" w15:restartNumberingAfterBreak="0">
     <w:nsid w:val="5FB01EF7"/>
     <w:multiLevelType w:val="hybridMultilevel"/>
     <w:tmpl w:val="054C9BA4"/>
@@ -11821,7 +13060,7 @@
       </w:pPr>
     </w:lvl>
   </w:abstractNum>
-  <w:abstractNum w:abstractNumId="37" w15:restartNumberingAfterBreak="0">
+  <w:abstractNum w:abstractNumId="41" w15:restartNumberingAfterBreak="0">
     <w:nsid w:val="68584B03"/>
     <w:multiLevelType w:val="multilevel"/>
     <w:tmpl w:val="B93001BE"/>
@@ -11942,7 +13181,7 @@
       </w:rPr>
     </w:lvl>
   </w:abstractNum>
-  <w:abstractNum w:abstractNumId="38" w15:restartNumberingAfterBreak="0">
+  <w:abstractNum w:abstractNumId="42" w15:restartNumberingAfterBreak="0">
     <w:nsid w:val="692175C2"/>
     <w:multiLevelType w:val="hybridMultilevel"/>
     <w:tmpl w:val="DFA67714"/>
@@ -12031,96 +13270,7 @@
       </w:pPr>
     </w:lvl>
   </w:abstractNum>
-  <w:abstractNum w:abstractNumId="39" w15:restartNumberingAfterBreak="0">
-    <w:nsid w:val="6A4700B5"/>
-    <w:multiLevelType w:val="hybridMultilevel"/>
-    <w:tmpl w:val="65E4648E"/>
-    <w:lvl w:ilvl="0" w:tplc="0410000F">
-      <w:start w:val="1"/>
-      <w:numFmt w:val="decimal"/>
-      <w:lvlText w:val="%1."/>
-      <w:lvlJc w:val="left"/>
-      <w:pPr>
-        <w:ind w:left="720" w:hanging="360"/>
-      </w:pPr>
-      <w:rPr>
-        <w:rFonts w:hint="default"/>
-      </w:rPr>
-    </w:lvl>
-    <w:lvl w:ilvl="1" w:tplc="04100019" w:tentative="1">
-      <w:start w:val="1"/>
-      <w:numFmt w:val="lowerLetter"/>
-      <w:lvlText w:val="%2."/>
-      <w:lvlJc w:val="left"/>
-      <w:pPr>
-        <w:ind w:left="1440" w:hanging="360"/>
-      </w:pPr>
-    </w:lvl>
-    <w:lvl w:ilvl="2" w:tplc="0410001B" w:tentative="1">
-      <w:start w:val="1"/>
-      <w:numFmt w:val="lowerRoman"/>
-      <w:lvlText w:val="%3."/>
-      <w:lvlJc w:val="right"/>
-      <w:pPr>
-        <w:ind w:left="2160" w:hanging="180"/>
-      </w:pPr>
-    </w:lvl>
-    <w:lvl w:ilvl="3" w:tplc="0410000F" w:tentative="1">
-      <w:start w:val="1"/>
-      <w:numFmt w:val="decimal"/>
-      <w:lvlText w:val="%4."/>
-      <w:lvlJc w:val="left"/>
-      <w:pPr>
-        <w:ind w:left="2880" w:hanging="360"/>
-      </w:pPr>
-    </w:lvl>
-    <w:lvl w:ilvl="4" w:tplc="04100019" w:tentative="1">
-      <w:start w:val="1"/>
-      <w:numFmt w:val="lowerLetter"/>
-      <w:lvlText w:val="%5."/>
-      <w:lvlJc w:val="left"/>
-      <w:pPr>
-        <w:ind w:left="3600" w:hanging="360"/>
-      </w:pPr>
-    </w:lvl>
-    <w:lvl w:ilvl="5" w:tplc="0410001B" w:tentative="1">
-      <w:start w:val="1"/>
-      <w:numFmt w:val="lowerRoman"/>
-      <w:lvlText w:val="%6."/>
-      <w:lvlJc w:val="right"/>
-      <w:pPr>
-        <w:ind w:left="4320" w:hanging="180"/>
-      </w:pPr>
-    </w:lvl>
-    <w:lvl w:ilvl="6" w:tplc="0410000F" w:tentative="1">
-      <w:start w:val="1"/>
-      <w:numFmt w:val="decimal"/>
-      <w:lvlText w:val="%7."/>
-      <w:lvlJc w:val="left"/>
-      <w:pPr>
-        <w:ind w:left="5040" w:hanging="360"/>
-      </w:pPr>
-    </w:lvl>
-    <w:lvl w:ilvl="7" w:tplc="04100019" w:tentative="1">
-      <w:start w:val="1"/>
-      <w:numFmt w:val="lowerLetter"/>
-      <w:lvlText w:val="%8."/>
-      <w:lvlJc w:val="left"/>
-      <w:pPr>
-        <w:ind w:left="5760" w:hanging="360"/>
-      </w:pPr>
-    </w:lvl>
-    <w:lvl w:ilvl="8" w:tplc="0410001B" w:tentative="1">
-      <w:start w:val="1"/>
-      <w:numFmt w:val="lowerRoman"/>
-      <w:lvlText w:val="%9."/>
-      <w:lvlJc w:val="right"/>
-      <w:pPr>
-        <w:ind w:left="6480" w:hanging="180"/>
-      </w:pPr>
-    </w:lvl>
-  </w:abstractNum>
-  <w:abstractNum w:abstractNumId="40" w15:restartNumberingAfterBreak="0">
+  <w:abstractNum w:abstractNumId="43" w15:restartNumberingAfterBreak="0">
     <w:nsid w:val="6CC333C4"/>
     <w:multiLevelType w:val="hybridMultilevel"/>
     <w:tmpl w:val="4C18AEFA"/>
@@ -12209,7 +13359,7 @@
       </w:pPr>
     </w:lvl>
   </w:abstractNum>
-  <w:abstractNum w:abstractNumId="41" w15:restartNumberingAfterBreak="0">
+  <w:abstractNum w:abstractNumId="44" w15:restartNumberingAfterBreak="0">
     <w:nsid w:val="6DB4635D"/>
     <w:multiLevelType w:val="hybridMultilevel"/>
     <w:tmpl w:val="71C4F950"/>
@@ -12298,7 +13448,7 @@
       </w:pPr>
     </w:lvl>
   </w:abstractNum>
-  <w:abstractNum w:abstractNumId="42" w15:restartNumberingAfterBreak="0">
+  <w:abstractNum w:abstractNumId="45" w15:restartNumberingAfterBreak="0">
     <w:nsid w:val="70A53EAE"/>
     <w:multiLevelType w:val="hybridMultilevel"/>
     <w:tmpl w:val="8FA29EB0"/>
@@ -12411,7 +13561,7 @@
       </w:rPr>
     </w:lvl>
   </w:abstractNum>
-  <w:abstractNum w:abstractNumId="43" w15:restartNumberingAfterBreak="0">
+  <w:abstractNum w:abstractNumId="46" w15:restartNumberingAfterBreak="0">
     <w:nsid w:val="795F0D75"/>
     <w:multiLevelType w:val="hybridMultilevel"/>
     <w:tmpl w:val="581EE940"/>
@@ -12500,7 +13650,120 @@
       </w:pPr>
     </w:lvl>
   </w:abstractNum>
-  <w:abstractNum w:abstractNumId="44" w15:restartNumberingAfterBreak="0">
+  <w:abstractNum w:abstractNumId="47" w15:restartNumberingAfterBreak="0">
+    <w:nsid w:val="7A585F09"/>
+    <w:multiLevelType w:val="hybridMultilevel"/>
+    <w:tmpl w:val="321A84C0"/>
+    <w:lvl w:ilvl="0" w:tplc="04100003">
+      <w:start w:val="1"/>
+      <w:numFmt w:val="bullet"/>
+      <w:lvlText w:val="o"/>
+      <w:lvlJc w:val="left"/>
+      <w:pPr>
+        <w:ind w:left="1440" w:hanging="360"/>
+      </w:pPr>
+      <w:rPr>
+        <w:rFonts w:ascii="Courier New" w:hAnsi="Courier New" w:cs="Courier New" w:hint="default"/>
+      </w:rPr>
+    </w:lvl>
+    <w:lvl w:ilvl="1" w:tplc="04100003" w:tentative="1">
+      <w:start w:val="1"/>
+      <w:numFmt w:val="bullet"/>
+      <w:lvlText w:val="o"/>
+      <w:lvlJc w:val="left"/>
+      <w:pPr>
+        <w:ind w:left="2160" w:hanging="360"/>
+      </w:pPr>
+      <w:rPr>
+        <w:rFonts w:ascii="Courier New" w:hAnsi="Courier New" w:cs="Courier New" w:hint="default"/>
+      </w:rPr>
+    </w:lvl>
+    <w:lvl w:ilvl="2" w:tplc="04100005" w:tentative="1">
+      <w:start w:val="1"/>
+      <w:numFmt w:val="bullet"/>
+      <w:lvlText w:val=""/>
+      <w:lvlJc w:val="left"/>
+      <w:pPr>
+        <w:ind w:left="2880" w:hanging="360"/>
+      </w:pPr>
+      <w:rPr>
+        <w:rFonts w:ascii="Wingdings" w:hAnsi="Wingdings" w:hint="default"/>
+      </w:rPr>
+    </w:lvl>
+    <w:lvl w:ilvl="3" w:tplc="04100001" w:tentative="1">
+      <w:start w:val="1"/>
+      <w:numFmt w:val="bullet"/>
+      <w:lvlText w:val=""/>
+      <w:lvlJc w:val="left"/>
+      <w:pPr>
+        <w:ind w:left="3600" w:hanging="360"/>
+      </w:pPr>
+      <w:rPr>
+        <w:rFonts w:ascii="Symbol" w:hAnsi="Symbol" w:hint="default"/>
+      </w:rPr>
+    </w:lvl>
+    <w:lvl w:ilvl="4" w:tplc="04100003" w:tentative="1">
+      <w:start w:val="1"/>
+      <w:numFmt w:val="bullet"/>
+      <w:lvlText w:val="o"/>
+      <w:lvlJc w:val="left"/>
+      <w:pPr>
+        <w:ind w:left="4320" w:hanging="360"/>
+      </w:pPr>
+      <w:rPr>
+        <w:rFonts w:ascii="Courier New" w:hAnsi="Courier New" w:cs="Courier New" w:hint="default"/>
+      </w:rPr>
+    </w:lvl>
+    <w:lvl w:ilvl="5" w:tplc="04100005" w:tentative="1">
+      <w:start w:val="1"/>
+      <w:numFmt w:val="bullet"/>
+      <w:lvlText w:val=""/>
+      <w:lvlJc w:val="left"/>
+      <w:pPr>
+        <w:ind w:left="5040" w:hanging="360"/>
+      </w:pPr>
+      <w:rPr>
+        <w:rFonts w:ascii="Wingdings" w:hAnsi="Wingdings" w:hint="default"/>
+      </w:rPr>
+    </w:lvl>
+    <w:lvl w:ilvl="6" w:tplc="04100001" w:tentative="1">
+      <w:start w:val="1"/>
+      <w:numFmt w:val="bullet"/>
+      <w:lvlText w:val=""/>
+      <w:lvlJc w:val="left"/>
+      <w:pPr>
+        <w:ind w:left="5760" w:hanging="360"/>
+      </w:pPr>
+      <w:rPr>
+        <w:rFonts w:ascii="Symbol" w:hAnsi="Symbol" w:hint="default"/>
+      </w:rPr>
+    </w:lvl>
+    <w:lvl w:ilvl="7" w:tplc="04100003" w:tentative="1">
+      <w:start w:val="1"/>
+      <w:numFmt w:val="bullet"/>
+      <w:lvlText w:val="o"/>
+      <w:lvlJc w:val="left"/>
+      <w:pPr>
+        <w:ind w:left="6480" w:hanging="360"/>
+      </w:pPr>
+      <w:rPr>
+        <w:rFonts w:ascii="Courier New" w:hAnsi="Courier New" w:cs="Courier New" w:hint="default"/>
+      </w:rPr>
+    </w:lvl>
+    <w:lvl w:ilvl="8" w:tplc="04100005" w:tentative="1">
+      <w:start w:val="1"/>
+      <w:numFmt w:val="bullet"/>
+      <w:lvlText w:val=""/>
+      <w:lvlJc w:val="left"/>
+      <w:pPr>
+        <w:ind w:left="7200" w:hanging="360"/>
+      </w:pPr>
+      <w:rPr>
+        <w:rFonts w:ascii="Wingdings" w:hAnsi="Wingdings" w:hint="default"/>
+      </w:rPr>
+    </w:lvl>
+  </w:abstractNum>
+  <w:abstractNum w:abstractNumId="48" w15:restartNumberingAfterBreak="0">
     <w:nsid w:val="7F5C3618"/>
     <w:multiLevelType w:val="multilevel"/>
     <w:tmpl w:val="D91477EC"/>
@@ -12622,67 +13885,67 @@
     </w:lvl>
   </w:abstractNum>
   <w:num w:numId="1">
-    <w:abstractNumId w:val="24"/>
+    <w:abstractNumId w:val="28"/>
   </w:num>
   <w:num w:numId="2">
-    <w:abstractNumId w:val="32"/>
+    <w:abstractNumId w:val="36"/>
   </w:num>
   <w:num w:numId="3">
-    <w:abstractNumId w:val="27"/>
+    <w:abstractNumId w:val="31"/>
   </w:num>
   <w:num w:numId="4">
     <w:abstractNumId w:val="5"/>
   </w:num>
   <w:num w:numId="5">
-    <w:abstractNumId w:val="42"/>
+    <w:abstractNumId w:val="45"/>
   </w:num>
   <w:num w:numId="6">
     <w:abstractNumId w:val="2"/>
   </w:num>
   <w:num w:numId="7">
-    <w:abstractNumId w:val="31"/>
+    <w:abstractNumId w:val="35"/>
   </w:num>
   <w:num w:numId="8">
+    <w:abstractNumId w:val="25"/>
+  </w:num>
+  <w:num w:numId="9">
+    <w:abstractNumId w:val="15"/>
+  </w:num>
+  <w:num w:numId="10">
+    <w:abstractNumId w:val="41"/>
+  </w:num>
+  <w:num w:numId="11">
+    <w:abstractNumId w:val="38"/>
+  </w:num>
+  <w:num w:numId="12">
+    <w:abstractNumId w:val="34"/>
+  </w:num>
+  <w:num w:numId="13">
+    <w:abstractNumId w:val="20"/>
+  </w:num>
+  <w:num w:numId="14">
+    <w:abstractNumId w:val="37"/>
+  </w:num>
+  <w:num w:numId="15">
+    <w:abstractNumId w:val="32"/>
+  </w:num>
+  <w:num w:numId="16">
+    <w:abstractNumId w:val="18"/>
+  </w:num>
+  <w:num w:numId="17">
+    <w:abstractNumId w:val="19"/>
+  </w:num>
+  <w:num w:numId="18">
     <w:abstractNumId w:val="23"/>
   </w:num>
-  <w:num w:numId="9">
-    <w:abstractNumId w:val="14"/>
-  </w:num>
-  <w:num w:numId="10">
-    <w:abstractNumId w:val="37"/>
-  </w:num>
-  <w:num w:numId="11">
-    <w:abstractNumId w:val="34"/>
-  </w:num>
-  <w:num w:numId="12">
-    <w:abstractNumId w:val="30"/>
-  </w:num>
-  <w:num w:numId="13">
-    <w:abstractNumId w:val="18"/>
-  </w:num>
-  <w:num w:numId="14">
-    <w:abstractNumId w:val="33"/>
-  </w:num>
-  <w:num w:numId="15">
-    <w:abstractNumId w:val="28"/>
-  </w:num>
-  <w:num w:numId="16">
-    <w:abstractNumId w:val="16"/>
-  </w:num>
-  <w:num w:numId="17">
-    <w:abstractNumId w:val="17"/>
-  </w:num>
-  <w:num w:numId="18">
-    <w:abstractNumId w:val="21"/>
-  </w:num>
   <w:num w:numId="19">
-    <w:abstractNumId w:val="41"/>
+    <w:abstractNumId w:val="44"/>
   </w:num>
   <w:num w:numId="20">
-    <w:abstractNumId w:val="36"/>
+    <w:abstractNumId w:val="40"/>
   </w:num>
   <w:num w:numId="21">
-    <w:abstractNumId w:val="25"/>
+    <w:abstractNumId w:val="29"/>
   </w:num>
   <w:num w:numId="22">
     <w:abstractNumId w:val="1"/>
@@ -12691,72 +13954,84 @@
     <w:abstractNumId w:val="4"/>
   </w:num>
   <w:num w:numId="24">
-    <w:abstractNumId w:val="29"/>
+    <w:abstractNumId w:val="33"/>
   </w:num>
   <w:num w:numId="25">
-    <w:abstractNumId w:val="43"/>
+    <w:abstractNumId w:val="46"/>
   </w:num>
   <w:num w:numId="26">
-    <w:abstractNumId w:val="10"/>
+    <w:abstractNumId w:val="11"/>
   </w:num>
   <w:num w:numId="27">
-    <w:abstractNumId w:val="19"/>
+    <w:abstractNumId w:val="21"/>
   </w:num>
   <w:num w:numId="28">
     <w:abstractNumId w:val="7"/>
   </w:num>
   <w:num w:numId="29">
-    <w:abstractNumId w:val="13"/>
+    <w:abstractNumId w:val="14"/>
   </w:num>
   <w:num w:numId="30">
-    <w:abstractNumId w:val="9"/>
+    <w:abstractNumId w:val="10"/>
   </w:num>
   <w:num w:numId="31">
-    <w:abstractNumId w:val="38"/>
+    <w:abstractNumId w:val="42"/>
   </w:num>
   <w:num w:numId="32">
-    <w:abstractNumId w:val="40"/>
+    <w:abstractNumId w:val="43"/>
   </w:num>
   <w:num w:numId="33">
-    <w:abstractNumId w:val="35"/>
+    <w:abstractNumId w:val="39"/>
   </w:num>
   <w:num w:numId="34">
     <w:abstractNumId w:val="6"/>
   </w:num>
   <w:num w:numId="35">
-    <w:abstractNumId w:val="20"/>
+    <w:abstractNumId w:val="22"/>
   </w:num>
   <w:num w:numId="36">
+    <w:abstractNumId w:val="13"/>
+  </w:num>
+  <w:num w:numId="37">
+    <w:abstractNumId w:val="17"/>
+  </w:num>
+  <w:num w:numId="38">
+    <w:abstractNumId w:val="48"/>
+  </w:num>
+  <w:num w:numId="39">
     <w:abstractNumId w:val="12"/>
   </w:num>
-  <w:num w:numId="37">
-    <w:abstractNumId w:val="15"/>
-  </w:num>
-  <w:num w:numId="38">
-    <w:abstractNumId w:val="44"/>
-  </w:num>
-  <w:num w:numId="39">
-    <w:abstractNumId w:val="11"/>
-  </w:num>
   <w:num w:numId="40">
-    <w:abstractNumId w:val="22"/>
+    <w:abstractNumId w:val="24"/>
   </w:num>
   <w:num w:numId="41">
     <w:abstractNumId w:val="0"/>
   </w:num>
   <w:num w:numId="42">
-    <w:abstractNumId w:val="39"/>
+    <w:abstractNumId w:val="9"/>
   </w:num>
   <w:num w:numId="43">
+    <w:abstractNumId w:val="30"/>
+  </w:num>
+  <w:num w:numId="44">
+    <w:abstractNumId w:val="3"/>
+  </w:num>
+  <w:num w:numId="45">
+    <w:abstractNumId w:val="27"/>
+  </w:num>
+  <w:num w:numId="46">
+    <w:abstractNumId w:val="47"/>
+  </w:num>
+  <w:num w:numId="47">
+    <w:abstractNumId w:val="26"/>
+  </w:num>
+  <w:num w:numId="48">
+    <w:abstractNumId w:val="16"/>
+  </w:num>
+  <w:num w:numId="49">
     <w:abstractNumId w:val="8"/>
   </w:num>
-  <w:num w:numId="44">
-    <w:abstractNumId w:val="26"/>
-  </w:num>
-  <w:num w:numId="45">
-    <w:abstractNumId w:val="3"/>
-  </w:num>
-  <w:numIdMacAtCleanup w:val="36"/>
+  <w:numIdMacAtCleanup w:val="49"/>
 </w:numbering>
 </file>
 
@@ -13216,6 +14491,7 @@
   <w:style w:type="character" w:default="1" w:styleId="Carpredefinitoparagrafo">
     <w:name w:val="Default Paragraph Font"/>
     <w:uiPriority w:val="1"/>
+    <w:semiHidden/>
     <w:unhideWhenUsed/>
   </w:style>
   <w:style w:type="table" w:default="1" w:styleId="Tabellanormale">
@@ -13919,7 +15195,7 @@
 </file>
 
 <file path=customXml/itemProps2.xml><?xml version="1.0" encoding="utf-8"?>
-<ds:datastoreItem xmlns:ds="http://schemas.openxmlformats.org/officeDocument/2006/customXml" ds:itemID="{6B893DFC-571E-4459-80C1-F83E4E3BEB60}">
+<ds:datastoreItem xmlns:ds="http://schemas.openxmlformats.org/officeDocument/2006/customXml" ds:itemID="{E2FCFFC9-DEEF-466E-BD63-75328C20E6FD}">
   <ds:schemaRefs>
     <ds:schemaRef ds:uri="http://schemas.openxmlformats.org/officeDocument/2006/bibliography"/>
   </ds:schemaRefs>

</xml_diff>